<commit_message>
Made actual spaceship controls that work also updated the planning sheet and started asteroid code (not finished)
</commit_message>
<xml_diff>
--- a/Object Oriented Game Planning Sheet.docx
+++ b/Object Oriented Game Planning Sheet.docx
@@ -782,91 +782,57 @@
           <w:p>
             <w:pPr>
               <w:rPr>
-                <w:lang w:val="en-US"/>
-              </w:rPr>
-            </w:pPr>
-            <w:r>
-              <w:rPr>
-                <w:b/>
-                <w:bCs/>
-                <w:color w:val="FF0000"/>
-                <w:lang w:val="en-US"/>
-              </w:rPr>
-              <w:t xml:space="preserve">8. </w:t>
-            </w:r>
-            <w:r>
-              <w:rPr>
-                <w:b/>
-                <w:bCs/>
-                <w:lang w:val="en-US"/>
-              </w:rPr>
-              <w:t>increment operators</w:t>
-            </w:r>
-            <w:r>
-              <w:rPr>
-                <w:b/>
-                <w:bCs/>
-                <w:lang w:val="en-US"/>
-              </w:rPr>
-              <w:t>: ++</w:t>
-            </w:r>
-            <w:r>
-              <w:rPr>
-                <w:lang w:val="en-US"/>
-              </w:rPr>
-              <w:t xml:space="preserve"> (going to be used in arrays of making asteroids)</w:t>
-            </w:r>
-            <w:r>
-              <w:rPr>
-                <w:lang w:val="en-US"/>
-              </w:rPr>
-              <w:t xml:space="preserve">, </w:t>
-            </w:r>
-            <w:r>
-              <w:rPr>
-                <w:b/>
-                <w:bCs/>
+                <w:color w:val="7030A0"/>
+                <w:lang w:val="en-US"/>
+              </w:rPr>
+            </w:pPr>
+            <w:r>
+              <w:rPr>
+                <w:b/>
+                <w:bCs/>
+                <w:color w:val="7030A0"/>
+                <w:lang w:val="en-US"/>
+              </w:rPr>
+              <w:t>8. increment operators: ++</w:t>
+            </w:r>
+            <w:r>
+              <w:rPr>
+                <w:color w:val="7030A0"/>
+                <w:lang w:val="en-US"/>
+              </w:rPr>
+              <w:t xml:space="preserve"> (going to be used in arrays of making asteroids), </w:t>
+            </w:r>
+            <w:r>
+              <w:rPr>
+                <w:b/>
+                <w:bCs/>
+                <w:color w:val="7030A0"/>
                 <w:lang w:val="en-US"/>
               </w:rPr>
               <w:t>+=</w:t>
             </w:r>
             <w:r>
               <w:rPr>
-                <w:lang w:val="en-US"/>
-              </w:rPr>
-              <w:t xml:space="preserve"> (will add to the score)</w:t>
-            </w:r>
-            <w:r>
-              <w:rPr>
-                <w:lang w:val="en-US"/>
-              </w:rPr>
-              <w:t xml:space="preserve">, </w:t>
-            </w:r>
-            <w:r>
-              <w:rPr>
-                <w:b/>
-                <w:bCs/>
+                <w:color w:val="7030A0"/>
+                <w:lang w:val="en-US"/>
+              </w:rPr>
+              <w:t xml:space="preserve"> (will add to the score), </w:t>
+            </w:r>
+            <w:r>
+              <w:rPr>
+                <w:b/>
+                <w:bCs/>
+                <w:color w:val="7030A0"/>
                 <w:lang w:val="en-US"/>
               </w:rPr>
               <w:t>--</w:t>
             </w:r>
             <w:r>
               <w:rPr>
-                <w:lang w:val="en-US"/>
-              </w:rPr>
-              <w:t xml:space="preserve"> (subtract bullets from bullet array that allows only 3 bullets to be fired at once)</w:t>
-            </w:r>
-            <w:r>
-              <w:rPr>
-                <w:lang w:val="en-US"/>
-              </w:rPr>
-              <w:t xml:space="preserve">, </w:t>
-            </w:r>
-            <w:r>
-              <w:rPr>
-                <w:lang w:val="en-US"/>
-              </w:rPr>
-              <w:t xml:space="preserve"> </w:t>
+                <w:color w:val="7030A0"/>
+                <w:lang w:val="en-US"/>
+              </w:rPr>
+              <w:t xml:space="preserve"> (subtract bullets from bullet array that allows only 3 bullets to be fired at once),  </w:t>
             </w:r>
           </w:p>
           <w:p>
@@ -1728,28 +1694,22 @@
           <w:p>
             <w:pPr>
               <w:rPr>
-                <w:lang w:val="en-US"/>
-              </w:rPr>
-            </w:pPr>
-            <w:r>
-              <w:rPr>
-                <w:b/>
-                <w:bCs/>
-                <w:color w:val="FF0000"/>
-                <w:lang w:val="en-US"/>
-              </w:rPr>
-              <w:t>21</w:t>
-            </w:r>
-            <w:r>
-              <w:rPr>
-                <w:b/>
-                <w:bCs/>
-                <w:lang w:val="en-US"/>
-              </w:rPr>
-              <w:t>. Declare &amp; call a function with a return type</w:t>
-            </w:r>
-            <w:r>
-              <w:rPr>
+                <w:color w:val="7030A0"/>
+                <w:lang w:val="en-US"/>
+              </w:rPr>
+            </w:pPr>
+            <w:r>
+              <w:rPr>
+                <w:b/>
+                <w:bCs/>
+                <w:color w:val="7030A0"/>
+                <w:lang w:val="en-US"/>
+              </w:rPr>
+              <w:t>21. Declare &amp; call a function with a return type</w:t>
+            </w:r>
+            <w:r>
+              <w:rPr>
+                <w:color w:val="7030A0"/>
                 <w:lang w:val="en-US"/>
               </w:rPr>
               <w:t xml:space="preserve"> (the control function as both arcade controls and </w:t>
@@ -1757,6 +1717,7 @@
             <w:proofErr w:type="spellStart"/>
             <w:r>
               <w:rPr>
+                <w:color w:val="7030A0"/>
                 <w:lang w:val="en-US"/>
               </w:rPr>
               <w:t>wsad</w:t>
@@ -1764,6 +1725,7 @@
             <w:proofErr w:type="spellEnd"/>
             <w:r>
               <w:rPr>
+                <w:color w:val="7030A0"/>
                 <w:lang w:val="en-US"/>
               </w:rPr>
               <w:t xml:space="preserve"> controls change variables)</w:t>
@@ -2099,48 +2061,36 @@
           <w:p>
             <w:pPr>
               <w:rPr>
-                <w:lang w:val="en-US"/>
-              </w:rPr>
-            </w:pPr>
-            <w:r>
-              <w:rPr>
-                <w:b/>
-                <w:bCs/>
-                <w:color w:val="FF0000"/>
-                <w:lang w:val="en-US"/>
-              </w:rPr>
-              <w:t xml:space="preserve">28. </w:t>
-            </w:r>
-            <w:r>
-              <w:rPr>
-                <w:b/>
-                <w:bCs/>
-                <w:lang w:val="en-US"/>
-              </w:rPr>
-              <w:t>Write</w:t>
-            </w:r>
-            <w:r>
-              <w:rPr>
-                <w:b/>
-                <w:bCs/>
-                <w:lang w:val="en-US"/>
-              </w:rPr>
-              <w:t xml:space="preserve"> a class with a constructor function</w:t>
-            </w:r>
-            <w:r>
-              <w:rPr>
+                <w:color w:val="7030A0"/>
+                <w:lang w:val="en-US"/>
+              </w:rPr>
+            </w:pPr>
+            <w:r>
+              <w:rPr>
+                <w:b/>
+                <w:bCs/>
+                <w:color w:val="7030A0"/>
+                <w:lang w:val="en-US"/>
+              </w:rPr>
+              <w:t>28. Write a class with a constructor function</w:t>
+            </w:r>
+            <w:r>
+              <w:rPr>
+                <w:color w:val="7030A0"/>
                 <w:lang w:val="en-US"/>
               </w:rPr>
               <w:t xml:space="preserve"> (</w:t>
             </w:r>
             <w:r>
               <w:rPr>
+                <w:color w:val="7030A0"/>
                 <w:lang w:val="en-US"/>
               </w:rPr>
               <w:t xml:space="preserve">class asteroid </w:t>
             </w:r>
             <w:r>
               <w:rPr>
+                <w:color w:val="7030A0"/>
                 <w:lang w:val="en-US"/>
               </w:rPr>
               <w:t>sets asteroids variables and calls it into existence)</w:t>
@@ -2149,42 +2099,29 @@
           <w:p>
             <w:pPr>
               <w:rPr>
-                <w:lang w:val="en-US"/>
-              </w:rPr>
-            </w:pPr>
-            <w:r>
-              <w:rPr>
-                <w:b/>
-                <w:bCs/>
-                <w:color w:val="FF0000"/>
-                <w:lang w:val="en-US"/>
-              </w:rPr>
-              <w:t xml:space="preserve">29. </w:t>
-            </w:r>
-            <w:r>
-              <w:rPr>
-                <w:b/>
-                <w:bCs/>
-                <w:lang w:val="en-US"/>
-              </w:rPr>
-              <w:t>Use</w:t>
-            </w:r>
-            <w:r>
-              <w:rPr>
-                <w:b/>
-                <w:bCs/>
-                <w:lang w:val="en-US"/>
-              </w:rPr>
-              <w:t xml:space="preserve"> the keyword new to instantiate an object</w:t>
-            </w:r>
-            <w:r>
-              <w:rPr>
+                <w:color w:val="7030A0"/>
+                <w:lang w:val="en-US"/>
+              </w:rPr>
+            </w:pPr>
+            <w:r>
+              <w:rPr>
+                <w:b/>
+                <w:bCs/>
+                <w:color w:val="7030A0"/>
+                <w:lang w:val="en-US"/>
+              </w:rPr>
+              <w:t>29. Use the keyword new to instantiate an object</w:t>
+            </w:r>
+            <w:r>
+              <w:rPr>
+                <w:color w:val="7030A0"/>
                 <w:lang w:val="en-US"/>
               </w:rPr>
               <w:t xml:space="preserve"> (new bullet and new asteroids</w:t>
             </w:r>
             <w:r>
               <w:rPr>
+                <w:color w:val="7030A0"/>
                 <w:lang w:val="en-US"/>
               </w:rPr>
               <w:t xml:space="preserve"> for when asteroids </w:t>
@@ -2192,6 +2129,7 @@
             <w:proofErr w:type="gramStart"/>
             <w:r>
               <w:rPr>
+                <w:color w:val="7030A0"/>
                 <w:lang w:val="en-US"/>
               </w:rPr>
               <w:t>gets</w:t>
@@ -2199,12 +2137,14 @@
             <w:proofErr w:type="gramEnd"/>
             <w:r>
               <w:rPr>
+                <w:color w:val="7030A0"/>
                 <w:lang w:val="en-US"/>
               </w:rPr>
               <w:t xml:space="preserve"> replaced after getting destroyed</w:t>
             </w:r>
             <w:r>
               <w:rPr>
+                <w:color w:val="7030A0"/>
                 <w:lang w:val="en-US"/>
               </w:rPr>
               <w:t>)</w:t>
@@ -2829,28 +2769,22 @@
           <w:p>
             <w:pPr>
               <w:rPr>
-                <w:lang w:val="en-US"/>
-              </w:rPr>
-            </w:pPr>
-            <w:r>
-              <w:rPr>
-                <w:b/>
-                <w:bCs/>
-                <w:color w:val="FF0000"/>
-                <w:lang w:val="en-US"/>
-              </w:rPr>
-              <w:t>38</w:t>
-            </w:r>
-            <w:r>
-              <w:rPr>
-                <w:b/>
-                <w:bCs/>
-                <w:lang w:val="en-US"/>
-              </w:rPr>
-              <w:t>.</w:t>
-            </w:r>
-            <w:r>
-              <w:rPr>
+                <w:color w:val="7030A0"/>
+                <w:lang w:val="en-US"/>
+              </w:rPr>
+            </w:pPr>
+            <w:r>
+              <w:rPr>
+                <w:b/>
+                <w:bCs/>
+                <w:color w:val="7030A0"/>
+                <w:lang w:val="en-US"/>
+              </w:rPr>
+              <w:t>38.</w:t>
+            </w:r>
+            <w:r>
+              <w:rPr>
+                <w:color w:val="7030A0"/>
                 <w:lang w:val="en-US"/>
               </w:rPr>
               <w:t xml:space="preserve"> </w:t>
@@ -2859,6 +2793,7 @@
               <w:rPr>
                 <w:b/>
                 <w:bCs/>
+                <w:color w:val="7030A0"/>
                 <w:lang w:val="en-US"/>
               </w:rPr>
               <w:t xml:space="preserve">Use the </w:t>
@@ -2868,6 +2803,7 @@
               <w:rPr>
                 <w:b/>
                 <w:bCs/>
+                <w:color w:val="7030A0"/>
                 <w:lang w:val="en-US"/>
               </w:rPr>
               <w:t>PVector</w:t>
@@ -2877,6 +2813,7 @@
               <w:rPr>
                 <w:b/>
                 <w:bCs/>
+                <w:color w:val="7030A0"/>
                 <w:lang w:val="en-US"/>
               </w:rPr>
               <w:t xml:space="preserve"> class</w:t>
@@ -2885,12 +2822,14 @@
               <w:rPr>
                 <w:b/>
                 <w:bCs/>
+                <w:color w:val="7030A0"/>
                 <w:lang w:val="en-US"/>
               </w:rPr>
               <w:t xml:space="preserve"> </w:t>
             </w:r>
             <w:r>
               <w:rPr>
+                <w:color w:val="7030A0"/>
                 <w:lang w:val="en-US"/>
               </w:rPr>
               <w:t xml:space="preserve">(yes will be used by the asteroids, </w:t>
@@ -2898,6 +2837,7 @@
             <w:proofErr w:type="gramStart"/>
             <w:r>
               <w:rPr>
+                <w:color w:val="7030A0"/>
                 <w:lang w:val="en-US"/>
               </w:rPr>
               <w:t>ship</w:t>
@@ -2905,6 +2845,7 @@
             <w:proofErr w:type="gramEnd"/>
             <w:r>
               <w:rPr>
+                <w:color w:val="7030A0"/>
                 <w:lang w:val="en-US"/>
               </w:rPr>
               <w:t xml:space="preserve"> and bullet)</w:t>
@@ -5035,6 +4976,7 @@
             </w:pPr>
             <w:r>
               <w:rPr>
+                <w:color w:val="7030A0"/>
                 <w:lang w:val="en-US"/>
               </w:rPr>
               <w:t>28. Write a class with a constructor function</w:t>
@@ -5121,6 +5063,7 @@
             </w:pPr>
             <w:r>
               <w:rPr>
+                <w:color w:val="7030A0"/>
                 <w:lang w:val="en-US"/>
               </w:rPr>
               <w:t>8. increment operators:</w:t>
@@ -5236,6 +5179,7 @@
             </w:pPr>
             <w:r>
               <w:rPr>
+                <w:color w:val="7030A0"/>
                 <w:lang w:val="en-US"/>
               </w:rPr>
               <w:t>9. declare and use a local variable</w:t>
@@ -5322,6 +5266,7 @@
             </w:pPr>
             <w:r>
               <w:rPr>
+                <w:color w:val="7030A0"/>
                 <w:lang w:val="en-US"/>
               </w:rPr>
               <w:t>29. Use the keyword new to instantiate an object</w:t>
@@ -5419,11 +5364,13 @@
           <w:p>
             <w:pPr>
               <w:rPr>
-                <w:lang w:val="en-US"/>
-              </w:rPr>
-            </w:pPr>
-            <w:r>
-              <w:rPr>
+                <w:color w:val="7030A0"/>
+                <w:lang w:val="en-US"/>
+              </w:rPr>
+            </w:pPr>
+            <w:r>
+              <w:rPr>
+                <w:color w:val="7030A0"/>
                 <w:lang w:val="en-US"/>
               </w:rPr>
               <w:t xml:space="preserve">38. Use the </w:t>
@@ -5431,6 +5378,7 @@
             <w:proofErr w:type="spellStart"/>
             <w:r>
               <w:rPr>
+                <w:color w:val="7030A0"/>
                 <w:lang w:val="en-US"/>
               </w:rPr>
               <w:t>PVector</w:t>
@@ -5438,6 +5386,7 @@
             <w:proofErr w:type="spellEnd"/>
             <w:r>
               <w:rPr>
+                <w:color w:val="7030A0"/>
                 <w:lang w:val="en-US"/>
               </w:rPr>
               <w:t xml:space="preserve"> class</w:t>
@@ -5524,6 +5473,7 @@
             </w:pPr>
             <w:r>
               <w:rPr>
+                <w:color w:val="7030A0"/>
                 <w:lang w:val="en-US"/>
               </w:rPr>
               <w:t>21. Declare &amp; call a function with a return type</w:t>
@@ -5685,11 +5635,13 @@
           <w:p>
             <w:pPr>
               <w:rPr>
-                <w:lang w:val="en-US"/>
-              </w:rPr>
-            </w:pPr>
-            <w:r>
-              <w:rPr>
+                <w:color w:val="7030A0"/>
+                <w:lang w:val="en-US"/>
+              </w:rPr>
+            </w:pPr>
+            <w:r>
+              <w:rPr>
+                <w:color w:val="7030A0"/>
                 <w:lang w:val="en-US"/>
               </w:rPr>
               <w:t>39. Do some basic physics</w:t>

</xml_diff>

<commit_message>
bullets have been limited to 3 (though they still don't move which needs to be fixed however position and direction are correct)
</commit_message>
<xml_diff>
--- a/Object Oriented Game Planning Sheet.docx
+++ b/Object Oriented Game Planning Sheet.docx
@@ -32,16 +32,8 @@
         <w:rPr>
           <w:lang w:val="en-US"/>
         </w:rPr>
-        <w:t xml:space="preserve">Use this to summarize your idea, plan it using sketches, notes and pseudocode as </w:t>
+        <w:t>Use this to summarize your idea, plan it using sketches, notes and pseudocode as needed</w:t>
       </w:r>
-      <w:proofErr w:type="gramStart"/>
-      <w:r>
-        <w:rPr>
-          <w:lang w:val="en-US"/>
-        </w:rPr>
-        <w:t>needed</w:t>
-      </w:r>
-      <w:proofErr w:type="gramEnd"/>
     </w:p>
     <w:tbl>
       <w:tblPr>
@@ -79,21 +71,7 @@
               <w:rPr>
                 <w:lang w:val="en-US"/>
               </w:rPr>
-              <w:t xml:space="preserve"> asteroids but the ship can only fire 3 bullets and will only be given more bullets when the bullet either collides with an asteroid or collides with the ship (score will be determined with a timer as highest time is better score). To do this the game needs to have randomly placed asteroids that will respawn, a UI that shows how many bullets the ship can currently fire, a movement controls identical to the game asteroids using </w:t>
-            </w:r>
-            <w:proofErr w:type="spellStart"/>
-            <w:r>
-              <w:rPr>
-                <w:lang w:val="en-US"/>
-              </w:rPr>
-              <w:t>Pvectors</w:t>
-            </w:r>
-            <w:proofErr w:type="spellEnd"/>
-            <w:r>
-              <w:rPr>
-                <w:lang w:val="en-US"/>
-              </w:rPr>
-              <w:t xml:space="preserve"> and removing friction to create the feeling of controlling a ship in space and the ability to rotate and move forward in that direction.</w:t>
+              <w:t xml:space="preserve"> asteroids but the ship can only fire 3 bullets and will only be given more bullets when the bullet either collides with an asteroid or collides with the ship (score will be determined with a timer as highest time is better score). To do this the game needs to have randomly placed asteroids that will respawn, a UI that shows how many bullets the ship can currently fire, a movement controls identical to the game asteroids using Pvectors and removing friction to create the feeling of controlling a ship in space and the ability to rotate and move forward in that direction.</w:t>
             </w:r>
           </w:p>
           <w:p>
@@ -130,21 +108,7 @@
         <w:rPr>
           <w:lang w:val="en-US"/>
         </w:rPr>
-        <w:t xml:space="preserve">Where will the inventory skills be demonstrated? List </w:t>
-      </w:r>
-      <w:proofErr w:type="gramStart"/>
-      <w:r>
-        <w:rPr>
-          <w:lang w:val="en-US"/>
-        </w:rPr>
-        <w:t>every one</w:t>
-      </w:r>
-      <w:proofErr w:type="gramEnd"/>
-      <w:r>
-        <w:rPr>
-          <w:lang w:val="en-US"/>
-        </w:rPr>
-        <w:t xml:space="preserve"> to be sure you’ve included them.</w:t>
+        <w:t>Where will the inventory skills be demonstrated? List every one to be sure you’ve included them.</w:t>
       </w:r>
     </w:p>
     <w:tbl>
@@ -238,25 +202,14 @@
               </w:rPr>
               <w:t xml:space="preserve">), </w:t>
             </w:r>
-            <w:proofErr w:type="spellStart"/>
-            <w:r>
-              <w:rPr>
-                <w:b/>
-                <w:bCs/>
-                <w:color w:val="7030A0"/>
-                <w:lang w:val="en-US"/>
-              </w:rPr>
-              <w:t>rect</w:t>
-            </w:r>
-            <w:proofErr w:type="spellEnd"/>
-            <w:r>
-              <w:rPr>
-                <w:b/>
-                <w:bCs/>
-                <w:color w:val="7030A0"/>
-                <w:lang w:val="en-US"/>
-              </w:rPr>
-              <w:t xml:space="preserve"> and triangle</w:t>
+            <w:r>
+              <w:rPr>
+                <w:b/>
+                <w:bCs/>
+                <w:color w:val="7030A0"/>
+                <w:lang w:val="en-US"/>
+              </w:rPr>
+              <w:t>rect and triangle</w:t>
             </w:r>
             <w:r>
               <w:rPr>
@@ -287,23 +240,7 @@
                 <w:color w:val="7030A0"/>
                 <w:lang w:val="en-US"/>
               </w:rPr>
-              <w:t xml:space="preserve"> (determines color of asteroids, </w:t>
-            </w:r>
-            <w:proofErr w:type="gramStart"/>
-            <w:r>
-              <w:rPr>
-                <w:color w:val="7030A0"/>
-                <w:lang w:val="en-US"/>
-              </w:rPr>
-              <w:t>ships</w:t>
-            </w:r>
-            <w:proofErr w:type="gramEnd"/>
-            <w:r>
-              <w:rPr>
-                <w:color w:val="7030A0"/>
-                <w:lang w:val="en-US"/>
-              </w:rPr>
-              <w:t xml:space="preserve"> and bullet),</w:t>
+              <w:t xml:space="preserve"> (determines color of asteroids, ships and bullet),</w:t>
             </w:r>
             <w:r>
               <w:rPr>
@@ -400,145 +337,281 @@
                 <w:color w:val="7030A0"/>
                 <w:lang w:val="en-US"/>
               </w:rPr>
-              <w:t xml:space="preserve">4. </w:t>
-            </w:r>
-            <w:proofErr w:type="gramStart"/>
-            <w:r>
-              <w:rPr>
-                <w:b/>
-                <w:bCs/>
-                <w:color w:val="7030A0"/>
-                <w:lang w:val="en-US"/>
-              </w:rPr>
-              <w:t>setup(</w:t>
-            </w:r>
-            <w:proofErr w:type="gramEnd"/>
-            <w:r>
-              <w:rPr>
-                <w:b/>
-                <w:bCs/>
+              <w:t>4. setup()</w:t>
+            </w:r>
+            <w:r>
+              <w:rPr>
+                <w:color w:val="7030A0"/>
+                <w:lang w:val="en-US"/>
+              </w:rPr>
+              <w:t xml:space="preserve"> (will setup the</w:t>
+            </w:r>
+            <w:r>
+              <w:rPr>
+                <w:color w:val="7030A0"/>
+                <w:lang w:val="en-US"/>
+              </w:rPr>
+              <w:t xml:space="preserve"> game’s size as well as</w:t>
+            </w:r>
+            <w:r>
+              <w:rPr>
+                <w:color w:val="7030A0"/>
+                <w:lang w:val="en-US"/>
+              </w:rPr>
+              <w:t xml:space="preserve"> initial values for the game like player score and will be reset by the function that sends the player back to the title screen), </w:t>
+            </w:r>
+            <w:r>
+              <w:rPr>
+                <w:b/>
+                <w:bCs/>
+                <w:color w:val="7030A0"/>
+                <w:lang w:val="en-US"/>
+              </w:rPr>
+              <w:t>draw()</w:t>
+            </w:r>
+            <w:r>
+              <w:rPr>
+                <w:color w:val="7030A0"/>
+                <w:lang w:val="en-US"/>
+              </w:rPr>
+              <w:t xml:space="preserve"> (will be used to make sure positions of sprites are updated when game is active)</w:t>
+            </w:r>
+          </w:p>
+          <w:p>
+            <w:pPr>
+              <w:rPr>
+                <w:color w:val="7030A0"/>
+                <w:lang w:val="en-US"/>
+              </w:rPr>
+            </w:pPr>
+            <w:r>
+              <w:rPr>
+                <w:b/>
+                <w:bCs/>
+                <w:color w:val="7030A0"/>
+                <w:lang w:val="en-US"/>
+              </w:rPr>
+              <w:t>5. random()</w:t>
+            </w:r>
+            <w:r>
+              <w:rPr>
+                <w:color w:val="7030A0"/>
+                <w:lang w:val="en-US"/>
+              </w:rPr>
+              <w:t xml:space="preserve"> (will be used to randomly place the asteroid on screen by having random x and y values)</w:t>
+            </w:r>
+            <w:r>
+              <w:rPr>
+                <w:color w:val="7030A0"/>
+                <w:lang w:val="en-US"/>
+              </w:rPr>
+              <w:t xml:space="preserve"> </w:t>
+            </w:r>
+            <w:r>
+              <w:rPr>
+                <w:b/>
+                <w:bCs/>
+                <w:color w:val="7030A0"/>
+                <w:lang w:val="en-US"/>
+              </w:rPr>
+              <w:t>background()</w:t>
+            </w:r>
+            <w:r>
+              <w:rPr>
+                <w:color w:val="7030A0"/>
+                <w:lang w:val="en-US"/>
+              </w:rPr>
+              <w:t xml:space="preserve"> (will determine the background color/image</w:t>
+            </w:r>
+            <w:r>
+              <w:rPr>
+                <w:color w:val="7030A0"/>
+                <w:lang w:val="en-US"/>
+              </w:rPr>
+              <w:t xml:space="preserve"> as black</w:t>
+            </w:r>
+            <w:r>
+              <w:rPr>
                 <w:color w:val="7030A0"/>
                 <w:lang w:val="en-US"/>
               </w:rPr>
               <w:t>)</w:t>
             </w:r>
-            <w:r>
-              <w:rPr>
-                <w:color w:val="7030A0"/>
-                <w:lang w:val="en-US"/>
-              </w:rPr>
-              <w:t xml:space="preserve"> (will setup the</w:t>
-            </w:r>
-            <w:r>
-              <w:rPr>
-                <w:color w:val="7030A0"/>
-                <w:lang w:val="en-US"/>
-              </w:rPr>
-              <w:t xml:space="preserve"> game’s size as well as</w:t>
-            </w:r>
-            <w:r>
-              <w:rPr>
-                <w:color w:val="7030A0"/>
-                <w:lang w:val="en-US"/>
-              </w:rPr>
-              <w:t xml:space="preserve"> initial values for the game like player score and will be reset by the function that sends the player back to the title screen), </w:t>
-            </w:r>
-            <w:r>
-              <w:rPr>
-                <w:b/>
-                <w:bCs/>
-                <w:color w:val="7030A0"/>
-                <w:lang w:val="en-US"/>
-              </w:rPr>
-              <w:t>draw()</w:t>
-            </w:r>
-            <w:r>
-              <w:rPr>
-                <w:color w:val="7030A0"/>
-                <w:lang w:val="en-US"/>
-              </w:rPr>
-              <w:t xml:space="preserve"> (will be used to make sure positions of sprites are updated when game is active)</w:t>
-            </w:r>
-          </w:p>
-          <w:p>
-            <w:pPr>
-              <w:rPr>
-                <w:color w:val="7030A0"/>
-                <w:lang w:val="en-US"/>
-              </w:rPr>
-            </w:pPr>
-            <w:r>
-              <w:rPr>
-                <w:b/>
-                <w:bCs/>
-                <w:color w:val="7030A0"/>
-                <w:lang w:val="en-US"/>
-              </w:rPr>
-              <w:t xml:space="preserve">5. </w:t>
-            </w:r>
-            <w:proofErr w:type="gramStart"/>
-            <w:r>
-              <w:rPr>
-                <w:b/>
-                <w:bCs/>
-                <w:color w:val="7030A0"/>
-                <w:lang w:val="en-US"/>
-              </w:rPr>
-              <w:t>random(</w:t>
-            </w:r>
-            <w:proofErr w:type="gramEnd"/>
-            <w:r>
-              <w:rPr>
-                <w:b/>
-                <w:bCs/>
-                <w:color w:val="7030A0"/>
-                <w:lang w:val="en-US"/>
-              </w:rPr>
-              <w:t>)</w:t>
-            </w:r>
-            <w:r>
-              <w:rPr>
-                <w:color w:val="7030A0"/>
-                <w:lang w:val="en-US"/>
-              </w:rPr>
-              <w:t xml:space="preserve"> (will be used to randomly place the asteroid on screen by having random x and y values)</w:t>
-            </w:r>
-            <w:r>
-              <w:rPr>
-                <w:color w:val="7030A0"/>
+          </w:p>
+          <w:p>
+            <w:pPr>
+              <w:rPr>
+                <w:lang w:val="en-US"/>
+              </w:rPr>
+            </w:pPr>
+            <w:r>
+              <w:rPr>
+                <w:b/>
+                <w:bCs/>
+                <w:color w:val="FF0000"/>
+                <w:lang w:val="en-US"/>
+              </w:rPr>
+              <w:t xml:space="preserve">6. </w:t>
+            </w:r>
+            <w:r>
+              <w:rPr>
+                <w:b/>
+                <w:bCs/>
+                <w:lang w:val="en-US"/>
+              </w:rPr>
+              <w:t>dist()</w:t>
+            </w:r>
+            <w:r>
+              <w:rPr>
+                <w:b/>
+                <w:bCs/>
                 <w:lang w:val="en-US"/>
               </w:rPr>
               <w:t xml:space="preserve"> </w:t>
             </w:r>
             <w:r>
               <w:rPr>
-                <w:b/>
-                <w:bCs/>
-                <w:color w:val="7030A0"/>
-                <w:lang w:val="en-US"/>
-              </w:rPr>
-              <w:t>background()</w:t>
-            </w:r>
-            <w:r>
-              <w:rPr>
-                <w:color w:val="7030A0"/>
-                <w:lang w:val="en-US"/>
-              </w:rPr>
-              <w:t xml:space="preserve"> (will determine the background color/image</w:t>
-            </w:r>
-            <w:r>
-              <w:rPr>
-                <w:color w:val="7030A0"/>
-                <w:lang w:val="en-US"/>
-              </w:rPr>
-              <w:t xml:space="preserve"> as black</w:t>
-            </w:r>
-            <w:r>
-              <w:rPr>
-                <w:color w:val="7030A0"/>
-                <w:lang w:val="en-US"/>
-              </w:rPr>
-              <w:t>)</w:t>
+                <w:lang w:val="en-US"/>
+              </w:rPr>
+              <w:t>(will determine distance from asteroid to see if ship or bullets have collided)</w:t>
+            </w:r>
+            <w:r>
+              <w:rPr>
+                <w:lang w:val="en-US"/>
+              </w:rPr>
+              <w:t xml:space="preserve"> </w:t>
+            </w:r>
+            <w:r>
+              <w:rPr>
+                <w:b/>
+                <w:bCs/>
+                <w:lang w:val="en-US"/>
+              </w:rPr>
+              <w:t>constrain()</w:t>
+            </w:r>
+            <w:r>
+              <w:rPr>
+                <w:lang w:val="en-US"/>
+              </w:rPr>
+              <w:t xml:space="preserve"> (will be used to ensure that only 3 bullets are allowed)</w:t>
+            </w:r>
+          </w:p>
+          <w:p>
+            <w:pPr>
+              <w:rPr>
+                <w:lang w:val="en-US"/>
+              </w:rPr>
+            </w:pPr>
+            <w:r>
+              <w:rPr>
+                <w:b/>
+                <w:bCs/>
+                <w:color w:val="7030A0"/>
+                <w:lang w:val="en-US"/>
+              </w:rPr>
+              <w:t>7.</w:t>
+            </w:r>
+            <w:r>
+              <w:rPr>
+                <w:b/>
+                <w:bCs/>
+                <w:color w:val="7030A0"/>
+                <w:lang w:val="en-US"/>
+              </w:rPr>
+              <w:t xml:space="preserve"> keyPressed()</w:t>
+            </w:r>
+            <w:r>
+              <w:rPr>
+                <w:color w:val="7030A0"/>
+                <w:lang w:val="en-US"/>
+              </w:rPr>
+              <w:t xml:space="preserve"> (will be used for the controls of wsad and arcade) </w:t>
+            </w:r>
+            <w:r>
+              <w:rPr>
+                <w:color w:val="7030A0"/>
+                <w:lang w:val="en-US"/>
+              </w:rPr>
+              <w:t xml:space="preserve">, </w:t>
+            </w:r>
+            <w:r>
+              <w:rPr>
+                <w:b/>
+                <w:bCs/>
+                <w:color w:val="7030A0"/>
+                <w:lang w:val="en-US"/>
+              </w:rPr>
+              <w:t>keyReleased()</w:t>
+            </w:r>
+            <w:r>
+              <w:rPr>
+                <w:color w:val="7030A0"/>
+                <w:lang w:val="en-US"/>
+              </w:rPr>
+              <w:t xml:space="preserve"> (will be used to stop movement when keys are released)</w:t>
+            </w:r>
+            <w:r>
+              <w:rPr>
+                <w:color w:val="7030A0"/>
+                <w:lang w:val="en-US"/>
+              </w:rPr>
+              <w:t xml:space="preserve">, </w:t>
+            </w:r>
+          </w:p>
+          <w:p>
+            <w:pPr>
+              <w:rPr>
+                <w:color w:val="7030A0"/>
+                <w:lang w:val="en-US"/>
+              </w:rPr>
+            </w:pPr>
+            <w:r>
+              <w:rPr>
+                <w:b/>
+                <w:bCs/>
+                <w:color w:val="7030A0"/>
+                <w:lang w:val="en-US"/>
+              </w:rPr>
+              <w:t>8. increment operators: ++</w:t>
+            </w:r>
+            <w:r>
+              <w:rPr>
+                <w:color w:val="7030A0"/>
+                <w:lang w:val="en-US"/>
+              </w:rPr>
+              <w:t xml:space="preserve"> (going to be used in arrays of making asteroids), </w:t>
+            </w:r>
+            <w:r>
+              <w:rPr>
+                <w:b/>
+                <w:bCs/>
+                <w:color w:val="7030A0"/>
+                <w:lang w:val="en-US"/>
+              </w:rPr>
+              <w:t>+=</w:t>
+            </w:r>
+            <w:r>
+              <w:rPr>
+                <w:color w:val="7030A0"/>
+                <w:lang w:val="en-US"/>
+              </w:rPr>
+              <w:t xml:space="preserve"> (will add to the score), </w:t>
+            </w:r>
+            <w:r>
+              <w:rPr>
+                <w:b/>
+                <w:bCs/>
+                <w:color w:val="7030A0"/>
+                <w:lang w:val="en-US"/>
+              </w:rPr>
+              <w:t>--</w:t>
+            </w:r>
+            <w:r>
+              <w:rPr>
+                <w:color w:val="7030A0"/>
+                <w:lang w:val="en-US"/>
+              </w:rPr>
+              <w:t xml:space="preserve"> (subtract bullets from bullet array that allows only 3 bullets to be fired at once),  </w:t>
             </w:r>
           </w:p>
           <w:p>
@@ -554,43 +627,70 @@
                 <w:color w:val="FF0000"/>
                 <w:lang w:val="en-US"/>
               </w:rPr>
-              <w:t xml:space="preserve">6. </w:t>
-            </w:r>
-            <w:proofErr w:type="gramStart"/>
-            <w:r>
-              <w:rPr>
-                <w:b/>
-                <w:bCs/>
-                <w:lang w:val="en-US"/>
-              </w:rPr>
-              <w:t>dist(</w:t>
-            </w:r>
-            <w:proofErr w:type="gramEnd"/>
-            <w:r>
-              <w:rPr>
-                <w:b/>
-                <w:bCs/>
-                <w:lang w:val="en-US"/>
-              </w:rPr>
-              <w:t>)</w:t>
-            </w:r>
-            <w:r>
-              <w:rPr>
-                <w:b/>
-                <w:bCs/>
-                <w:lang w:val="en-US"/>
+              <w:t>9.</w:t>
+            </w:r>
+            <w:r>
+              <w:rPr>
+                <w:b/>
+                <w:bCs/>
               </w:rPr>
               <w:t xml:space="preserve"> </w:t>
             </w:r>
             <w:r>
               <w:rPr>
-                <w:lang w:val="en-US"/>
-              </w:rPr>
-              <w:t>(will determine distance from asteroid to see if ship or bullets have collided)</w:t>
-            </w:r>
-            <w:r>
-              <w:rPr>
-                <w:lang w:val="en-US"/>
+                <w:b/>
+                <w:bCs/>
+                <w:lang w:val="en-US"/>
+              </w:rPr>
+              <w:t>declare and</w:t>
+            </w:r>
+            <w:r>
+              <w:rPr>
+                <w:b/>
+                <w:bCs/>
+                <w:lang w:val="en-US"/>
+              </w:rPr>
+              <w:t xml:space="preserve"> use a local variable</w:t>
+            </w:r>
+            <w:r>
+              <w:rPr>
+                <w:lang w:val="en-US"/>
+              </w:rPr>
+              <w:t xml:space="preserve"> (example would be asteroidsize which is </w:t>
+            </w:r>
+            <w:r>
+              <w:rPr>
+                <w:lang w:val="en-US"/>
+              </w:rPr>
+              <w:t>created and called</w:t>
+            </w:r>
+            <w:r>
+              <w:rPr>
+                <w:lang w:val="en-US"/>
+              </w:rPr>
+              <w:t xml:space="preserve"> in Asteroid object)</w:t>
+            </w:r>
+          </w:p>
+          <w:p>
+            <w:pPr>
+              <w:rPr>
+                <w:lang w:val="en-US"/>
+              </w:rPr>
+            </w:pPr>
+            <w:r>
+              <w:rPr>
+                <w:b/>
+                <w:bCs/>
+                <w:color w:val="FF0000"/>
+                <w:lang w:val="en-US"/>
+              </w:rPr>
+              <w:t>10.</w:t>
+            </w:r>
+            <w:r>
+              <w:rPr>
+                <w:b/>
+                <w:bCs/>
+                <w:color w:val="FF0000"/>
               </w:rPr>
               <w:t xml:space="preserve"> </w:t>
             </w:r>
@@ -600,376 +700,13 @@
                 <w:bCs/>
                 <w:lang w:val="en-US"/>
               </w:rPr>
-              <w:t>constrain()</w:t>
-            </w:r>
-            <w:r>
-              <w:rPr>
-                <w:lang w:val="en-US"/>
-              </w:rPr>
-              <w:t xml:space="preserve"> (will be used to ensure that only 3 bullets are allowed)</w:t>
-            </w:r>
-          </w:p>
-          <w:p>
-            <w:pPr>
-              <w:rPr>
-                <w:lang w:val="en-US"/>
-              </w:rPr>
-            </w:pPr>
-            <w:r>
-              <w:rPr>
-                <w:b/>
-                <w:bCs/>
-                <w:color w:val="7030A0"/>
-                <w:lang w:val="en-US"/>
-              </w:rPr>
-              <w:t>7.</w:t>
-            </w:r>
-            <w:r>
-              <w:rPr>
-                <w:b/>
-                <w:bCs/>
-                <w:color w:val="7030A0"/>
-                <w:lang w:val="en-US"/>
-              </w:rPr>
-              <w:t xml:space="preserve"> </w:t>
-            </w:r>
-            <w:proofErr w:type="spellStart"/>
-            <w:proofErr w:type="gramStart"/>
-            <w:r>
-              <w:rPr>
-                <w:b/>
-                <w:bCs/>
-                <w:color w:val="7030A0"/>
-                <w:lang w:val="en-US"/>
-              </w:rPr>
-              <w:t>keyPressed</w:t>
-            </w:r>
-            <w:proofErr w:type="spellEnd"/>
-            <w:r>
-              <w:rPr>
-                <w:b/>
-                <w:bCs/>
-                <w:color w:val="7030A0"/>
-                <w:lang w:val="en-US"/>
-              </w:rPr>
-              <w:t>(</w:t>
-            </w:r>
-            <w:proofErr w:type="gramEnd"/>
-            <w:r>
-              <w:rPr>
-                <w:b/>
-                <w:bCs/>
-                <w:color w:val="7030A0"/>
-                <w:lang w:val="en-US"/>
-              </w:rPr>
-              <w:t>)</w:t>
-            </w:r>
-            <w:r>
-              <w:rPr>
-                <w:color w:val="7030A0"/>
-                <w:lang w:val="en-US"/>
-              </w:rPr>
-              <w:t xml:space="preserve"> (will be used for the controls of </w:t>
-            </w:r>
-            <w:proofErr w:type="spellStart"/>
-            <w:r>
-              <w:rPr>
-                <w:color w:val="7030A0"/>
-                <w:lang w:val="en-US"/>
-              </w:rPr>
-              <w:t>wsad</w:t>
-            </w:r>
-            <w:proofErr w:type="spellEnd"/>
-            <w:r>
-              <w:rPr>
-                <w:color w:val="7030A0"/>
-                <w:lang w:val="en-US"/>
-              </w:rPr>
-              <w:t xml:space="preserve"> and arcade) </w:t>
-            </w:r>
-            <w:r>
-              <w:rPr>
-                <w:color w:val="7030A0"/>
-                <w:lang w:val="en-US"/>
-              </w:rPr>
-              <w:t xml:space="preserve">, </w:t>
-            </w:r>
-            <w:proofErr w:type="spellStart"/>
-            <w:r>
-              <w:rPr>
-                <w:b/>
-                <w:bCs/>
-                <w:color w:val="7030A0"/>
-                <w:lang w:val="en-US"/>
-              </w:rPr>
-              <w:t>keyReleased</w:t>
-            </w:r>
-            <w:proofErr w:type="spellEnd"/>
-            <w:r>
-              <w:rPr>
-                <w:b/>
-                <w:bCs/>
-                <w:color w:val="7030A0"/>
-                <w:lang w:val="en-US"/>
-              </w:rPr>
-              <w:t>()</w:t>
-            </w:r>
-            <w:r>
-              <w:rPr>
-                <w:color w:val="7030A0"/>
-                <w:lang w:val="en-US"/>
-              </w:rPr>
-              <w:t xml:space="preserve"> (will be used to stop movement when keys are released)</w:t>
-            </w:r>
-            <w:r>
-              <w:rPr>
-                <w:color w:val="7030A0"/>
-                <w:lang w:val="en-US"/>
-              </w:rPr>
-              <w:t xml:space="preserve">, </w:t>
-            </w:r>
-            <w:proofErr w:type="spellStart"/>
-            <w:r>
-              <w:rPr>
-                <w:b/>
-                <w:bCs/>
-                <w:lang w:val="en-US"/>
-              </w:rPr>
-              <w:t>mousePressed</w:t>
-            </w:r>
-            <w:proofErr w:type="spellEnd"/>
-            <w:r>
-              <w:rPr>
-                <w:b/>
-                <w:bCs/>
-                <w:lang w:val="en-US"/>
-              </w:rPr>
-              <w:t>()</w:t>
-            </w:r>
-            <w:r>
-              <w:rPr>
-                <w:lang w:val="en-US"/>
-              </w:rPr>
-              <w:t xml:space="preserve"> (if </w:t>
-            </w:r>
-            <w:proofErr w:type="spellStart"/>
-            <w:r>
-              <w:rPr>
-                <w:lang w:val="en-US"/>
-              </w:rPr>
-              <w:t>gameplayactive</w:t>
-            </w:r>
-            <w:proofErr w:type="spellEnd"/>
-            <w:r>
-              <w:rPr>
-                <w:lang w:val="en-US"/>
-              </w:rPr>
-              <w:t xml:space="preserve"> is true instantiate a bullet)</w:t>
-            </w:r>
-            <w:r>
-              <w:rPr>
-                <w:lang w:val="en-US"/>
-              </w:rPr>
-              <w:t>,</w:t>
-            </w:r>
-            <w:r>
-              <w:rPr>
-                <w:lang w:val="en-US"/>
-              </w:rPr>
-              <w:t xml:space="preserve"> </w:t>
-            </w:r>
-          </w:p>
-          <w:p>
-            <w:pPr>
-              <w:rPr>
-                <w:color w:val="7030A0"/>
-                <w:lang w:val="en-US"/>
-              </w:rPr>
-            </w:pPr>
-            <w:r>
-              <w:rPr>
-                <w:b/>
-                <w:bCs/>
-                <w:color w:val="7030A0"/>
-                <w:lang w:val="en-US"/>
-              </w:rPr>
-              <w:t>8. increment operators: ++</w:t>
-            </w:r>
-            <w:r>
-              <w:rPr>
-                <w:color w:val="7030A0"/>
-                <w:lang w:val="en-US"/>
-              </w:rPr>
-              <w:t xml:space="preserve"> (going to be used in arrays of making asteroids), </w:t>
-            </w:r>
-            <w:r>
-              <w:rPr>
-                <w:b/>
-                <w:bCs/>
-                <w:color w:val="7030A0"/>
-                <w:lang w:val="en-US"/>
-              </w:rPr>
-              <w:t>+=</w:t>
-            </w:r>
-            <w:r>
-              <w:rPr>
-                <w:color w:val="7030A0"/>
-                <w:lang w:val="en-US"/>
-              </w:rPr>
-              <w:t xml:space="preserve"> (will add to the score), </w:t>
-            </w:r>
-            <w:r>
-              <w:rPr>
-                <w:b/>
-                <w:bCs/>
-                <w:color w:val="7030A0"/>
-                <w:lang w:val="en-US"/>
-              </w:rPr>
-              <w:t>--</w:t>
-            </w:r>
-            <w:r>
-              <w:rPr>
-                <w:color w:val="7030A0"/>
-                <w:lang w:val="en-US"/>
-              </w:rPr>
-              <w:t xml:space="preserve"> (subtract bullets from bullet array that allows only 3 bullets to be fired at once),  </w:t>
-            </w:r>
-          </w:p>
-          <w:p>
-            <w:pPr>
-              <w:rPr>
-                <w:lang w:val="en-US"/>
-              </w:rPr>
-            </w:pPr>
-            <w:r>
-              <w:rPr>
-                <w:b/>
-                <w:bCs/>
-                <w:color w:val="FF0000"/>
-                <w:lang w:val="en-US"/>
-              </w:rPr>
-              <w:t>9.</w:t>
-            </w:r>
-            <w:r>
-              <w:rPr>
-                <w:b/>
-                <w:bCs/>
-              </w:rPr>
-              <w:t xml:space="preserve"> </w:t>
-            </w:r>
-            <w:r>
-              <w:rPr>
-                <w:b/>
-                <w:bCs/>
-                <w:lang w:val="en-US"/>
-              </w:rPr>
-              <w:t>declare and</w:t>
-            </w:r>
-            <w:r>
-              <w:rPr>
-                <w:b/>
-                <w:bCs/>
-                <w:lang w:val="en-US"/>
-              </w:rPr>
-              <w:t xml:space="preserve"> use a local variable</w:t>
-            </w:r>
-            <w:r>
-              <w:rPr>
-                <w:lang w:val="en-US"/>
-              </w:rPr>
-              <w:t xml:space="preserve"> (example would be </w:t>
-            </w:r>
-            <w:proofErr w:type="spellStart"/>
-            <w:r>
-              <w:rPr>
-                <w:lang w:val="en-US"/>
-              </w:rPr>
-              <w:t>asteroidsize</w:t>
-            </w:r>
-            <w:proofErr w:type="spellEnd"/>
-            <w:r>
-              <w:rPr>
-                <w:lang w:val="en-US"/>
-              </w:rPr>
-              <w:t xml:space="preserve"> which is </w:t>
-            </w:r>
-            <w:r>
-              <w:rPr>
-                <w:lang w:val="en-US"/>
-              </w:rPr>
-              <w:t>created and called</w:t>
-            </w:r>
-            <w:r>
-              <w:rPr>
-                <w:lang w:val="en-US"/>
-              </w:rPr>
-              <w:t xml:space="preserve"> in Asteroid object)</w:t>
-            </w:r>
-          </w:p>
-          <w:p>
-            <w:pPr>
-              <w:rPr>
-                <w:lang w:val="en-US"/>
-              </w:rPr>
-            </w:pPr>
-            <w:r>
-              <w:rPr>
-                <w:b/>
-                <w:bCs/>
-                <w:color w:val="FF0000"/>
-                <w:lang w:val="en-US"/>
-              </w:rPr>
-              <w:t>10.</w:t>
-            </w:r>
-            <w:r>
-              <w:rPr>
-                <w:b/>
-                <w:bCs/>
-                <w:color w:val="FF0000"/>
-              </w:rPr>
-              <w:t xml:space="preserve"> </w:t>
-            </w:r>
-            <w:r>
-              <w:rPr>
-                <w:b/>
-                <w:bCs/>
-                <w:lang w:val="en-US"/>
-              </w:rPr>
               <w:t>declare and use a global variable</w:t>
             </w:r>
             <w:r>
               <w:rPr>
                 <w:lang w:val="en-US"/>
               </w:rPr>
-              <w:t xml:space="preserve"> (example would be </w:t>
-            </w:r>
-            <w:proofErr w:type="spellStart"/>
-            <w:r>
-              <w:rPr>
-                <w:lang w:val="en-US"/>
-              </w:rPr>
-              <w:t>gameplayactive</w:t>
-            </w:r>
-            <w:proofErr w:type="spellEnd"/>
-            <w:r>
-              <w:rPr>
-                <w:lang w:val="en-US"/>
-              </w:rPr>
-              <w:t xml:space="preserve"> which is a variable that affects and possibly resets every </w:t>
-            </w:r>
-            <w:proofErr w:type="gramStart"/>
-            <w:r>
-              <w:rPr>
-                <w:lang w:val="en-US"/>
-              </w:rPr>
-              <w:t>objects</w:t>
-            </w:r>
-            <w:proofErr w:type="gramEnd"/>
-            <w:r>
-              <w:rPr>
-                <w:lang w:val="en-US"/>
-              </w:rPr>
-              <w:t xml:space="preserve"> value)</w:t>
+              <w:t xml:space="preserve"> (example would be gameplayactive which is a variable that affects and possibly resets every objects value)</w:t>
             </w:r>
           </w:p>
           <w:p>
@@ -1105,21 +842,7 @@
               <w:rPr>
                 <w:lang w:val="en-US"/>
               </w:rPr>
-              <w:t xml:space="preserve"> (all will be used a lot, but examples include: </w:t>
-            </w:r>
-            <w:proofErr w:type="spellStart"/>
-            <w:r>
-              <w:rPr>
-                <w:lang w:val="en-US"/>
-              </w:rPr>
-              <w:t>gameplayactive</w:t>
-            </w:r>
-            <w:proofErr w:type="spellEnd"/>
-            <w:r>
-              <w:rPr>
-                <w:lang w:val="en-US"/>
-              </w:rPr>
-              <w:t xml:space="preserve"> if true starts the game if </w:t>
+              <w:t xml:space="preserve"> (all will be used a lot, but examples include: gameplayactive if true starts the game if </w:t>
             </w:r>
             <w:r>
               <w:rPr>
@@ -1172,27 +895,7 @@
                 <w:color w:val="7030A0"/>
                 <w:lang w:val="en-US"/>
               </w:rPr>
-              <w:t>13. Boolean expressions: ==, &gt;=, &lt;=, &gt;, &lt;</w:t>
-            </w:r>
-            <w:proofErr w:type="gramStart"/>
-            <w:r>
-              <w:rPr>
-                <w:b/>
-                <w:bCs/>
-                <w:color w:val="7030A0"/>
-                <w:lang w:val="en-US"/>
-              </w:rPr>
-              <w:t>, !</w:t>
-            </w:r>
-            <w:proofErr w:type="gramEnd"/>
-            <w:r>
-              <w:rPr>
-                <w:b/>
-                <w:bCs/>
-                <w:color w:val="7030A0"/>
-                <w:lang w:val="en-US"/>
-              </w:rPr>
-              <w:t>=</w:t>
+              <w:t>13. Boolean expressions: ==, &gt;=, &lt;=, &gt;, &lt;, !=</w:t>
             </w:r>
             <w:r>
               <w:rPr>
@@ -1230,23 +933,7 @@
                 <w:color w:val="7030A0"/>
                 <w:lang w:val="en-US"/>
               </w:rPr>
-              <w:t xml:space="preserve"> (will be used to allow </w:t>
-            </w:r>
-            <w:proofErr w:type="spellStart"/>
-            <w:r>
-              <w:rPr>
-                <w:color w:val="7030A0"/>
-                <w:lang w:val="en-US"/>
-              </w:rPr>
-              <w:t>wsad</w:t>
-            </w:r>
-            <w:proofErr w:type="spellEnd"/>
-            <w:r>
-              <w:rPr>
-                <w:color w:val="7030A0"/>
-                <w:lang w:val="en-US"/>
-              </w:rPr>
-              <w:t xml:space="preserve"> controls </w:t>
+              <w:t xml:space="preserve"> (will be used to allow wsad controls </w:t>
             </w:r>
             <w:r>
               <w:rPr>
@@ -1299,23 +986,7 @@
                 <w:color w:val="7030A0"/>
                 <w:lang w:val="en-US"/>
               </w:rPr>
-              <w:t xml:space="preserve"> pressed and </w:t>
-            </w:r>
-            <w:proofErr w:type="spellStart"/>
-            <w:r>
-              <w:rPr>
-                <w:color w:val="7030A0"/>
-                <w:lang w:val="en-US"/>
-              </w:rPr>
-              <w:t>ontop</w:t>
-            </w:r>
-            <w:proofErr w:type="spellEnd"/>
-            <w:r>
-              <w:rPr>
-                <w:color w:val="7030A0"/>
-                <w:lang w:val="en-US"/>
-              </w:rPr>
-              <w:t xml:space="preserve"> of button)</w:t>
+              <w:t xml:space="preserve"> pressed and ontop of button)</w:t>
             </w:r>
           </w:p>
           <w:p>
@@ -1353,21 +1024,7 @@
               <w:rPr>
                 <w:lang w:val="en-US"/>
               </w:rPr>
-              <w:t xml:space="preserve"> (will determine and switch out the controls for </w:t>
-            </w:r>
-            <w:proofErr w:type="spellStart"/>
-            <w:r>
-              <w:rPr>
-                <w:lang w:val="en-US"/>
-              </w:rPr>
-              <w:t>wsad</w:t>
-            </w:r>
-            <w:proofErr w:type="spellEnd"/>
-            <w:r>
-              <w:rPr>
-                <w:lang w:val="en-US"/>
-              </w:rPr>
-              <w:t xml:space="preserve"> or arcade controls)</w:t>
+              <w:t xml:space="preserve"> (will determine and switch out the controls for wsad or arcade controls)</w:t>
             </w:r>
           </w:p>
           <w:p>
@@ -1528,53 +1185,21 @@
                 <w:bCs/>
                 <w:lang w:val="en-US"/>
               </w:rPr>
+              <w:t xml:space="preserve"> break()</w:t>
+            </w:r>
+            <w:r>
+              <w:rPr>
+                <w:b/>
+                <w:bCs/>
+                <w:lang w:val="en-US"/>
+              </w:rPr>
               <w:t xml:space="preserve"> </w:t>
             </w:r>
-            <w:proofErr w:type="gramStart"/>
-            <w:r>
-              <w:rPr>
-                <w:b/>
-                <w:bCs/>
-                <w:lang w:val="en-US"/>
-              </w:rPr>
-              <w:t>break(</w:t>
-            </w:r>
-            <w:proofErr w:type="gramEnd"/>
-            <w:r>
-              <w:rPr>
-                <w:b/>
-                <w:bCs/>
-                <w:lang w:val="en-US"/>
-              </w:rPr>
-              <w:t>)</w:t>
-            </w:r>
-            <w:r>
-              <w:rPr>
-                <w:b/>
-                <w:bCs/>
-                <w:lang w:val="en-US"/>
-              </w:rPr>
-              <w:t xml:space="preserve"> </w:t>
-            </w:r>
-            <w:r>
-              <w:rPr>
-                <w:lang w:val="en-US"/>
-              </w:rPr>
-              <w:t xml:space="preserve">(if using arcade gameplay it breaks </w:t>
-            </w:r>
-            <w:proofErr w:type="spellStart"/>
-            <w:r>
-              <w:rPr>
-                <w:lang w:val="en-US"/>
-              </w:rPr>
-              <w:t>wsad</w:t>
-            </w:r>
-            <w:proofErr w:type="spellEnd"/>
-            <w:r>
-              <w:rPr>
-                <w:lang w:val="en-US"/>
-              </w:rPr>
-              <w:t xml:space="preserve"> controls and vice versa)</w:t>
+            <w:r>
+              <w:rPr>
+                <w:lang w:val="en-US"/>
+              </w:rPr>
+              <w:t>(if using arcade gameplay it breaks wsad controls and vice versa)</w:t>
             </w:r>
           </w:p>
           <w:p>
@@ -1612,21 +1237,7 @@
               <w:rPr>
                 <w:lang w:val="en-US"/>
               </w:rPr>
-              <w:t xml:space="preserve"> (For loop loops a specific number of times which is specified in the loop statement and while loop loops infinitely </w:t>
-            </w:r>
-            <w:proofErr w:type="gramStart"/>
-            <w:r>
-              <w:rPr>
-                <w:lang w:val="en-US"/>
-              </w:rPr>
-              <w:t>as long as</w:t>
-            </w:r>
-            <w:proofErr w:type="gramEnd"/>
-            <w:r>
-              <w:rPr>
-                <w:lang w:val="en-US"/>
-              </w:rPr>
-              <w:t xml:space="preserve"> the conditions are met and stops when they are broken) </w:t>
+              <w:t xml:space="preserve"> (For loop loops a specific number of times which is specified in the loop statement and while loop loops infinitely as long as the conditions are met and stops when they are broken) </w:t>
             </w:r>
           </w:p>
           <w:p>
@@ -1712,23 +1323,7 @@
                 <w:color w:val="7030A0"/>
                 <w:lang w:val="en-US"/>
               </w:rPr>
-              <w:t xml:space="preserve"> (the control function as both arcade controls and </w:t>
-            </w:r>
-            <w:proofErr w:type="spellStart"/>
-            <w:r>
-              <w:rPr>
-                <w:color w:val="7030A0"/>
-                <w:lang w:val="en-US"/>
-              </w:rPr>
-              <w:t>wsad</w:t>
-            </w:r>
-            <w:proofErr w:type="spellEnd"/>
-            <w:r>
-              <w:rPr>
-                <w:color w:val="7030A0"/>
-                <w:lang w:val="en-US"/>
-              </w:rPr>
-              <w:t xml:space="preserve"> controls change variables)</w:t>
+              <w:t xml:space="preserve"> (the control function as both arcade controls and wsad controls change variables)</w:t>
             </w:r>
           </w:p>
           <w:p>
@@ -1792,33 +1387,13 @@
               </w:rPr>
               <w:t xml:space="preserve"> </w:t>
             </w:r>
-            <w:proofErr w:type="gramStart"/>
-            <w:r>
-              <w:rPr>
-                <w:b/>
-                <w:bCs/>
-                <w:lang w:val="en-US"/>
-              </w:rPr>
-              <w:t xml:space="preserve">float,  </w:t>
-            </w:r>
-            <w:proofErr w:type="spellStart"/>
-            <w:r>
-              <w:rPr>
-                <w:b/>
-                <w:bCs/>
-                <w:lang w:val="en-US"/>
-              </w:rPr>
-              <w:t>etc</w:t>
-            </w:r>
-            <w:proofErr w:type="spellEnd"/>
-            <w:proofErr w:type="gramEnd"/>
-            <w:r>
-              <w:rPr>
-                <w:b/>
-                <w:bCs/>
-                <w:lang w:val="en-US"/>
-              </w:rPr>
-              <w:t xml:space="preserve"> as an argument</w:t>
+            <w:r>
+              <w:rPr>
+                <w:b/>
+                <w:bCs/>
+                <w:lang w:val="en-US"/>
+              </w:rPr>
+              <w:t>float,  etc as an argument</w:t>
             </w:r>
             <w:r>
               <w:rPr>
@@ -1977,35 +1552,7 @@
               <w:rPr>
                 <w:lang w:val="en-US"/>
               </w:rPr>
-              <w:t xml:space="preserve"> Function that when </w:t>
-            </w:r>
-            <w:proofErr w:type="spellStart"/>
-            <w:r>
-              <w:rPr>
-                <w:lang w:val="en-US"/>
-              </w:rPr>
-              <w:t>actived</w:t>
-            </w:r>
-            <w:proofErr w:type="spellEnd"/>
-            <w:r>
-              <w:rPr>
-                <w:lang w:val="en-US"/>
-              </w:rPr>
-              <w:t xml:space="preserve"> instantiates the called object and </w:t>
-            </w:r>
-            <w:proofErr w:type="spellStart"/>
-            <w:r>
-              <w:rPr>
-                <w:lang w:val="en-US"/>
-              </w:rPr>
-              <w:t>fllows</w:t>
-            </w:r>
-            <w:proofErr w:type="spellEnd"/>
-            <w:r>
-              <w:rPr>
-                <w:lang w:val="en-US"/>
-              </w:rPr>
-              <w:t xml:space="preserve"> the blueprints of the class. </w:t>
+              <w:t xml:space="preserve"> Function that when actived instantiates the called object and fllows the blueprints of the class. </w:t>
             </w:r>
           </w:p>
           <w:p>
@@ -2041,21 +1588,7 @@
               <w:rPr>
                 <w:lang w:val="en-US"/>
               </w:rPr>
-              <w:t xml:space="preserve">Good for organization and illustrates that each object is </w:t>
-            </w:r>
-            <w:proofErr w:type="gramStart"/>
-            <w:r>
-              <w:rPr>
-                <w:lang w:val="en-US"/>
-              </w:rPr>
-              <w:t>it’s</w:t>
-            </w:r>
-            <w:proofErr w:type="gramEnd"/>
-            <w:r>
-              <w:rPr>
-                <w:lang w:val="en-US"/>
-              </w:rPr>
-              <w:t xml:space="preserve"> own thing that is separate from the main program unless called upon</w:t>
+              <w:t>Good for organization and illustrates that each object is it’s own thing that is separate from the main program unless called upon</w:t>
             </w:r>
           </w:p>
           <w:p>
@@ -2124,23 +1657,7 @@
                 <w:color w:val="7030A0"/>
                 <w:lang w:val="en-US"/>
               </w:rPr>
-              <w:t xml:space="preserve"> for when asteroids </w:t>
-            </w:r>
-            <w:proofErr w:type="gramStart"/>
-            <w:r>
-              <w:rPr>
-                <w:color w:val="7030A0"/>
-                <w:lang w:val="en-US"/>
-              </w:rPr>
-              <w:t>gets</w:t>
-            </w:r>
-            <w:proofErr w:type="gramEnd"/>
-            <w:r>
-              <w:rPr>
-                <w:color w:val="7030A0"/>
-                <w:lang w:val="en-US"/>
-              </w:rPr>
-              <w:t xml:space="preserve"> replaced after getting destroyed</w:t>
+              <w:t xml:space="preserve"> for when asteroids gets replaced after getting destroyed</w:t>
             </w:r>
             <w:r>
               <w:rPr>
@@ -2198,21 +1715,7 @@
               <w:rPr>
                 <w:lang w:val="en-US"/>
               </w:rPr>
-              <w:t xml:space="preserve"> asteroids within the </w:t>
-            </w:r>
-            <w:proofErr w:type="spellStart"/>
-            <w:r>
-              <w:rPr>
-                <w:lang w:val="en-US"/>
-              </w:rPr>
-              <w:t>gamespace</w:t>
-            </w:r>
-            <w:proofErr w:type="spellEnd"/>
-            <w:r>
-              <w:rPr>
-                <w:lang w:val="en-US"/>
-              </w:rPr>
-              <w:t>)</w:t>
+              <w:t xml:space="preserve"> asteroids within the gamespace)</w:t>
             </w:r>
           </w:p>
           <w:p>
@@ -2261,30 +1764,86 @@
                 <w:bCs/>
                 <w:lang w:val="en-US"/>
               </w:rPr>
-              <w:t xml:space="preserve"> the difference between an array and an </w:t>
-            </w:r>
-            <w:proofErr w:type="spellStart"/>
-            <w:r>
-              <w:rPr>
-                <w:b/>
-                <w:bCs/>
-                <w:lang w:val="en-US"/>
-              </w:rPr>
-              <w:t>ArrayList</w:t>
-            </w:r>
-            <w:proofErr w:type="spellEnd"/>
-            <w:r>
-              <w:rPr>
-                <w:b/>
-                <w:bCs/>
+              <w:t xml:space="preserve"> the difference between an array and an ArrayList?</w:t>
+            </w:r>
+            <w:r>
+              <w:rPr>
+                <w:b/>
+                <w:bCs/>
+                <w:lang w:val="en-US"/>
+              </w:rPr>
+              <w:t xml:space="preserve"> </w:t>
+            </w:r>
+            <w:r>
+              <w:rPr>
+                <w:lang w:val="en-US"/>
+              </w:rPr>
+              <w:t>Arrays have a defined size (think the bullet list</w:t>
+            </w:r>
+            <w:r>
+              <w:rPr>
+                <w:lang w:val="en-US"/>
+              </w:rPr>
+              <w:t xml:space="preserve"> in trifighter being limited to only 3)</w:t>
+            </w:r>
+            <w:r>
+              <w:rPr>
+                <w:lang w:val="en-US"/>
+              </w:rPr>
+              <w:t xml:space="preserve"> and arraylists don’t (think like snake where you can continuously grow the snake)</w:t>
+            </w:r>
+          </w:p>
+          <w:p>
+            <w:pPr>
+              <w:rPr>
+                <w:lang w:val="en-US"/>
+              </w:rPr>
+            </w:pPr>
+            <w:r>
+              <w:rPr>
+                <w:highlight w:val="yellow"/>
+                <w:lang w:val="en-US"/>
+              </w:rPr>
+              <w:t>32.</w:t>
+            </w:r>
+            <w:r>
+              <w:rPr>
+                <w:lang w:val="en-US"/>
+              </w:rPr>
+              <w:t xml:space="preserve"> </w:t>
+            </w:r>
+            <w:r>
+              <w:rPr>
+                <w:b/>
+                <w:bCs/>
+                <w:lang w:val="en-US"/>
+              </w:rPr>
+              <w:t>Why would you want to go through a list backwards,</w:t>
+            </w:r>
+            <w:r>
+              <w:rPr>
+                <w:b/>
+                <w:bCs/>
+                <w:lang w:val="en-US"/>
+              </w:rPr>
+              <w:t xml:space="preserve"> </w:t>
+            </w:r>
+            <w:r>
+              <w:rPr>
+                <w:b/>
+                <w:bCs/>
+                <w:lang w:val="en-US"/>
+              </w:rPr>
+              <w:t>decrementing the index</w:t>
+            </w:r>
+            <w:r>
+              <w:rPr>
                 <w:lang w:val="en-US"/>
               </w:rPr>
               <w:t>?</w:t>
             </w:r>
             <w:r>
               <w:rPr>
-                <w:b/>
-                <w:bCs/>
                 <w:lang w:val="en-US"/>
               </w:rPr>
               <w:t xml:space="preserve"> </w:t>
@@ -2293,61 +1852,281 @@
               <w:rPr>
                 <w:lang w:val="en-US"/>
               </w:rPr>
-              <w:t>Arrays have a defined size (think the bullet list</w:t>
-            </w:r>
-            <w:r>
-              <w:rPr>
-                <w:lang w:val="en-US"/>
-              </w:rPr>
-              <w:t xml:space="preserve"> in </w:t>
-            </w:r>
-            <w:proofErr w:type="spellStart"/>
-            <w:r>
-              <w:rPr>
-                <w:lang w:val="en-US"/>
-              </w:rPr>
-              <w:t>trifighter</w:t>
-            </w:r>
-            <w:proofErr w:type="spellEnd"/>
-            <w:r>
-              <w:rPr>
-                <w:lang w:val="en-US"/>
-              </w:rPr>
-              <w:t xml:space="preserve"> being limited to only 3)</w:t>
-            </w:r>
-            <w:r>
-              <w:rPr>
-                <w:lang w:val="en-US"/>
-              </w:rPr>
-              <w:t xml:space="preserve"> and </w:t>
-            </w:r>
-            <w:proofErr w:type="spellStart"/>
-            <w:r>
-              <w:rPr>
-                <w:lang w:val="en-US"/>
-              </w:rPr>
-              <w:t>arraylists</w:t>
-            </w:r>
-            <w:proofErr w:type="spellEnd"/>
-            <w:r>
-              <w:rPr>
-                <w:lang w:val="en-US"/>
-              </w:rPr>
-              <w:t xml:space="preserve"> don’t (think like snake where you can continuously grow the snake)</w:t>
-            </w:r>
-          </w:p>
-          <w:p>
-            <w:pPr>
-              <w:rPr>
-                <w:lang w:val="en-US"/>
-              </w:rPr>
-            </w:pPr>
-            <w:r>
-              <w:rPr>
+              <w:t>So you can work backwards in the array and check the most recent instantiations to the oldest instantiations</w:t>
+            </w:r>
+          </w:p>
+          <w:p>
+            <w:pPr>
+              <w:rPr>
+                <w:color w:val="7030A0"/>
+                <w:lang w:val="en-US"/>
+              </w:rPr>
+            </w:pPr>
+            <w:r>
+              <w:rPr>
+                <w:b/>
+                <w:bCs/>
+                <w:color w:val="7030A0"/>
+                <w:lang w:val="en-US"/>
+              </w:rPr>
+              <w:t>33. Initialize and populate an array</w:t>
+            </w:r>
+            <w:r>
+              <w:rPr>
+                <w:color w:val="7030A0"/>
+                <w:lang w:val="en-US"/>
+              </w:rPr>
+              <w:t xml:space="preserve"> (will be used spawning in the </w:t>
+            </w:r>
+            <w:r>
+              <w:rPr>
+                <w:color w:val="7030A0"/>
+                <w:lang w:val="en-US"/>
+              </w:rPr>
+              <w:t>asteroids</w:t>
+            </w:r>
+            <w:r>
+              <w:rPr>
+                <w:color w:val="7030A0"/>
+                <w:lang w:val="en-US"/>
+              </w:rPr>
+              <w:t>)</w:t>
+            </w:r>
+          </w:p>
+          <w:p>
+            <w:pPr>
+              <w:rPr>
+                <w:lang w:val="en-US"/>
+              </w:rPr>
+            </w:pPr>
+            <w:r>
+              <w:rPr>
+                <w:b/>
+                <w:bCs/>
+                <w:color w:val="FF0000"/>
+                <w:lang w:val="en-US"/>
+              </w:rPr>
+              <w:t>34.</w:t>
+            </w:r>
+            <w:r>
+              <w:rPr>
+                <w:color w:val="FF0000"/>
+                <w:lang w:val="en-US"/>
+              </w:rPr>
+              <w:t xml:space="preserve"> </w:t>
+            </w:r>
+            <w:r>
+              <w:rPr>
+                <w:b/>
+                <w:bCs/>
+                <w:lang w:val="en-US"/>
+              </w:rPr>
+              <w:t>Initialize and populate an ArrayList</w:t>
+            </w:r>
+            <w:r>
+              <w:rPr>
+                <w:lang w:val="en-US"/>
+              </w:rPr>
+              <w:t xml:space="preserve"> (will be used for the </w:t>
+            </w:r>
+            <w:r>
+              <w:rPr>
+                <w:lang w:val="en-US"/>
+              </w:rPr>
+              <w:t>bullets</w:t>
+            </w:r>
+            <w:r>
+              <w:rPr>
+                <w:lang w:val="en-US"/>
+              </w:rPr>
+              <w:t>)</w:t>
+            </w:r>
+          </w:p>
+          <w:p>
+            <w:pPr>
+              <w:rPr>
+                <w:lang w:val="en-US"/>
+              </w:rPr>
+            </w:pPr>
+            <w:r>
+              <w:rPr>
+                <w:b/>
+                <w:bCs/>
+                <w:color w:val="FF0000"/>
+                <w:lang w:val="en-US"/>
+              </w:rPr>
+              <w:t xml:space="preserve">35. </w:t>
+            </w:r>
+            <w:r>
+              <w:rPr>
+                <w:b/>
+                <w:bCs/>
+                <w:lang w:val="en-US"/>
+              </w:rPr>
+              <w:t>Manage a set of objects with an array or ArrayList</w:t>
+            </w:r>
+            <w:r>
+              <w:rPr>
+                <w:lang w:val="en-US"/>
+              </w:rPr>
+              <w:t xml:space="preserve"> (will be used for </w:t>
+            </w:r>
+            <w:r>
+              <w:rPr>
+                <w:lang w:val="en-US"/>
+              </w:rPr>
+              <w:t>managing the asteroids and figuring out their position and velocity</w:t>
+            </w:r>
+            <w:r>
+              <w:rPr>
+                <w:lang w:val="en-US"/>
+              </w:rPr>
+              <w:t>)</w:t>
+            </w:r>
+          </w:p>
+          <w:p>
+            <w:pPr>
+              <w:rPr>
+                <w:color w:val="7030A0"/>
+                <w:lang w:val="en-US"/>
+              </w:rPr>
+            </w:pPr>
+            <w:r>
+              <w:rPr>
+                <w:b/>
+                <w:bCs/>
+                <w:color w:val="7030A0"/>
+                <w:lang w:val="en-US"/>
+              </w:rPr>
+              <w:t>36. Use an ArrayList method: size</w:t>
+            </w:r>
+            <w:r>
+              <w:rPr>
+                <w:color w:val="7030A0"/>
+                <w:lang w:val="en-US"/>
+              </w:rPr>
+              <w:t>()</w:t>
+            </w:r>
+            <w:r>
+              <w:rPr>
+                <w:color w:val="7030A0"/>
+                <w:lang w:val="en-US"/>
+              </w:rPr>
+              <w:t xml:space="preserve"> (</w:t>
+            </w:r>
+            <w:r>
+              <w:rPr>
+                <w:color w:val="7030A0"/>
+                <w:lang w:val="en-US"/>
+              </w:rPr>
+              <w:t xml:space="preserve">stop creating </w:t>
+            </w:r>
+            <w:r>
+              <w:rPr>
+                <w:color w:val="7030A0"/>
+                <w:lang w:val="en-US"/>
+              </w:rPr>
+              <w:t>asteroids</w:t>
+            </w:r>
+            <w:r>
+              <w:rPr>
+                <w:color w:val="7030A0"/>
+                <w:lang w:val="en-US"/>
+              </w:rPr>
+              <w:t xml:space="preserve"> when size() </w:t>
+            </w:r>
+            <w:r>
+              <w:rPr>
+                <w:color w:val="7030A0"/>
+                <w:lang w:val="en-US"/>
+              </w:rPr>
+              <w:t>of list</w:t>
+            </w:r>
+            <w:r>
+              <w:rPr>
+                <w:color w:val="7030A0"/>
+                <w:lang w:val="en-US"/>
+              </w:rPr>
+              <w:t xml:space="preserve"> is greater than [insert number of </w:t>
+            </w:r>
+            <w:r>
+              <w:rPr>
+                <w:color w:val="7030A0"/>
+                <w:lang w:val="en-US"/>
+              </w:rPr>
+              <w:t>asteroids</w:t>
+            </w:r>
+            <w:r>
+              <w:rPr>
+                <w:color w:val="7030A0"/>
+                <w:lang w:val="en-US"/>
+              </w:rPr>
+              <w:t xml:space="preserve"> that </w:t>
+            </w:r>
+            <w:r>
+              <w:rPr>
+                <w:color w:val="7030A0"/>
+                <w:lang w:val="en-US"/>
+              </w:rPr>
+              <w:t>will make the game fun but not too difficult</w:t>
+            </w:r>
+            <w:r>
+              <w:rPr>
+                <w:color w:val="7030A0"/>
+                <w:lang w:val="en-US"/>
+              </w:rPr>
+              <w:t>]</w:t>
+            </w:r>
+            <w:r>
+              <w:rPr>
+                <w:color w:val="7030A0"/>
+                <w:lang w:val="en-US"/>
+              </w:rPr>
+              <w:t>)</w:t>
+            </w:r>
+            <w:r>
+              <w:rPr>
+                <w:color w:val="7030A0"/>
+                <w:lang w:val="en-US"/>
+              </w:rPr>
+              <w:t xml:space="preserve">, </w:t>
+            </w:r>
+          </w:p>
+          <w:p>
+            <w:pPr>
+              <w:rPr>
+                <w:lang w:val="en-US"/>
+              </w:rPr>
+            </w:pPr>
+            <w:r>
+              <w:rPr>
+                <w:lang w:val="en-US"/>
+              </w:rPr>
+              <w:t>Vectors</w:t>
+            </w:r>
+          </w:p>
+          <w:p>
+            <w:pPr>
+              <w:rPr>
+                <w:lang w:val="en-US"/>
+              </w:rPr>
+            </w:pPr>
+            <w:r>
+              <w:rPr>
+                <w:b/>
+                <w:bCs/>
                 <w:highlight w:val="yellow"/>
                 <w:lang w:val="en-US"/>
               </w:rPr>
-              <w:t>32.</w:t>
+              <w:t>37.</w:t>
+            </w:r>
+            <w:r>
+              <w:rPr>
+                <w:b/>
+                <w:bCs/>
+                <w:lang w:val="en-US"/>
+              </w:rPr>
+              <w:t xml:space="preserve"> When should you use PVector instead of float variables?</w:t>
             </w:r>
             <w:r>
               <w:rPr>
@@ -2357,16 +2136,30 @@
             </w:r>
             <w:r>
               <w:rPr>
-                <w:b/>
-                <w:bCs/>
-                <w:lang w:val="en-US"/>
-              </w:rPr>
-              <w:t>Why would you want to go through a list backwards,</w:t>
-            </w:r>
-            <w:r>
-              <w:rPr>
-                <w:b/>
-                <w:bCs/>
+                <w:lang w:val="en-US"/>
+              </w:rPr>
+              <w:t>Simplifies the amount of floats and makes it easier to program velocity and position</w:t>
+            </w:r>
+          </w:p>
+          <w:p>
+            <w:pPr>
+              <w:rPr>
+                <w:color w:val="7030A0"/>
+                <w:lang w:val="en-US"/>
+              </w:rPr>
+            </w:pPr>
+            <w:r>
+              <w:rPr>
+                <w:b/>
+                <w:bCs/>
+                <w:color w:val="7030A0"/>
+                <w:lang w:val="en-US"/>
+              </w:rPr>
+              <w:t>38.</w:t>
+            </w:r>
+            <w:r>
+              <w:rPr>
+                <w:color w:val="7030A0"/>
                 <w:lang w:val="en-US"/>
               </w:rPr>
               <w:t xml:space="preserve"> </w:t>
@@ -2375,9 +2168,187 @@
               <w:rPr>
                 <w:b/>
                 <w:bCs/>
-                <w:lang w:val="en-US"/>
-              </w:rPr>
-              <w:t>decrementing the index</w:t>
+                <w:color w:val="7030A0"/>
+                <w:lang w:val="en-US"/>
+              </w:rPr>
+              <w:t>Use the PVector class</w:t>
+            </w:r>
+            <w:r>
+              <w:rPr>
+                <w:b/>
+                <w:bCs/>
+                <w:color w:val="7030A0"/>
+                <w:lang w:val="en-US"/>
+              </w:rPr>
+              <w:t xml:space="preserve"> </w:t>
+            </w:r>
+            <w:r>
+              <w:rPr>
+                <w:color w:val="7030A0"/>
+                <w:lang w:val="en-US"/>
+              </w:rPr>
+              <w:t xml:space="preserve">(yes will be used by the asteroids, </w:t>
+            </w:r>
+            <w:r>
+              <w:rPr>
+                <w:color w:val="7030A0"/>
+                <w:lang w:val="en-US"/>
+              </w:rPr>
+              <w:t>ship and bullet)</w:t>
+            </w:r>
+          </w:p>
+          <w:p>
+            <w:pPr>
+              <w:rPr>
+                <w:color w:val="7030A0"/>
+                <w:lang w:val="en-US"/>
+              </w:rPr>
+            </w:pPr>
+            <w:r>
+              <w:rPr>
+                <w:b/>
+                <w:bCs/>
+                <w:color w:val="7030A0"/>
+                <w:lang w:val="en-US"/>
+              </w:rPr>
+              <w:t>39. Do some basic physics: use position, velocity, and acceleration</w:t>
+            </w:r>
+            <w:r>
+              <w:rPr>
+                <w:b/>
+                <w:bCs/>
+                <w:color w:val="7030A0"/>
+                <w:lang w:val="en-US"/>
+              </w:rPr>
+              <w:t xml:space="preserve"> </w:t>
+            </w:r>
+            <w:r>
+              <w:rPr>
+                <w:b/>
+                <w:bCs/>
+                <w:color w:val="7030A0"/>
+                <w:lang w:val="en-US"/>
+              </w:rPr>
+              <w:t>vectors</w:t>
+            </w:r>
+            <w:r>
+              <w:rPr>
+                <w:color w:val="7030A0"/>
+                <w:lang w:val="en-US"/>
+              </w:rPr>
+              <w:t xml:space="preserve"> (all necessary for the ships and bullets as they will all have the ability to accelerate and have </w:t>
+            </w:r>
+            <w:r>
+              <w:rPr>
+                <w:color w:val="7030A0"/>
+                <w:lang w:val="en-US"/>
+              </w:rPr>
+              <w:t>its</w:t>
+            </w:r>
+            <w:r>
+              <w:rPr>
+                <w:color w:val="7030A0"/>
+                <w:lang w:val="en-US"/>
+              </w:rPr>
+              <w:t xml:space="preserve"> position determined by the velocity)</w:t>
+            </w:r>
+          </w:p>
+          <w:p>
+            <w:pPr>
+              <w:rPr>
+                <w:lang w:val="en-US"/>
+              </w:rPr>
+            </w:pPr>
+            <w:r>
+              <w:rPr>
+                <w:b/>
+                <w:bCs/>
+                <w:color w:val="FF0000"/>
+                <w:lang w:val="en-US"/>
+              </w:rPr>
+              <w:t>40</w:t>
+            </w:r>
+            <w:r>
+              <w:rPr>
+                <w:b/>
+                <w:bCs/>
+                <w:lang w:val="en-US"/>
+              </w:rPr>
+              <w:t>. Find the direction and distance between two</w:t>
+            </w:r>
+            <w:r>
+              <w:rPr>
+                <w:b/>
+                <w:bCs/>
+                <w:lang w:val="en-US"/>
+              </w:rPr>
+              <w:t xml:space="preserve"> points</w:t>
+            </w:r>
+            <w:r>
+              <w:rPr>
+                <w:lang w:val="en-US"/>
+              </w:rPr>
+              <w:t xml:space="preserve"> (will be used to determine distance between bullet and asteroid to see if they will collide and same with ship and asteroid)</w:t>
+            </w:r>
+          </w:p>
+          <w:p>
+            <w:pPr>
+              <w:rPr>
+                <w:color w:val="7030A0"/>
+                <w:lang w:val="en-US"/>
+              </w:rPr>
+            </w:pPr>
+            <w:r>
+              <w:rPr>
+                <w:b/>
+                <w:bCs/>
+                <w:color w:val="7030A0"/>
+                <w:lang w:val="en-US"/>
+              </w:rPr>
+              <w:t>41. Create a random 2D vector</w:t>
+            </w:r>
+            <w:r>
+              <w:rPr>
+                <w:color w:val="7030A0"/>
+                <w:lang w:val="en-US"/>
+              </w:rPr>
+              <w:t xml:space="preserve"> (will be used creating an asteroid whose position and velocity </w:t>
+            </w:r>
+            <w:r>
+              <w:rPr>
+                <w:color w:val="7030A0"/>
+                <w:lang w:val="en-US"/>
+              </w:rPr>
+              <w:t>(speed and direction)</w:t>
+            </w:r>
+            <w:r>
+              <w:rPr>
+                <w:color w:val="7030A0"/>
+                <w:lang w:val="en-US"/>
+              </w:rPr>
+              <w:t xml:space="preserve"> is random)</w:t>
+            </w:r>
+          </w:p>
+          <w:p>
+            <w:pPr>
+              <w:rPr>
+                <w:lang w:val="en-US"/>
+              </w:rPr>
+            </w:pPr>
+            <w:r>
+              <w:rPr>
+                <w:highlight w:val="yellow"/>
+                <w:lang w:val="en-US"/>
+              </w:rPr>
+              <w:t>42.</w:t>
+            </w:r>
+            <w:r>
+              <w:rPr>
+                <w:b/>
+                <w:bCs/>
+                <w:lang w:val="en-US"/>
+              </w:rPr>
+              <w:t xml:space="preserve"> What is a normalized vector, why is it useful</w:t>
             </w:r>
             <w:r>
               <w:rPr>
@@ -2391,57 +2362,11 @@
               </w:rPr>
               <w:t xml:space="preserve"> </w:t>
             </w:r>
-            <w:proofErr w:type="gramStart"/>
-            <w:r>
-              <w:rPr>
-                <w:lang w:val="en-US"/>
-              </w:rPr>
-              <w:t>So</w:t>
-            </w:r>
-            <w:proofErr w:type="gramEnd"/>
-            <w:r>
-              <w:rPr>
-                <w:lang w:val="en-US"/>
-              </w:rPr>
-              <w:t xml:space="preserve"> you can work backwards in the array and check the most recent instantiations to the oldest instantiations</w:t>
-            </w:r>
-          </w:p>
-          <w:p>
-            <w:pPr>
-              <w:rPr>
-                <w:color w:val="7030A0"/>
-                <w:lang w:val="en-US"/>
-              </w:rPr>
-            </w:pPr>
-            <w:r>
-              <w:rPr>
-                <w:b/>
-                <w:bCs/>
-                <w:color w:val="7030A0"/>
-                <w:lang w:val="en-US"/>
-              </w:rPr>
-              <w:t>33. Initialize and populate an array</w:t>
-            </w:r>
-            <w:r>
-              <w:rPr>
-                <w:color w:val="7030A0"/>
-                <w:lang w:val="en-US"/>
-              </w:rPr>
-              <w:t xml:space="preserve"> (will be used spawning in the </w:t>
-            </w:r>
-            <w:r>
-              <w:rPr>
-                <w:color w:val="7030A0"/>
-                <w:lang w:val="en-US"/>
-              </w:rPr>
-              <w:t>asteroids</w:t>
-            </w:r>
-            <w:r>
-              <w:rPr>
-                <w:color w:val="7030A0"/>
-                <w:lang w:val="en-US"/>
-              </w:rPr>
-              <w:t>)</w:t>
+            <w:r>
+              <w:rPr>
+                <w:lang w:val="en-US"/>
+              </w:rPr>
+              <w:t>Sets vector to a length of 1 so direction position and speed can be easily determined</w:t>
             </w:r>
           </w:p>
           <w:p>
@@ -2457,11 +2382,20 @@
                 <w:color w:val="FF0000"/>
                 <w:lang w:val="en-US"/>
               </w:rPr>
-              <w:t>34.</w:t>
-            </w:r>
-            <w:r>
-              <w:rPr>
-                <w:color w:val="FF0000"/>
+              <w:t xml:space="preserve">43. </w:t>
+            </w:r>
+            <w:r>
+              <w:rPr>
+                <w:b/>
+                <w:bCs/>
+                <w:lang w:val="en-US"/>
+              </w:rPr>
+              <w:t>Using the Processing documentation look up a method in the</w:t>
+            </w:r>
+            <w:r>
+              <w:rPr>
+                <w:b/>
+                <w:bCs/>
                 <w:lang w:val="en-US"/>
               </w:rPr>
               <w:t xml:space="preserve"> </w:t>
@@ -2472,673 +2406,13 @@
                 <w:bCs/>
                 <w:lang w:val="en-US"/>
               </w:rPr>
-              <w:t xml:space="preserve">Initialize and populate an </w:t>
-            </w:r>
-            <w:proofErr w:type="spellStart"/>
-            <w:r>
-              <w:rPr>
-                <w:b/>
-                <w:bCs/>
-                <w:lang w:val="en-US"/>
-              </w:rPr>
-              <w:t>ArrayList</w:t>
-            </w:r>
-            <w:proofErr w:type="spellEnd"/>
-            <w:r>
-              <w:rPr>
-                <w:lang w:val="en-US"/>
-              </w:rPr>
-              <w:t xml:space="preserve"> (will be used for the </w:t>
-            </w:r>
-            <w:r>
-              <w:rPr>
-                <w:lang w:val="en-US"/>
-              </w:rPr>
-              <w:t>bullets</w:t>
-            </w:r>
-            <w:r>
-              <w:rPr>
-                <w:lang w:val="en-US"/>
-              </w:rPr>
-              <w:t>)</w:t>
-            </w:r>
-          </w:p>
-          <w:p>
-            <w:pPr>
-              <w:rPr>
-                <w:lang w:val="en-US"/>
-              </w:rPr>
-            </w:pPr>
-            <w:r>
-              <w:rPr>
-                <w:b/>
-                <w:bCs/>
-                <w:color w:val="FF0000"/>
-                <w:lang w:val="en-US"/>
-              </w:rPr>
-              <w:t xml:space="preserve">35. </w:t>
-            </w:r>
-            <w:r>
-              <w:rPr>
-                <w:b/>
-                <w:bCs/>
-                <w:lang w:val="en-US"/>
-              </w:rPr>
-              <w:t xml:space="preserve">Manage a set of objects with an array or </w:t>
-            </w:r>
-            <w:proofErr w:type="spellStart"/>
-            <w:r>
-              <w:rPr>
-                <w:b/>
-                <w:bCs/>
-                <w:lang w:val="en-US"/>
-              </w:rPr>
-              <w:t>ArrayList</w:t>
-            </w:r>
-            <w:proofErr w:type="spellEnd"/>
-            <w:r>
-              <w:rPr>
-                <w:lang w:val="en-US"/>
-              </w:rPr>
-              <w:t xml:space="preserve"> (will be used for </w:t>
-            </w:r>
-            <w:r>
-              <w:rPr>
-                <w:lang w:val="en-US"/>
-              </w:rPr>
-              <w:t>managing the asteroids and figuring out their position and velocity</w:t>
-            </w:r>
-            <w:r>
-              <w:rPr>
-                <w:lang w:val="en-US"/>
-              </w:rPr>
-              <w:t>)</w:t>
-            </w:r>
-          </w:p>
-          <w:p>
-            <w:pPr>
-              <w:rPr>
-                <w:color w:val="7030A0"/>
-                <w:lang w:val="en-US"/>
-              </w:rPr>
-            </w:pPr>
-            <w:r>
-              <w:rPr>
-                <w:b/>
-                <w:bCs/>
-                <w:color w:val="7030A0"/>
-                <w:lang w:val="en-US"/>
-              </w:rPr>
-              <w:t xml:space="preserve">36. Use an </w:t>
-            </w:r>
-            <w:proofErr w:type="spellStart"/>
-            <w:r>
-              <w:rPr>
-                <w:b/>
-                <w:bCs/>
-                <w:color w:val="7030A0"/>
-                <w:lang w:val="en-US"/>
-              </w:rPr>
-              <w:t>ArrayList</w:t>
-            </w:r>
-            <w:proofErr w:type="spellEnd"/>
-            <w:r>
-              <w:rPr>
-                <w:b/>
-                <w:bCs/>
-                <w:color w:val="7030A0"/>
-                <w:lang w:val="en-US"/>
-              </w:rPr>
-              <w:t xml:space="preserve"> method: </w:t>
-            </w:r>
-            <w:proofErr w:type="gramStart"/>
-            <w:r>
-              <w:rPr>
-                <w:b/>
-                <w:bCs/>
-                <w:color w:val="7030A0"/>
-                <w:lang w:val="en-US"/>
-              </w:rPr>
-              <w:t>size</w:t>
-            </w:r>
-            <w:r>
-              <w:rPr>
-                <w:color w:val="7030A0"/>
-                <w:lang w:val="en-US"/>
-              </w:rPr>
-              <w:t>(</w:t>
-            </w:r>
-            <w:proofErr w:type="gramEnd"/>
-            <w:r>
-              <w:rPr>
-                <w:color w:val="7030A0"/>
-                <w:lang w:val="en-US"/>
-              </w:rPr>
-              <w:t>)</w:t>
-            </w:r>
-            <w:r>
-              <w:rPr>
-                <w:color w:val="7030A0"/>
-                <w:lang w:val="en-US"/>
-              </w:rPr>
-              <w:t xml:space="preserve"> (</w:t>
-            </w:r>
-            <w:r>
-              <w:rPr>
-                <w:color w:val="7030A0"/>
-                <w:lang w:val="en-US"/>
-              </w:rPr>
-              <w:t xml:space="preserve">stop creating </w:t>
-            </w:r>
-            <w:r>
-              <w:rPr>
-                <w:color w:val="7030A0"/>
-                <w:lang w:val="en-US"/>
-              </w:rPr>
-              <w:t>asteroids</w:t>
-            </w:r>
-            <w:r>
-              <w:rPr>
-                <w:color w:val="7030A0"/>
-                <w:lang w:val="en-US"/>
-              </w:rPr>
-              <w:t xml:space="preserve"> when size() </w:t>
-            </w:r>
-            <w:r>
-              <w:rPr>
-                <w:color w:val="7030A0"/>
-                <w:lang w:val="en-US"/>
-              </w:rPr>
-              <w:t>of list</w:t>
-            </w:r>
-            <w:r>
-              <w:rPr>
-                <w:color w:val="7030A0"/>
-                <w:lang w:val="en-US"/>
-              </w:rPr>
-              <w:t xml:space="preserve"> is greater than [insert number of </w:t>
-            </w:r>
-            <w:r>
-              <w:rPr>
-                <w:color w:val="7030A0"/>
-                <w:lang w:val="en-US"/>
-              </w:rPr>
-              <w:t>asteroids</w:t>
-            </w:r>
-            <w:r>
-              <w:rPr>
-                <w:color w:val="7030A0"/>
-                <w:lang w:val="en-US"/>
-              </w:rPr>
-              <w:t xml:space="preserve"> that </w:t>
-            </w:r>
-            <w:r>
-              <w:rPr>
-                <w:color w:val="7030A0"/>
-                <w:lang w:val="en-US"/>
-              </w:rPr>
-              <w:t>will make the game fun but not too difficult</w:t>
-            </w:r>
-            <w:r>
-              <w:rPr>
-                <w:color w:val="7030A0"/>
-                <w:lang w:val="en-US"/>
-              </w:rPr>
-              <w:t>]</w:t>
-            </w:r>
-            <w:r>
-              <w:rPr>
-                <w:color w:val="7030A0"/>
-                <w:lang w:val="en-US"/>
-              </w:rPr>
-              <w:t>)</w:t>
-            </w:r>
-            <w:r>
-              <w:rPr>
-                <w:color w:val="7030A0"/>
-                <w:lang w:val="en-US"/>
-              </w:rPr>
-              <w:t xml:space="preserve">, </w:t>
-            </w:r>
-          </w:p>
-          <w:p>
-            <w:pPr>
-              <w:rPr>
-                <w:lang w:val="en-US"/>
-              </w:rPr>
-            </w:pPr>
-            <w:r>
-              <w:rPr>
-                <w:lang w:val="en-US"/>
-              </w:rPr>
-              <w:t>Vectors</w:t>
-            </w:r>
-          </w:p>
-          <w:p>
-            <w:pPr>
-              <w:rPr>
-                <w:lang w:val="en-US"/>
-              </w:rPr>
-            </w:pPr>
-            <w:r>
-              <w:rPr>
-                <w:b/>
-                <w:bCs/>
-                <w:highlight w:val="yellow"/>
-                <w:lang w:val="en-US"/>
-              </w:rPr>
-              <w:t>37.</w:t>
-            </w:r>
-            <w:r>
-              <w:rPr>
-                <w:b/>
-                <w:bCs/>
-                <w:lang w:val="en-US"/>
-              </w:rPr>
-              <w:t xml:space="preserve"> When should you use </w:t>
-            </w:r>
-            <w:proofErr w:type="spellStart"/>
-            <w:r>
-              <w:rPr>
-                <w:b/>
-                <w:bCs/>
-                <w:lang w:val="en-US"/>
-              </w:rPr>
-              <w:t>PVector</w:t>
-            </w:r>
-            <w:proofErr w:type="spellEnd"/>
-            <w:r>
-              <w:rPr>
-                <w:b/>
-                <w:bCs/>
-                <w:lang w:val="en-US"/>
-              </w:rPr>
-              <w:t xml:space="preserve"> instead of float variables?</w:t>
-            </w:r>
-            <w:r>
-              <w:rPr>
-                <w:lang w:val="en-US"/>
-              </w:rPr>
-              <w:t xml:space="preserve"> </w:t>
-            </w:r>
-            <w:r>
-              <w:rPr>
-                <w:lang w:val="en-US"/>
-              </w:rPr>
-              <w:t xml:space="preserve">Simplifies the amount of floats and makes it easier to program velocity and </w:t>
-            </w:r>
-            <w:proofErr w:type="gramStart"/>
-            <w:r>
-              <w:rPr>
-                <w:lang w:val="en-US"/>
-              </w:rPr>
-              <w:t>position</w:t>
-            </w:r>
-            <w:proofErr w:type="gramEnd"/>
-          </w:p>
-          <w:p>
-            <w:pPr>
-              <w:rPr>
-                <w:color w:val="7030A0"/>
-                <w:lang w:val="en-US"/>
-              </w:rPr>
-            </w:pPr>
-            <w:r>
-              <w:rPr>
-                <w:b/>
-                <w:bCs/>
-                <w:color w:val="7030A0"/>
-                <w:lang w:val="en-US"/>
-              </w:rPr>
-              <w:t>38.</w:t>
-            </w:r>
-            <w:r>
-              <w:rPr>
-                <w:color w:val="7030A0"/>
-                <w:lang w:val="en-US"/>
-              </w:rPr>
-              <w:t xml:space="preserve"> </w:t>
-            </w:r>
-            <w:r>
-              <w:rPr>
-                <w:b/>
-                <w:bCs/>
-                <w:color w:val="7030A0"/>
-                <w:lang w:val="en-US"/>
-              </w:rPr>
-              <w:t xml:space="preserve">Use the </w:t>
-            </w:r>
-            <w:proofErr w:type="spellStart"/>
-            <w:r>
-              <w:rPr>
-                <w:b/>
-                <w:bCs/>
-                <w:color w:val="7030A0"/>
-                <w:lang w:val="en-US"/>
-              </w:rPr>
-              <w:t>PVector</w:t>
-            </w:r>
-            <w:proofErr w:type="spellEnd"/>
-            <w:r>
-              <w:rPr>
-                <w:b/>
-                <w:bCs/>
-                <w:color w:val="7030A0"/>
-                <w:lang w:val="en-US"/>
-              </w:rPr>
-              <w:t xml:space="preserve"> class</w:t>
-            </w:r>
-            <w:r>
-              <w:rPr>
-                <w:b/>
-                <w:bCs/>
-                <w:color w:val="7030A0"/>
-                <w:lang w:val="en-US"/>
-              </w:rPr>
-              <w:t xml:space="preserve"> </w:t>
-            </w:r>
-            <w:r>
-              <w:rPr>
-                <w:color w:val="7030A0"/>
-                <w:lang w:val="en-US"/>
-              </w:rPr>
-              <w:t xml:space="preserve">(yes will be used by the asteroids, </w:t>
-            </w:r>
-            <w:proofErr w:type="gramStart"/>
-            <w:r>
-              <w:rPr>
-                <w:color w:val="7030A0"/>
-                <w:lang w:val="en-US"/>
-              </w:rPr>
-              <w:t>ship</w:t>
-            </w:r>
-            <w:proofErr w:type="gramEnd"/>
-            <w:r>
-              <w:rPr>
-                <w:color w:val="7030A0"/>
-                <w:lang w:val="en-US"/>
-              </w:rPr>
-              <w:t xml:space="preserve"> and bullet)</w:t>
-            </w:r>
-          </w:p>
-          <w:p>
-            <w:pPr>
-              <w:rPr>
-                <w:color w:val="7030A0"/>
-                <w:lang w:val="en-US"/>
-              </w:rPr>
-            </w:pPr>
-            <w:r>
-              <w:rPr>
-                <w:b/>
-                <w:bCs/>
-                <w:color w:val="7030A0"/>
-                <w:lang w:val="en-US"/>
-              </w:rPr>
-              <w:t>39. Do some basic physics: use position, velocity, and acceleration</w:t>
-            </w:r>
-            <w:r>
-              <w:rPr>
-                <w:b/>
-                <w:bCs/>
-                <w:color w:val="7030A0"/>
-                <w:lang w:val="en-US"/>
-              </w:rPr>
-              <w:t xml:space="preserve"> </w:t>
-            </w:r>
-            <w:r>
-              <w:rPr>
-                <w:b/>
-                <w:bCs/>
-                <w:color w:val="7030A0"/>
-                <w:lang w:val="en-US"/>
-              </w:rPr>
-              <w:t>vectors</w:t>
-            </w:r>
-            <w:r>
-              <w:rPr>
-                <w:color w:val="7030A0"/>
-                <w:lang w:val="en-US"/>
-              </w:rPr>
-              <w:t xml:space="preserve"> (all necessary for the ships and bullets as they will all </w:t>
-            </w:r>
-            <w:proofErr w:type="gramStart"/>
-            <w:r>
-              <w:rPr>
-                <w:color w:val="7030A0"/>
-                <w:lang w:val="en-US"/>
-              </w:rPr>
-              <w:t>have the ability to</w:t>
-            </w:r>
-            <w:proofErr w:type="gramEnd"/>
-            <w:r>
-              <w:rPr>
-                <w:color w:val="7030A0"/>
-                <w:lang w:val="en-US"/>
-              </w:rPr>
-              <w:t xml:space="preserve"> accelerate and have </w:t>
-            </w:r>
-            <w:r>
-              <w:rPr>
-                <w:color w:val="7030A0"/>
-                <w:lang w:val="en-US"/>
-              </w:rPr>
-              <w:t>its</w:t>
-            </w:r>
-            <w:r>
-              <w:rPr>
-                <w:color w:val="7030A0"/>
-                <w:lang w:val="en-US"/>
-              </w:rPr>
-              <w:t xml:space="preserve"> position determined by the velocity)</w:t>
-            </w:r>
-          </w:p>
-          <w:p>
-            <w:pPr>
-              <w:rPr>
-                <w:lang w:val="en-US"/>
-              </w:rPr>
-            </w:pPr>
-            <w:r>
-              <w:rPr>
-                <w:b/>
-                <w:bCs/>
-                <w:color w:val="FF0000"/>
-                <w:lang w:val="en-US"/>
-              </w:rPr>
-              <w:t>40</w:t>
-            </w:r>
-            <w:r>
-              <w:rPr>
-                <w:b/>
-                <w:bCs/>
-                <w:lang w:val="en-US"/>
-              </w:rPr>
-              <w:t>. Find the direction and distance between two</w:t>
-            </w:r>
-            <w:r>
-              <w:rPr>
-                <w:b/>
-                <w:bCs/>
-                <w:lang w:val="en-US"/>
-              </w:rPr>
-              <w:t xml:space="preserve"> points</w:t>
-            </w:r>
-            <w:r>
-              <w:rPr>
-                <w:lang w:val="en-US"/>
-              </w:rPr>
-              <w:t xml:space="preserve"> (will be used to determine distance between bullet and asteroid to see if they will collide and same with ship and asteroid)</w:t>
-            </w:r>
-          </w:p>
-          <w:p>
-            <w:pPr>
-              <w:rPr>
-                <w:color w:val="7030A0"/>
-                <w:lang w:val="en-US"/>
-              </w:rPr>
-            </w:pPr>
-            <w:r>
-              <w:rPr>
-                <w:b/>
-                <w:bCs/>
-                <w:color w:val="7030A0"/>
-                <w:lang w:val="en-US"/>
-              </w:rPr>
-              <w:t>41. Create a random 2D vector</w:t>
-            </w:r>
-            <w:r>
-              <w:rPr>
-                <w:color w:val="7030A0"/>
-                <w:lang w:val="en-US"/>
-              </w:rPr>
-              <w:t xml:space="preserve"> (will be used creating an asteroid whose position and velocity </w:t>
-            </w:r>
-            <w:r>
-              <w:rPr>
-                <w:color w:val="7030A0"/>
-                <w:lang w:val="en-US"/>
-              </w:rPr>
-              <w:t>(speed and direction)</w:t>
-            </w:r>
-            <w:r>
-              <w:rPr>
-                <w:color w:val="7030A0"/>
-                <w:lang w:val="en-US"/>
-              </w:rPr>
-              <w:t xml:space="preserve"> is random)</w:t>
-            </w:r>
-          </w:p>
-          <w:p>
-            <w:pPr>
-              <w:rPr>
-                <w:lang w:val="en-US"/>
-              </w:rPr>
-            </w:pPr>
-            <w:r>
-              <w:rPr>
-                <w:highlight w:val="yellow"/>
-                <w:lang w:val="en-US"/>
-              </w:rPr>
-              <w:t>42.</w:t>
-            </w:r>
-            <w:r>
-              <w:rPr>
-                <w:b/>
-                <w:bCs/>
-                <w:lang w:val="en-US"/>
-              </w:rPr>
-              <w:t xml:space="preserve"> What is a normalized vector, why is it useful</w:t>
-            </w:r>
-            <w:r>
-              <w:rPr>
-                <w:lang w:val="en-US"/>
-              </w:rPr>
-              <w:t>?</w:t>
-            </w:r>
-            <w:r>
-              <w:rPr>
-                <w:lang w:val="en-US"/>
-              </w:rPr>
-              <w:t xml:space="preserve"> </w:t>
-            </w:r>
-            <w:r>
-              <w:rPr>
-                <w:lang w:val="en-US"/>
-              </w:rPr>
-              <w:t xml:space="preserve">Sets vector to a length of 1 so direction position and speed can be easily </w:t>
-            </w:r>
-            <w:proofErr w:type="gramStart"/>
-            <w:r>
-              <w:rPr>
-                <w:lang w:val="en-US"/>
-              </w:rPr>
-              <w:t>determined</w:t>
-            </w:r>
-            <w:proofErr w:type="gramEnd"/>
-          </w:p>
-          <w:p>
-            <w:pPr>
-              <w:rPr>
-                <w:lang w:val="en-US"/>
-              </w:rPr>
-            </w:pPr>
-            <w:r>
-              <w:rPr>
-                <w:b/>
-                <w:bCs/>
-                <w:color w:val="FF0000"/>
-                <w:lang w:val="en-US"/>
-              </w:rPr>
-              <w:t xml:space="preserve">43. </w:t>
-            </w:r>
-            <w:r>
-              <w:rPr>
-                <w:b/>
-                <w:bCs/>
-                <w:lang w:val="en-US"/>
-              </w:rPr>
-              <w:t>Using the Processing documentation look up a method in the</w:t>
-            </w:r>
-            <w:r>
-              <w:rPr>
-                <w:b/>
-                <w:bCs/>
-                <w:lang w:val="en-US"/>
-              </w:rPr>
-              <w:t xml:space="preserve"> </w:t>
-            </w:r>
-            <w:proofErr w:type="spellStart"/>
-            <w:r>
-              <w:rPr>
-                <w:b/>
-                <w:bCs/>
-                <w:lang w:val="en-US"/>
-              </w:rPr>
-              <w:t>PVector</w:t>
-            </w:r>
-            <w:proofErr w:type="spellEnd"/>
-            <w:r>
-              <w:rPr>
-                <w:b/>
-                <w:bCs/>
-                <w:lang w:val="en-US"/>
-              </w:rPr>
-              <w:t xml:space="preserve"> class that’s new to you and use it in your code.</w:t>
-            </w:r>
-            <w:r>
-              <w:rPr>
-                <w:lang w:val="en-US"/>
-              </w:rPr>
-              <w:t xml:space="preserve"> (</w:t>
-            </w:r>
-            <w:proofErr w:type="gramStart"/>
-            <w:r>
-              <w:rPr>
-                <w:lang w:val="en-US"/>
-              </w:rPr>
-              <w:t>copy(</w:t>
-            </w:r>
-            <w:proofErr w:type="gramEnd"/>
-            <w:r>
-              <w:rPr>
-                <w:lang w:val="en-US"/>
-              </w:rPr>
-              <w:t xml:space="preserve">) </w:t>
-            </w:r>
-            <w:proofErr w:type="spellStart"/>
-            <w:r>
-              <w:rPr>
-                <w:lang w:val="en-US"/>
-              </w:rPr>
-              <w:t>Pvector</w:t>
-            </w:r>
-            <w:proofErr w:type="spellEnd"/>
-            <w:r>
-              <w:rPr>
-                <w:lang w:val="en-US"/>
-              </w:rPr>
-              <w:t xml:space="preserve"> s</w:t>
+              <w:t>PVector class that’s new to you and use it in your code.</w:t>
+            </w:r>
+            <w:r>
+              <w:rPr>
+                <w:lang w:val="en-US"/>
+              </w:rPr>
+              <w:t xml:space="preserve"> (copy() Pvector s</w:t>
             </w:r>
             <w:r>
               <w:rPr>
@@ -3237,21 +2511,7 @@
               <w:rPr>
                 <w:lang w:val="en-US"/>
               </w:rPr>
-              <w:t xml:space="preserve">no timer but stopwatch as it </w:t>
-            </w:r>
-            <w:proofErr w:type="gramStart"/>
-            <w:r>
-              <w:rPr>
-                <w:lang w:val="en-US"/>
-              </w:rPr>
-              <w:t>counts up</w:t>
-            </w:r>
-            <w:proofErr w:type="gramEnd"/>
-            <w:r>
-              <w:rPr>
-                <w:lang w:val="en-US"/>
-              </w:rPr>
-              <w:t xml:space="preserve"> and not down</w:t>
+              <w:t>no timer but stopwatch as it counts up and not down</w:t>
             </w:r>
             <w:r>
               <w:rPr>
@@ -3290,29 +2550,7 @@
                 <w:color w:val="7030A0"/>
                 <w:lang w:val="en-US"/>
               </w:rPr>
-              <w:t>Switch between “game states” (</w:t>
-            </w:r>
-            <w:proofErr w:type="spellStart"/>
-            <w:proofErr w:type="gramStart"/>
-            <w:r>
-              <w:rPr>
-                <w:b/>
-                <w:bCs/>
-                <w:color w:val="7030A0"/>
-                <w:lang w:val="en-US"/>
-              </w:rPr>
-              <w:t>eg</w:t>
-            </w:r>
-            <w:proofErr w:type="spellEnd"/>
-            <w:proofErr w:type="gramEnd"/>
-            <w:r>
-              <w:rPr>
-                <w:b/>
-                <w:bCs/>
-                <w:color w:val="7030A0"/>
-                <w:lang w:val="en-US"/>
-              </w:rPr>
-              <w:t xml:space="preserve"> grounded/jumping) using</w:t>
+              <w:t>Switch between “game states” (eg grounded/jumping) using</w:t>
             </w:r>
             <w:r>
               <w:rPr>
@@ -3337,23 +2575,7 @@
                 <w:color w:val="7030A0"/>
                 <w:lang w:val="en-US"/>
               </w:rPr>
-              <w:t xml:space="preserve"> (will be determining if “</w:t>
-            </w:r>
-            <w:proofErr w:type="spellStart"/>
-            <w:r>
-              <w:rPr>
-                <w:color w:val="7030A0"/>
-                <w:lang w:val="en-US"/>
-              </w:rPr>
-              <w:t>gameplayactive</w:t>
-            </w:r>
-            <w:proofErr w:type="spellEnd"/>
-            <w:r>
-              <w:rPr>
-                <w:color w:val="7030A0"/>
-                <w:lang w:val="en-US"/>
-              </w:rPr>
-              <w:t>” is true or not)</w:t>
+              <w:t xml:space="preserve"> (will be determining if “gameplayactive” is true or not)</w:t>
             </w:r>
           </w:p>
           <w:p>
@@ -3478,25 +2700,7 @@
                 <w:bCs/>
                 <w:lang w:val="en-US"/>
               </w:rPr>
-              <w:t xml:space="preserve"> (</w:t>
-            </w:r>
-            <w:proofErr w:type="spellStart"/>
-            <w:r>
-              <w:rPr>
-                <w:b/>
-                <w:bCs/>
-                <w:lang w:val="en-US"/>
-              </w:rPr>
-              <w:t>spritesheet</w:t>
-            </w:r>
-            <w:proofErr w:type="spellEnd"/>
-            <w:r>
-              <w:rPr>
-                <w:b/>
-                <w:bCs/>
-                <w:lang w:val="en-US"/>
-              </w:rPr>
-              <w:t xml:space="preserve"> or individual files)</w:t>
+              <w:t xml:space="preserve"> (spritesheet or individual files)</w:t>
             </w:r>
             <w:r>
               <w:rPr>
@@ -3550,29 +2754,24 @@
           <w:p>
             <w:pPr>
               <w:rPr>
-                <w:lang w:val="en-US"/>
-              </w:rPr>
-            </w:pPr>
-            <w:r>
-              <w:rPr>
-                <w:b/>
-                <w:bCs/>
-                <w:lang w:val="en-US"/>
-              </w:rPr>
-              <w:t>50. Use the Game</w:t>
-            </w:r>
-            <w:r>
-              <w:rPr>
-                <w:b/>
-                <w:bCs/>
-                <w:lang w:val="en-US"/>
-              </w:rPr>
-              <w:t xml:space="preserve"> Control Plus controller library to get joystick or</w:t>
-            </w:r>
-            <w:r>
-              <w:rPr>
-                <w:b/>
-                <w:bCs/>
+                <w:strike/>
+                <w:lang w:val="en-US"/>
+              </w:rPr>
+            </w:pPr>
+            <w:r>
+              <w:rPr>
+                <w:b/>
+                <w:bCs/>
+                <w:strike/>
+                <w:lang w:val="en-US"/>
+              </w:rPr>
+              <w:t>50. Use the Game Control Plus controller library to get joystick or</w:t>
+            </w:r>
+            <w:r>
+              <w:rPr>
+                <w:b/>
+                <w:bCs/>
+                <w:strike/>
                 <w:lang w:val="en-US"/>
               </w:rPr>
               <w:t xml:space="preserve"> </w:t>
@@ -3581,15 +2780,30 @@
               <w:rPr>
                 <w:b/>
                 <w:bCs/>
+                <w:strike/>
                 <w:lang w:val="en-US"/>
               </w:rPr>
               <w:t>gamepad input</w:t>
             </w:r>
             <w:r>
               <w:rPr>
+                <w:strike/>
                 <w:lang w:val="en-US"/>
               </w:rPr>
               <w:t xml:space="preserve"> (I do want the game to run on both a computer and an arcade so I will follow the arcade instructions on slate to map the controls)</w:t>
+            </w:r>
+            <w:r>
+              <w:rPr>
+                <w:strike/>
+                <w:lang w:val="en-US"/>
+              </w:rPr>
+              <w:t xml:space="preserve"> </w:t>
+            </w:r>
+            <w:r>
+              <w:rPr>
+                <w:lang w:val="en-US"/>
+              </w:rPr>
+              <w:t>no time</w:t>
             </w:r>
           </w:p>
           <w:p>
@@ -3948,86 +3162,46 @@
               <w:rPr>
                 <w:lang w:val="en-US"/>
               </w:rPr>
-              <w:t xml:space="preserve">You are strongly encouraged to deliver your finished game </w:t>
-            </w:r>
-            <w:proofErr w:type="gramStart"/>
-            <w:r>
-              <w:rPr>
-                <w:lang w:val="en-US"/>
-              </w:rPr>
-              <w:t>at</w:t>
-            </w:r>
-            <w:proofErr w:type="gramEnd"/>
-            <w:r>
-              <w:rPr>
-                <w:lang w:val="en-US"/>
-              </w:rPr>
-              <w:t xml:space="preserve"> Milestone 3.</w:t>
-            </w:r>
-          </w:p>
-          <w:p>
-            <w:pPr>
-              <w:rPr>
-                <w:lang w:val="en-US"/>
-              </w:rPr>
-            </w:pPr>
-          </w:p>
-          <w:p>
-            <w:pPr>
-              <w:rPr>
-                <w:lang w:val="en-US"/>
-              </w:rPr>
-            </w:pPr>
-            <w:r>
-              <w:rPr>
-                <w:lang w:val="en-US"/>
-              </w:rPr>
-              <w:t>create score</w:t>
-            </w:r>
-            <w:r>
-              <w:rPr>
-                <w:lang w:val="en-US"/>
-              </w:rPr>
-              <w:t xml:space="preserve">, </w:t>
-            </w:r>
-          </w:p>
-          <w:p>
-            <w:pPr>
-              <w:rPr>
-                <w:lang w:val="en-US"/>
-              </w:rPr>
-            </w:pPr>
-            <w:r>
-              <w:rPr>
-                <w:lang w:val="en-US"/>
-              </w:rPr>
-              <w:t xml:space="preserve">Lock controls to arcade or </w:t>
-            </w:r>
-            <w:proofErr w:type="spellStart"/>
-            <w:r>
-              <w:rPr>
-                <w:lang w:val="en-US"/>
-              </w:rPr>
-              <w:t>wsad</w:t>
-            </w:r>
-            <w:proofErr w:type="spellEnd"/>
-            <w:r>
-              <w:rPr>
-                <w:lang w:val="en-US"/>
-              </w:rPr>
-              <w:t xml:space="preserve"> based on </w:t>
-            </w:r>
-            <w:r>
-              <w:rPr>
-                <w:lang w:val="en-US"/>
-              </w:rPr>
-              <w:t>input</w:t>
-            </w:r>
-            <w:r>
-              <w:rPr>
-                <w:lang w:val="en-US"/>
-              </w:rPr>
-              <w:t>, reset ship, collision</w:t>
+              <w:t>You are strongly encouraged to deliver your finished game at Milestone 3.</w:t>
+            </w:r>
+          </w:p>
+          <w:p>
+            <w:pPr>
+              <w:rPr>
+                <w:lang w:val="en-US"/>
+              </w:rPr>
+            </w:pPr>
+          </w:p>
+          <w:p>
+            <w:pPr>
+              <w:rPr>
+                <w:lang w:val="en-US"/>
+              </w:rPr>
+            </w:pPr>
+            <w:r>
+              <w:rPr>
+                <w:lang w:val="en-US"/>
+              </w:rPr>
+              <w:t xml:space="preserve">create score, </w:t>
+            </w:r>
+          </w:p>
+          <w:p>
+            <w:pPr>
+              <w:rPr>
+                <w:lang w:val="en-US"/>
+              </w:rPr>
+            </w:pPr>
+            <w:r>
+              <w:rPr>
+                <w:lang w:val="en-US"/>
+              </w:rPr>
+              <w:t>use switch statements for credits,</w:t>
+            </w:r>
+            <w:r>
+              <w:rPr>
+                <w:lang w:val="en-US"/>
+              </w:rPr>
+              <w:t xml:space="preserve"> reset ship, collision</w:t>
             </w:r>
             <w:r>
               <w:rPr>
@@ -4431,6 +3605,13 @@
                 <w:lang w:val="en-US"/>
               </w:rPr>
             </w:pPr>
+            <w:r>
+              <w:rPr>
+                <w:color w:val="7030A0"/>
+                <w:lang w:val="en-US"/>
+              </w:rPr>
+              <w:t>Initialize and populate Arraylist 34.</w:t>
+            </w:r>
           </w:p>
         </w:tc>
         <w:tc>
@@ -4476,23 +3657,7 @@
                 <w:color w:val="7030A0"/>
                 <w:lang w:val="en-US"/>
               </w:rPr>
-              <w:t xml:space="preserve">Mode </w:t>
-            </w:r>
-            <w:proofErr w:type="gramStart"/>
-            <w:r>
-              <w:rPr>
-                <w:color w:val="7030A0"/>
-                <w:lang w:val="en-US"/>
-              </w:rPr>
-              <w:t>CENTER,.</w:t>
-            </w:r>
-            <w:proofErr w:type="gramEnd"/>
-            <w:r>
-              <w:rPr>
-                <w:color w:val="7030A0"/>
-                <w:lang w:val="en-US"/>
-              </w:rPr>
-              <w:t xml:space="preserve"> 3.</w:t>
+              <w:t>Mode CENTER,. 3.</w:t>
             </w:r>
           </w:p>
         </w:tc>
@@ -4511,26 +3676,6 @@
                 <w:lang w:val="en-US"/>
               </w:rPr>
             </w:pPr>
-            <w:r>
-              <w:rPr>
-                <w:lang w:val="en-US"/>
-              </w:rPr>
-              <w:t xml:space="preserve">Initialize and populate </w:t>
-            </w:r>
-            <w:proofErr w:type="spellStart"/>
-            <w:r>
-              <w:rPr>
-                <w:lang w:val="en-US"/>
-              </w:rPr>
-              <w:t>Arraylist</w:t>
-            </w:r>
-            <w:proofErr w:type="spellEnd"/>
-            <w:r>
-              <w:rPr>
-                <w:lang w:val="en-US"/>
-              </w:rPr>
-              <w:t xml:space="preserve"> 34.</w:t>
-            </w:r>
           </w:p>
         </w:tc>
         <w:tc>
@@ -4551,21 +3696,7 @@
               <w:rPr>
                 <w:lang w:val="en-US"/>
               </w:rPr>
-              <w:t xml:space="preserve">18. </w:t>
-            </w:r>
-            <w:proofErr w:type="gramStart"/>
-            <w:r>
-              <w:rPr>
-                <w:lang w:val="en-US"/>
-              </w:rPr>
-              <w:t>break(</w:t>
-            </w:r>
-            <w:proofErr w:type="gramEnd"/>
-            <w:r>
-              <w:rPr>
-                <w:lang w:val="en-US"/>
-              </w:rPr>
-              <w:t>)</w:t>
+              <w:t>18. break()</w:t>
             </w:r>
           </w:p>
         </w:tc>
@@ -4612,23 +3743,7 @@
                 <w:color w:val="7030A0"/>
                 <w:lang w:val="en-US"/>
               </w:rPr>
-              <w:t xml:space="preserve">4. </w:t>
-            </w:r>
-            <w:proofErr w:type="gramStart"/>
-            <w:r>
-              <w:rPr>
-                <w:color w:val="7030A0"/>
-                <w:lang w:val="en-US"/>
-              </w:rPr>
-              <w:t>setup(</w:t>
-            </w:r>
-            <w:proofErr w:type="gramEnd"/>
-            <w:r>
-              <w:rPr>
-                <w:color w:val="7030A0"/>
-                <w:lang w:val="en-US"/>
-              </w:rPr>
-              <w:t>), draw()</w:t>
+              <w:t>4. setup(), draw()</w:t>
             </w:r>
           </w:p>
         </w:tc>
@@ -4652,39 +3767,7 @@
                 <w:color w:val="7030A0"/>
                 <w:lang w:val="en-US"/>
               </w:rPr>
-              <w:t xml:space="preserve">Use an </w:t>
-            </w:r>
-            <w:proofErr w:type="spellStart"/>
-            <w:r>
-              <w:rPr>
-                <w:color w:val="7030A0"/>
-                <w:lang w:val="en-US"/>
-              </w:rPr>
-              <w:t>ArrayList</w:t>
-            </w:r>
-            <w:proofErr w:type="spellEnd"/>
-            <w:r>
-              <w:rPr>
-                <w:color w:val="7030A0"/>
-                <w:lang w:val="en-US"/>
-              </w:rPr>
-              <w:t xml:space="preserve"> method: </w:t>
-            </w:r>
-            <w:proofErr w:type="gramStart"/>
-            <w:r>
-              <w:rPr>
-                <w:color w:val="7030A0"/>
-                <w:lang w:val="en-US"/>
-              </w:rPr>
-              <w:t>size(</w:t>
-            </w:r>
-            <w:proofErr w:type="gramEnd"/>
-            <w:r>
-              <w:rPr>
-                <w:color w:val="7030A0"/>
-                <w:lang w:val="en-US"/>
-              </w:rPr>
-              <w:t>) 36.</w:t>
+              <w:t>Use an ArrayList method: size() 36.</w:t>
             </w:r>
           </w:p>
         </w:tc>
@@ -4712,21 +3795,7 @@
               <w:rPr>
                 <w:lang w:val="en-US"/>
               </w:rPr>
-              <w:t xml:space="preserve"> new </w:t>
-            </w:r>
-            <w:proofErr w:type="spellStart"/>
-            <w:r>
-              <w:rPr>
-                <w:lang w:val="en-US"/>
-              </w:rPr>
-              <w:t>pvector</w:t>
-            </w:r>
-            <w:proofErr w:type="spellEnd"/>
-            <w:r>
-              <w:rPr>
-                <w:lang w:val="en-US"/>
-              </w:rPr>
-              <w:t xml:space="preserve"> method</w:t>
+              <w:t xml:space="preserve"> new pvector method</w:t>
             </w:r>
           </w:p>
         </w:tc>
@@ -4797,21 +3866,7 @@
               <w:rPr>
                 <w:lang w:val="en-US"/>
               </w:rPr>
-              <w:t xml:space="preserve">Manage a set of objects with an array or </w:t>
-            </w:r>
-            <w:proofErr w:type="spellStart"/>
-            <w:r>
-              <w:rPr>
-                <w:lang w:val="en-US"/>
-              </w:rPr>
-              <w:t>ArrayList</w:t>
-            </w:r>
-            <w:proofErr w:type="spellEnd"/>
-            <w:r>
-              <w:rPr>
-                <w:lang w:val="en-US"/>
-              </w:rPr>
-              <w:t xml:space="preserve"> 35.</w:t>
+              <w:t>Manage a set of objects with an array or ArrayList 35.</w:t>
             </w:r>
           </w:p>
         </w:tc>
@@ -5106,21 +4161,7 @@
               <w:rPr>
                 <w:lang w:val="en-US"/>
               </w:rPr>
-              <w:t xml:space="preserve">6. </w:t>
-            </w:r>
-            <w:proofErr w:type="gramStart"/>
-            <w:r>
-              <w:rPr>
-                <w:lang w:val="en-US"/>
-              </w:rPr>
-              <w:t>dist(</w:t>
-            </w:r>
-            <w:proofErr w:type="gramEnd"/>
-            <w:r>
-              <w:rPr>
-                <w:lang w:val="en-US"/>
-              </w:rPr>
-              <w:t>)</w:t>
+              <w:t>6. dist()</w:t>
             </w:r>
           </w:p>
         </w:tc>
@@ -5162,7 +4203,6 @@
                 <w:lang w:val="en-US"/>
               </w:rPr>
             </w:pPr>
-            <w:proofErr w:type="spellStart"/>
             <w:r>
               <w:rPr>
                 <w:color w:val="7030A0"/>
@@ -5170,7 +4210,6 @@
               </w:rPr>
               <w:t>keyPressed</w:t>
             </w:r>
-            <w:proofErr w:type="spellEnd"/>
             <w:r>
               <w:rPr>
                 <w:color w:val="7030A0"/>
@@ -5350,23 +4389,7 @@
                 <w:color w:val="7030A0"/>
                 <w:lang w:val="en-US"/>
               </w:rPr>
-              <w:t xml:space="preserve">5. </w:t>
-            </w:r>
-            <w:proofErr w:type="gramStart"/>
-            <w:r>
-              <w:rPr>
-                <w:color w:val="7030A0"/>
-                <w:lang w:val="en-US"/>
-              </w:rPr>
-              <w:t>background(</w:t>
-            </w:r>
-            <w:proofErr w:type="gramEnd"/>
-            <w:r>
-              <w:rPr>
-                <w:color w:val="7030A0"/>
-                <w:lang w:val="en-US"/>
-              </w:rPr>
-              <w:t>)</w:t>
+              <w:t>5. background()</w:t>
             </w:r>
           </w:p>
         </w:tc>
@@ -5391,23 +4414,7 @@
                 <w:color w:val="7030A0"/>
                 <w:lang w:val="en-US"/>
               </w:rPr>
-              <w:t xml:space="preserve">38. Use the </w:t>
-            </w:r>
-            <w:proofErr w:type="spellStart"/>
-            <w:r>
-              <w:rPr>
-                <w:color w:val="7030A0"/>
-                <w:lang w:val="en-US"/>
-              </w:rPr>
-              <w:t>PVector</w:t>
-            </w:r>
-            <w:proofErr w:type="spellEnd"/>
-            <w:r>
-              <w:rPr>
-                <w:color w:val="7030A0"/>
-                <w:lang w:val="en-US"/>
-              </w:rPr>
-              <w:t xml:space="preserve"> class</w:t>
+              <w:t>38. Use the PVector class</w:t>
             </w:r>
           </w:p>
         </w:tc>

</xml_diff>

<commit_message>
Bullets work now however have no collesion which will soon be applied to everything
</commit_message>
<xml_diff>
--- a/Object Oriented Game Planning Sheet.docx
+++ b/Object Oriented Game Planning Sheet.docx
@@ -32,8 +32,16 @@
         <w:rPr>
           <w:lang w:val="en-US"/>
         </w:rPr>
-        <w:t>Use this to summarize your idea, plan it using sketches, notes and pseudocode as needed</w:t>
+        <w:t xml:space="preserve">Use this to summarize your idea, plan it using sketches, notes and pseudocode as </w:t>
       </w:r>
+      <w:proofErr w:type="gramStart"/>
+      <w:r>
+        <w:rPr>
+          <w:lang w:val="en-US"/>
+        </w:rPr>
+        <w:t>needed</w:t>
+      </w:r>
+      <w:proofErr w:type="gramEnd"/>
     </w:p>
     <w:tbl>
       <w:tblPr>
@@ -71,7 +79,21 @@
               <w:rPr>
                 <w:lang w:val="en-US"/>
               </w:rPr>
-              <w:t xml:space="preserve"> asteroids but the ship can only fire 3 bullets and will only be given more bullets when the bullet either collides with an asteroid or collides with the ship (score will be determined with a timer as highest time is better score). To do this the game needs to have randomly placed asteroids that will respawn, a UI that shows how many bullets the ship can currently fire, a movement controls identical to the game asteroids using Pvectors and removing friction to create the feeling of controlling a ship in space and the ability to rotate and move forward in that direction.</w:t>
+              <w:t xml:space="preserve"> asteroids but the ship can only fire 3 bullets and will only be given more bullets when the bullet either collides with an asteroid or collides with the ship (score will be determined with a timer as highest time is better score). To do this the game needs to have randomly placed asteroids that will respawn, a UI that shows how many bullets the ship can currently fire, a movement controls identical to the game asteroids using </w:t>
+            </w:r>
+            <w:proofErr w:type="spellStart"/>
+            <w:r>
+              <w:rPr>
+                <w:lang w:val="en-US"/>
+              </w:rPr>
+              <w:t>Pvectors</w:t>
+            </w:r>
+            <w:proofErr w:type="spellEnd"/>
+            <w:r>
+              <w:rPr>
+                <w:lang w:val="en-US"/>
+              </w:rPr>
+              <w:t xml:space="preserve"> and removing friction to create the feeling of controlling a ship in space and the ability to rotate and move forward in that direction.</w:t>
             </w:r>
           </w:p>
           <w:p>
@@ -108,7 +130,23 @@
         <w:rPr>
           <w:lang w:val="en-US"/>
         </w:rPr>
-        <w:t>Where will the inventory skills be demonstrated? List every one to be sure you’ve included them.</w:t>
+        <w:t xml:space="preserve">Where will the inventory skills be demonstrated? List </w:t>
+      </w:r>
+      <w:proofErr w:type="spellStart"/>
+      <w:proofErr w:type="gramStart"/>
+      <w:r>
+        <w:rPr>
+          <w:lang w:val="en-US"/>
+        </w:rPr>
+        <w:t>every one</w:t>
+      </w:r>
+      <w:proofErr w:type="spellEnd"/>
+      <w:proofErr w:type="gramEnd"/>
+      <w:r>
+        <w:rPr>
+          <w:lang w:val="en-US"/>
+        </w:rPr>
+        <w:t xml:space="preserve"> to be sure you’ve included them.</w:t>
       </w:r>
     </w:p>
     <w:tbl>
@@ -202,14 +240,25 @@
               </w:rPr>
               <w:t xml:space="preserve">), </w:t>
             </w:r>
-            <w:r>
-              <w:rPr>
-                <w:b/>
-                <w:bCs/>
-                <w:color w:val="7030A0"/>
-                <w:lang w:val="en-US"/>
-              </w:rPr>
-              <w:t>rect and triangle</w:t>
+            <w:proofErr w:type="spellStart"/>
+            <w:r>
+              <w:rPr>
+                <w:b/>
+                <w:bCs/>
+                <w:color w:val="7030A0"/>
+                <w:lang w:val="en-US"/>
+              </w:rPr>
+              <w:t>rect</w:t>
+            </w:r>
+            <w:proofErr w:type="spellEnd"/>
+            <w:r>
+              <w:rPr>
+                <w:b/>
+                <w:bCs/>
+                <w:color w:val="7030A0"/>
+                <w:lang w:val="en-US"/>
+              </w:rPr>
+              <w:t xml:space="preserve"> and triangle</w:t>
             </w:r>
             <w:r>
               <w:rPr>
@@ -240,7 +289,23 @@
                 <w:color w:val="7030A0"/>
                 <w:lang w:val="en-US"/>
               </w:rPr>
-              <w:t xml:space="preserve"> (determines color of asteroids, ships and bullet),</w:t>
+              <w:t xml:space="preserve"> (determines color of asteroids, </w:t>
+            </w:r>
+            <w:proofErr w:type="gramStart"/>
+            <w:r>
+              <w:rPr>
+                <w:color w:val="7030A0"/>
+                <w:lang w:val="en-US"/>
+              </w:rPr>
+              <w:t>ships</w:t>
+            </w:r>
+            <w:proofErr w:type="gramEnd"/>
+            <w:r>
+              <w:rPr>
+                <w:color w:val="7030A0"/>
+                <w:lang w:val="en-US"/>
+              </w:rPr>
+              <w:t xml:space="preserve"> and bullet),</w:t>
             </w:r>
             <w:r>
               <w:rPr>
@@ -337,7 +402,27 @@
                 <w:color w:val="7030A0"/>
                 <w:lang w:val="en-US"/>
               </w:rPr>
-              <w:t>4. setup()</w:t>
+              <w:t xml:space="preserve">4. </w:t>
+            </w:r>
+            <w:proofErr w:type="gramStart"/>
+            <w:r>
+              <w:rPr>
+                <w:b/>
+                <w:bCs/>
+                <w:color w:val="7030A0"/>
+                <w:lang w:val="en-US"/>
+              </w:rPr>
+              <w:t>setup(</w:t>
+            </w:r>
+            <w:proofErr w:type="gramEnd"/>
+            <w:r>
+              <w:rPr>
+                <w:b/>
+                <w:bCs/>
+                <w:color w:val="7030A0"/>
+                <w:lang w:val="en-US"/>
+              </w:rPr>
+              <w:t>)</w:t>
             </w:r>
             <w:r>
               <w:rPr>
@@ -391,7 +476,27 @@
                 <w:color w:val="7030A0"/>
                 <w:lang w:val="en-US"/>
               </w:rPr>
-              <w:t>5. random()</w:t>
+              <w:t xml:space="preserve">5. </w:t>
+            </w:r>
+            <w:proofErr w:type="gramStart"/>
+            <w:r>
+              <w:rPr>
+                <w:b/>
+                <w:bCs/>
+                <w:color w:val="7030A0"/>
+                <w:lang w:val="en-US"/>
+              </w:rPr>
+              <w:t>random(</w:t>
+            </w:r>
+            <w:proofErr w:type="gramEnd"/>
+            <w:r>
+              <w:rPr>
+                <w:b/>
+                <w:bCs/>
+                <w:color w:val="7030A0"/>
+                <w:lang w:val="en-US"/>
+              </w:rPr>
+              <w:t>)</w:t>
             </w:r>
             <w:r>
               <w:rPr>
@@ -453,13 +558,33 @@
               </w:rPr>
               <w:t xml:space="preserve">6. </w:t>
             </w:r>
-            <w:r>
-              <w:rPr>
-                <w:b/>
-                <w:bCs/>
-                <w:lang w:val="en-US"/>
-              </w:rPr>
-              <w:t>dist()</w:t>
+            <w:proofErr w:type="spellStart"/>
+            <w:proofErr w:type="gramStart"/>
+            <w:r>
+              <w:rPr>
+                <w:b/>
+                <w:bCs/>
+                <w:lang w:val="en-US"/>
+              </w:rPr>
+              <w:t>dist</w:t>
+            </w:r>
+            <w:proofErr w:type="spellEnd"/>
+            <w:r>
+              <w:rPr>
+                <w:b/>
+                <w:bCs/>
+                <w:lang w:val="en-US"/>
+              </w:rPr>
+              <w:t>(</w:t>
+            </w:r>
+            <w:proofErr w:type="gramEnd"/>
+            <w:r>
+              <w:rPr>
+                <w:b/>
+                <w:bCs/>
+                <w:lang w:val="en-US"/>
+              </w:rPr>
+              <w:t>)</w:t>
             </w:r>
             <w:r>
               <w:rPr>
@@ -518,14 +643,61 @@
                 <w:color w:val="7030A0"/>
                 <w:lang w:val="en-US"/>
               </w:rPr>
-              <w:t xml:space="preserve"> keyPressed()</w:t>
-            </w:r>
-            <w:r>
-              <w:rPr>
-                <w:color w:val="7030A0"/>
-                <w:lang w:val="en-US"/>
-              </w:rPr>
-              <w:t xml:space="preserve"> (will be used for the controls of wsad and arcade) </w:t>
+              <w:t xml:space="preserve"> </w:t>
+            </w:r>
+            <w:proofErr w:type="spellStart"/>
+            <w:proofErr w:type="gramStart"/>
+            <w:r>
+              <w:rPr>
+                <w:b/>
+                <w:bCs/>
+                <w:color w:val="7030A0"/>
+                <w:lang w:val="en-US"/>
+              </w:rPr>
+              <w:t>keyPressed</w:t>
+            </w:r>
+            <w:proofErr w:type="spellEnd"/>
+            <w:r>
+              <w:rPr>
+                <w:b/>
+                <w:bCs/>
+                <w:color w:val="7030A0"/>
+                <w:lang w:val="en-US"/>
+              </w:rPr>
+              <w:t>(</w:t>
+            </w:r>
+            <w:proofErr w:type="gramEnd"/>
+            <w:r>
+              <w:rPr>
+                <w:b/>
+                <w:bCs/>
+                <w:color w:val="7030A0"/>
+                <w:lang w:val="en-US"/>
+              </w:rPr>
+              <w:t>)</w:t>
+            </w:r>
+            <w:r>
+              <w:rPr>
+                <w:color w:val="7030A0"/>
+                <w:lang w:val="en-US"/>
+              </w:rPr>
+              <w:t xml:space="preserve"> (will be used for the controls of </w:t>
+            </w:r>
+            <w:proofErr w:type="spellStart"/>
+            <w:r>
+              <w:rPr>
+                <w:color w:val="7030A0"/>
+                <w:lang w:val="en-US"/>
+              </w:rPr>
+              <w:t>wsad</w:t>
+            </w:r>
+            <w:proofErr w:type="spellEnd"/>
+            <w:r>
+              <w:rPr>
+                <w:color w:val="7030A0"/>
+                <w:lang w:val="en-US"/>
+              </w:rPr>
+              <w:t xml:space="preserve"> and arcade) </w:t>
             </w:r>
             <w:r>
               <w:rPr>
@@ -534,14 +706,25 @@
               </w:rPr>
               <w:t xml:space="preserve">, </w:t>
             </w:r>
-            <w:r>
-              <w:rPr>
-                <w:b/>
-                <w:bCs/>
-                <w:color w:val="7030A0"/>
-                <w:lang w:val="en-US"/>
-              </w:rPr>
-              <w:t>keyReleased()</w:t>
+            <w:proofErr w:type="spellStart"/>
+            <w:r>
+              <w:rPr>
+                <w:b/>
+                <w:bCs/>
+                <w:color w:val="7030A0"/>
+                <w:lang w:val="en-US"/>
+              </w:rPr>
+              <w:t>keyReleased</w:t>
+            </w:r>
+            <w:proofErr w:type="spellEnd"/>
+            <w:r>
+              <w:rPr>
+                <w:b/>
+                <w:bCs/>
+                <w:color w:val="7030A0"/>
+                <w:lang w:val="en-US"/>
+              </w:rPr>
+              <w:t>()</w:t>
             </w:r>
             <w:r>
               <w:rPr>
@@ -656,7 +839,21 @@
               <w:rPr>
                 <w:lang w:val="en-US"/>
               </w:rPr>
-              <w:t xml:space="preserve"> (example would be asteroidsize which is </w:t>
+              <w:t xml:space="preserve"> (example would be </w:t>
+            </w:r>
+            <w:proofErr w:type="spellStart"/>
+            <w:r>
+              <w:rPr>
+                <w:lang w:val="en-US"/>
+              </w:rPr>
+              <w:t>asteroidsize</w:t>
+            </w:r>
+            <w:proofErr w:type="spellEnd"/>
+            <w:r>
+              <w:rPr>
+                <w:lang w:val="en-US"/>
+              </w:rPr>
+              <w:t xml:space="preserve"> which is </w:t>
             </w:r>
             <w:r>
               <w:rPr>
@@ -706,7 +903,35 @@
               <w:rPr>
                 <w:lang w:val="en-US"/>
               </w:rPr>
-              <w:t xml:space="preserve"> (example would be gameplayactive which is a variable that affects and possibly resets every objects value)</w:t>
+              <w:t xml:space="preserve"> (example would be </w:t>
+            </w:r>
+            <w:proofErr w:type="spellStart"/>
+            <w:r>
+              <w:rPr>
+                <w:lang w:val="en-US"/>
+              </w:rPr>
+              <w:t>gameplayactive</w:t>
+            </w:r>
+            <w:proofErr w:type="spellEnd"/>
+            <w:r>
+              <w:rPr>
+                <w:lang w:val="en-US"/>
+              </w:rPr>
+              <w:t xml:space="preserve"> which is a variable that affects and possibly resets every </w:t>
+            </w:r>
+            <w:proofErr w:type="gramStart"/>
+            <w:r>
+              <w:rPr>
+                <w:lang w:val="en-US"/>
+              </w:rPr>
+              <w:t>objects</w:t>
+            </w:r>
+            <w:proofErr w:type="gramEnd"/>
+            <w:r>
+              <w:rPr>
+                <w:lang w:val="en-US"/>
+              </w:rPr>
+              <w:t xml:space="preserve"> value)</w:t>
             </w:r>
           </w:p>
           <w:p>
@@ -752,6 +977,7 @@
               </w:rPr>
               <w:t xml:space="preserve"> </w:t>
             </w:r>
+            <w:proofErr w:type="spellStart"/>
             <w:r>
               <w:rPr>
                 <w:b/>
@@ -761,6 +987,7 @@
               </w:rPr>
               <w:t>println</w:t>
             </w:r>
+            <w:proofErr w:type="spellEnd"/>
             <w:r>
               <w:rPr>
                 <w:color w:val="7030A0"/>
@@ -842,7 +1069,21 @@
               <w:rPr>
                 <w:lang w:val="en-US"/>
               </w:rPr>
-              <w:t xml:space="preserve"> (all will be used a lot, but examples include: gameplayactive if true starts the game if </w:t>
+              <w:t xml:space="preserve"> (all will be used a lot, but examples include: </w:t>
+            </w:r>
+            <w:proofErr w:type="spellStart"/>
+            <w:r>
+              <w:rPr>
+                <w:lang w:val="en-US"/>
+              </w:rPr>
+              <w:t>gameplayactive</w:t>
+            </w:r>
+            <w:proofErr w:type="spellEnd"/>
+            <w:r>
+              <w:rPr>
+                <w:lang w:val="en-US"/>
+              </w:rPr>
+              <w:t xml:space="preserve"> if true starts the game if </w:t>
             </w:r>
             <w:r>
               <w:rPr>
@@ -895,7 +1136,27 @@
                 <w:color w:val="7030A0"/>
                 <w:lang w:val="en-US"/>
               </w:rPr>
-              <w:t>13. Boolean expressions: ==, &gt;=, &lt;=, &gt;, &lt;, !=</w:t>
+              <w:t>13. Boolean expressions: ==, &gt;=, &lt;=, &gt;, &lt;</w:t>
+            </w:r>
+            <w:proofErr w:type="gramStart"/>
+            <w:r>
+              <w:rPr>
+                <w:b/>
+                <w:bCs/>
+                <w:color w:val="7030A0"/>
+                <w:lang w:val="en-US"/>
+              </w:rPr>
+              <w:t>, !</w:t>
+            </w:r>
+            <w:proofErr w:type="gramEnd"/>
+            <w:r>
+              <w:rPr>
+                <w:b/>
+                <w:bCs/>
+                <w:color w:val="7030A0"/>
+                <w:lang w:val="en-US"/>
+              </w:rPr>
+              <w:t>=</w:t>
             </w:r>
             <w:r>
               <w:rPr>
@@ -933,7 +1194,23 @@
                 <w:color w:val="7030A0"/>
                 <w:lang w:val="en-US"/>
               </w:rPr>
-              <w:t xml:space="preserve"> (will be used to allow wsad controls </w:t>
+              <w:t xml:space="preserve"> (will be used to allow </w:t>
+            </w:r>
+            <w:proofErr w:type="spellStart"/>
+            <w:r>
+              <w:rPr>
+                <w:color w:val="7030A0"/>
+                <w:lang w:val="en-US"/>
+              </w:rPr>
+              <w:t>wsad</w:t>
+            </w:r>
+            <w:proofErr w:type="spellEnd"/>
+            <w:r>
+              <w:rPr>
+                <w:color w:val="7030A0"/>
+                <w:lang w:val="en-US"/>
+              </w:rPr>
+              <w:t xml:space="preserve"> controls </w:t>
             </w:r>
             <w:r>
               <w:rPr>
@@ -986,7 +1263,23 @@
                 <w:color w:val="7030A0"/>
                 <w:lang w:val="en-US"/>
               </w:rPr>
-              <w:t xml:space="preserve"> pressed and ontop of button)</w:t>
+              <w:t xml:space="preserve"> pressed and </w:t>
+            </w:r>
+            <w:proofErr w:type="spellStart"/>
+            <w:r>
+              <w:rPr>
+                <w:color w:val="7030A0"/>
+                <w:lang w:val="en-US"/>
+              </w:rPr>
+              <w:t>ontop</w:t>
+            </w:r>
+            <w:proofErr w:type="spellEnd"/>
+            <w:r>
+              <w:rPr>
+                <w:color w:val="7030A0"/>
+                <w:lang w:val="en-US"/>
+              </w:rPr>
+              <w:t xml:space="preserve"> of button)</w:t>
             </w:r>
           </w:p>
           <w:p>
@@ -1024,7 +1317,21 @@
               <w:rPr>
                 <w:lang w:val="en-US"/>
               </w:rPr>
-              <w:t xml:space="preserve"> (will determine and switch out the controls for wsad or arcade controls)</w:t>
+              <w:t xml:space="preserve"> (will determine and switch out the controls for </w:t>
+            </w:r>
+            <w:proofErr w:type="spellStart"/>
+            <w:r>
+              <w:rPr>
+                <w:lang w:val="en-US"/>
+              </w:rPr>
+              <w:t>wsad</w:t>
+            </w:r>
+            <w:proofErr w:type="spellEnd"/>
+            <w:r>
+              <w:rPr>
+                <w:lang w:val="en-US"/>
+              </w:rPr>
+              <w:t xml:space="preserve"> or arcade controls)</w:t>
             </w:r>
           </w:p>
           <w:p>
@@ -1185,33 +1492,69 @@
                 <w:bCs/>
                 <w:lang w:val="en-US"/>
               </w:rPr>
-              <w:t xml:space="preserve"> break()</w:t>
-            </w:r>
-            <w:r>
-              <w:rPr>
-                <w:b/>
-                <w:bCs/>
-                <w:lang w:val="en-US"/>
-              </w:rPr>
               <w:t xml:space="preserve"> </w:t>
             </w:r>
-            <w:r>
-              <w:rPr>
-                <w:lang w:val="en-US"/>
-              </w:rPr>
-              <w:t>(if using arcade gameplay it breaks wsad controls and vice versa)</w:t>
-            </w:r>
-          </w:p>
-          <w:p>
-            <w:pPr>
-              <w:rPr>
-                <w:lang w:val="en-US"/>
-              </w:rPr>
-            </w:pPr>
-            <w:r>
-              <w:rPr>
-                <w:b/>
-                <w:bCs/>
+            <w:proofErr w:type="gramStart"/>
+            <w:r>
+              <w:rPr>
+                <w:b/>
+                <w:bCs/>
+                <w:lang w:val="en-US"/>
+              </w:rPr>
+              <w:t>break(</w:t>
+            </w:r>
+            <w:proofErr w:type="gramEnd"/>
+            <w:r>
+              <w:rPr>
+                <w:b/>
+                <w:bCs/>
+                <w:lang w:val="en-US"/>
+              </w:rPr>
+              <w:t>)</w:t>
+            </w:r>
+            <w:r>
+              <w:rPr>
+                <w:b/>
+                <w:bCs/>
+                <w:lang w:val="en-US"/>
+              </w:rPr>
+              <w:t xml:space="preserve"> </w:t>
+            </w:r>
+            <w:r>
+              <w:rPr>
+                <w:lang w:val="en-US"/>
+              </w:rPr>
+              <w:t xml:space="preserve">(if using arcade gameplay it breaks </w:t>
+            </w:r>
+            <w:proofErr w:type="spellStart"/>
+            <w:r>
+              <w:rPr>
+                <w:lang w:val="en-US"/>
+              </w:rPr>
+              <w:t>wsad</w:t>
+            </w:r>
+            <w:proofErr w:type="spellEnd"/>
+            <w:r>
+              <w:rPr>
+                <w:lang w:val="en-US"/>
+              </w:rPr>
+              <w:t xml:space="preserve"> controls and vice versa)</w:t>
+            </w:r>
+          </w:p>
+          <w:p>
+            <w:pPr>
+              <w:rPr>
+                <w:sz w:val="32"/>
+                <w:szCs w:val="32"/>
+                <w:lang w:val="en-US"/>
+              </w:rPr>
+            </w:pPr>
+            <w:r>
+              <w:rPr>
+                <w:b/>
+                <w:bCs/>
+                <w:sz w:val="32"/>
+                <w:szCs w:val="32"/>
                 <w:highlight w:val="yellow"/>
                 <w:lang w:val="en-US"/>
               </w:rPr>
@@ -1221,23 +1564,37 @@
               <w:rPr>
                 <w:b/>
                 <w:bCs/>
-                <w:lang w:val="en-US"/>
-              </w:rPr>
-              <w:t xml:space="preserve"> What’s</w:t>
-            </w:r>
-            <w:r>
-              <w:rPr>
-                <w:b/>
-                <w:bCs/>
-                <w:lang w:val="en-US"/>
-              </w:rPr>
-              <w:t xml:space="preserve"> the difference between a for loop and a while loop?</w:t>
-            </w:r>
-            <w:r>
-              <w:rPr>
-                <w:lang w:val="en-US"/>
-              </w:rPr>
-              <w:t xml:space="preserve"> (For loop loops a specific number of times which is specified in the loop statement and while loop loops infinitely as long as the conditions are met and stops when they are broken) </w:t>
+                <w:sz w:val="32"/>
+                <w:szCs w:val="32"/>
+                <w:lang w:val="en-US"/>
+              </w:rPr>
+              <w:t xml:space="preserve"> What’s the difference between a for loop and a while loop?</w:t>
+            </w:r>
+            <w:r>
+              <w:rPr>
+                <w:sz w:val="32"/>
+                <w:szCs w:val="32"/>
+                <w:lang w:val="en-US"/>
+              </w:rPr>
+              <w:t xml:space="preserve"> For loop loops a specific number of times which is specified in the loop statement and while loop loops infinitely </w:t>
+            </w:r>
+            <w:proofErr w:type="gramStart"/>
+            <w:r>
+              <w:rPr>
+                <w:sz w:val="32"/>
+                <w:szCs w:val="32"/>
+                <w:lang w:val="en-US"/>
+              </w:rPr>
+              <w:t>as long as</w:t>
+            </w:r>
+            <w:proofErr w:type="gramEnd"/>
+            <w:r>
+              <w:rPr>
+                <w:sz w:val="32"/>
+                <w:szCs w:val="32"/>
+                <w:lang w:val="en-US"/>
+              </w:rPr>
+              <w:t xml:space="preserve"> the conditions are met and stops when they are broken</w:t>
             </w:r>
           </w:p>
           <w:p>
@@ -1285,8 +1642,17 @@
                 <w:color w:val="7030A0"/>
                 <w:lang w:val="en-US"/>
               </w:rPr>
-              <w:t>void makeship</w:t>
-            </w:r>
+              <w:t xml:space="preserve">void </w:t>
+            </w:r>
+            <w:proofErr w:type="spellStart"/>
+            <w:r>
+              <w:rPr>
+                <w:color w:val="7030A0"/>
+                <w:lang w:val="en-US"/>
+              </w:rPr>
+              <w:t>makeship</w:t>
+            </w:r>
+            <w:proofErr w:type="spellEnd"/>
             <w:r>
               <w:rPr>
                 <w:color w:val="7030A0"/>
@@ -1323,19 +1689,39 @@
                 <w:color w:val="7030A0"/>
                 <w:lang w:val="en-US"/>
               </w:rPr>
-              <w:t xml:space="preserve"> (the control function as both arcade controls and wsad controls change variables)</w:t>
-            </w:r>
-          </w:p>
-          <w:p>
-            <w:pPr>
-              <w:rPr>
-                <w:lang w:val="en-US"/>
-              </w:rPr>
-            </w:pPr>
-            <w:r>
-              <w:rPr>
-                <w:b/>
-                <w:bCs/>
+              <w:t xml:space="preserve"> (the control function as both arcade controls and </w:t>
+            </w:r>
+            <w:proofErr w:type="spellStart"/>
+            <w:r>
+              <w:rPr>
+                <w:color w:val="7030A0"/>
+                <w:lang w:val="en-US"/>
+              </w:rPr>
+              <w:t>wsad</w:t>
+            </w:r>
+            <w:proofErr w:type="spellEnd"/>
+            <w:r>
+              <w:rPr>
+                <w:color w:val="7030A0"/>
+                <w:lang w:val="en-US"/>
+              </w:rPr>
+              <w:t xml:space="preserve"> controls change variables)</w:t>
+            </w:r>
+          </w:p>
+          <w:p>
+            <w:pPr>
+              <w:rPr>
+                <w:sz w:val="32"/>
+                <w:szCs w:val="32"/>
+                <w:lang w:val="en-US"/>
+              </w:rPr>
+            </w:pPr>
+            <w:r>
+              <w:rPr>
+                <w:b/>
+                <w:bCs/>
+                <w:sz w:val="32"/>
+                <w:szCs w:val="32"/>
                 <w:highlight w:val="yellow"/>
                 <w:lang w:val="en-US"/>
               </w:rPr>
@@ -1345,12 +1731,16 @@
               <w:rPr>
                 <w:b/>
                 <w:bCs/>
+                <w:sz w:val="32"/>
+                <w:szCs w:val="32"/>
                 <w:lang w:val="en-US"/>
               </w:rPr>
               <w:t xml:space="preserve"> What’s the difference between parameters and arguments?</w:t>
             </w:r>
             <w:r>
               <w:rPr>
+                <w:sz w:val="32"/>
+                <w:szCs w:val="32"/>
                 <w:lang w:val="en-US"/>
               </w:rPr>
               <w:t xml:space="preserve"> Parameters are declared at the beginning of the function and argument is the value of the variable when the parameter is modified in the function.</w:t>
@@ -1387,13 +1777,33 @@
               </w:rPr>
               <w:t xml:space="preserve"> </w:t>
             </w:r>
-            <w:r>
-              <w:rPr>
-                <w:b/>
-                <w:bCs/>
-                <w:lang w:val="en-US"/>
-              </w:rPr>
-              <w:t>float,  etc as an argument</w:t>
+            <w:proofErr w:type="gramStart"/>
+            <w:r>
+              <w:rPr>
+                <w:b/>
+                <w:bCs/>
+                <w:lang w:val="en-US"/>
+              </w:rPr>
+              <w:t xml:space="preserve">float,  </w:t>
+            </w:r>
+            <w:proofErr w:type="spellStart"/>
+            <w:r>
+              <w:rPr>
+                <w:b/>
+                <w:bCs/>
+                <w:lang w:val="en-US"/>
+              </w:rPr>
+              <w:t>etc</w:t>
+            </w:r>
+            <w:proofErr w:type="spellEnd"/>
+            <w:proofErr w:type="gramEnd"/>
+            <w:r>
+              <w:rPr>
+                <w:b/>
+                <w:bCs/>
+                <w:lang w:val="en-US"/>
+              </w:rPr>
+              <w:t xml:space="preserve"> as an argument</w:t>
             </w:r>
             <w:r>
               <w:rPr>
@@ -1498,13 +1908,17 @@
           <w:p>
             <w:pPr>
               <w:rPr>
-                <w:lang w:val="en-US"/>
-              </w:rPr>
-            </w:pPr>
-            <w:r>
-              <w:rPr>
-                <w:b/>
-                <w:bCs/>
+                <w:sz w:val="32"/>
+                <w:szCs w:val="32"/>
+                <w:lang w:val="en-US"/>
+              </w:rPr>
+            </w:pPr>
+            <w:r>
+              <w:rPr>
+                <w:b/>
+                <w:bCs/>
+                <w:sz w:val="32"/>
+                <w:szCs w:val="32"/>
                 <w:highlight w:val="yellow"/>
                 <w:lang w:val="en-US"/>
               </w:rPr>
@@ -1514,12 +1928,16 @@
               <w:rPr>
                 <w:b/>
                 <w:bCs/>
+                <w:sz w:val="32"/>
+                <w:szCs w:val="32"/>
                 <w:lang w:val="en-US"/>
               </w:rPr>
               <w:t xml:space="preserve"> What’s the difference between a class and an object?</w:t>
             </w:r>
             <w:r>
               <w:rPr>
+                <w:sz w:val="32"/>
+                <w:szCs w:val="32"/>
                 <w:lang w:val="en-US"/>
               </w:rPr>
               <w:t xml:space="preserve"> Objects are the entity that gets called and class are the blueprints that the code follows.</w:t>
@@ -1528,43 +1946,92 @@
           <w:p>
             <w:pPr>
               <w:rPr>
-                <w:lang w:val="en-US"/>
-              </w:rPr>
-            </w:pPr>
-            <w:r>
-              <w:rPr>
-                <w:b/>
-                <w:bCs/>
+                <w:sz w:val="32"/>
+                <w:szCs w:val="32"/>
+                <w:lang w:val="en-US"/>
+              </w:rPr>
+            </w:pPr>
+            <w:r>
+              <w:rPr>
+                <w:b/>
+                <w:bCs/>
+                <w:sz w:val="32"/>
+                <w:szCs w:val="32"/>
                 <w:highlight w:val="yellow"/>
                 <w:lang w:val="en-US"/>
               </w:rPr>
+              <w:lastRenderedPageBreak/>
               <w:t>26.</w:t>
             </w:r>
             <w:r>
               <w:rPr>
                 <w:b/>
                 <w:bCs/>
+                <w:sz w:val="32"/>
+                <w:szCs w:val="32"/>
                 <w:lang w:val="en-US"/>
               </w:rPr>
               <w:t xml:space="preserve"> What is a constructor function? What does it do and when?</w:t>
             </w:r>
             <w:r>
               <w:rPr>
-                <w:lang w:val="en-US"/>
-              </w:rPr>
-              <w:t xml:space="preserve"> Function that when actived instantiates the called object and fllows the blueprints of the class. </w:t>
-            </w:r>
-          </w:p>
-          <w:p>
-            <w:pPr>
-              <w:rPr>
-                <w:lang w:val="en-US"/>
-              </w:rPr>
-            </w:pPr>
-            <w:r>
-              <w:rPr>
-                <w:b/>
-                <w:bCs/>
+                <w:sz w:val="32"/>
+                <w:szCs w:val="32"/>
+                <w:lang w:val="en-US"/>
+              </w:rPr>
+              <w:t xml:space="preserve"> Function that when </w:t>
+            </w:r>
+            <w:proofErr w:type="spellStart"/>
+            <w:r>
+              <w:rPr>
+                <w:sz w:val="32"/>
+                <w:szCs w:val="32"/>
+                <w:lang w:val="en-US"/>
+              </w:rPr>
+              <w:t>actived</w:t>
+            </w:r>
+            <w:proofErr w:type="spellEnd"/>
+            <w:r>
+              <w:rPr>
+                <w:sz w:val="32"/>
+                <w:szCs w:val="32"/>
+                <w:lang w:val="en-US"/>
+              </w:rPr>
+              <w:t xml:space="preserve"> instantiates the called object and </w:t>
+            </w:r>
+            <w:proofErr w:type="spellStart"/>
+            <w:r>
+              <w:rPr>
+                <w:sz w:val="32"/>
+                <w:szCs w:val="32"/>
+                <w:lang w:val="en-US"/>
+              </w:rPr>
+              <w:t>fllows</w:t>
+            </w:r>
+            <w:proofErr w:type="spellEnd"/>
+            <w:r>
+              <w:rPr>
+                <w:sz w:val="32"/>
+                <w:szCs w:val="32"/>
+                <w:lang w:val="en-US"/>
+              </w:rPr>
+              <w:t xml:space="preserve"> the blueprints of the class. </w:t>
+            </w:r>
+          </w:p>
+          <w:p>
+            <w:pPr>
+              <w:rPr>
+                <w:sz w:val="32"/>
+                <w:szCs w:val="32"/>
+                <w:lang w:val="en-US"/>
+              </w:rPr>
+            </w:pPr>
+            <w:r>
+              <w:rPr>
+                <w:b/>
+                <w:bCs/>
+                <w:sz w:val="32"/>
+                <w:szCs w:val="32"/>
                 <w:highlight w:val="yellow"/>
                 <w:lang w:val="en-US"/>
               </w:rPr>
@@ -1574,21 +2041,51 @@
               <w:rPr>
                 <w:b/>
                 <w:bCs/>
+                <w:sz w:val="32"/>
+                <w:szCs w:val="32"/>
                 <w:lang w:val="en-US"/>
               </w:rPr>
               <w:t>. Why should each class have its own tab in Processing?</w:t>
             </w:r>
             <w:r>
               <w:rPr>
+                <w:sz w:val="32"/>
+                <w:szCs w:val="32"/>
                 <w:lang w:val="en-US"/>
               </w:rPr>
               <w:t xml:space="preserve"> </w:t>
             </w:r>
             <w:r>
               <w:rPr>
-                <w:lang w:val="en-US"/>
-              </w:rPr>
-              <w:t>Good for organization and illustrates that each object is it’s own thing that is separate from the main program unless called upon</w:t>
+                <w:sz w:val="32"/>
+                <w:szCs w:val="32"/>
+                <w:lang w:val="en-US"/>
+              </w:rPr>
+              <w:t xml:space="preserve">Good for organization and illustrates that each object is </w:t>
+            </w:r>
+            <w:r>
+              <w:rPr>
+                <w:sz w:val="32"/>
+                <w:szCs w:val="32"/>
+                <w:lang w:val="en-US"/>
+              </w:rPr>
+              <w:t>its</w:t>
+            </w:r>
+            <w:r>
+              <w:rPr>
+                <w:sz w:val="32"/>
+                <w:szCs w:val="32"/>
+                <w:lang w:val="en-US"/>
+              </w:rPr>
+              <w:t xml:space="preserve"> own thing that is separate from the main program unless called </w:t>
+            </w:r>
+            <w:r>
+              <w:rPr>
+                <w:sz w:val="32"/>
+                <w:szCs w:val="32"/>
+                <w:lang w:val="en-US"/>
+              </w:rPr>
+              <w:t>upon.</w:t>
             </w:r>
           </w:p>
           <w:p>
@@ -1657,7 +2154,23 @@
                 <w:color w:val="7030A0"/>
                 <w:lang w:val="en-US"/>
               </w:rPr>
-              <w:t xml:space="preserve"> for when asteroids gets replaced after getting destroyed</w:t>
+              <w:t xml:space="preserve"> for when asteroids </w:t>
+            </w:r>
+            <w:proofErr w:type="gramStart"/>
+            <w:r>
+              <w:rPr>
+                <w:color w:val="7030A0"/>
+                <w:lang w:val="en-US"/>
+              </w:rPr>
+              <w:t>gets</w:t>
+            </w:r>
+            <w:proofErr w:type="gramEnd"/>
+            <w:r>
+              <w:rPr>
+                <w:color w:val="7030A0"/>
+                <w:lang w:val="en-US"/>
+              </w:rPr>
+              <w:t xml:space="preserve"> replaced after getting destroyed</w:t>
             </w:r>
             <w:r>
               <w:rPr>
@@ -1680,7 +2193,6 @@
                 <w:color w:val="FF0000"/>
                 <w:lang w:val="en-US"/>
               </w:rPr>
-              <w:lastRenderedPageBreak/>
               <w:t xml:space="preserve">30. </w:t>
             </w:r>
             <w:r>
@@ -1715,7 +2227,21 @@
               <w:rPr>
                 <w:lang w:val="en-US"/>
               </w:rPr>
-              <w:t xml:space="preserve"> asteroids within the gamespace)</w:t>
+              <w:t xml:space="preserve"> asteroids within the </w:t>
+            </w:r>
+            <w:proofErr w:type="spellStart"/>
+            <w:r>
+              <w:rPr>
+                <w:lang w:val="en-US"/>
+              </w:rPr>
+              <w:t>gamespace</w:t>
+            </w:r>
+            <w:proofErr w:type="spellEnd"/>
+            <w:r>
+              <w:rPr>
+                <w:lang w:val="en-US"/>
+              </w:rPr>
+              <w:t>)</w:t>
             </w:r>
           </w:p>
           <w:p>
@@ -1738,13 +2264,17 @@
           <w:p>
             <w:pPr>
               <w:rPr>
-                <w:lang w:val="en-US"/>
-              </w:rPr>
-            </w:pPr>
-            <w:r>
-              <w:rPr>
-                <w:b/>
-                <w:bCs/>
+                <w:sz w:val="32"/>
+                <w:szCs w:val="32"/>
+                <w:lang w:val="en-US"/>
+              </w:rPr>
+            </w:pPr>
+            <w:r>
+              <w:rPr>
+                <w:b/>
+                <w:bCs/>
+                <w:sz w:val="32"/>
+                <w:szCs w:val="32"/>
                 <w:highlight w:val="yellow"/>
                 <w:lang w:val="en-US"/>
               </w:rPr>
@@ -1754,53 +2284,117 @@
               <w:rPr>
                 <w:b/>
                 <w:bCs/>
-                <w:lang w:val="en-US"/>
-              </w:rPr>
-              <w:t>. What’s</w:t>
-            </w:r>
-            <w:r>
-              <w:rPr>
-                <w:b/>
-                <w:bCs/>
-                <w:lang w:val="en-US"/>
-              </w:rPr>
-              <w:t xml:space="preserve"> the difference between an array and an ArrayList?</w:t>
-            </w:r>
-            <w:r>
-              <w:rPr>
-                <w:b/>
-                <w:bCs/>
+                <w:sz w:val="32"/>
+                <w:szCs w:val="32"/>
+                <w:lang w:val="en-US"/>
+              </w:rPr>
+              <w:t xml:space="preserve">. What’s the difference between an array and an </w:t>
+            </w:r>
+            <w:proofErr w:type="spellStart"/>
+            <w:r>
+              <w:rPr>
+                <w:b/>
+                <w:bCs/>
+                <w:sz w:val="32"/>
+                <w:szCs w:val="32"/>
+                <w:lang w:val="en-US"/>
+              </w:rPr>
+              <w:t>ArrayList</w:t>
+            </w:r>
+            <w:proofErr w:type="spellEnd"/>
+            <w:r>
+              <w:rPr>
+                <w:b/>
+                <w:bCs/>
+                <w:sz w:val="32"/>
+                <w:szCs w:val="32"/>
+                <w:lang w:val="en-US"/>
+              </w:rPr>
+              <w:t>?</w:t>
+            </w:r>
+            <w:r>
+              <w:rPr>
+                <w:b/>
+                <w:bCs/>
+                <w:sz w:val="32"/>
+                <w:szCs w:val="32"/>
                 <w:lang w:val="en-US"/>
               </w:rPr>
               <w:t xml:space="preserve"> </w:t>
             </w:r>
             <w:r>
               <w:rPr>
+                <w:sz w:val="32"/>
+                <w:szCs w:val="32"/>
                 <w:lang w:val="en-US"/>
               </w:rPr>
               <w:t>Arrays have a defined size (think the bullet list</w:t>
             </w:r>
             <w:r>
               <w:rPr>
-                <w:lang w:val="en-US"/>
-              </w:rPr>
-              <w:t xml:space="preserve"> in trifighter being limited to only 3)</w:t>
-            </w:r>
-            <w:r>
-              <w:rPr>
-                <w:lang w:val="en-US"/>
-              </w:rPr>
-              <w:t xml:space="preserve"> and arraylists don’t (think like snake where you can continuously grow the snake)</w:t>
-            </w:r>
-          </w:p>
-          <w:p>
-            <w:pPr>
-              <w:rPr>
-                <w:lang w:val="en-US"/>
-              </w:rPr>
-            </w:pPr>
-            <w:r>
-              <w:rPr>
+                <w:sz w:val="32"/>
+                <w:szCs w:val="32"/>
+                <w:lang w:val="en-US"/>
+              </w:rPr>
+              <w:t xml:space="preserve"> in </w:t>
+            </w:r>
+            <w:proofErr w:type="spellStart"/>
+            <w:r>
+              <w:rPr>
+                <w:sz w:val="32"/>
+                <w:szCs w:val="32"/>
+                <w:lang w:val="en-US"/>
+              </w:rPr>
+              <w:t>trifighter</w:t>
+            </w:r>
+            <w:proofErr w:type="spellEnd"/>
+            <w:r>
+              <w:rPr>
+                <w:sz w:val="32"/>
+                <w:szCs w:val="32"/>
+                <w:lang w:val="en-US"/>
+              </w:rPr>
+              <w:t xml:space="preserve"> being limited to only 3)</w:t>
+            </w:r>
+            <w:r>
+              <w:rPr>
+                <w:sz w:val="32"/>
+                <w:szCs w:val="32"/>
+                <w:lang w:val="en-US"/>
+              </w:rPr>
+              <w:t xml:space="preserve"> and </w:t>
+            </w:r>
+            <w:proofErr w:type="spellStart"/>
+            <w:r>
+              <w:rPr>
+                <w:sz w:val="32"/>
+                <w:szCs w:val="32"/>
+                <w:lang w:val="en-US"/>
+              </w:rPr>
+              <w:t>arraylists</w:t>
+            </w:r>
+            <w:proofErr w:type="spellEnd"/>
+            <w:r>
+              <w:rPr>
+                <w:sz w:val="32"/>
+                <w:szCs w:val="32"/>
+                <w:lang w:val="en-US"/>
+              </w:rPr>
+              <w:t xml:space="preserve"> don’t (think like snake where you can continuously grow the snake)</w:t>
+            </w:r>
+          </w:p>
+          <w:p>
+            <w:pPr>
+              <w:rPr>
+                <w:sz w:val="32"/>
+                <w:szCs w:val="32"/>
+                <w:lang w:val="en-US"/>
+              </w:rPr>
+            </w:pPr>
+            <w:r>
+              <w:rPr>
+                <w:sz w:val="32"/>
+                <w:szCs w:val="32"/>
                 <w:highlight w:val="yellow"/>
                 <w:lang w:val="en-US"/>
               </w:rPr>
@@ -1808,6 +2402,8 @@
             </w:r>
             <w:r>
               <w:rPr>
+                <w:sz w:val="32"/>
+                <w:szCs w:val="32"/>
                 <w:lang w:val="en-US"/>
               </w:rPr>
               <w:t xml:space="preserve"> </w:t>
@@ -1816,6 +2412,8 @@
               <w:rPr>
                 <w:b/>
                 <w:bCs/>
+                <w:sz w:val="32"/>
+                <w:szCs w:val="32"/>
                 <w:lang w:val="en-US"/>
               </w:rPr>
               <w:t>Why would you want to go through a list backwards,</w:t>
@@ -1824,6 +2422,8 @@
               <w:rPr>
                 <w:b/>
                 <w:bCs/>
+                <w:sz w:val="32"/>
+                <w:szCs w:val="32"/>
                 <w:lang w:val="en-US"/>
               </w:rPr>
               <w:t xml:space="preserve"> </w:t>
@@ -1832,27 +2432,45 @@
               <w:rPr>
                 <w:b/>
                 <w:bCs/>
+                <w:sz w:val="32"/>
+                <w:szCs w:val="32"/>
                 <w:lang w:val="en-US"/>
               </w:rPr>
               <w:t>decrementing the index</w:t>
             </w:r>
             <w:r>
               <w:rPr>
+                <w:sz w:val="32"/>
+                <w:szCs w:val="32"/>
                 <w:lang w:val="en-US"/>
               </w:rPr>
               <w:t>?</w:t>
             </w:r>
             <w:r>
               <w:rPr>
+                <w:sz w:val="32"/>
+                <w:szCs w:val="32"/>
                 <w:lang w:val="en-US"/>
               </w:rPr>
               <w:t xml:space="preserve"> </w:t>
             </w:r>
-            <w:r>
-              <w:rPr>
-                <w:lang w:val="en-US"/>
-              </w:rPr>
-              <w:t>So you can work backwards in the array and check the most recent instantiations to the oldest instantiations</w:t>
+            <w:proofErr w:type="gramStart"/>
+            <w:r>
+              <w:rPr>
+                <w:sz w:val="32"/>
+                <w:szCs w:val="32"/>
+                <w:lang w:val="en-US"/>
+              </w:rPr>
+              <w:t>So</w:t>
+            </w:r>
+            <w:proofErr w:type="gramEnd"/>
+            <w:r>
+              <w:rPr>
+                <w:sz w:val="32"/>
+                <w:szCs w:val="32"/>
+                <w:lang w:val="en-US"/>
+              </w:rPr>
+              <w:t xml:space="preserve"> you can work backwards in the array and check the most recent instantiations to the oldest instantiations</w:t>
             </w:r>
           </w:p>
           <w:p>
@@ -1921,8 +2539,18 @@
                 <w:bCs/>
                 <w:lang w:val="en-US"/>
               </w:rPr>
-              <w:t>Initialize and populate an ArrayList</w:t>
-            </w:r>
+              <w:t xml:space="preserve">Initialize and populate an </w:t>
+            </w:r>
+            <w:proofErr w:type="spellStart"/>
+            <w:r>
+              <w:rPr>
+                <w:b/>
+                <w:bCs/>
+                <w:lang w:val="en-US"/>
+              </w:rPr>
+              <w:t>ArrayList</w:t>
+            </w:r>
+            <w:proofErr w:type="spellEnd"/>
             <w:r>
               <w:rPr>
                 <w:lang w:val="en-US"/>
@@ -1963,8 +2591,18 @@
                 <w:bCs/>
                 <w:lang w:val="en-US"/>
               </w:rPr>
-              <w:t>Manage a set of objects with an array or ArrayList</w:t>
-            </w:r>
+              <w:t xml:space="preserve">Manage a set of objects with an array or </w:t>
+            </w:r>
+            <w:proofErr w:type="spellStart"/>
+            <w:r>
+              <w:rPr>
+                <w:b/>
+                <w:bCs/>
+                <w:lang w:val="en-US"/>
+              </w:rPr>
+              <w:t>ArrayList</w:t>
+            </w:r>
+            <w:proofErr w:type="spellEnd"/>
             <w:r>
               <w:rPr>
                 <w:lang w:val="en-US"/>
@@ -1998,14 +2636,52 @@
                 <w:color w:val="7030A0"/>
                 <w:lang w:val="en-US"/>
               </w:rPr>
-              <w:t>36. Use an ArrayList method: size</w:t>
-            </w:r>
-            <w:r>
-              <w:rPr>
-                <w:color w:val="7030A0"/>
-                <w:lang w:val="en-US"/>
-              </w:rPr>
-              <w:t>()</w:t>
+              <w:t xml:space="preserve">36. Use an </w:t>
+            </w:r>
+            <w:proofErr w:type="spellStart"/>
+            <w:r>
+              <w:rPr>
+                <w:b/>
+                <w:bCs/>
+                <w:color w:val="7030A0"/>
+                <w:lang w:val="en-US"/>
+              </w:rPr>
+              <w:t>ArrayList</w:t>
+            </w:r>
+            <w:proofErr w:type="spellEnd"/>
+            <w:r>
+              <w:rPr>
+                <w:b/>
+                <w:bCs/>
+                <w:color w:val="7030A0"/>
+                <w:lang w:val="en-US"/>
+              </w:rPr>
+              <w:t xml:space="preserve"> method: </w:t>
+            </w:r>
+            <w:proofErr w:type="gramStart"/>
+            <w:r>
+              <w:rPr>
+                <w:b/>
+                <w:bCs/>
+                <w:color w:val="7030A0"/>
+                <w:lang w:val="en-US"/>
+              </w:rPr>
+              <w:t>size</w:t>
+            </w:r>
+            <w:r>
+              <w:rPr>
+                <w:color w:val="7030A0"/>
+                <w:lang w:val="en-US"/>
+              </w:rPr>
+              <w:t>(</w:t>
+            </w:r>
+            <w:proofErr w:type="gramEnd"/>
+            <w:r>
+              <w:rPr>
+                <w:color w:val="7030A0"/>
+                <w:lang w:val="en-US"/>
+              </w:rPr>
+              <w:t>)</w:t>
             </w:r>
             <w:r>
               <w:rPr>
@@ -2108,13 +2784,17 @@
           <w:p>
             <w:pPr>
               <w:rPr>
-                <w:lang w:val="en-US"/>
-              </w:rPr>
-            </w:pPr>
-            <w:r>
-              <w:rPr>
-                <w:b/>
-                <w:bCs/>
+                <w:sz w:val="32"/>
+                <w:szCs w:val="32"/>
+                <w:lang w:val="en-US"/>
+              </w:rPr>
+            </w:pPr>
+            <w:r>
+              <w:rPr>
+                <w:b/>
+                <w:bCs/>
+                <w:sz w:val="32"/>
+                <w:szCs w:val="32"/>
                 <w:highlight w:val="yellow"/>
                 <w:lang w:val="en-US"/>
               </w:rPr>
@@ -2124,21 +2804,57 @@
               <w:rPr>
                 <w:b/>
                 <w:bCs/>
-                <w:lang w:val="en-US"/>
-              </w:rPr>
-              <w:t xml:space="preserve"> When should you use PVector instead of float variables?</w:t>
-            </w:r>
-            <w:r>
-              <w:rPr>
+                <w:sz w:val="32"/>
+                <w:szCs w:val="32"/>
+                <w:lang w:val="en-US"/>
+              </w:rPr>
+              <w:t xml:space="preserve"> When should you use </w:t>
+            </w:r>
+            <w:proofErr w:type="spellStart"/>
+            <w:r>
+              <w:rPr>
+                <w:b/>
+                <w:bCs/>
+                <w:sz w:val="32"/>
+                <w:szCs w:val="32"/>
+                <w:lang w:val="en-US"/>
+              </w:rPr>
+              <w:t>PVector</w:t>
+            </w:r>
+            <w:proofErr w:type="spellEnd"/>
+            <w:r>
+              <w:rPr>
+                <w:b/>
+                <w:bCs/>
+                <w:sz w:val="32"/>
+                <w:szCs w:val="32"/>
+                <w:lang w:val="en-US"/>
+              </w:rPr>
+              <w:t xml:space="preserve"> instead of float variables?</w:t>
+            </w:r>
+            <w:r>
+              <w:rPr>
+                <w:sz w:val="32"/>
+                <w:szCs w:val="32"/>
                 <w:lang w:val="en-US"/>
               </w:rPr>
               <w:t xml:space="preserve"> </w:t>
             </w:r>
             <w:r>
               <w:rPr>
-                <w:lang w:val="en-US"/>
-              </w:rPr>
-              <w:t>Simplifies the amount of floats and makes it easier to program velocity and position</w:t>
+                <w:sz w:val="32"/>
+                <w:szCs w:val="32"/>
+                <w:lang w:val="en-US"/>
+              </w:rPr>
+              <w:t xml:space="preserve">Simplifies the amount of floats and makes it easier to program velocity and </w:t>
+            </w:r>
+            <w:r>
+              <w:rPr>
+                <w:sz w:val="32"/>
+                <w:szCs w:val="32"/>
+                <w:lang w:val="en-US"/>
+              </w:rPr>
+              <w:t>position.</w:t>
             </w:r>
           </w:p>
           <w:p>
@@ -2171,7 +2887,27 @@
                 <w:color w:val="7030A0"/>
                 <w:lang w:val="en-US"/>
               </w:rPr>
-              <w:t>Use the PVector class</w:t>
+              <w:t xml:space="preserve">Use the </w:t>
+            </w:r>
+            <w:proofErr w:type="spellStart"/>
+            <w:r>
+              <w:rPr>
+                <w:b/>
+                <w:bCs/>
+                <w:color w:val="7030A0"/>
+                <w:lang w:val="en-US"/>
+              </w:rPr>
+              <w:t>PVector</w:t>
+            </w:r>
+            <w:proofErr w:type="spellEnd"/>
+            <w:r>
+              <w:rPr>
+                <w:b/>
+                <w:bCs/>
+                <w:color w:val="7030A0"/>
+                <w:lang w:val="en-US"/>
+              </w:rPr>
+              <w:t xml:space="preserve"> class</w:t>
             </w:r>
             <w:r>
               <w:rPr>
@@ -2189,12 +2925,21 @@
               </w:rPr>
               <w:t xml:space="preserve">(yes will be used by the asteroids, </w:t>
             </w:r>
-            <w:r>
-              <w:rPr>
-                <w:color w:val="7030A0"/>
-                <w:lang w:val="en-US"/>
-              </w:rPr>
-              <w:t>ship and bullet)</w:t>
+            <w:proofErr w:type="gramStart"/>
+            <w:r>
+              <w:rPr>
+                <w:color w:val="7030A0"/>
+                <w:lang w:val="en-US"/>
+              </w:rPr>
+              <w:t>ship</w:t>
+            </w:r>
+            <w:proofErr w:type="gramEnd"/>
+            <w:r>
+              <w:rPr>
+                <w:color w:val="7030A0"/>
+                <w:lang w:val="en-US"/>
+              </w:rPr>
+              <w:t xml:space="preserve"> and bullet)</w:t>
             </w:r>
           </w:p>
           <w:p>
@@ -2236,7 +2981,23 @@
                 <w:color w:val="7030A0"/>
                 <w:lang w:val="en-US"/>
               </w:rPr>
-              <w:t xml:space="preserve"> (all necessary for the ships and bullets as they will all have the ability to accelerate and have </w:t>
+              <w:t xml:space="preserve"> (all necessary for the ships and bullets as they will all </w:t>
+            </w:r>
+            <w:proofErr w:type="gramStart"/>
+            <w:r>
+              <w:rPr>
+                <w:color w:val="7030A0"/>
+                <w:lang w:val="en-US"/>
+              </w:rPr>
+              <w:t>have the ability to</w:t>
+            </w:r>
+            <w:proofErr w:type="gramEnd"/>
+            <w:r>
+              <w:rPr>
+                <w:color w:val="7030A0"/>
+                <w:lang w:val="en-US"/>
+              </w:rPr>
+              <w:t xml:space="preserve"> accelerate and have </w:t>
             </w:r>
             <w:r>
               <w:rPr>
@@ -2332,41 +3093,62 @@
           <w:p>
             <w:pPr>
               <w:rPr>
-                <w:lang w:val="en-US"/>
-              </w:rPr>
-            </w:pPr>
-            <w:r>
-              <w:rPr>
+                <w:sz w:val="32"/>
+                <w:szCs w:val="32"/>
+                <w:lang w:val="en-US"/>
+              </w:rPr>
+            </w:pPr>
+            <w:r>
+              <w:rPr>
+                <w:sz w:val="32"/>
+                <w:szCs w:val="32"/>
                 <w:highlight w:val="yellow"/>
                 <w:lang w:val="en-US"/>
               </w:rPr>
+              <w:lastRenderedPageBreak/>
               <w:t>42.</w:t>
             </w:r>
             <w:r>
               <w:rPr>
                 <w:b/>
                 <w:bCs/>
+                <w:sz w:val="32"/>
+                <w:szCs w:val="32"/>
                 <w:lang w:val="en-US"/>
               </w:rPr>
               <w:t xml:space="preserve"> What is a normalized vector, why is it useful</w:t>
             </w:r>
             <w:r>
               <w:rPr>
+                <w:sz w:val="32"/>
+                <w:szCs w:val="32"/>
                 <w:lang w:val="en-US"/>
               </w:rPr>
               <w:t>?</w:t>
             </w:r>
             <w:r>
               <w:rPr>
+                <w:sz w:val="32"/>
+                <w:szCs w:val="32"/>
                 <w:lang w:val="en-US"/>
               </w:rPr>
               <w:t xml:space="preserve"> </w:t>
             </w:r>
             <w:r>
               <w:rPr>
-                <w:lang w:val="en-US"/>
-              </w:rPr>
-              <w:t>Sets vector to a length of 1 so direction position and speed can be easily determined</w:t>
+                <w:sz w:val="32"/>
+                <w:szCs w:val="32"/>
+                <w:lang w:val="en-US"/>
+              </w:rPr>
+              <w:t xml:space="preserve">Sets vector to a length of 1 so direction position and speed can be easily </w:t>
+            </w:r>
+            <w:r>
+              <w:rPr>
+                <w:sz w:val="32"/>
+                <w:szCs w:val="32"/>
+                <w:lang w:val="en-US"/>
+              </w:rPr>
+              <w:t>determined.</w:t>
             </w:r>
           </w:p>
           <w:p>
@@ -2400,19 +3182,57 @@
               </w:rPr>
               <w:t xml:space="preserve"> </w:t>
             </w:r>
-            <w:r>
-              <w:rPr>
-                <w:b/>
-                <w:bCs/>
-                <w:lang w:val="en-US"/>
-              </w:rPr>
-              <w:t>PVector class that’s new to you and use it in your code.</w:t>
-            </w:r>
-            <w:r>
-              <w:rPr>
-                <w:lang w:val="en-US"/>
-              </w:rPr>
-              <w:t xml:space="preserve"> (copy() Pvector s</w:t>
+            <w:proofErr w:type="spellStart"/>
+            <w:r>
+              <w:rPr>
+                <w:b/>
+                <w:bCs/>
+                <w:lang w:val="en-US"/>
+              </w:rPr>
+              <w:t>PVector</w:t>
+            </w:r>
+            <w:proofErr w:type="spellEnd"/>
+            <w:r>
+              <w:rPr>
+                <w:b/>
+                <w:bCs/>
+                <w:lang w:val="en-US"/>
+              </w:rPr>
+              <w:t xml:space="preserve"> class that’s new to you and use it in your code.</w:t>
+            </w:r>
+            <w:r>
+              <w:rPr>
+                <w:lang w:val="en-US"/>
+              </w:rPr>
+              <w:t xml:space="preserve"> (</w:t>
+            </w:r>
+            <w:proofErr w:type="gramStart"/>
+            <w:r>
+              <w:rPr>
+                <w:lang w:val="en-US"/>
+              </w:rPr>
+              <w:t>copy(</w:t>
+            </w:r>
+            <w:proofErr w:type="gramEnd"/>
+            <w:r>
+              <w:rPr>
+                <w:lang w:val="en-US"/>
+              </w:rPr>
+              <w:t xml:space="preserve">) </w:t>
+            </w:r>
+            <w:proofErr w:type="spellStart"/>
+            <w:r>
+              <w:rPr>
+                <w:lang w:val="en-US"/>
+              </w:rPr>
+              <w:t>Pvector</w:t>
+            </w:r>
+            <w:proofErr w:type="spellEnd"/>
+            <w:r>
+              <w:rPr>
+                <w:lang w:val="en-US"/>
+              </w:rPr>
+              <w:t xml:space="preserve"> s</w:t>
             </w:r>
             <w:r>
               <w:rPr>
@@ -2511,7 +3331,21 @@
               <w:rPr>
                 <w:lang w:val="en-US"/>
               </w:rPr>
-              <w:t>no timer but stopwatch as it counts up and not down</w:t>
+              <w:t xml:space="preserve">no timer but stopwatch as it </w:t>
+            </w:r>
+            <w:proofErr w:type="gramStart"/>
+            <w:r>
+              <w:rPr>
+                <w:lang w:val="en-US"/>
+              </w:rPr>
+              <w:t>counts up</w:t>
+            </w:r>
+            <w:proofErr w:type="gramEnd"/>
+            <w:r>
+              <w:rPr>
+                <w:lang w:val="en-US"/>
+              </w:rPr>
+              <w:t xml:space="preserve"> and not down</w:t>
             </w:r>
             <w:r>
               <w:rPr>
@@ -2550,7 +3384,27 @@
                 <w:color w:val="7030A0"/>
                 <w:lang w:val="en-US"/>
               </w:rPr>
-              <w:t>Switch between “game states” (eg grounded/jumping) using</w:t>
+              <w:t>Switch between “game states” (</w:t>
+            </w:r>
+            <w:proofErr w:type="spellStart"/>
+            <w:r>
+              <w:rPr>
+                <w:b/>
+                <w:bCs/>
+                <w:color w:val="7030A0"/>
+                <w:lang w:val="en-US"/>
+              </w:rPr>
+              <w:t>eg</w:t>
+            </w:r>
+            <w:proofErr w:type="spellEnd"/>
+            <w:r>
+              <w:rPr>
+                <w:b/>
+                <w:bCs/>
+                <w:color w:val="7030A0"/>
+                <w:lang w:val="en-US"/>
+              </w:rPr>
+              <w:t xml:space="preserve"> grounded/jumping) using</w:t>
             </w:r>
             <w:r>
               <w:rPr>
@@ -2575,7 +3429,23 @@
                 <w:color w:val="7030A0"/>
                 <w:lang w:val="en-US"/>
               </w:rPr>
-              <w:t xml:space="preserve"> (will be determining if “gameplayactive” is true or not)</w:t>
+              <w:t xml:space="preserve"> (will be determining if “</w:t>
+            </w:r>
+            <w:proofErr w:type="spellStart"/>
+            <w:r>
+              <w:rPr>
+                <w:color w:val="7030A0"/>
+                <w:lang w:val="en-US"/>
+              </w:rPr>
+              <w:t>gameplayactive</w:t>
+            </w:r>
+            <w:proofErr w:type="spellEnd"/>
+            <w:r>
+              <w:rPr>
+                <w:color w:val="7030A0"/>
+                <w:lang w:val="en-US"/>
+              </w:rPr>
+              <w:t>” is true or not)</w:t>
             </w:r>
           </w:p>
           <w:p>
@@ -2599,7 +3469,7 @@
                 <w:b/>
                 <w:bCs/>
                 <w:strike/>
-                <w:color w:val="7030A0"/>
+                <w:color w:val="FF0000"/>
                 <w:lang w:val="en-US"/>
               </w:rPr>
               <w:t>or toggle switch</w:t>
@@ -2608,16 +3478,7 @@
               <w:rPr>
                 <w:b/>
                 <w:bCs/>
-                <w:color w:val="7030A0"/>
-                <w:lang w:val="en-US"/>
-              </w:rPr>
-              <w:t xml:space="preserve"> with a roll-over highlight (color</w:t>
-            </w:r>
-            <w:r>
-              <w:rPr>
-                <w:b/>
-                <w:bCs/>
-                <w:color w:val="7030A0"/>
+                <w:color w:val="FF0000"/>
                 <w:lang w:val="en-US"/>
               </w:rPr>
               <w:t xml:space="preserve"> </w:t>
@@ -2629,6 +3490,24 @@
                 <w:color w:val="7030A0"/>
                 <w:lang w:val="en-US"/>
               </w:rPr>
+              <w:t>with a roll-over highlight (color</w:t>
+            </w:r>
+            <w:r>
+              <w:rPr>
+                <w:b/>
+                <w:bCs/>
+                <w:color w:val="7030A0"/>
+                <w:lang w:val="en-US"/>
+              </w:rPr>
+              <w:t xml:space="preserve"> </w:t>
+            </w:r>
+            <w:r>
+              <w:rPr>
+                <w:b/>
+                <w:bCs/>
+                <w:color w:val="7030A0"/>
+                <w:lang w:val="en-US"/>
+              </w:rPr>
               <w:t>or size change)</w:t>
             </w:r>
             <w:r>
@@ -2642,15 +3521,15 @@
           <w:p>
             <w:pPr>
               <w:rPr>
-                <w:color w:val="7030A0"/>
-                <w:lang w:val="en-US"/>
-              </w:rPr>
-            </w:pPr>
-            <w:r>
-              <w:rPr>
-                <w:b/>
-                <w:bCs/>
-                <w:color w:val="7030A0"/>
+                <w:color w:val="FF0000"/>
+                <w:lang w:val="en-US"/>
+              </w:rPr>
+            </w:pPr>
+            <w:r>
+              <w:rPr>
+                <w:b/>
+                <w:bCs/>
+                <w:color w:val="FF0000"/>
                 <w:lang w:val="en-US"/>
               </w:rPr>
               <w:t xml:space="preserve">47. </w:t>
@@ -2660,21 +3539,21 @@
                 <w:b/>
                 <w:bCs/>
                 <w:strike/>
-                <w:color w:val="7030A0"/>
+                <w:color w:val="FF0000"/>
                 <w:lang w:val="en-US"/>
               </w:rPr>
               <w:t>Create a drag &amp; drop object</w:t>
             </w:r>
             <w:r>
               <w:rPr>
-                <w:color w:val="7030A0"/>
+                <w:color w:val="FF0000"/>
                 <w:lang w:val="en-US"/>
               </w:rPr>
               <w:t xml:space="preserve"> </w:t>
             </w:r>
             <w:r>
               <w:rPr>
-                <w:color w:val="7030A0"/>
+                <w:color w:val="FF0000"/>
                 <w:lang w:val="en-US"/>
               </w:rPr>
               <w:t>(no thank you)</w:t>
@@ -2700,7 +3579,25 @@
                 <w:bCs/>
                 <w:lang w:val="en-US"/>
               </w:rPr>
-              <w:t xml:space="preserve"> (spritesheet or individual files)</w:t>
+              <w:t xml:space="preserve"> (</w:t>
+            </w:r>
+            <w:proofErr w:type="spellStart"/>
+            <w:r>
+              <w:rPr>
+                <w:b/>
+                <w:bCs/>
+                <w:lang w:val="en-US"/>
+              </w:rPr>
+              <w:t>spritesheet</w:t>
+            </w:r>
+            <w:proofErr w:type="spellEnd"/>
+            <w:r>
+              <w:rPr>
+                <w:b/>
+                <w:bCs/>
+                <w:lang w:val="en-US"/>
+              </w:rPr>
+              <w:t xml:space="preserve"> or individual files)</w:t>
             </w:r>
             <w:r>
               <w:rPr>
@@ -2741,7 +3638,6 @@
                 <w:bCs/>
                 <w:lang w:val="en-US"/>
               </w:rPr>
-              <w:lastRenderedPageBreak/>
               <w:t>49. Use collision detection between objects</w:t>
             </w:r>
             <w:r>
@@ -2755,6 +3651,7 @@
             <w:pPr>
               <w:rPr>
                 <w:strike/>
+                <w:color w:val="FF0000"/>
                 <w:lang w:val="en-US"/>
               </w:rPr>
             </w:pPr>
@@ -2763,6 +3660,7 @@
                 <w:b/>
                 <w:bCs/>
                 <w:strike/>
+                <w:color w:val="FF0000"/>
                 <w:lang w:val="en-US"/>
               </w:rPr>
               <w:t>50. Use the Game Control Plus controller library to get joystick or</w:t>
@@ -2772,6 +3670,7 @@
                 <w:b/>
                 <w:bCs/>
                 <w:strike/>
+                <w:color w:val="FF0000"/>
                 <w:lang w:val="en-US"/>
               </w:rPr>
               <w:t xml:space="preserve"> </w:t>
@@ -2781,6 +3680,7 @@
                 <w:b/>
                 <w:bCs/>
                 <w:strike/>
+                <w:color w:val="FF0000"/>
                 <w:lang w:val="en-US"/>
               </w:rPr>
               <w:t>gamepad input</w:t>
@@ -2788,6 +3688,7 @@
             <w:r>
               <w:rPr>
                 <w:strike/>
+                <w:color w:val="FF0000"/>
                 <w:lang w:val="en-US"/>
               </w:rPr>
               <w:t xml:space="preserve"> (I do want the game to run on both a computer and an arcade so I will follow the arcade instructions on slate to map the controls)</w:t>
@@ -2795,12 +3696,14 @@
             <w:r>
               <w:rPr>
                 <w:strike/>
+                <w:color w:val="FF0000"/>
                 <w:lang w:val="en-US"/>
               </w:rPr>
               <w:t xml:space="preserve"> </w:t>
             </w:r>
             <w:r>
               <w:rPr>
+                <w:color w:val="FF0000"/>
                 <w:lang w:val="en-US"/>
               </w:rPr>
               <w:t>no time</w:t>
@@ -3093,6 +3996,7 @@
               <w:rPr>
                 <w:lang w:val="en-US"/>
               </w:rPr>
+              <w:lastRenderedPageBreak/>
               <w:t>Make ship movement</w:t>
             </w:r>
             <w:r>
@@ -3162,7 +4066,21 @@
               <w:rPr>
                 <w:lang w:val="en-US"/>
               </w:rPr>
-              <w:t>You are strongly encouraged to deliver your finished game at Milestone 3.</w:t>
+              <w:t xml:space="preserve">You are strongly encouraged to deliver your finished game </w:t>
+            </w:r>
+            <w:proofErr w:type="gramStart"/>
+            <w:r>
+              <w:rPr>
+                <w:lang w:val="en-US"/>
+              </w:rPr>
+              <w:t>at</w:t>
+            </w:r>
+            <w:proofErr w:type="gramEnd"/>
+            <w:r>
+              <w:rPr>
+                <w:lang w:val="en-US"/>
+              </w:rPr>
+              <w:t xml:space="preserve"> Milestone 3.</w:t>
             </w:r>
           </w:p>
           <w:p>
@@ -3610,7 +4528,23 @@
                 <w:color w:val="7030A0"/>
                 <w:lang w:val="en-US"/>
               </w:rPr>
-              <w:t>Initialize and populate Arraylist 34.</w:t>
+              <w:t xml:space="preserve">Initialize and populate </w:t>
+            </w:r>
+            <w:proofErr w:type="spellStart"/>
+            <w:r>
+              <w:rPr>
+                <w:color w:val="7030A0"/>
+                <w:lang w:val="en-US"/>
+              </w:rPr>
+              <w:t>Arraylist</w:t>
+            </w:r>
+            <w:proofErr w:type="spellEnd"/>
+            <w:r>
+              <w:rPr>
+                <w:color w:val="7030A0"/>
+                <w:lang w:val="en-US"/>
+              </w:rPr>
+              <w:t xml:space="preserve"> 34.</w:t>
             </w:r>
           </w:p>
         </w:tc>
@@ -3657,7 +4591,23 @@
                 <w:color w:val="7030A0"/>
                 <w:lang w:val="en-US"/>
               </w:rPr>
-              <w:t>Mode CENTER,. 3.</w:t>
+              <w:t xml:space="preserve">Mode </w:t>
+            </w:r>
+            <w:proofErr w:type="gramStart"/>
+            <w:r>
+              <w:rPr>
+                <w:color w:val="7030A0"/>
+                <w:lang w:val="en-US"/>
+              </w:rPr>
+              <w:t>CENTER,.</w:t>
+            </w:r>
+            <w:proofErr w:type="gramEnd"/>
+            <w:r>
+              <w:rPr>
+                <w:color w:val="7030A0"/>
+                <w:lang w:val="en-US"/>
+              </w:rPr>
+              <w:t xml:space="preserve"> 3.</w:t>
             </w:r>
           </w:p>
         </w:tc>
@@ -3696,7 +4646,21 @@
               <w:rPr>
                 <w:lang w:val="en-US"/>
               </w:rPr>
-              <w:t>18. break()</w:t>
+              <w:t xml:space="preserve">18. </w:t>
+            </w:r>
+            <w:proofErr w:type="gramStart"/>
+            <w:r>
+              <w:rPr>
+                <w:lang w:val="en-US"/>
+              </w:rPr>
+              <w:t>break(</w:t>
+            </w:r>
+            <w:proofErr w:type="gramEnd"/>
+            <w:r>
+              <w:rPr>
+                <w:lang w:val="en-US"/>
+              </w:rPr>
+              <w:t>)</w:t>
             </w:r>
           </w:p>
         </w:tc>
@@ -3743,7 +4707,23 @@
                 <w:color w:val="7030A0"/>
                 <w:lang w:val="en-US"/>
               </w:rPr>
-              <w:t>4. setup(), draw()</w:t>
+              <w:t xml:space="preserve">4. </w:t>
+            </w:r>
+            <w:proofErr w:type="gramStart"/>
+            <w:r>
+              <w:rPr>
+                <w:color w:val="7030A0"/>
+                <w:lang w:val="en-US"/>
+              </w:rPr>
+              <w:t>setup(</w:t>
+            </w:r>
+            <w:proofErr w:type="gramEnd"/>
+            <w:r>
+              <w:rPr>
+                <w:color w:val="7030A0"/>
+                <w:lang w:val="en-US"/>
+              </w:rPr>
+              <w:t>), draw()</w:t>
             </w:r>
           </w:p>
         </w:tc>
@@ -3767,7 +4747,39 @@
                 <w:color w:val="7030A0"/>
                 <w:lang w:val="en-US"/>
               </w:rPr>
-              <w:t>Use an ArrayList method: size() 36.</w:t>
+              <w:t xml:space="preserve">Use an </w:t>
+            </w:r>
+            <w:proofErr w:type="spellStart"/>
+            <w:r>
+              <w:rPr>
+                <w:color w:val="7030A0"/>
+                <w:lang w:val="en-US"/>
+              </w:rPr>
+              <w:t>ArrayList</w:t>
+            </w:r>
+            <w:proofErr w:type="spellEnd"/>
+            <w:r>
+              <w:rPr>
+                <w:color w:val="7030A0"/>
+                <w:lang w:val="en-US"/>
+              </w:rPr>
+              <w:t xml:space="preserve"> method: </w:t>
+            </w:r>
+            <w:proofErr w:type="gramStart"/>
+            <w:r>
+              <w:rPr>
+                <w:color w:val="7030A0"/>
+                <w:lang w:val="en-US"/>
+              </w:rPr>
+              <w:t>size(</w:t>
+            </w:r>
+            <w:proofErr w:type="gramEnd"/>
+            <w:r>
+              <w:rPr>
+                <w:color w:val="7030A0"/>
+                <w:lang w:val="en-US"/>
+              </w:rPr>
+              <w:t>) 36.</w:t>
             </w:r>
           </w:p>
         </w:tc>
@@ -3787,15 +4799,26 @@
             </w:pPr>
             <w:r>
               <w:rPr>
-                <w:lang w:val="en-US"/>
-              </w:rPr>
-              <w:t>43.</w:t>
-            </w:r>
-            <w:r>
-              <w:rPr>
-                <w:lang w:val="en-US"/>
-              </w:rPr>
-              <w:t xml:space="preserve"> new pvector method</w:t>
+                <w:color w:val="7030A0"/>
+                <w:lang w:val="en-US"/>
+              </w:rPr>
+              <w:t xml:space="preserve">43. new </w:t>
+            </w:r>
+            <w:proofErr w:type="spellStart"/>
+            <w:r>
+              <w:rPr>
+                <w:color w:val="7030A0"/>
+                <w:lang w:val="en-US"/>
+              </w:rPr>
+              <w:t>pvector</w:t>
+            </w:r>
+            <w:proofErr w:type="spellEnd"/>
+            <w:r>
+              <w:rPr>
+                <w:color w:val="7030A0"/>
+                <w:lang w:val="en-US"/>
+              </w:rPr>
+              <w:t xml:space="preserve"> method</w:t>
             </w:r>
           </w:p>
         </w:tc>
@@ -3842,7 +4865,6 @@
                 <w:color w:val="7030A0"/>
                 <w:lang w:val="en-US"/>
               </w:rPr>
-              <w:lastRenderedPageBreak/>
               <w:t>10. declare and use a global variable</w:t>
             </w:r>
           </w:p>
@@ -3866,7 +4888,21 @@
               <w:rPr>
                 <w:lang w:val="en-US"/>
               </w:rPr>
-              <w:t>Manage a set of objects with an array or ArrayList 35.</w:t>
+              <w:t xml:space="preserve">Manage a set of objects with an array or </w:t>
+            </w:r>
+            <w:proofErr w:type="spellStart"/>
+            <w:r>
+              <w:rPr>
+                <w:lang w:val="en-US"/>
+              </w:rPr>
+              <w:t>ArrayList</w:t>
+            </w:r>
+            <w:proofErr w:type="spellEnd"/>
+            <w:r>
+              <w:rPr>
+                <w:lang w:val="en-US"/>
+              </w:rPr>
+              <w:t xml:space="preserve"> 35.</w:t>
             </w:r>
           </w:p>
         </w:tc>
@@ -4161,7 +5197,29 @@
               <w:rPr>
                 <w:lang w:val="en-US"/>
               </w:rPr>
-              <w:t>6. dist()</w:t>
+              <w:t xml:space="preserve">6. </w:t>
+            </w:r>
+            <w:proofErr w:type="spellStart"/>
+            <w:proofErr w:type="gramStart"/>
+            <w:r>
+              <w:rPr>
+                <w:lang w:val="en-US"/>
+              </w:rPr>
+              <w:t>dist</w:t>
+            </w:r>
+            <w:proofErr w:type="spellEnd"/>
+            <w:r>
+              <w:rPr>
+                <w:lang w:val="en-US"/>
+              </w:rPr>
+              <w:t>(</w:t>
+            </w:r>
+            <w:proofErr w:type="gramEnd"/>
+            <w:r>
+              <w:rPr>
+                <w:lang w:val="en-US"/>
+              </w:rPr>
+              <w:t>)</w:t>
             </w:r>
           </w:p>
         </w:tc>
@@ -4203,6 +5261,7 @@
                 <w:lang w:val="en-US"/>
               </w:rPr>
             </w:pPr>
+            <w:proofErr w:type="spellStart"/>
             <w:r>
               <w:rPr>
                 <w:color w:val="7030A0"/>
@@ -4210,6 +5269,7 @@
               </w:rPr>
               <w:t>keyPressed</w:t>
             </w:r>
+            <w:proofErr w:type="spellEnd"/>
             <w:r>
               <w:rPr>
                 <w:color w:val="7030A0"/>
@@ -4389,7 +5449,23 @@
                 <w:color w:val="7030A0"/>
                 <w:lang w:val="en-US"/>
               </w:rPr>
-              <w:t>5. background()</w:t>
+              <w:t xml:space="preserve">5. </w:t>
+            </w:r>
+            <w:proofErr w:type="gramStart"/>
+            <w:r>
+              <w:rPr>
+                <w:color w:val="7030A0"/>
+                <w:lang w:val="en-US"/>
+              </w:rPr>
+              <w:t>background(</w:t>
+            </w:r>
+            <w:proofErr w:type="gramEnd"/>
+            <w:r>
+              <w:rPr>
+                <w:color w:val="7030A0"/>
+                <w:lang w:val="en-US"/>
+              </w:rPr>
+              <w:t>)</w:t>
             </w:r>
           </w:p>
         </w:tc>
@@ -4414,7 +5490,23 @@
                 <w:color w:val="7030A0"/>
                 <w:lang w:val="en-US"/>
               </w:rPr>
-              <w:t>38. Use the PVector class</w:t>
+              <w:t xml:space="preserve">38. Use the </w:t>
+            </w:r>
+            <w:proofErr w:type="spellStart"/>
+            <w:r>
+              <w:rPr>
+                <w:color w:val="7030A0"/>
+                <w:lang w:val="en-US"/>
+              </w:rPr>
+              <w:t>PVector</w:t>
+            </w:r>
+            <w:proofErr w:type="spellEnd"/>
+            <w:r>
+              <w:rPr>
+                <w:color w:val="7030A0"/>
+                <w:lang w:val="en-US"/>
+              </w:rPr>
+              <w:t xml:space="preserve"> class</w:t>
             </w:r>
           </w:p>
         </w:tc>
@@ -4644,8 +5736,17 @@
                 <w:color w:val="7030A0"/>
                 <w:lang w:val="en-US"/>
               </w:rPr>
-              <w:t>11. println</w:t>
-            </w:r>
+              <w:t xml:space="preserve">11. </w:t>
+            </w:r>
+            <w:proofErr w:type="spellStart"/>
+            <w:r>
+              <w:rPr>
+                <w:color w:val="7030A0"/>
+                <w:lang w:val="en-US"/>
+              </w:rPr>
+              <w:t>println</w:t>
+            </w:r>
+            <w:proofErr w:type="spellEnd"/>
           </w:p>
         </w:tc>
         <w:tc>
@@ -4731,6 +5832,7 @@
                 <w:color w:val="7030A0"/>
                 <w:lang w:val="en-US"/>
               </w:rPr>
+              <w:lastRenderedPageBreak/>
               <w:t>You should deliver approx. 10 skills at this milestone.</w:t>
             </w:r>
             <w:r>

</xml_diff>

<commit_message>
Made Collision that between ship and asteroid (need to program game over) checked some stuff off document
</commit_message>
<xml_diff>
--- a/Object Oriented Game Planning Sheet.docx
+++ b/Object Oriented Game Planning Sheet.docx
@@ -606,20 +606,6 @@
               </w:rPr>
               <w:t xml:space="preserve"> </w:t>
             </w:r>
-            <w:r>
-              <w:rPr>
-                <w:b/>
-                <w:bCs/>
-                <w:lang w:val="en-US"/>
-              </w:rPr>
-              <w:t>constrain()</w:t>
-            </w:r>
-            <w:r>
-              <w:rPr>
-                <w:lang w:val="en-US"/>
-              </w:rPr>
-              <w:t xml:space="preserve"> (will be used to ensure that only 3 bullets are allowed)</w:t>
-            </w:r>
           </w:p>
           <w:p>
             <w:pPr>
@@ -800,14 +786,15 @@
           <w:p>
             <w:pPr>
               <w:rPr>
-                <w:lang w:val="en-US"/>
-              </w:rPr>
-            </w:pPr>
-            <w:r>
-              <w:rPr>
-                <w:b/>
-                <w:bCs/>
-                <w:color w:val="FF0000"/>
+                <w:color w:val="7030A0"/>
+                <w:lang w:val="en-US"/>
+              </w:rPr>
+            </w:pPr>
+            <w:r>
+              <w:rPr>
+                <w:b/>
+                <w:bCs/>
+                <w:color w:val="7030A0"/>
                 <w:lang w:val="en-US"/>
               </w:rPr>
               <w:t>9.</w:t>
@@ -816,6 +803,7 @@
               <w:rPr>
                 <w:b/>
                 <w:bCs/>
+                <w:color w:val="7030A0"/>
               </w:rPr>
               <w:t xml:space="preserve"> </w:t>
             </w:r>
@@ -823,20 +811,14 @@
               <w:rPr>
                 <w:b/>
                 <w:bCs/>
-                <w:lang w:val="en-US"/>
-              </w:rPr>
-              <w:t>declare and</w:t>
-            </w:r>
-            <w:r>
-              <w:rPr>
-                <w:b/>
-                <w:bCs/>
-                <w:lang w:val="en-US"/>
-              </w:rPr>
-              <w:t xml:space="preserve"> use a local variable</w:t>
-            </w:r>
-            <w:r>
-              <w:rPr>
+                <w:color w:val="7030A0"/>
+                <w:lang w:val="en-US"/>
+              </w:rPr>
+              <w:t>declare and use a local variable</w:t>
+            </w:r>
+            <w:r>
+              <w:rPr>
+                <w:color w:val="7030A0"/>
                 <w:lang w:val="en-US"/>
               </w:rPr>
               <w:t xml:space="preserve"> (example would be </w:t>
@@ -844,6 +826,7 @@
             <w:proofErr w:type="spellStart"/>
             <w:r>
               <w:rPr>
+                <w:color w:val="7030A0"/>
                 <w:lang w:val="en-US"/>
               </w:rPr>
               <w:t>asteroidsize</w:t>
@@ -851,18 +834,21 @@
             <w:proofErr w:type="spellEnd"/>
             <w:r>
               <w:rPr>
+                <w:color w:val="7030A0"/>
                 <w:lang w:val="en-US"/>
               </w:rPr>
               <w:t xml:space="preserve"> which is </w:t>
             </w:r>
             <w:r>
               <w:rPr>
+                <w:color w:val="7030A0"/>
                 <w:lang w:val="en-US"/>
               </w:rPr>
               <w:t>created and called</w:t>
             </w:r>
             <w:r>
               <w:rPr>
+                <w:color w:val="7030A0"/>
                 <w:lang w:val="en-US"/>
               </w:rPr>
               <w:t xml:space="preserve"> in Asteroid object)</w:t>
@@ -871,14 +857,15 @@
           <w:p>
             <w:pPr>
               <w:rPr>
-                <w:lang w:val="en-US"/>
-              </w:rPr>
-            </w:pPr>
-            <w:r>
-              <w:rPr>
-                <w:b/>
-                <w:bCs/>
-                <w:color w:val="FF0000"/>
+                <w:color w:val="7030A0"/>
+                <w:lang w:val="en-US"/>
+              </w:rPr>
+            </w:pPr>
+            <w:r>
+              <w:rPr>
+                <w:b/>
+                <w:bCs/>
+                <w:color w:val="7030A0"/>
                 <w:lang w:val="en-US"/>
               </w:rPr>
               <w:t>10.</w:t>
@@ -887,7 +874,7 @@
               <w:rPr>
                 <w:b/>
                 <w:bCs/>
-                <w:color w:val="FF0000"/>
+                <w:color w:val="7030A0"/>
               </w:rPr>
               <w:t xml:space="preserve"> </w:t>
             </w:r>
@@ -895,12 +882,14 @@
               <w:rPr>
                 <w:b/>
                 <w:bCs/>
+                <w:color w:val="7030A0"/>
                 <w:lang w:val="en-US"/>
               </w:rPr>
               <w:t>declare and use a global variable</w:t>
             </w:r>
             <w:r>
               <w:rPr>
+                <w:color w:val="7030A0"/>
                 <w:lang w:val="en-US"/>
               </w:rPr>
               <w:t xml:space="preserve"> (example would be </w:t>
@@ -908,6 +897,7 @@
             <w:proofErr w:type="spellStart"/>
             <w:r>
               <w:rPr>
+                <w:color w:val="7030A0"/>
                 <w:lang w:val="en-US"/>
               </w:rPr>
               <w:t>gameplayactive</w:t>
@@ -915,6 +905,7 @@
             <w:proofErr w:type="spellEnd"/>
             <w:r>
               <w:rPr>
+                <w:color w:val="7030A0"/>
                 <w:lang w:val="en-US"/>
               </w:rPr>
               <w:t xml:space="preserve"> which is a variable that affects and possibly resets every </w:t>
@@ -922,6 +913,7 @@
             <w:proofErr w:type="gramStart"/>
             <w:r>
               <w:rPr>
+                <w:color w:val="7030A0"/>
                 <w:lang w:val="en-US"/>
               </w:rPr>
               <w:t>objects</w:t>
@@ -929,6 +921,7 @@
             <w:proofErr w:type="gramEnd"/>
             <w:r>
               <w:rPr>
+                <w:color w:val="7030A0"/>
                 <w:lang w:val="en-US"/>
               </w:rPr>
               <w:t xml:space="preserve"> value)</w:t>
@@ -965,7 +958,6 @@
                 <w:color w:val="7030A0"/>
                 <w:lang w:val="en-US"/>
               </w:rPr>
-              <w:lastRenderedPageBreak/>
               <w:t>11.</w:t>
             </w:r>
             <w:r>
@@ -1031,42 +1023,29 @@
                 <w:iCs/>
                 <w:lang w:val="en-US"/>
               </w:rPr>
+              <w:lastRenderedPageBreak/>
               <w:t>Control flow</w:t>
             </w:r>
           </w:p>
           <w:p>
             <w:pPr>
               <w:rPr>
-                <w:lang w:val="en-US"/>
-              </w:rPr>
-            </w:pPr>
-            <w:r>
-              <w:rPr>
-                <w:b/>
-                <w:bCs/>
-                <w:color w:val="FF0000"/>
-                <w:lang w:val="en-US"/>
-              </w:rPr>
-              <w:t>12</w:t>
-            </w:r>
-            <w:r>
-              <w:rPr>
-                <w:b/>
-                <w:bCs/>
-                <w:lang w:val="en-US"/>
-              </w:rPr>
-              <w:t>. conditional statements:</w:t>
-            </w:r>
-            <w:r>
-              <w:rPr>
-                <w:b/>
-                <w:bCs/>
-                <w:lang w:val="en-US"/>
-              </w:rPr>
-              <w:t xml:space="preserve"> if, else if, else</w:t>
-            </w:r>
-            <w:r>
-              <w:rPr>
+                <w:color w:val="7030A0"/>
+                <w:lang w:val="en-US"/>
+              </w:rPr>
+            </w:pPr>
+            <w:r>
+              <w:rPr>
+                <w:b/>
+                <w:bCs/>
+                <w:color w:val="7030A0"/>
+                <w:lang w:val="en-US"/>
+              </w:rPr>
+              <w:t>12. conditional statements: if, else if, else</w:t>
+            </w:r>
+            <w:r>
+              <w:rPr>
+                <w:color w:val="7030A0"/>
                 <w:lang w:val="en-US"/>
               </w:rPr>
               <w:t xml:space="preserve"> (all will be used a lot, but examples include: </w:t>
@@ -1074,6 +1053,7 @@
             <w:proofErr w:type="spellStart"/>
             <w:r>
               <w:rPr>
+                <w:color w:val="7030A0"/>
                 <w:lang w:val="en-US"/>
               </w:rPr>
               <w:t>gameplayactive</w:t>
@@ -1081,42 +1061,49 @@
             <w:proofErr w:type="spellEnd"/>
             <w:r>
               <w:rPr>
+                <w:color w:val="7030A0"/>
                 <w:lang w:val="en-US"/>
               </w:rPr>
               <w:t xml:space="preserve"> if true starts the game if </w:t>
             </w:r>
             <w:r>
               <w:rPr>
+                <w:color w:val="7030A0"/>
                 <w:lang w:val="en-US"/>
               </w:rPr>
               <w:t>false (or “else”)</w:t>
             </w:r>
             <w:r>
               <w:rPr>
+                <w:color w:val="7030A0"/>
                 <w:lang w:val="en-US"/>
               </w:rPr>
               <w:t xml:space="preserve"> stays on the title screen</w:t>
             </w:r>
             <w:r>
               <w:rPr>
+                <w:color w:val="7030A0"/>
                 <w:lang w:val="en-US"/>
               </w:rPr>
               <w:t xml:space="preserve"> and</w:t>
             </w:r>
             <w:r>
               <w:rPr>
+                <w:color w:val="7030A0"/>
                 <w:lang w:val="en-US"/>
               </w:rPr>
               <w:t xml:space="preserve"> </w:t>
             </w:r>
             <w:r>
               <w:rPr>
+                <w:color w:val="7030A0"/>
                 <w:lang w:val="en-US"/>
               </w:rPr>
               <w:t>will use many else if for determining which of WSAD is being pressed on the controls</w:t>
             </w:r>
             <w:r>
               <w:rPr>
+                <w:color w:val="7030A0"/>
                 <w:lang w:val="en-US"/>
               </w:rPr>
               <w:t>)</w:t>
@@ -1960,7 +1947,6 @@
                 <w:highlight w:val="yellow"/>
                 <w:lang w:val="en-US"/>
               </w:rPr>
-              <w:lastRenderedPageBreak/>
               <w:t>26.</w:t>
             </w:r>
             <w:r>
@@ -2035,6 +2021,7 @@
                 <w:highlight w:val="yellow"/>
                 <w:lang w:val="en-US"/>
               </w:rPr>
+              <w:lastRenderedPageBreak/>
               <w:t>27</w:t>
             </w:r>
             <w:r>
@@ -2514,21 +2501,22 @@
           <w:p>
             <w:pPr>
               <w:rPr>
-                <w:lang w:val="en-US"/>
-              </w:rPr>
-            </w:pPr>
-            <w:r>
-              <w:rPr>
-                <w:b/>
-                <w:bCs/>
-                <w:color w:val="FF0000"/>
+                <w:color w:val="7030A0"/>
+                <w:lang w:val="en-US"/>
+              </w:rPr>
+            </w:pPr>
+            <w:r>
+              <w:rPr>
+                <w:b/>
+                <w:bCs/>
+                <w:color w:val="7030A0"/>
                 <w:lang w:val="en-US"/>
               </w:rPr>
               <w:t>34.</w:t>
             </w:r>
             <w:r>
               <w:rPr>
-                <w:color w:val="FF0000"/>
+                <w:color w:val="7030A0"/>
                 <w:lang w:val="en-US"/>
               </w:rPr>
               <w:t xml:space="preserve"> </w:t>
@@ -2537,6 +2525,7 @@
               <w:rPr>
                 <w:b/>
                 <w:bCs/>
+                <w:color w:val="7030A0"/>
                 <w:lang w:val="en-US"/>
               </w:rPr>
               <w:t xml:space="preserve">Initialize and populate an </w:t>
@@ -2546,6 +2535,7 @@
               <w:rPr>
                 <w:b/>
                 <w:bCs/>
+                <w:color w:val="7030A0"/>
                 <w:lang w:val="en-US"/>
               </w:rPr>
               <w:t>ArrayList</w:t>
@@ -2553,18 +2543,21 @@
             <w:proofErr w:type="spellEnd"/>
             <w:r>
               <w:rPr>
+                <w:color w:val="7030A0"/>
                 <w:lang w:val="en-US"/>
               </w:rPr>
               <w:t xml:space="preserve"> (will be used for the </w:t>
             </w:r>
             <w:r>
               <w:rPr>
+                <w:color w:val="7030A0"/>
                 <w:lang w:val="en-US"/>
               </w:rPr>
               <w:t>bullets</w:t>
             </w:r>
             <w:r>
               <w:rPr>
+                <w:color w:val="7030A0"/>
                 <w:lang w:val="en-US"/>
               </w:rPr>
               <w:t>)</w:t>
@@ -2573,31 +2566,25 @@
           <w:p>
             <w:pPr>
               <w:rPr>
-                <w:lang w:val="en-US"/>
-              </w:rPr>
-            </w:pPr>
-            <w:r>
-              <w:rPr>
-                <w:b/>
-                <w:bCs/>
-                <w:color w:val="FF0000"/>
-                <w:lang w:val="en-US"/>
-              </w:rPr>
-              <w:t xml:space="preserve">35. </w:t>
-            </w:r>
-            <w:r>
-              <w:rPr>
-                <w:b/>
-                <w:bCs/>
-                <w:lang w:val="en-US"/>
-              </w:rPr>
-              <w:t xml:space="preserve">Manage a set of objects with an array or </w:t>
+                <w:color w:val="7030A0"/>
+                <w:lang w:val="en-US"/>
+              </w:rPr>
+            </w:pPr>
+            <w:r>
+              <w:rPr>
+                <w:b/>
+                <w:bCs/>
+                <w:color w:val="7030A0"/>
+                <w:lang w:val="en-US"/>
+              </w:rPr>
+              <w:t xml:space="preserve">35. Manage a set of objects with an array or </w:t>
             </w:r>
             <w:proofErr w:type="spellStart"/>
             <w:r>
               <w:rPr>
                 <w:b/>
                 <w:bCs/>
+                <w:color w:val="7030A0"/>
                 <w:lang w:val="en-US"/>
               </w:rPr>
               <w:t>ArrayList</w:t>
@@ -2605,18 +2592,35 @@
             <w:proofErr w:type="spellEnd"/>
             <w:r>
               <w:rPr>
+                <w:color w:val="7030A0"/>
                 <w:lang w:val="en-US"/>
               </w:rPr>
               <w:t xml:space="preserve"> (will be used for </w:t>
             </w:r>
             <w:r>
               <w:rPr>
-                <w:lang w:val="en-US"/>
-              </w:rPr>
-              <w:t>managing the asteroids and figuring out their position and velocity</w:t>
-            </w:r>
-            <w:r>
-              <w:rPr>
+                <w:color w:val="7030A0"/>
+                <w:lang w:val="en-US"/>
+              </w:rPr>
+              <w:t xml:space="preserve">managing the </w:t>
+            </w:r>
+            <w:r>
+              <w:rPr>
+                <w:color w:val="7030A0"/>
+                <w:lang w:val="en-US"/>
+              </w:rPr>
+              <w:t>bullets</w:t>
+            </w:r>
+            <w:r>
+              <w:rPr>
+                <w:color w:val="7030A0"/>
+                <w:lang w:val="en-US"/>
+              </w:rPr>
+              <w:t xml:space="preserve"> and figuring out their position and velocity</w:t>
+            </w:r>
+            <w:r>
+              <w:rPr>
+                <w:color w:val="7030A0"/>
                 <w:lang w:val="en-US"/>
               </w:rPr>
               <w:t>)</w:t>
@@ -3105,7 +3109,6 @@
                 <w:highlight w:val="yellow"/>
                 <w:lang w:val="en-US"/>
               </w:rPr>
-              <w:lastRenderedPageBreak/>
               <w:t>42.</w:t>
             </w:r>
             <w:r>
@@ -3154,30 +3157,24 @@
           <w:p>
             <w:pPr>
               <w:rPr>
-                <w:lang w:val="en-US"/>
-              </w:rPr>
-            </w:pPr>
-            <w:r>
-              <w:rPr>
-                <w:b/>
-                <w:bCs/>
-                <w:color w:val="FF0000"/>
-                <w:lang w:val="en-US"/>
-              </w:rPr>
-              <w:t xml:space="preserve">43. </w:t>
-            </w:r>
-            <w:r>
-              <w:rPr>
-                <w:b/>
-                <w:bCs/>
-                <w:lang w:val="en-US"/>
-              </w:rPr>
-              <w:t>Using the Processing documentation look up a method in the</w:t>
-            </w:r>
-            <w:r>
-              <w:rPr>
-                <w:b/>
-                <w:bCs/>
+                <w:color w:val="7030A0"/>
+                <w:lang w:val="en-US"/>
+              </w:rPr>
+            </w:pPr>
+            <w:r>
+              <w:rPr>
+                <w:b/>
+                <w:bCs/>
+                <w:color w:val="7030A0"/>
+                <w:lang w:val="en-US"/>
+              </w:rPr>
+              <w:t>43. Using the Processing documentation look up a method in the</w:t>
+            </w:r>
+            <w:r>
+              <w:rPr>
+                <w:b/>
+                <w:bCs/>
+                <w:color w:val="7030A0"/>
                 <w:lang w:val="en-US"/>
               </w:rPr>
               <w:t xml:space="preserve"> </w:t>
@@ -3187,6 +3184,7 @@
               <w:rPr>
                 <w:b/>
                 <w:bCs/>
+                <w:color w:val="7030A0"/>
                 <w:lang w:val="en-US"/>
               </w:rPr>
               <w:t>PVector</w:t>
@@ -3196,12 +3194,14 @@
               <w:rPr>
                 <w:b/>
                 <w:bCs/>
+                <w:color w:val="7030A0"/>
                 <w:lang w:val="en-US"/>
               </w:rPr>
               <w:t xml:space="preserve"> class that’s new to you and use it in your code.</w:t>
             </w:r>
             <w:r>
               <w:rPr>
+                <w:color w:val="7030A0"/>
                 <w:lang w:val="en-US"/>
               </w:rPr>
               <w:t xml:space="preserve"> (</w:t>
@@ -3209,6 +3209,7 @@
             <w:proofErr w:type="gramStart"/>
             <w:r>
               <w:rPr>
+                <w:color w:val="7030A0"/>
                 <w:lang w:val="en-US"/>
               </w:rPr>
               <w:t>copy(</w:t>
@@ -3216,6 +3217,7 @@
             <w:proofErr w:type="gramEnd"/>
             <w:r>
               <w:rPr>
+                <w:color w:val="7030A0"/>
                 <w:lang w:val="en-US"/>
               </w:rPr>
               <w:t xml:space="preserve">) </w:t>
@@ -3223,6 +3225,7 @@
             <w:proofErr w:type="spellStart"/>
             <w:r>
               <w:rPr>
+                <w:color w:val="7030A0"/>
                 <w:lang w:val="en-US"/>
               </w:rPr>
               <w:t>Pvector</w:t>
@@ -3230,12 +3233,14 @@
             <w:proofErr w:type="spellEnd"/>
             <w:r>
               <w:rPr>
+                <w:color w:val="7030A0"/>
                 <w:lang w:val="en-US"/>
               </w:rPr>
               <w:t xml:space="preserve"> s</w:t>
             </w:r>
             <w:r>
               <w:rPr>
+                <w:color w:val="7030A0"/>
                 <w:lang w:val="en-US"/>
               </w:rPr>
               <w:t>o I can have bullet copy the position of the player ship)</w:t>
@@ -3272,42 +3277,45 @@
           <w:p>
             <w:pPr>
               <w:rPr>
+                <w:i/>
+                <w:iCs/>
+                <w:color w:val="7030A0"/>
+                <w:u w:val="single"/>
+                <w:lang w:val="en-US"/>
+              </w:rPr>
+            </w:pPr>
+            <w:r>
+              <w:rPr>
+                <w:i/>
+                <w:iCs/>
+                <w:lang w:val="en-US"/>
+              </w:rPr>
+              <w:t xml:space="preserve">Nice to Know </w:t>
+            </w:r>
+            <w:r>
+              <w:rPr>
+                <w:b/>
+                <w:bCs/>
                 <w:i/>
                 <w:iCs/>
                 <w:u w:val="single"/>
                 <w:lang w:val="en-US"/>
               </w:rPr>
-            </w:pPr>
-            <w:r>
-              <w:rPr>
-                <w:i/>
-                <w:iCs/>
-                <w:lang w:val="en-US"/>
-              </w:rPr>
-              <w:t xml:space="preserve">Nice to Know </w:t>
-            </w:r>
-            <w:r>
-              <w:rPr>
-                <w:b/>
-                <w:bCs/>
-                <w:i/>
-                <w:iCs/>
-                <w:u w:val="single"/>
-                <w:lang w:val="en-US"/>
-              </w:rPr>
               <w:t>(optional)</w:t>
             </w:r>
           </w:p>
           <w:p>
             <w:pPr>
               <w:rPr>
-                <w:lang w:val="en-US"/>
-              </w:rPr>
-            </w:pPr>
-            <w:r>
-              <w:rPr>
-                <w:b/>
-                <w:bCs/>
+                <w:color w:val="7030A0"/>
+                <w:lang w:val="en-US"/>
+              </w:rPr>
+            </w:pPr>
+            <w:r>
+              <w:rPr>
+                <w:b/>
+                <w:bCs/>
+                <w:color w:val="7030A0"/>
                 <w:lang w:val="en-US"/>
               </w:rPr>
               <w:t xml:space="preserve">44. </w:t>
@@ -3317,18 +3325,21 @@
                 <w:b/>
                 <w:bCs/>
                 <w:strike/>
+                <w:color w:val="7030A0"/>
                 <w:lang w:val="en-US"/>
               </w:rPr>
               <w:t>Use a timer</w:t>
             </w:r>
             <w:r>
               <w:rPr>
+                <w:color w:val="7030A0"/>
                 <w:lang w:val="en-US"/>
               </w:rPr>
               <w:t xml:space="preserve"> (</w:t>
             </w:r>
             <w:r>
               <w:rPr>
+                <w:color w:val="7030A0"/>
                 <w:lang w:val="en-US"/>
               </w:rPr>
               <w:t xml:space="preserve">no timer but stopwatch as it </w:t>
@@ -3336,6 +3347,7 @@
             <w:proofErr w:type="gramStart"/>
             <w:r>
               <w:rPr>
+                <w:color w:val="7030A0"/>
                 <w:lang w:val="en-US"/>
               </w:rPr>
               <w:t>counts up</w:t>
@@ -3343,12 +3355,14 @@
             <w:proofErr w:type="gramEnd"/>
             <w:r>
               <w:rPr>
+                <w:color w:val="7030A0"/>
                 <w:lang w:val="en-US"/>
               </w:rPr>
               <w:t xml:space="preserve"> and not down</w:t>
             </w:r>
             <w:r>
               <w:rPr>
+                <w:color w:val="7030A0"/>
                 <w:lang w:val="en-US"/>
               </w:rPr>
               <w:t>)</w:t>
@@ -3562,99 +3576,21 @@
           <w:p>
             <w:pPr>
               <w:rPr>
-                <w:lang w:val="en-US"/>
-              </w:rPr>
-            </w:pPr>
-            <w:r>
-              <w:rPr>
-                <w:b/>
-                <w:bCs/>
-                <w:lang w:val="en-US"/>
-              </w:rPr>
-              <w:t>48. Do animation with images</w:t>
-            </w:r>
-            <w:r>
-              <w:rPr>
-                <w:b/>
-                <w:bCs/>
-                <w:lang w:val="en-US"/>
-              </w:rPr>
-              <w:t xml:space="preserve"> (</w:t>
-            </w:r>
-            <w:proofErr w:type="spellStart"/>
-            <w:r>
-              <w:rPr>
-                <w:b/>
-                <w:bCs/>
-                <w:lang w:val="en-US"/>
-              </w:rPr>
-              <w:t>spritesheet</w:t>
-            </w:r>
-            <w:proofErr w:type="spellEnd"/>
-            <w:r>
-              <w:rPr>
-                <w:b/>
-                <w:bCs/>
-                <w:lang w:val="en-US"/>
-              </w:rPr>
-              <w:t xml:space="preserve"> or individual files)</w:t>
-            </w:r>
-            <w:r>
-              <w:rPr>
-                <w:b/>
-                <w:bCs/>
-                <w:lang w:val="en-US"/>
-              </w:rPr>
-              <w:t xml:space="preserve"> </w:t>
-            </w:r>
-            <w:r>
-              <w:rPr>
-                <w:lang w:val="en-US"/>
-              </w:rPr>
-              <w:t>(may include a sprite change for explosion</w:t>
-            </w:r>
-            <w:r>
-              <w:rPr>
-                <w:lang w:val="en-US"/>
-              </w:rPr>
-              <w:t xml:space="preserve"> when ship crashes</w:t>
-            </w:r>
-            <w:r>
-              <w:rPr>
-                <w:lang w:val="en-US"/>
-              </w:rPr>
-              <w:t>)</w:t>
-            </w:r>
-          </w:p>
-          <w:p>
-            <w:pPr>
-              <w:rPr>
-                <w:lang w:val="en-US"/>
-              </w:rPr>
-            </w:pPr>
-            <w:r>
-              <w:rPr>
-                <w:b/>
-                <w:bCs/>
-                <w:lang w:val="en-US"/>
-              </w:rPr>
-              <w:t>49. Use collision detection between objects</w:t>
-            </w:r>
-            <w:r>
-              <w:rPr>
-                <w:lang w:val="en-US"/>
-              </w:rPr>
-              <w:t xml:space="preserve"> (yes will check if asteroids, ships, bullet)</w:t>
-            </w:r>
-          </w:p>
-          <w:p>
-            <w:pPr>
-              <w:rPr>
+                <w:strike/>
+                <w:lang w:val="en-US"/>
+              </w:rPr>
+            </w:pPr>
+            <w:r>
+              <w:rPr>
+                <w:b/>
+                <w:bCs/>
                 <w:strike/>
                 <w:color w:val="FF0000"/>
                 <w:lang w:val="en-US"/>
               </w:rPr>
-            </w:pPr>
+              <w:t>48. Do animation with images (</w:t>
+            </w:r>
+            <w:proofErr w:type="spellStart"/>
             <w:r>
               <w:rPr>
                 <w:b/>
@@ -3663,8 +3599,9 @@
                 <w:color w:val="FF0000"/>
                 <w:lang w:val="en-US"/>
               </w:rPr>
-              <w:t>50. Use the Game Control Plus controller library to get joystick or</w:t>
-            </w:r>
+              <w:t>spritesheet</w:t>
+            </w:r>
+            <w:proofErr w:type="spellEnd"/>
             <w:r>
               <w:rPr>
                 <w:b/>
@@ -3673,7 +3610,7 @@
                 <w:color w:val="FF0000"/>
                 <w:lang w:val="en-US"/>
               </w:rPr>
-              <w:t xml:space="preserve"> </w:t>
+              <w:t xml:space="preserve"> or individual files)</w:t>
             </w:r>
             <w:r>
               <w:rPr>
@@ -3683,7 +3620,7 @@
                 <w:color w:val="FF0000"/>
                 <w:lang w:val="en-US"/>
               </w:rPr>
-              <w:t>gamepad input</w:t>
+              <w:t xml:space="preserve"> </w:t>
             </w:r>
             <w:r>
               <w:rPr>
@@ -3691,7 +3628,7 @@
                 <w:color w:val="FF0000"/>
                 <w:lang w:val="en-US"/>
               </w:rPr>
-              <w:t xml:space="preserve"> (I do want the game to run on both a computer and an arcade so I will follow the arcade instructions on slate to map the controls)</w:t>
+              <w:t>(may include a sprite change for explosion</w:t>
             </w:r>
             <w:r>
               <w:rPr>
@@ -3699,6 +3636,90 @@
                 <w:color w:val="FF0000"/>
                 <w:lang w:val="en-US"/>
               </w:rPr>
+              <w:t xml:space="preserve"> when ship crashes</w:t>
+            </w:r>
+            <w:r>
+              <w:rPr>
+                <w:strike/>
+                <w:color w:val="FF0000"/>
+                <w:lang w:val="en-US"/>
+              </w:rPr>
+              <w:t>)</w:t>
+            </w:r>
+          </w:p>
+          <w:p>
+            <w:pPr>
+              <w:rPr>
+                <w:lang w:val="en-US"/>
+              </w:rPr>
+            </w:pPr>
+            <w:r>
+              <w:rPr>
+                <w:b/>
+                <w:bCs/>
+                <w:lang w:val="en-US"/>
+              </w:rPr>
+              <w:t>49. Use collision detection between objects</w:t>
+            </w:r>
+            <w:r>
+              <w:rPr>
+                <w:lang w:val="en-US"/>
+              </w:rPr>
+              <w:t xml:space="preserve"> (yes will check if asteroids, ships, bullet)</w:t>
+            </w:r>
+          </w:p>
+          <w:p>
+            <w:pPr>
+              <w:rPr>
+                <w:strike/>
+                <w:color w:val="FF0000"/>
+                <w:lang w:val="en-US"/>
+              </w:rPr>
+            </w:pPr>
+            <w:r>
+              <w:rPr>
+                <w:b/>
+                <w:bCs/>
+                <w:strike/>
+                <w:color w:val="FF0000"/>
+                <w:lang w:val="en-US"/>
+              </w:rPr>
+              <w:t>50. Use the Game Control Plus controller library to get joystick or</w:t>
+            </w:r>
+            <w:r>
+              <w:rPr>
+                <w:b/>
+                <w:bCs/>
+                <w:strike/>
+                <w:color w:val="FF0000"/>
+                <w:lang w:val="en-US"/>
+              </w:rPr>
+              <w:t xml:space="preserve"> </w:t>
+            </w:r>
+            <w:r>
+              <w:rPr>
+                <w:b/>
+                <w:bCs/>
+                <w:strike/>
+                <w:color w:val="FF0000"/>
+                <w:lang w:val="en-US"/>
+              </w:rPr>
+              <w:t>gamepad input</w:t>
+            </w:r>
+            <w:r>
+              <w:rPr>
+                <w:strike/>
+                <w:color w:val="FF0000"/>
+                <w:lang w:val="en-US"/>
+              </w:rPr>
+              <w:t xml:space="preserve"> (I do want the game to run on both a computer and an arcade so I will follow the arcade instructions on slate to map the controls)</w:t>
+            </w:r>
+            <w:r>
+              <w:rPr>
+                <w:strike/>
+                <w:color w:val="FF0000"/>
+                <w:lang w:val="en-US"/>
+              </w:rPr>
               <w:t xml:space="preserve"> </w:t>
             </w:r>
             <w:r>
@@ -3996,7 +4017,6 @@
               <w:rPr>
                 <w:lang w:val="en-US"/>
               </w:rPr>
-              <w:lastRenderedPageBreak/>
               <w:t>Make ship movement</w:t>
             </w:r>
             <w:r>
@@ -4196,6 +4216,7 @@
               <w:rPr>
                 <w:lang w:val="en-US"/>
               </w:rPr>
+              <w:lastRenderedPageBreak/>
               <w:t>Which inventory skills will this demonstrate? List them.</w:t>
             </w:r>
           </w:p>
@@ -5832,7 +5853,6 @@
                 <w:color w:val="7030A0"/>
                 <w:lang w:val="en-US"/>
               </w:rPr>
-              <w:lastRenderedPageBreak/>
               <w:t>You should deliver approx. 10 skills at this milestone.</w:t>
             </w:r>
             <w:r>

</xml_diff>

<commit_message>
checked stuff off the plan again
</commit_message>
<xml_diff>
--- a/Object Oriented Game Planning Sheet.docx
+++ b/Object Oriented Game Planning Sheet.docx
@@ -133,7 +133,6 @@
         <w:t xml:space="preserve">Where will the inventory skills be demonstrated? List </w:t>
       </w:r>
       <w:proofErr w:type="spellStart"/>
-      <w:proofErr w:type="gramStart"/>
       <w:r>
         <w:rPr>
           <w:lang w:val="en-US"/>
@@ -141,7 +140,6 @@
         <w:t>every one</w:t>
       </w:r>
       <w:proofErr w:type="spellEnd"/>
-      <w:proofErr w:type="gramEnd"/>
       <w:r>
         <w:rPr>
           <w:lang w:val="en-US"/>
@@ -289,23 +287,7 @@
                 <w:color w:val="7030A0"/>
                 <w:lang w:val="en-US"/>
               </w:rPr>
-              <w:t xml:space="preserve"> (determines color of asteroids, </w:t>
-            </w:r>
-            <w:proofErr w:type="gramStart"/>
-            <w:r>
-              <w:rPr>
-                <w:color w:val="7030A0"/>
-                <w:lang w:val="en-US"/>
-              </w:rPr>
-              <w:t>ships</w:t>
-            </w:r>
-            <w:proofErr w:type="gramEnd"/>
-            <w:r>
-              <w:rPr>
-                <w:color w:val="7030A0"/>
-                <w:lang w:val="en-US"/>
-              </w:rPr>
-              <w:t xml:space="preserve"> and bullet),</w:t>
+              <w:t xml:space="preserve"> (determines color of asteroids, ships and bullet),</w:t>
             </w:r>
             <w:r>
               <w:rPr>
@@ -402,108 +384,149 @@
                 <w:color w:val="7030A0"/>
                 <w:lang w:val="en-US"/>
               </w:rPr>
-              <w:t xml:space="preserve">4. </w:t>
-            </w:r>
-            <w:proofErr w:type="gramStart"/>
-            <w:r>
-              <w:rPr>
-                <w:b/>
-                <w:bCs/>
-                <w:color w:val="7030A0"/>
-                <w:lang w:val="en-US"/>
-              </w:rPr>
-              <w:t>setup(</w:t>
-            </w:r>
-            <w:proofErr w:type="gramEnd"/>
-            <w:r>
-              <w:rPr>
-                <w:b/>
-                <w:bCs/>
+              <w:t>4. setup()</w:t>
+            </w:r>
+            <w:r>
+              <w:rPr>
+                <w:color w:val="7030A0"/>
+                <w:lang w:val="en-US"/>
+              </w:rPr>
+              <w:t xml:space="preserve"> (will setup the</w:t>
+            </w:r>
+            <w:r>
+              <w:rPr>
+                <w:color w:val="7030A0"/>
+                <w:lang w:val="en-US"/>
+              </w:rPr>
+              <w:t xml:space="preserve"> game’s size as well as</w:t>
+            </w:r>
+            <w:r>
+              <w:rPr>
+                <w:color w:val="7030A0"/>
+                <w:lang w:val="en-US"/>
+              </w:rPr>
+              <w:t xml:space="preserve"> initial values for the game like player score and will be reset by the function that sends the player back to the title screen), </w:t>
+            </w:r>
+            <w:r>
+              <w:rPr>
+                <w:b/>
+                <w:bCs/>
+                <w:color w:val="7030A0"/>
+                <w:lang w:val="en-US"/>
+              </w:rPr>
+              <w:t>draw()</w:t>
+            </w:r>
+            <w:r>
+              <w:rPr>
+                <w:color w:val="7030A0"/>
+                <w:lang w:val="en-US"/>
+              </w:rPr>
+              <w:t xml:space="preserve"> (will be used to make sure positions of sprites are updated when game is active)</w:t>
+            </w:r>
+          </w:p>
+          <w:p>
+            <w:pPr>
+              <w:rPr>
+                <w:color w:val="7030A0"/>
+                <w:lang w:val="en-US"/>
+              </w:rPr>
+            </w:pPr>
+            <w:r>
+              <w:rPr>
+                <w:b/>
+                <w:bCs/>
+                <w:color w:val="7030A0"/>
+                <w:lang w:val="en-US"/>
+              </w:rPr>
+              <w:t>5. random()</w:t>
+            </w:r>
+            <w:r>
+              <w:rPr>
+                <w:color w:val="7030A0"/>
+                <w:lang w:val="en-US"/>
+              </w:rPr>
+              <w:t xml:space="preserve"> (will be used to randomly place the asteroid on screen by having random x and y values)</w:t>
+            </w:r>
+            <w:r>
+              <w:rPr>
+                <w:color w:val="7030A0"/>
+                <w:lang w:val="en-US"/>
+              </w:rPr>
+              <w:t xml:space="preserve"> </w:t>
+            </w:r>
+            <w:r>
+              <w:rPr>
+                <w:b/>
+                <w:bCs/>
+                <w:color w:val="7030A0"/>
+                <w:lang w:val="en-US"/>
+              </w:rPr>
+              <w:t>background()</w:t>
+            </w:r>
+            <w:r>
+              <w:rPr>
+                <w:color w:val="7030A0"/>
+                <w:lang w:val="en-US"/>
+              </w:rPr>
+              <w:t xml:space="preserve"> (will determine the background color/image</w:t>
+            </w:r>
+            <w:r>
+              <w:rPr>
+                <w:color w:val="7030A0"/>
+                <w:lang w:val="en-US"/>
+              </w:rPr>
+              <w:t xml:space="preserve"> as black</w:t>
+            </w:r>
+            <w:r>
+              <w:rPr>
                 <w:color w:val="7030A0"/>
                 <w:lang w:val="en-US"/>
               </w:rPr>
               <w:t>)</w:t>
             </w:r>
-            <w:r>
-              <w:rPr>
-                <w:color w:val="7030A0"/>
-                <w:lang w:val="en-US"/>
-              </w:rPr>
-              <w:t xml:space="preserve"> (will setup the</w:t>
-            </w:r>
-            <w:r>
-              <w:rPr>
-                <w:color w:val="7030A0"/>
-                <w:lang w:val="en-US"/>
-              </w:rPr>
-              <w:t xml:space="preserve"> game’s size as well as</w:t>
-            </w:r>
-            <w:r>
-              <w:rPr>
-                <w:color w:val="7030A0"/>
-                <w:lang w:val="en-US"/>
-              </w:rPr>
-              <w:t xml:space="preserve"> initial values for the game like player score and will be reset by the function that sends the player back to the title screen), </w:t>
-            </w:r>
-            <w:r>
-              <w:rPr>
-                <w:b/>
-                <w:bCs/>
-                <w:color w:val="7030A0"/>
-                <w:lang w:val="en-US"/>
-              </w:rPr>
-              <w:t>draw()</w:t>
-            </w:r>
-            <w:r>
-              <w:rPr>
-                <w:color w:val="7030A0"/>
-                <w:lang w:val="en-US"/>
-              </w:rPr>
-              <w:t xml:space="preserve"> (will be used to make sure positions of sprites are updated when game is active)</w:t>
-            </w:r>
-          </w:p>
-          <w:p>
-            <w:pPr>
-              <w:rPr>
-                <w:color w:val="7030A0"/>
-                <w:lang w:val="en-US"/>
-              </w:rPr>
-            </w:pPr>
-            <w:r>
-              <w:rPr>
-                <w:b/>
-                <w:bCs/>
-                <w:color w:val="7030A0"/>
-                <w:lang w:val="en-US"/>
-              </w:rPr>
-              <w:t xml:space="preserve">5. </w:t>
-            </w:r>
-            <w:proofErr w:type="gramStart"/>
-            <w:r>
-              <w:rPr>
-                <w:b/>
-                <w:bCs/>
-                <w:color w:val="7030A0"/>
-                <w:lang w:val="en-US"/>
-              </w:rPr>
-              <w:t>random(</w:t>
-            </w:r>
-            <w:proofErr w:type="gramEnd"/>
-            <w:r>
-              <w:rPr>
-                <w:b/>
-                <w:bCs/>
-                <w:color w:val="7030A0"/>
-                <w:lang w:val="en-US"/>
-              </w:rPr>
-              <w:t>)</w:t>
-            </w:r>
-            <w:r>
-              <w:rPr>
-                <w:color w:val="7030A0"/>
-                <w:lang w:val="en-US"/>
-              </w:rPr>
-              <w:t xml:space="preserve"> (will be used to randomly place the asteroid on screen by having random x and y values)</w:t>
+          </w:p>
+          <w:p>
+            <w:pPr>
+              <w:rPr>
+                <w:color w:val="7030A0"/>
+                <w:lang w:val="en-US"/>
+              </w:rPr>
+            </w:pPr>
+            <w:r>
+              <w:rPr>
+                <w:b/>
+                <w:bCs/>
+                <w:color w:val="7030A0"/>
+                <w:lang w:val="en-US"/>
+              </w:rPr>
+              <w:t xml:space="preserve">6. </w:t>
+            </w:r>
+            <w:proofErr w:type="spellStart"/>
+            <w:r>
+              <w:rPr>
+                <w:b/>
+                <w:bCs/>
+                <w:color w:val="7030A0"/>
+                <w:lang w:val="en-US"/>
+              </w:rPr>
+              <w:t>dist</w:t>
+            </w:r>
+            <w:proofErr w:type="spellEnd"/>
+            <w:r>
+              <w:rPr>
+                <w:b/>
+                <w:bCs/>
+                <w:color w:val="7030A0"/>
+                <w:lang w:val="en-US"/>
+              </w:rPr>
+              <w:t xml:space="preserve">() </w:t>
+            </w:r>
+            <w:r>
+              <w:rPr>
+                <w:color w:val="7030A0"/>
+                <w:lang w:val="en-US"/>
+              </w:rPr>
+              <w:t>(will determine distance from asteroid to see if ship or bullets have collided)</w:t>
             </w:r>
             <w:r>
               <w:rPr>
@@ -512,419 +535,298 @@
               </w:rPr>
               <w:t xml:space="preserve"> </w:t>
             </w:r>
-            <w:r>
-              <w:rPr>
-                <w:b/>
-                <w:bCs/>
-                <w:color w:val="7030A0"/>
-                <w:lang w:val="en-US"/>
-              </w:rPr>
-              <w:t>background()</w:t>
-            </w:r>
-            <w:r>
-              <w:rPr>
-                <w:color w:val="7030A0"/>
-                <w:lang w:val="en-US"/>
-              </w:rPr>
-              <w:t xml:space="preserve"> (will determine the background color/image</w:t>
-            </w:r>
-            <w:r>
-              <w:rPr>
-                <w:color w:val="7030A0"/>
-                <w:lang w:val="en-US"/>
-              </w:rPr>
-              <w:t xml:space="preserve"> as black</w:t>
-            </w:r>
-            <w:r>
-              <w:rPr>
-                <w:color w:val="7030A0"/>
-                <w:lang w:val="en-US"/>
-              </w:rPr>
-              <w:t>)</w:t>
-            </w:r>
-          </w:p>
-          <w:p>
-            <w:pPr>
-              <w:rPr>
-                <w:lang w:val="en-US"/>
-              </w:rPr>
-            </w:pPr>
-            <w:r>
-              <w:rPr>
-                <w:b/>
-                <w:bCs/>
-                <w:color w:val="FF0000"/>
-                <w:lang w:val="en-US"/>
-              </w:rPr>
-              <w:t xml:space="preserve">6. </w:t>
+          </w:p>
+          <w:p>
+            <w:pPr>
+              <w:rPr>
+                <w:lang w:val="en-US"/>
+              </w:rPr>
+            </w:pPr>
+            <w:r>
+              <w:rPr>
+                <w:b/>
+                <w:bCs/>
+                <w:color w:val="7030A0"/>
+                <w:lang w:val="en-US"/>
+              </w:rPr>
+              <w:t>7.</w:t>
+            </w:r>
+            <w:r>
+              <w:rPr>
+                <w:b/>
+                <w:bCs/>
+                <w:color w:val="7030A0"/>
+                <w:lang w:val="en-US"/>
+              </w:rPr>
+              <w:t xml:space="preserve"> </w:t>
             </w:r>
             <w:proofErr w:type="spellStart"/>
-            <w:proofErr w:type="gramStart"/>
-            <w:r>
-              <w:rPr>
-                <w:b/>
-                <w:bCs/>
-                <w:lang w:val="en-US"/>
-              </w:rPr>
-              <w:t>dist</w:t>
+            <w:r>
+              <w:rPr>
+                <w:b/>
+                <w:bCs/>
+                <w:color w:val="7030A0"/>
+                <w:lang w:val="en-US"/>
+              </w:rPr>
+              <w:t>keyPressed</w:t>
             </w:r>
             <w:proofErr w:type="spellEnd"/>
             <w:r>
               <w:rPr>
                 <w:b/>
                 <w:bCs/>
-                <w:lang w:val="en-US"/>
-              </w:rPr>
-              <w:t>(</w:t>
-            </w:r>
-            <w:proofErr w:type="gramEnd"/>
-            <w:r>
-              <w:rPr>
-                <w:b/>
-                <w:bCs/>
-                <w:lang w:val="en-US"/>
-              </w:rPr>
-              <w:t>)</w:t>
-            </w:r>
-            <w:r>
-              <w:rPr>
-                <w:b/>
-                <w:bCs/>
-                <w:lang w:val="en-US"/>
+                <w:color w:val="7030A0"/>
+                <w:lang w:val="en-US"/>
+              </w:rPr>
+              <w:t>()</w:t>
+            </w:r>
+            <w:r>
+              <w:rPr>
+                <w:color w:val="7030A0"/>
+                <w:lang w:val="en-US"/>
+              </w:rPr>
+              <w:t xml:space="preserve"> (will be used for the controls of </w:t>
+            </w:r>
+            <w:proofErr w:type="spellStart"/>
+            <w:r>
+              <w:rPr>
+                <w:color w:val="7030A0"/>
+                <w:lang w:val="en-US"/>
+              </w:rPr>
+              <w:t>wsad</w:t>
+            </w:r>
+            <w:proofErr w:type="spellEnd"/>
+            <w:r>
+              <w:rPr>
+                <w:color w:val="7030A0"/>
+                <w:lang w:val="en-US"/>
+              </w:rPr>
+              <w:t xml:space="preserve"> and arcade) </w:t>
+            </w:r>
+            <w:r>
+              <w:rPr>
+                <w:color w:val="7030A0"/>
+                <w:lang w:val="en-US"/>
+              </w:rPr>
+              <w:t xml:space="preserve">, </w:t>
+            </w:r>
+            <w:proofErr w:type="spellStart"/>
+            <w:r>
+              <w:rPr>
+                <w:b/>
+                <w:bCs/>
+                <w:color w:val="7030A0"/>
+                <w:lang w:val="en-US"/>
+              </w:rPr>
+              <w:t>keyReleased</w:t>
+            </w:r>
+            <w:proofErr w:type="spellEnd"/>
+            <w:r>
+              <w:rPr>
+                <w:b/>
+                <w:bCs/>
+                <w:color w:val="7030A0"/>
+                <w:lang w:val="en-US"/>
+              </w:rPr>
+              <w:t>()</w:t>
+            </w:r>
+            <w:r>
+              <w:rPr>
+                <w:color w:val="7030A0"/>
+                <w:lang w:val="en-US"/>
+              </w:rPr>
+              <w:t xml:space="preserve"> (will be used to stop movement when keys are released)</w:t>
+            </w:r>
+            <w:r>
+              <w:rPr>
+                <w:color w:val="7030A0"/>
+                <w:lang w:val="en-US"/>
+              </w:rPr>
+              <w:t xml:space="preserve">, </w:t>
+            </w:r>
+          </w:p>
+          <w:p>
+            <w:pPr>
+              <w:rPr>
+                <w:color w:val="7030A0"/>
+                <w:lang w:val="en-US"/>
+              </w:rPr>
+            </w:pPr>
+            <w:r>
+              <w:rPr>
+                <w:b/>
+                <w:bCs/>
+                <w:color w:val="7030A0"/>
+                <w:lang w:val="en-US"/>
+              </w:rPr>
+              <w:t>8. increment operators: ++</w:t>
+            </w:r>
+            <w:r>
+              <w:rPr>
+                <w:color w:val="7030A0"/>
+                <w:lang w:val="en-US"/>
+              </w:rPr>
+              <w:t xml:space="preserve"> (going to be used in arrays of making asteroids), </w:t>
+            </w:r>
+            <w:r>
+              <w:rPr>
+                <w:b/>
+                <w:bCs/>
+                <w:color w:val="7030A0"/>
+                <w:lang w:val="en-US"/>
+              </w:rPr>
+              <w:t>+=</w:t>
+            </w:r>
+            <w:r>
+              <w:rPr>
+                <w:color w:val="7030A0"/>
+                <w:lang w:val="en-US"/>
+              </w:rPr>
+              <w:t xml:space="preserve"> (will add to the score), </w:t>
+            </w:r>
+            <w:r>
+              <w:rPr>
+                <w:b/>
+                <w:bCs/>
+                <w:color w:val="7030A0"/>
+                <w:lang w:val="en-US"/>
+              </w:rPr>
+              <w:t>--</w:t>
+            </w:r>
+            <w:r>
+              <w:rPr>
+                <w:color w:val="7030A0"/>
+                <w:lang w:val="en-US"/>
+              </w:rPr>
+              <w:t xml:space="preserve"> (subtract bullets from bullet array that allows only 3 bullets to be fired at once),  </w:t>
+            </w:r>
+          </w:p>
+          <w:p>
+            <w:pPr>
+              <w:rPr>
+                <w:color w:val="7030A0"/>
+                <w:lang w:val="en-US"/>
+              </w:rPr>
+            </w:pPr>
+            <w:r>
+              <w:rPr>
+                <w:b/>
+                <w:bCs/>
+                <w:color w:val="7030A0"/>
+                <w:lang w:val="en-US"/>
+              </w:rPr>
+              <w:t>9.</w:t>
+            </w:r>
+            <w:r>
+              <w:rPr>
+                <w:b/>
+                <w:bCs/>
+                <w:color w:val="7030A0"/>
               </w:rPr>
               <w:t xml:space="preserve"> </w:t>
             </w:r>
             <w:r>
               <w:rPr>
-                <w:lang w:val="en-US"/>
-              </w:rPr>
-              <w:t>(will determine distance from asteroid to see if ship or bullets have collided)</w:t>
-            </w:r>
-            <w:r>
-              <w:rPr>
-                <w:lang w:val="en-US"/>
+                <w:b/>
+                <w:bCs/>
+                <w:color w:val="7030A0"/>
+                <w:lang w:val="en-US"/>
+              </w:rPr>
+              <w:t>declare and use a local variable</w:t>
+            </w:r>
+            <w:r>
+              <w:rPr>
+                <w:color w:val="7030A0"/>
+                <w:lang w:val="en-US"/>
+              </w:rPr>
+              <w:t xml:space="preserve"> (example would be </w:t>
+            </w:r>
+            <w:proofErr w:type="spellStart"/>
+            <w:r>
+              <w:rPr>
+                <w:color w:val="7030A0"/>
+                <w:lang w:val="en-US"/>
+              </w:rPr>
+              <w:t>asteroidsize</w:t>
+            </w:r>
+            <w:proofErr w:type="spellEnd"/>
+            <w:r>
+              <w:rPr>
+                <w:color w:val="7030A0"/>
+                <w:lang w:val="en-US"/>
+              </w:rPr>
+              <w:t xml:space="preserve"> which is </w:t>
+            </w:r>
+            <w:r>
+              <w:rPr>
+                <w:color w:val="7030A0"/>
+                <w:lang w:val="en-US"/>
+              </w:rPr>
+              <w:t>created and called</w:t>
+            </w:r>
+            <w:r>
+              <w:rPr>
+                <w:color w:val="7030A0"/>
+                <w:lang w:val="en-US"/>
+              </w:rPr>
+              <w:t xml:space="preserve"> in Asteroid object)</w:t>
+            </w:r>
+          </w:p>
+          <w:p>
+            <w:pPr>
+              <w:rPr>
+                <w:color w:val="7030A0"/>
+                <w:lang w:val="en-US"/>
+              </w:rPr>
+            </w:pPr>
+            <w:r>
+              <w:rPr>
+                <w:b/>
+                <w:bCs/>
+                <w:color w:val="7030A0"/>
+                <w:lang w:val="en-US"/>
+              </w:rPr>
+              <w:t>10.</w:t>
+            </w:r>
+            <w:r>
+              <w:rPr>
+                <w:b/>
+                <w:bCs/>
+                <w:color w:val="7030A0"/>
               </w:rPr>
               <w:t xml:space="preserve"> </w:t>
             </w:r>
-          </w:p>
-          <w:p>
-            <w:pPr>
-              <w:rPr>
-                <w:lang w:val="en-US"/>
-              </w:rPr>
-            </w:pPr>
-            <w:r>
-              <w:rPr>
-                <w:b/>
-                <w:bCs/>
-                <w:color w:val="7030A0"/>
-                <w:lang w:val="en-US"/>
-              </w:rPr>
-              <w:t>7.</w:t>
-            </w:r>
-            <w:r>
-              <w:rPr>
-                <w:b/>
-                <w:bCs/>
-                <w:color w:val="7030A0"/>
-                <w:lang w:val="en-US"/>
-              </w:rPr>
-              <w:t xml:space="preserve"> </w:t>
+            <w:r>
+              <w:rPr>
+                <w:b/>
+                <w:bCs/>
+                <w:color w:val="7030A0"/>
+                <w:lang w:val="en-US"/>
+              </w:rPr>
+              <w:t>declare and use a global variable</w:t>
+            </w:r>
+            <w:r>
+              <w:rPr>
+                <w:color w:val="7030A0"/>
+                <w:lang w:val="en-US"/>
+              </w:rPr>
+              <w:t xml:space="preserve"> (example would be </w:t>
             </w:r>
             <w:proofErr w:type="spellStart"/>
-            <w:proofErr w:type="gramStart"/>
-            <w:r>
-              <w:rPr>
-                <w:b/>
-                <w:bCs/>
-                <w:color w:val="7030A0"/>
-                <w:lang w:val="en-US"/>
-              </w:rPr>
-              <w:t>keyPressed</w:t>
+            <w:r>
+              <w:rPr>
+                <w:color w:val="7030A0"/>
+                <w:lang w:val="en-US"/>
+              </w:rPr>
+              <w:t>gameplayactive</w:t>
             </w:r>
             <w:proofErr w:type="spellEnd"/>
             <w:r>
               <w:rPr>
-                <w:b/>
-                <w:bCs/>
-                <w:color w:val="7030A0"/>
-                <w:lang w:val="en-US"/>
-              </w:rPr>
-              <w:t>(</w:t>
-            </w:r>
-            <w:proofErr w:type="gramEnd"/>
-            <w:r>
-              <w:rPr>
-                <w:b/>
-                <w:bCs/>
-                <w:color w:val="7030A0"/>
-                <w:lang w:val="en-US"/>
-              </w:rPr>
-              <w:t>)</w:t>
-            </w:r>
-            <w:r>
-              <w:rPr>
-                <w:color w:val="7030A0"/>
-                <w:lang w:val="en-US"/>
-              </w:rPr>
-              <w:t xml:space="preserve"> (will be used for the controls of </w:t>
-            </w:r>
-            <w:proofErr w:type="spellStart"/>
-            <w:r>
-              <w:rPr>
-                <w:color w:val="7030A0"/>
-                <w:lang w:val="en-US"/>
-              </w:rPr>
-              <w:t>wsad</w:t>
-            </w:r>
-            <w:proofErr w:type="spellEnd"/>
-            <w:r>
-              <w:rPr>
-                <w:color w:val="7030A0"/>
-                <w:lang w:val="en-US"/>
-              </w:rPr>
-              <w:t xml:space="preserve"> and arcade) </w:t>
-            </w:r>
-            <w:r>
-              <w:rPr>
-                <w:color w:val="7030A0"/>
-                <w:lang w:val="en-US"/>
-              </w:rPr>
-              <w:t xml:space="preserve">, </w:t>
-            </w:r>
-            <w:proofErr w:type="spellStart"/>
-            <w:r>
-              <w:rPr>
-                <w:b/>
-                <w:bCs/>
-                <w:color w:val="7030A0"/>
-                <w:lang w:val="en-US"/>
-              </w:rPr>
-              <w:t>keyReleased</w:t>
-            </w:r>
-            <w:proofErr w:type="spellEnd"/>
-            <w:r>
-              <w:rPr>
-                <w:b/>
-                <w:bCs/>
-                <w:color w:val="7030A0"/>
-                <w:lang w:val="en-US"/>
-              </w:rPr>
-              <w:t>()</w:t>
-            </w:r>
-            <w:r>
-              <w:rPr>
-                <w:color w:val="7030A0"/>
-                <w:lang w:val="en-US"/>
-              </w:rPr>
-              <w:t xml:space="preserve"> (will be used to stop movement when keys are released)</w:t>
-            </w:r>
-            <w:r>
-              <w:rPr>
-                <w:color w:val="7030A0"/>
-                <w:lang w:val="en-US"/>
-              </w:rPr>
-              <w:t xml:space="preserve">, </w:t>
-            </w:r>
-          </w:p>
-          <w:p>
-            <w:pPr>
-              <w:rPr>
-                <w:color w:val="7030A0"/>
-                <w:lang w:val="en-US"/>
-              </w:rPr>
-            </w:pPr>
-            <w:r>
-              <w:rPr>
-                <w:b/>
-                <w:bCs/>
-                <w:color w:val="7030A0"/>
-                <w:lang w:val="en-US"/>
-              </w:rPr>
-              <w:t>8. increment operators: ++</w:t>
-            </w:r>
-            <w:r>
-              <w:rPr>
-                <w:color w:val="7030A0"/>
-                <w:lang w:val="en-US"/>
-              </w:rPr>
-              <w:t xml:space="preserve"> (going to be used in arrays of making asteroids), </w:t>
-            </w:r>
-            <w:r>
-              <w:rPr>
-                <w:b/>
-                <w:bCs/>
-                <w:color w:val="7030A0"/>
-                <w:lang w:val="en-US"/>
-              </w:rPr>
-              <w:t>+=</w:t>
-            </w:r>
-            <w:r>
-              <w:rPr>
-                <w:color w:val="7030A0"/>
-                <w:lang w:val="en-US"/>
-              </w:rPr>
-              <w:t xml:space="preserve"> (will add to the score), </w:t>
-            </w:r>
-            <w:r>
-              <w:rPr>
-                <w:b/>
-                <w:bCs/>
-                <w:color w:val="7030A0"/>
-                <w:lang w:val="en-US"/>
-              </w:rPr>
-              <w:t>--</w:t>
-            </w:r>
-            <w:r>
-              <w:rPr>
-                <w:color w:val="7030A0"/>
-                <w:lang w:val="en-US"/>
-              </w:rPr>
-              <w:t xml:space="preserve"> (subtract bullets from bullet array that allows only 3 bullets to be fired at once),  </w:t>
-            </w:r>
-          </w:p>
-          <w:p>
-            <w:pPr>
-              <w:rPr>
-                <w:color w:val="7030A0"/>
-                <w:lang w:val="en-US"/>
-              </w:rPr>
-            </w:pPr>
-            <w:r>
-              <w:rPr>
-                <w:b/>
-                <w:bCs/>
-                <w:color w:val="7030A0"/>
-                <w:lang w:val="en-US"/>
-              </w:rPr>
-              <w:t>9.</w:t>
-            </w:r>
-            <w:r>
-              <w:rPr>
-                <w:b/>
-                <w:bCs/>
-                <w:color w:val="7030A0"/>
-              </w:rPr>
-              <w:t xml:space="preserve"> </w:t>
-            </w:r>
-            <w:r>
-              <w:rPr>
-                <w:b/>
-                <w:bCs/>
-                <w:color w:val="7030A0"/>
-                <w:lang w:val="en-US"/>
-              </w:rPr>
-              <w:t>declare and use a local variable</w:t>
-            </w:r>
-            <w:r>
-              <w:rPr>
-                <w:color w:val="7030A0"/>
-                <w:lang w:val="en-US"/>
-              </w:rPr>
-              <w:t xml:space="preserve"> (example would be </w:t>
-            </w:r>
-            <w:proofErr w:type="spellStart"/>
-            <w:r>
-              <w:rPr>
-                <w:color w:val="7030A0"/>
-                <w:lang w:val="en-US"/>
-              </w:rPr>
-              <w:t>asteroidsize</w:t>
-            </w:r>
-            <w:proofErr w:type="spellEnd"/>
-            <w:r>
-              <w:rPr>
-                <w:color w:val="7030A0"/>
-                <w:lang w:val="en-US"/>
-              </w:rPr>
-              <w:t xml:space="preserve"> which is </w:t>
-            </w:r>
-            <w:r>
-              <w:rPr>
-                <w:color w:val="7030A0"/>
-                <w:lang w:val="en-US"/>
-              </w:rPr>
-              <w:t>created and called</w:t>
-            </w:r>
-            <w:r>
-              <w:rPr>
-                <w:color w:val="7030A0"/>
-                <w:lang w:val="en-US"/>
-              </w:rPr>
-              <w:t xml:space="preserve"> in Asteroid object)</w:t>
-            </w:r>
-          </w:p>
-          <w:p>
-            <w:pPr>
-              <w:rPr>
-                <w:color w:val="7030A0"/>
-                <w:lang w:val="en-US"/>
-              </w:rPr>
-            </w:pPr>
-            <w:r>
-              <w:rPr>
-                <w:b/>
-                <w:bCs/>
-                <w:color w:val="7030A0"/>
-                <w:lang w:val="en-US"/>
-              </w:rPr>
-              <w:t>10.</w:t>
-            </w:r>
-            <w:r>
-              <w:rPr>
-                <w:b/>
-                <w:bCs/>
-                <w:color w:val="7030A0"/>
-              </w:rPr>
-              <w:t xml:space="preserve"> </w:t>
-            </w:r>
-            <w:r>
-              <w:rPr>
-                <w:b/>
-                <w:bCs/>
-                <w:color w:val="7030A0"/>
-                <w:lang w:val="en-US"/>
-              </w:rPr>
-              <w:t>declare and use a global variable</w:t>
-            </w:r>
-            <w:r>
-              <w:rPr>
-                <w:color w:val="7030A0"/>
-                <w:lang w:val="en-US"/>
-              </w:rPr>
-              <w:t xml:space="preserve"> (example would be </w:t>
-            </w:r>
-            <w:proofErr w:type="spellStart"/>
-            <w:r>
-              <w:rPr>
-                <w:color w:val="7030A0"/>
-                <w:lang w:val="en-US"/>
-              </w:rPr>
-              <w:t>gameplayactive</w:t>
-            </w:r>
-            <w:proofErr w:type="spellEnd"/>
-            <w:r>
-              <w:rPr>
-                <w:color w:val="7030A0"/>
-                <w:lang w:val="en-US"/>
-              </w:rPr>
-              <w:t xml:space="preserve"> which is a variable that affects and possibly resets every </w:t>
-            </w:r>
-            <w:proofErr w:type="gramStart"/>
-            <w:r>
-              <w:rPr>
-                <w:color w:val="7030A0"/>
-                <w:lang w:val="en-US"/>
-              </w:rPr>
-              <w:t>objects</w:t>
-            </w:r>
-            <w:proofErr w:type="gramEnd"/>
-            <w:r>
-              <w:rPr>
-                <w:color w:val="7030A0"/>
-                <w:lang w:val="en-US"/>
-              </w:rPr>
-              <w:t xml:space="preserve"> value)</w:t>
+                <w:color w:val="7030A0"/>
+                <w:lang w:val="en-US"/>
+              </w:rPr>
+              <w:t xml:space="preserve"> which is a variable that affects and possibly resets every objects value)</w:t>
             </w:r>
           </w:p>
           <w:p>
@@ -1123,27 +1025,7 @@
                 <w:color w:val="7030A0"/>
                 <w:lang w:val="en-US"/>
               </w:rPr>
-              <w:t>13. Boolean expressions: ==, &gt;=, &lt;=, &gt;, &lt;</w:t>
-            </w:r>
-            <w:proofErr w:type="gramStart"/>
-            <w:r>
-              <w:rPr>
-                <w:b/>
-                <w:bCs/>
-                <w:color w:val="7030A0"/>
-                <w:lang w:val="en-US"/>
-              </w:rPr>
-              <w:t>, !</w:t>
-            </w:r>
-            <w:proofErr w:type="gramEnd"/>
-            <w:r>
-              <w:rPr>
-                <w:b/>
-                <w:bCs/>
-                <w:color w:val="7030A0"/>
-                <w:lang w:val="en-US"/>
-              </w:rPr>
-              <w:t>=</w:t>
+              <w:t>13. Boolean expressions: ==, &gt;=, &lt;=, &gt;, &lt;, !=</w:t>
             </w:r>
             <w:r>
               <w:rPr>
@@ -1479,25 +1361,7 @@
                 <w:bCs/>
                 <w:lang w:val="en-US"/>
               </w:rPr>
-              <w:t xml:space="preserve"> </w:t>
-            </w:r>
-            <w:proofErr w:type="gramStart"/>
-            <w:r>
-              <w:rPr>
-                <w:b/>
-                <w:bCs/>
-                <w:lang w:val="en-US"/>
-              </w:rPr>
-              <w:t>break(</w:t>
-            </w:r>
-            <w:proofErr w:type="gramEnd"/>
-            <w:r>
-              <w:rPr>
-                <w:b/>
-                <w:bCs/>
-                <w:lang w:val="en-US"/>
-              </w:rPr>
-              <w:t>)</w:t>
+              <w:t xml:space="preserve"> break()</w:t>
             </w:r>
             <w:r>
               <w:rPr>
@@ -1563,25 +1427,7 @@
                 <w:szCs w:val="32"/>
                 <w:lang w:val="en-US"/>
               </w:rPr>
-              <w:t xml:space="preserve"> For loop loops a specific number of times which is specified in the loop statement and while loop loops infinitely </w:t>
-            </w:r>
-            <w:proofErr w:type="gramStart"/>
-            <w:r>
-              <w:rPr>
-                <w:sz w:val="32"/>
-                <w:szCs w:val="32"/>
-                <w:lang w:val="en-US"/>
-              </w:rPr>
-              <w:t>as long as</w:t>
-            </w:r>
-            <w:proofErr w:type="gramEnd"/>
-            <w:r>
-              <w:rPr>
-                <w:sz w:val="32"/>
-                <w:szCs w:val="32"/>
-                <w:lang w:val="en-US"/>
-              </w:rPr>
-              <w:t xml:space="preserve"> the conditions are met and stops when they are broken</w:t>
+              <w:t xml:space="preserve"> For loop loops a specific number of times which is specified in the loop statement and while loop loops infinitely as long as the conditions are met and stops when they are broken</w:t>
             </w:r>
           </w:p>
           <w:p>
@@ -1764,7 +1610,6 @@
               </w:rPr>
               <w:t xml:space="preserve"> </w:t>
             </w:r>
-            <w:proofErr w:type="gramStart"/>
             <w:r>
               <w:rPr>
                 <w:b/>
@@ -1783,7 +1628,6 @@
               <w:t>etc</w:t>
             </w:r>
             <w:proofErr w:type="spellEnd"/>
-            <w:proofErr w:type="gramEnd"/>
             <w:r>
               <w:rPr>
                 <w:b/>
@@ -2141,23 +1985,7 @@
                 <w:color w:val="7030A0"/>
                 <w:lang w:val="en-US"/>
               </w:rPr>
-              <w:t xml:space="preserve"> for when asteroids </w:t>
-            </w:r>
-            <w:proofErr w:type="gramStart"/>
-            <w:r>
-              <w:rPr>
-                <w:color w:val="7030A0"/>
-                <w:lang w:val="en-US"/>
-              </w:rPr>
-              <w:t>gets</w:t>
-            </w:r>
-            <w:proofErr w:type="gramEnd"/>
-            <w:r>
-              <w:rPr>
-                <w:color w:val="7030A0"/>
-                <w:lang w:val="en-US"/>
-              </w:rPr>
-              <w:t xml:space="preserve"> replaced after getting destroyed</w:t>
+              <w:t xml:space="preserve"> for when asteroids gets replaced after getting destroyed</w:t>
             </w:r>
             <w:r>
               <w:rPr>
@@ -2441,23 +2269,13 @@
               </w:rPr>
               <w:t xml:space="preserve"> </w:t>
             </w:r>
-            <w:proofErr w:type="gramStart"/>
             <w:r>
               <w:rPr>
                 <w:sz w:val="32"/>
                 <w:szCs w:val="32"/>
                 <w:lang w:val="en-US"/>
               </w:rPr>
-              <w:t>So</w:t>
-            </w:r>
-            <w:proofErr w:type="gramEnd"/>
-            <w:r>
-              <w:rPr>
-                <w:sz w:val="32"/>
-                <w:szCs w:val="32"/>
-                <w:lang w:val="en-US"/>
-              </w:rPr>
-              <w:t xml:space="preserve"> you can work backwards in the array and check the most recent instantiations to the oldest instantiations</w:t>
+              <w:t>So you can work backwards in the array and check the most recent instantiations to the oldest instantiations</w:t>
             </w:r>
           </w:p>
           <w:p>
@@ -2660,32 +2478,14 @@
                 <w:color w:val="7030A0"/>
                 <w:lang w:val="en-US"/>
               </w:rPr>
-              <w:t xml:space="preserve"> method: </w:t>
-            </w:r>
-            <w:proofErr w:type="gramStart"/>
-            <w:r>
-              <w:rPr>
-                <w:b/>
-                <w:bCs/>
-                <w:color w:val="7030A0"/>
-                <w:lang w:val="en-US"/>
-              </w:rPr>
-              <w:t>size</w:t>
-            </w:r>
-            <w:r>
-              <w:rPr>
-                <w:color w:val="7030A0"/>
-                <w:lang w:val="en-US"/>
-              </w:rPr>
-              <w:t>(</w:t>
-            </w:r>
-            <w:proofErr w:type="gramEnd"/>
-            <w:r>
-              <w:rPr>
-                <w:color w:val="7030A0"/>
-                <w:lang w:val="en-US"/>
-              </w:rPr>
-              <w:t>)</w:t>
+              <w:t xml:space="preserve"> method: size</w:t>
+            </w:r>
+            <w:r>
+              <w:rPr>
+                <w:color w:val="7030A0"/>
+                <w:lang w:val="en-US"/>
+              </w:rPr>
+              <w:t>()</w:t>
             </w:r>
             <w:r>
               <w:rPr>
@@ -2929,21 +2729,12 @@
               </w:rPr>
               <w:t xml:space="preserve">(yes will be used by the asteroids, </w:t>
             </w:r>
-            <w:proofErr w:type="gramStart"/>
-            <w:r>
-              <w:rPr>
-                <w:color w:val="7030A0"/>
-                <w:lang w:val="en-US"/>
-              </w:rPr>
-              <w:t>ship</w:t>
-            </w:r>
-            <w:proofErr w:type="gramEnd"/>
-            <w:r>
-              <w:rPr>
-                <w:color w:val="7030A0"/>
-                <w:lang w:val="en-US"/>
-              </w:rPr>
-              <w:t xml:space="preserve"> and bullet)</w:t>
+            <w:r>
+              <w:rPr>
+                <w:color w:val="7030A0"/>
+                <w:lang w:val="en-US"/>
+              </w:rPr>
+              <w:t>ship and bullet)</w:t>
             </w:r>
           </w:p>
           <w:p>
@@ -2985,23 +2776,7 @@
                 <w:color w:val="7030A0"/>
                 <w:lang w:val="en-US"/>
               </w:rPr>
-              <w:t xml:space="preserve"> (all necessary for the ships and bullets as they will all </w:t>
-            </w:r>
-            <w:proofErr w:type="gramStart"/>
-            <w:r>
-              <w:rPr>
-                <w:color w:val="7030A0"/>
-                <w:lang w:val="en-US"/>
-              </w:rPr>
-              <w:t>have the ability to</w:t>
-            </w:r>
-            <w:proofErr w:type="gramEnd"/>
-            <w:r>
-              <w:rPr>
-                <w:color w:val="7030A0"/>
-                <w:lang w:val="en-US"/>
-              </w:rPr>
-              <w:t xml:space="preserve"> accelerate and have </w:t>
+              <w:t xml:space="preserve"> (all necessary for the ships and bullets as they will all have the ability to accelerate and have </w:t>
             </w:r>
             <w:r>
               <w:rPr>
@@ -3021,36 +2796,22 @@
           <w:p>
             <w:pPr>
               <w:rPr>
-                <w:lang w:val="en-US"/>
-              </w:rPr>
-            </w:pPr>
-            <w:r>
-              <w:rPr>
-                <w:b/>
-                <w:bCs/>
-                <w:color w:val="FF0000"/>
-                <w:lang w:val="en-US"/>
-              </w:rPr>
-              <w:t>40</w:t>
-            </w:r>
-            <w:r>
-              <w:rPr>
-                <w:b/>
-                <w:bCs/>
-                <w:lang w:val="en-US"/>
-              </w:rPr>
-              <w:t>. Find the direction and distance between two</w:t>
-            </w:r>
-            <w:r>
-              <w:rPr>
-                <w:b/>
-                <w:bCs/>
-                <w:lang w:val="en-US"/>
-              </w:rPr>
-              <w:t xml:space="preserve"> points</w:t>
-            </w:r>
-            <w:r>
-              <w:rPr>
+                <w:color w:val="7030A0"/>
+                <w:lang w:val="en-US"/>
+              </w:rPr>
+            </w:pPr>
+            <w:r>
+              <w:rPr>
+                <w:b/>
+                <w:bCs/>
+                <w:color w:val="7030A0"/>
+                <w:lang w:val="en-US"/>
+              </w:rPr>
+              <w:t>40. Find the direction and distance between two points</w:t>
+            </w:r>
+            <w:r>
+              <w:rPr>
+                <w:color w:val="7030A0"/>
                 <w:lang w:val="en-US"/>
               </w:rPr>
               <w:t xml:space="preserve"> (will be used to determine distance between bullet and asteroid to see if they will collide and same with ship and asteroid)</w:t>
@@ -3204,23 +2965,7 @@
                 <w:color w:val="7030A0"/>
                 <w:lang w:val="en-US"/>
               </w:rPr>
-              <w:t xml:space="preserve"> (</w:t>
-            </w:r>
-            <w:proofErr w:type="gramStart"/>
-            <w:r>
-              <w:rPr>
-                <w:color w:val="7030A0"/>
-                <w:lang w:val="en-US"/>
-              </w:rPr>
-              <w:t>copy(</w:t>
-            </w:r>
-            <w:proofErr w:type="gramEnd"/>
-            <w:r>
-              <w:rPr>
-                <w:color w:val="7030A0"/>
-                <w:lang w:val="en-US"/>
-              </w:rPr>
-              <w:t xml:space="preserve">) </w:t>
+              <w:t xml:space="preserve"> (copy() </w:t>
             </w:r>
             <w:proofErr w:type="spellStart"/>
             <w:r>
@@ -3342,23 +3087,7 @@
                 <w:color w:val="7030A0"/>
                 <w:lang w:val="en-US"/>
               </w:rPr>
-              <w:t xml:space="preserve">no timer but stopwatch as it </w:t>
-            </w:r>
-            <w:proofErr w:type="gramStart"/>
-            <w:r>
-              <w:rPr>
-                <w:color w:val="7030A0"/>
-                <w:lang w:val="en-US"/>
-              </w:rPr>
-              <w:t>counts up</w:t>
-            </w:r>
-            <w:proofErr w:type="gramEnd"/>
-            <w:r>
-              <w:rPr>
-                <w:color w:val="7030A0"/>
-                <w:lang w:val="en-US"/>
-              </w:rPr>
-              <w:t xml:space="preserve"> and not down</w:t>
+              <w:t>no timer but stopwatch as it counts up and not down</w:t>
             </w:r>
             <w:r>
               <w:rPr>
@@ -4086,21 +3815,7 @@
               <w:rPr>
                 <w:lang w:val="en-US"/>
               </w:rPr>
-              <w:t xml:space="preserve">You are strongly encouraged to deliver your finished game </w:t>
-            </w:r>
-            <w:proofErr w:type="gramStart"/>
-            <w:r>
-              <w:rPr>
-                <w:lang w:val="en-US"/>
-              </w:rPr>
-              <w:t>at</w:t>
-            </w:r>
-            <w:proofErr w:type="gramEnd"/>
-            <w:r>
-              <w:rPr>
-                <w:lang w:val="en-US"/>
-              </w:rPr>
-              <w:t xml:space="preserve"> Milestone 3.</w:t>
+              <w:t>You are strongly encouraged to deliver your finished game at Milestone 3.</w:t>
             </w:r>
           </w:p>
           <w:p>
@@ -4612,23 +4327,7 @@
                 <w:color w:val="7030A0"/>
                 <w:lang w:val="en-US"/>
               </w:rPr>
-              <w:t xml:space="preserve">Mode </w:t>
-            </w:r>
-            <w:proofErr w:type="gramStart"/>
-            <w:r>
-              <w:rPr>
-                <w:color w:val="7030A0"/>
-                <w:lang w:val="en-US"/>
-              </w:rPr>
-              <w:t>CENTER,.</w:t>
-            </w:r>
-            <w:proofErr w:type="gramEnd"/>
-            <w:r>
-              <w:rPr>
-                <w:color w:val="7030A0"/>
-                <w:lang w:val="en-US"/>
-              </w:rPr>
-              <w:t xml:space="preserve"> 3.</w:t>
+              <w:t>Mode CENTER,. 3.</w:t>
             </w:r>
           </w:p>
         </w:tc>
@@ -4667,21 +4366,7 @@
               <w:rPr>
                 <w:lang w:val="en-US"/>
               </w:rPr>
-              <w:t xml:space="preserve">18. </w:t>
-            </w:r>
-            <w:proofErr w:type="gramStart"/>
-            <w:r>
-              <w:rPr>
-                <w:lang w:val="en-US"/>
-              </w:rPr>
-              <w:t>break(</w:t>
-            </w:r>
-            <w:proofErr w:type="gramEnd"/>
-            <w:r>
-              <w:rPr>
-                <w:lang w:val="en-US"/>
-              </w:rPr>
-              <w:t>)</w:t>
+              <w:t>18. break()</w:t>
             </w:r>
           </w:p>
         </w:tc>
@@ -4728,23 +4413,7 @@
                 <w:color w:val="7030A0"/>
                 <w:lang w:val="en-US"/>
               </w:rPr>
-              <w:t xml:space="preserve">4. </w:t>
-            </w:r>
-            <w:proofErr w:type="gramStart"/>
-            <w:r>
-              <w:rPr>
-                <w:color w:val="7030A0"/>
-                <w:lang w:val="en-US"/>
-              </w:rPr>
-              <w:t>setup(</w:t>
-            </w:r>
-            <w:proofErr w:type="gramEnd"/>
-            <w:r>
-              <w:rPr>
-                <w:color w:val="7030A0"/>
-                <w:lang w:val="en-US"/>
-              </w:rPr>
-              <w:t>), draw()</w:t>
+              <w:t>4. setup(), draw()</w:t>
             </w:r>
           </w:p>
         </w:tc>
@@ -4784,23 +4453,7 @@
                 <w:color w:val="7030A0"/>
                 <w:lang w:val="en-US"/>
               </w:rPr>
-              <w:t xml:space="preserve"> method: </w:t>
-            </w:r>
-            <w:proofErr w:type="gramStart"/>
-            <w:r>
-              <w:rPr>
-                <w:color w:val="7030A0"/>
-                <w:lang w:val="en-US"/>
-              </w:rPr>
-              <w:t>size(</w:t>
-            </w:r>
-            <w:proofErr w:type="gramEnd"/>
-            <w:r>
-              <w:rPr>
-                <w:color w:val="7030A0"/>
-                <w:lang w:val="en-US"/>
-              </w:rPr>
-              <w:t>) 36.</w:t>
+              <w:t xml:space="preserve"> method: size() 36.</w:t>
             </w:r>
           </w:p>
         </w:tc>
@@ -4907,6 +4560,7 @@
             </w:pPr>
             <w:r>
               <w:rPr>
+                <w:color w:val="7030A0"/>
                 <w:lang w:val="en-US"/>
               </w:rPr>
               <w:t xml:space="preserve">Manage a set of objects with an array or </w:t>
@@ -4914,6 +4568,7 @@
             <w:proofErr w:type="spellStart"/>
             <w:r>
               <w:rPr>
+                <w:color w:val="7030A0"/>
                 <w:lang w:val="en-US"/>
               </w:rPr>
               <w:t>ArrayList</w:t>
@@ -4921,6 +4576,7 @@
             <w:proofErr w:type="spellEnd"/>
             <w:r>
               <w:rPr>
+                <w:color w:val="7030A0"/>
                 <w:lang w:val="en-US"/>
               </w:rPr>
               <w:t xml:space="preserve"> 35.</w:t>
@@ -4943,6 +4599,7 @@
             </w:pPr>
             <w:r>
               <w:rPr>
+                <w:color w:val="7030A0"/>
                 <w:lang w:val="en-US"/>
               </w:rPr>
               <w:t>40. Find the direction and distance between two points</w:t>
@@ -5211,11 +4868,13 @@
           <w:p>
             <w:pPr>
               <w:rPr>
-                <w:lang w:val="en-US"/>
-              </w:rPr>
-            </w:pPr>
-            <w:r>
-              <w:rPr>
+                <w:color w:val="7030A0"/>
+                <w:lang w:val="en-US"/>
+              </w:rPr>
+            </w:pPr>
+            <w:r>
+              <w:rPr>
+                <w:color w:val="7030A0"/>
                 <w:lang w:val="en-US"/>
               </w:rPr>
               <w:t xml:space="preserve">6. </w:t>
@@ -5224,6 +4883,7 @@
             <w:proofErr w:type="gramStart"/>
             <w:r>
               <w:rPr>
+                <w:color w:val="7030A0"/>
                 <w:lang w:val="en-US"/>
               </w:rPr>
               <w:t>dist</w:t>
@@ -5231,6 +4891,7 @@
             <w:proofErr w:type="spellEnd"/>
             <w:r>
               <w:rPr>
+                <w:color w:val="7030A0"/>
                 <w:lang w:val="en-US"/>
               </w:rPr>
               <w:t>(</w:t>
@@ -5238,6 +4899,7 @@
             <w:proofErr w:type="gramEnd"/>
             <w:r>
               <w:rPr>
+                <w:color w:val="7030A0"/>
                 <w:lang w:val="en-US"/>
               </w:rPr>
               <w:t>)</w:t>

</xml_diff>

<commit_message>
did 30 skills in milestone 10. Game is unpolished but has a lose condition. I will implement more skills and have the time and plan on how to implement them. Trifighter will also be polished such as bullet collision, and credits button.
</commit_message>
<xml_diff>
--- a/Object Oriented Game Planning Sheet.docx
+++ b/Object Oriented Game Planning Sheet.docx
@@ -4066,6 +4066,72 @@
             </w:pPr>
             <w:r>
               <w:rPr>
+                <w:noProof/>
+                <w:color w:val="7030A0"/>
+                <w:lang w:val="en-US"/>
+              </w:rPr>
+              <mc:AlternateContent>
+                <mc:Choice Requires="wpi">
+                  <w:drawing>
+                    <wp:anchor distT="0" distB="0" distL="114300" distR="114300" simplePos="0" relativeHeight="251688960" behindDoc="0" locked="0" layoutInCell="1" allowOverlap="1" wp14:anchorId="4EB65E8D" wp14:editId="188F7B29">
+                      <wp:simplePos x="0" y="0"/>
+                      <wp:positionH relativeFrom="column">
+                        <wp:posOffset>1833880</wp:posOffset>
+                      </wp:positionH>
+                      <wp:positionV relativeFrom="paragraph">
+                        <wp:posOffset>45085</wp:posOffset>
+                      </wp:positionV>
+                      <wp:extent cx="187085" cy="164405"/>
+                      <wp:effectExtent l="38100" t="38100" r="22860" b="45720"/>
+                      <wp:wrapNone/>
+                      <wp:docPr id="1953059315" name="Ink 30"/>
+                      <wp:cNvGraphicFramePr/>
+                      <a:graphic xmlns:a="http://schemas.openxmlformats.org/drawingml/2006/main">
+                        <a:graphicData uri="http://schemas.microsoft.com/office/word/2010/wordprocessingInk">
+                          <w14:contentPart bwMode="auto" r:id="rId6">
+                            <w14:nvContentPartPr>
+                              <w14:cNvContentPartPr/>
+                            </w14:nvContentPartPr>
+                            <w14:xfrm>
+                              <a:off x="0" y="0"/>
+                              <a:ext cx="187085" cy="164405"/>
+                            </w14:xfrm>
+                          </w14:contentPart>
+                        </a:graphicData>
+                      </a:graphic>
+                    </wp:anchor>
+                  </w:drawing>
+                </mc:Choice>
+                <mc:Fallback>
+                  <w:pict>
+                    <v:shapetype w14:anchorId="308B7E19" id="_x0000_t75" coordsize="21600,21600" o:spt="75" o:preferrelative="t" path="m@4@5l@4@11@9@11@9@5xe" filled="f" stroked="f">
+                      <v:stroke joinstyle="miter"/>
+                      <v:formulas>
+                        <v:f eqn="if lineDrawn pixelLineWidth 0"/>
+                        <v:f eqn="sum @0 1 0"/>
+                        <v:f eqn="sum 0 0 @1"/>
+                        <v:f eqn="prod @2 1 2"/>
+                        <v:f eqn="prod @3 21600 pixelWidth"/>
+                        <v:f eqn="prod @3 21600 pixelHeight"/>
+                        <v:f eqn="sum @0 0 1"/>
+                        <v:f eqn="prod @6 1 2"/>
+                        <v:f eqn="prod @7 21600 pixelWidth"/>
+                        <v:f eqn="sum @8 21600 0"/>
+                        <v:f eqn="prod @7 21600 pixelHeight"/>
+                        <v:f eqn="sum @10 21600 0"/>
+                      </v:formulas>
+                      <v:path o:extrusionok="f" gradientshapeok="t" o:connecttype="rect"/>
+                      <o:lock v:ext="edit" aspectratio="t"/>
+                    </v:shapetype>
+                    <v:shape id="Ink 30" o:spid="_x0000_s1026" type="#_x0000_t75" style="position:absolute;margin-left:143.9pt;margin-top:3.05pt;width:15.75pt;height:13.95pt;z-index:251688960;visibility:visible;mso-wrap-style:square;mso-wrap-distance-left:9pt;mso-wrap-distance-top:0;mso-wrap-distance-right:9pt;mso-wrap-distance-bottom:0;mso-position-horizontal:absolute;mso-position-horizontal-relative:text;mso-position-vertical:absolute;mso-position-vertical-relative:text" o:gfxdata="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">
+                      <v:imagedata r:id="rId7" o:title=""/>
+                    </v:shape>
+                  </w:pict>
+                </mc:Fallback>
+              </mc:AlternateContent>
+            </w:r>
+            <w:r>
+              <w:rPr>
                 <w:color w:val="7030A0"/>
                 <w:lang w:val="en-US"/>
               </w:rPr>
@@ -4261,6 +4327,53 @@
             </w:pPr>
             <w:r>
               <w:rPr>
+                <w:noProof/>
+                <w:color w:val="7030A0"/>
+                <w:lang w:val="en-US"/>
+              </w:rPr>
+              <mc:AlternateContent>
+                <mc:Choice Requires="wpi">
+                  <w:drawing>
+                    <wp:anchor distT="0" distB="0" distL="114300" distR="114300" simplePos="0" relativeHeight="251720704" behindDoc="0" locked="0" layoutInCell="1" allowOverlap="1" wp14:anchorId="0FB81C36" wp14:editId="6FE9C4D7">
+                      <wp:simplePos x="0" y="0"/>
+                      <wp:positionH relativeFrom="column">
+                        <wp:posOffset>866140</wp:posOffset>
+                      </wp:positionH>
+                      <wp:positionV relativeFrom="paragraph">
+                        <wp:posOffset>212090</wp:posOffset>
+                      </wp:positionV>
+                      <wp:extent cx="385480" cy="132840"/>
+                      <wp:effectExtent l="38100" t="38100" r="52705" b="38735"/>
+                      <wp:wrapNone/>
+                      <wp:docPr id="1829378928" name="Ink 61"/>
+                      <wp:cNvGraphicFramePr/>
+                      <a:graphic xmlns:a="http://schemas.openxmlformats.org/drawingml/2006/main">
+                        <a:graphicData uri="http://schemas.microsoft.com/office/word/2010/wordprocessingInk">
+                          <w14:contentPart bwMode="auto" r:id="rId8">
+                            <w14:nvContentPartPr>
+                              <w14:cNvContentPartPr/>
+                            </w14:nvContentPartPr>
+                            <w14:xfrm>
+                              <a:off x="0" y="0"/>
+                              <a:ext cx="385480" cy="132840"/>
+                            </w14:xfrm>
+                          </w14:contentPart>
+                        </a:graphicData>
+                      </a:graphic>
+                    </wp:anchor>
+                  </w:drawing>
+                </mc:Choice>
+                <mc:Fallback>
+                  <w:pict>
+                    <v:shape w14:anchorId="1C5131E6" id="Ink 61" o:spid="_x0000_s1026" type="#_x0000_t75" style="position:absolute;margin-left:67.7pt;margin-top:16.2pt;width:31.3pt;height:11.4pt;z-index:251720704;visibility:visible;mso-wrap-style:square;mso-wrap-distance-left:9pt;mso-wrap-distance-top:0;mso-wrap-distance-right:9pt;mso-wrap-distance-bottom:0;mso-position-horizontal:absolute;mso-position-horizontal-relative:text;mso-position-vertical:absolute;mso-position-vertical-relative:text" o:gfxdata="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">
+                      <v:imagedata r:id="rId9" o:title=""/>
+                    </v:shape>
+                  </w:pict>
+                </mc:Fallback>
+              </mc:AlternateContent>
+            </w:r>
+            <w:r>
+              <w:rPr>
                 <w:color w:val="7030A0"/>
                 <w:lang w:val="en-US"/>
               </w:rPr>
@@ -4434,6 +4547,53 @@
             </w:pPr>
             <w:r>
               <w:rPr>
+                <w:noProof/>
+                <w:color w:val="7030A0"/>
+                <w:lang w:val="en-US"/>
+              </w:rPr>
+              <mc:AlternateContent>
+                <mc:Choice Requires="wpi">
+                  <w:drawing>
+                    <wp:anchor distT="0" distB="0" distL="114300" distR="114300" simplePos="0" relativeHeight="251692032" behindDoc="0" locked="0" layoutInCell="1" allowOverlap="1" wp14:anchorId="45965B2A" wp14:editId="3EC2A2BD">
+                      <wp:simplePos x="0" y="0"/>
+                      <wp:positionH relativeFrom="column">
+                        <wp:posOffset>1800860</wp:posOffset>
+                      </wp:positionH>
+                      <wp:positionV relativeFrom="paragraph">
+                        <wp:posOffset>63500</wp:posOffset>
+                      </wp:positionV>
+                      <wp:extent cx="162690" cy="119015"/>
+                      <wp:effectExtent l="38100" t="38100" r="27940" b="52705"/>
+                      <wp:wrapNone/>
+                      <wp:docPr id="1638090693" name="Ink 33"/>
+                      <wp:cNvGraphicFramePr/>
+                      <a:graphic xmlns:a="http://schemas.openxmlformats.org/drawingml/2006/main">
+                        <a:graphicData uri="http://schemas.microsoft.com/office/word/2010/wordprocessingInk">
+                          <w14:contentPart bwMode="auto" r:id="rId10">
+                            <w14:nvContentPartPr>
+                              <w14:cNvContentPartPr/>
+                            </w14:nvContentPartPr>
+                            <w14:xfrm>
+                              <a:off x="0" y="0"/>
+                              <a:ext cx="162690" cy="119015"/>
+                            </w14:xfrm>
+                          </w14:contentPart>
+                        </a:graphicData>
+                      </a:graphic>
+                    </wp:anchor>
+                  </w:drawing>
+                </mc:Choice>
+                <mc:Fallback>
+                  <w:pict>
+                    <v:shape w14:anchorId="129B47F0" id="Ink 33" o:spid="_x0000_s1026" type="#_x0000_t75" style="position:absolute;margin-left:141.3pt;margin-top:4.5pt;width:13.75pt;height:10.35pt;z-index:251692032;visibility:visible;mso-wrap-style:square;mso-wrap-distance-left:9pt;mso-wrap-distance-top:0;mso-wrap-distance-right:9pt;mso-wrap-distance-bottom:0;mso-position-horizontal:absolute;mso-position-horizontal-relative:text;mso-position-vertical:absolute;mso-position-vertical-relative:text" o:gfxdata="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">
+                      <v:imagedata r:id="rId11" o:title=""/>
+                    </v:shape>
+                  </w:pict>
+                </mc:Fallback>
+              </mc:AlternateContent>
+            </w:r>
+            <w:r>
+              <w:rPr>
                 <w:color w:val="7030A0"/>
                 <w:lang w:val="en-US"/>
               </w:rPr>
@@ -4453,7 +4613,23 @@
                 <w:color w:val="7030A0"/>
                 <w:lang w:val="en-US"/>
               </w:rPr>
-              <w:t xml:space="preserve"> method: size() 36.</w:t>
+              <w:t xml:space="preserve"> method: </w:t>
+            </w:r>
+            <w:proofErr w:type="gramStart"/>
+            <w:r>
+              <w:rPr>
+                <w:color w:val="7030A0"/>
+                <w:lang w:val="en-US"/>
+              </w:rPr>
+              <w:t>size(</w:t>
+            </w:r>
+            <w:proofErr w:type="gramEnd"/>
+            <w:r>
+              <w:rPr>
+                <w:color w:val="7030A0"/>
+                <w:lang w:val="en-US"/>
+              </w:rPr>
+              <w:t>) 36.</w:t>
             </w:r>
           </w:p>
         </w:tc>
@@ -4471,6 +4647,53 @@
                 <w:lang w:val="en-US"/>
               </w:rPr>
             </w:pPr>
+            <w:r>
+              <w:rPr>
+                <w:noProof/>
+                <w:color w:val="7030A0"/>
+                <w:lang w:val="en-US"/>
+              </w:rPr>
+              <mc:AlternateContent>
+                <mc:Choice Requires="wpi">
+                  <w:drawing>
+                    <wp:anchor distT="0" distB="0" distL="114300" distR="114300" simplePos="0" relativeHeight="251723776" behindDoc="0" locked="0" layoutInCell="1" allowOverlap="1" wp14:anchorId="2D9FA8DE" wp14:editId="40C86EED">
+                      <wp:simplePos x="0" y="0"/>
+                      <wp:positionH relativeFrom="column">
+                        <wp:posOffset>1452880</wp:posOffset>
+                      </wp:positionH>
+                      <wp:positionV relativeFrom="paragraph">
+                        <wp:posOffset>82550</wp:posOffset>
+                      </wp:positionV>
+                      <wp:extent cx="336980" cy="192960"/>
+                      <wp:effectExtent l="38100" t="38100" r="44450" b="36195"/>
+                      <wp:wrapNone/>
+                      <wp:docPr id="82173441" name="Ink 64"/>
+                      <wp:cNvGraphicFramePr/>
+                      <a:graphic xmlns:a="http://schemas.openxmlformats.org/drawingml/2006/main">
+                        <a:graphicData uri="http://schemas.microsoft.com/office/word/2010/wordprocessingInk">
+                          <w14:contentPart bwMode="auto" r:id="rId12">
+                            <w14:nvContentPartPr>
+                              <w14:cNvContentPartPr/>
+                            </w14:nvContentPartPr>
+                            <w14:xfrm>
+                              <a:off x="0" y="0"/>
+                              <a:ext cx="336980" cy="192960"/>
+                            </w14:xfrm>
+                          </w14:contentPart>
+                        </a:graphicData>
+                      </a:graphic>
+                    </wp:anchor>
+                  </w:drawing>
+                </mc:Choice>
+                <mc:Fallback>
+                  <w:pict>
+                    <v:shape w14:anchorId="1CDEAF58" id="Ink 64" o:spid="_x0000_s1026" type="#_x0000_t75" style="position:absolute;margin-left:113.9pt;margin-top:6pt;width:27.55pt;height:16.2pt;z-index:251723776;visibility:visible;mso-wrap-style:square;mso-wrap-distance-left:9pt;mso-wrap-distance-top:0;mso-wrap-distance-right:9pt;mso-wrap-distance-bottom:0;mso-position-horizontal:absolute;mso-position-horizontal-relative:text;mso-position-vertical:absolute;mso-position-vertical-relative:text" o:gfxdata="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">
+                      <v:imagedata r:id="rId13" o:title=""/>
+                    </v:shape>
+                  </w:pict>
+                </mc:Fallback>
+              </mc:AlternateContent>
+            </w:r>
             <w:r>
               <w:rPr>
                 <w:color w:val="7030A0"/>
@@ -4599,6 +4822,53 @@
             </w:pPr>
             <w:r>
               <w:rPr>
+                <w:noProof/>
+                <w:color w:val="7030A0"/>
+                <w:lang w:val="en-US"/>
+              </w:rPr>
+              <mc:AlternateContent>
+                <mc:Choice Requires="wpi">
+                  <w:drawing>
+                    <wp:anchor distT="0" distB="0" distL="114300" distR="114300" simplePos="0" relativeHeight="251726848" behindDoc="0" locked="0" layoutInCell="1" allowOverlap="1" wp14:anchorId="1D4018BA" wp14:editId="33A56740">
+                      <wp:simplePos x="0" y="0"/>
+                      <wp:positionH relativeFrom="column">
+                        <wp:posOffset>1664335</wp:posOffset>
+                      </wp:positionH>
+                      <wp:positionV relativeFrom="paragraph">
+                        <wp:posOffset>129540</wp:posOffset>
+                      </wp:positionV>
+                      <wp:extent cx="306525" cy="164160"/>
+                      <wp:effectExtent l="38100" t="38100" r="36830" b="45720"/>
+                      <wp:wrapNone/>
+                      <wp:docPr id="921486874" name="Ink 67"/>
+                      <wp:cNvGraphicFramePr/>
+                      <a:graphic xmlns:a="http://schemas.openxmlformats.org/drawingml/2006/main">
+                        <a:graphicData uri="http://schemas.microsoft.com/office/word/2010/wordprocessingInk">
+                          <w14:contentPart bwMode="auto" r:id="rId14">
+                            <w14:nvContentPartPr>
+                              <w14:cNvContentPartPr/>
+                            </w14:nvContentPartPr>
+                            <w14:xfrm>
+                              <a:off x="0" y="0"/>
+                              <a:ext cx="306525" cy="164160"/>
+                            </w14:xfrm>
+                          </w14:contentPart>
+                        </a:graphicData>
+                      </a:graphic>
+                    </wp:anchor>
+                  </w:drawing>
+                </mc:Choice>
+                <mc:Fallback>
+                  <w:pict>
+                    <v:shape w14:anchorId="36B57D3E" id="Ink 67" o:spid="_x0000_s1026" type="#_x0000_t75" style="position:absolute;margin-left:130.55pt;margin-top:9.7pt;width:25.15pt;height:13.95pt;z-index:251726848;visibility:visible;mso-wrap-style:square;mso-wrap-distance-left:9pt;mso-wrap-distance-top:0;mso-wrap-distance-right:9pt;mso-wrap-distance-bottom:0;mso-position-horizontal:absolute;mso-position-horizontal-relative:text;mso-position-vertical:absolute;mso-position-vertical-relative:text" o:gfxdata="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">
+                      <v:imagedata r:id="rId15" o:title=""/>
+                    </v:shape>
+                  </w:pict>
+                </mc:Fallback>
+              </mc:AlternateContent>
+            </w:r>
+            <w:r>
+              <w:rPr>
                 <w:color w:val="7030A0"/>
                 <w:lang w:val="en-US"/>
               </w:rPr>
@@ -4670,6 +4940,53 @@
             </w:pPr>
             <w:r>
               <w:rPr>
+                <w:noProof/>
+                <w:color w:val="7030A0"/>
+                <w:lang w:val="en-US"/>
+              </w:rPr>
+              <mc:AlternateContent>
+                <mc:Choice Requires="wpi">
+                  <w:drawing>
+                    <wp:anchor distT="0" distB="0" distL="114300" distR="114300" simplePos="0" relativeHeight="251702272" behindDoc="0" locked="0" layoutInCell="1" allowOverlap="1" wp14:anchorId="4BFB14BB" wp14:editId="47CD29F8">
+                      <wp:simplePos x="0" y="0"/>
+                      <wp:positionH relativeFrom="column">
+                        <wp:posOffset>1725930</wp:posOffset>
+                      </wp:positionH>
+                      <wp:positionV relativeFrom="paragraph">
+                        <wp:posOffset>-170180</wp:posOffset>
+                      </wp:positionV>
+                      <wp:extent cx="251290" cy="413180"/>
+                      <wp:effectExtent l="38100" t="38100" r="15875" b="44450"/>
+                      <wp:wrapNone/>
+                      <wp:docPr id="1991596188" name="Ink 43"/>
+                      <wp:cNvGraphicFramePr/>
+                      <a:graphic xmlns:a="http://schemas.openxmlformats.org/drawingml/2006/main">
+                        <a:graphicData uri="http://schemas.microsoft.com/office/word/2010/wordprocessingInk">
+                          <w14:contentPart bwMode="auto" r:id="rId16">
+                            <w14:nvContentPartPr>
+                              <w14:cNvContentPartPr/>
+                            </w14:nvContentPartPr>
+                            <w14:xfrm>
+                              <a:off x="0" y="0"/>
+                              <a:ext cx="251290" cy="413180"/>
+                            </w14:xfrm>
+                          </w14:contentPart>
+                        </a:graphicData>
+                      </a:graphic>
+                    </wp:anchor>
+                  </w:drawing>
+                </mc:Choice>
+                <mc:Fallback>
+                  <w:pict>
+                    <v:shape w14:anchorId="68698329" id="Ink 43" o:spid="_x0000_s1026" type="#_x0000_t75" style="position:absolute;margin-left:135.4pt;margin-top:-13.9pt;width:20.8pt;height:33.55pt;z-index:251702272;visibility:visible;mso-wrap-style:square;mso-wrap-distance-left:9pt;mso-wrap-distance-top:0;mso-wrap-distance-right:9pt;mso-wrap-distance-bottom:0;mso-position-horizontal:absolute;mso-position-horizontal-relative:text;mso-position-vertical:absolute;mso-position-vertical-relative:text" o:gfxdata="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">
+                      <v:imagedata r:id="rId17" o:title=""/>
+                    </v:shape>
+                  </w:pict>
+                </mc:Fallback>
+              </mc:AlternateContent>
+            </w:r>
+            <w:r>
+              <w:rPr>
                 <w:color w:val="7030A0"/>
                 <w:lang w:val="en-US"/>
               </w:rPr>
@@ -4763,6 +5080,53 @@
             </w:pPr>
             <w:r>
               <w:rPr>
+                <w:noProof/>
+                <w:color w:val="7030A0"/>
+                <w:lang w:val="en-US"/>
+              </w:rPr>
+              <mc:AlternateContent>
+                <mc:Choice Requires="wpi">
+                  <w:drawing>
+                    <wp:anchor distT="0" distB="0" distL="114300" distR="114300" simplePos="0" relativeHeight="251701248" behindDoc="0" locked="0" layoutInCell="1" allowOverlap="1" wp14:anchorId="4C2A19CF" wp14:editId="51E7E1C5">
+                      <wp:simplePos x="0" y="0"/>
+                      <wp:positionH relativeFrom="column">
+                        <wp:posOffset>1570355</wp:posOffset>
+                      </wp:positionH>
+                      <wp:positionV relativeFrom="paragraph">
+                        <wp:posOffset>99060</wp:posOffset>
+                      </wp:positionV>
+                      <wp:extent cx="311115" cy="134040"/>
+                      <wp:effectExtent l="38100" t="38100" r="51435" b="37465"/>
+                      <wp:wrapNone/>
+                      <wp:docPr id="2009672866" name="Ink 42"/>
+                      <wp:cNvGraphicFramePr/>
+                      <a:graphic xmlns:a="http://schemas.openxmlformats.org/drawingml/2006/main">
+                        <a:graphicData uri="http://schemas.microsoft.com/office/word/2010/wordprocessingInk">
+                          <w14:contentPart bwMode="auto" r:id="rId18">
+                            <w14:nvContentPartPr>
+                              <w14:cNvContentPartPr/>
+                            </w14:nvContentPartPr>
+                            <w14:xfrm>
+                              <a:off x="0" y="0"/>
+                              <a:ext cx="311115" cy="134040"/>
+                            </w14:xfrm>
+                          </w14:contentPart>
+                        </a:graphicData>
+                      </a:graphic>
+                    </wp:anchor>
+                  </w:drawing>
+                </mc:Choice>
+                <mc:Fallback>
+                  <w:pict>
+                    <v:shape w14:anchorId="39D4EFEB" id="Ink 42" o:spid="_x0000_s1026" type="#_x0000_t75" style="position:absolute;margin-left:123.15pt;margin-top:7.3pt;width:25.5pt;height:11.5pt;z-index:251701248;visibility:visible;mso-wrap-style:square;mso-wrap-distance-left:9pt;mso-wrap-distance-top:0;mso-wrap-distance-right:9pt;mso-wrap-distance-bottom:0;mso-position-horizontal:absolute;mso-position-horizontal-relative:text;mso-position-vertical:absolute;mso-position-vertical-relative:text" o:gfxdata="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">
+                      <v:imagedata r:id="rId19" o:title=""/>
+                    </v:shape>
+                  </w:pict>
+                </mc:Fallback>
+              </mc:AlternateContent>
+            </w:r>
+            <w:r>
+              <w:rPr>
                 <w:color w:val="7030A0"/>
                 <w:lang w:val="en-US"/>
               </w:rPr>
@@ -4850,6 +5214,100 @@
             </w:pPr>
             <w:r>
               <w:rPr>
+                <w:noProof/>
+                <w:color w:val="7030A0"/>
+                <w:lang w:val="en-US"/>
+              </w:rPr>
+              <mc:AlternateContent>
+                <mc:Choice Requires="wpi">
+                  <w:drawing>
+                    <wp:anchor distT="0" distB="0" distL="114300" distR="114300" simplePos="0" relativeHeight="251700224" behindDoc="0" locked="0" layoutInCell="1" allowOverlap="1" wp14:anchorId="4BABE84F" wp14:editId="69380ACF">
+                      <wp:simplePos x="0" y="0"/>
+                      <wp:positionH relativeFrom="column">
+                        <wp:posOffset>1756752</wp:posOffset>
+                      </wp:positionH>
+                      <wp:positionV relativeFrom="paragraph">
+                        <wp:posOffset>30223</wp:posOffset>
+                      </wp:positionV>
+                      <wp:extent cx="10440" cy="135000"/>
+                      <wp:effectExtent l="38100" t="38100" r="46990" b="36830"/>
+                      <wp:wrapNone/>
+                      <wp:docPr id="2087551642" name="Ink 41"/>
+                      <wp:cNvGraphicFramePr/>
+                      <a:graphic xmlns:a="http://schemas.openxmlformats.org/drawingml/2006/main">
+                        <a:graphicData uri="http://schemas.microsoft.com/office/word/2010/wordprocessingInk">
+                          <w14:contentPart bwMode="auto" r:id="rId20">
+                            <w14:nvContentPartPr>
+                              <w14:cNvContentPartPr/>
+                            </w14:nvContentPartPr>
+                            <w14:xfrm>
+                              <a:off x="0" y="0"/>
+                              <a:ext cx="10440" cy="135000"/>
+                            </w14:xfrm>
+                          </w14:contentPart>
+                        </a:graphicData>
+                      </a:graphic>
+                    </wp:anchor>
+                  </w:drawing>
+                </mc:Choice>
+                <mc:Fallback>
+                  <w:pict>
+                    <v:shape w14:anchorId="2E2CB1B7" id="Ink 41" o:spid="_x0000_s1026" type="#_x0000_t75" style="position:absolute;margin-left:137.85pt;margin-top:1.9pt;width:1.8pt;height:11.65pt;z-index:251700224;visibility:visible;mso-wrap-style:square;mso-wrap-distance-left:9pt;mso-wrap-distance-top:0;mso-wrap-distance-right:9pt;mso-wrap-distance-bottom:0;mso-position-horizontal:absolute;mso-position-horizontal-relative:text;mso-position-vertical:absolute;mso-position-vertical-relative:text" o:gfxdata="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">
+                      <v:imagedata r:id="rId21" o:title=""/>
+                    </v:shape>
+                  </w:pict>
+                </mc:Fallback>
+              </mc:AlternateContent>
+            </w:r>
+            <w:r>
+              <w:rPr>
+                <w:noProof/>
+                <w:color w:val="7030A0"/>
+                <w:lang w:val="en-US"/>
+              </w:rPr>
+              <mc:AlternateContent>
+                <mc:Choice Requires="wpi">
+                  <w:drawing>
+                    <wp:anchor distT="0" distB="0" distL="114300" distR="114300" simplePos="0" relativeHeight="251699200" behindDoc="0" locked="0" layoutInCell="1" allowOverlap="1" wp14:anchorId="2D0E4B51" wp14:editId="2AA43156">
+                      <wp:simplePos x="0" y="0"/>
+                      <wp:positionH relativeFrom="column">
+                        <wp:posOffset>1496832</wp:posOffset>
+                      </wp:positionH>
+                      <wp:positionV relativeFrom="paragraph">
+                        <wp:posOffset>48943</wp:posOffset>
+                      </wp:positionV>
+                      <wp:extent cx="136800" cy="59400"/>
+                      <wp:effectExtent l="38100" t="38100" r="34925" b="36195"/>
+                      <wp:wrapNone/>
+                      <wp:docPr id="659786263" name="Ink 40"/>
+                      <wp:cNvGraphicFramePr/>
+                      <a:graphic xmlns:a="http://schemas.openxmlformats.org/drawingml/2006/main">
+                        <a:graphicData uri="http://schemas.microsoft.com/office/word/2010/wordprocessingInk">
+                          <w14:contentPart bwMode="auto" r:id="rId22">
+                            <w14:nvContentPartPr>
+                              <w14:cNvContentPartPr/>
+                            </w14:nvContentPartPr>
+                            <w14:xfrm>
+                              <a:off x="0" y="0"/>
+                              <a:ext cx="136800" cy="59400"/>
+                            </w14:xfrm>
+                          </w14:contentPart>
+                        </a:graphicData>
+                      </a:graphic>
+                    </wp:anchor>
+                  </w:drawing>
+                </mc:Choice>
+                <mc:Fallback>
+                  <w:pict>
+                    <v:shape w14:anchorId="3974EBCF" id="Ink 40" o:spid="_x0000_s1026" type="#_x0000_t75" style="position:absolute;margin-left:117.35pt;margin-top:3.35pt;width:11.75pt;height:5.7pt;z-index:251699200;visibility:visible;mso-wrap-style:square;mso-wrap-distance-left:9pt;mso-wrap-distance-top:0;mso-wrap-distance-right:9pt;mso-wrap-distance-bottom:0;mso-position-horizontal:absolute;mso-position-horizontal-relative:text;mso-position-vertical:absolute;mso-position-vertical-relative:text" o:gfxdata="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">
+                      <v:imagedata r:id="rId23" o:title=""/>
+                    </v:shape>
+                  </w:pict>
+                </mc:Fallback>
+              </mc:AlternateContent>
+            </w:r>
+            <w:r>
+              <w:rPr>
                 <w:color w:val="7030A0"/>
                 <w:lang w:val="en-US"/>
               </w:rPr>
@@ -4872,6 +5330,53 @@
                 <w:lang w:val="en-US"/>
               </w:rPr>
             </w:pPr>
+            <w:r>
+              <w:rPr>
+                <w:noProof/>
+                <w:color w:val="7030A0"/>
+                <w:lang w:val="en-US"/>
+              </w:rPr>
+              <mc:AlternateContent>
+                <mc:Choice Requires="wpi">
+                  <w:drawing>
+                    <wp:anchor distT="0" distB="0" distL="114300" distR="114300" simplePos="0" relativeHeight="251729920" behindDoc="0" locked="0" layoutInCell="1" allowOverlap="1" wp14:anchorId="39AE919C" wp14:editId="2DBBCC89">
+                      <wp:simplePos x="0" y="0"/>
+                      <wp:positionH relativeFrom="column">
+                        <wp:posOffset>1031240</wp:posOffset>
+                      </wp:positionH>
+                      <wp:positionV relativeFrom="paragraph">
+                        <wp:posOffset>-8255</wp:posOffset>
+                      </wp:positionV>
+                      <wp:extent cx="319165" cy="192390"/>
+                      <wp:effectExtent l="38100" t="38100" r="24130" b="36830"/>
+                      <wp:wrapNone/>
+                      <wp:docPr id="844492296" name="Ink 70"/>
+                      <wp:cNvGraphicFramePr/>
+                      <a:graphic xmlns:a="http://schemas.openxmlformats.org/drawingml/2006/main">
+                        <a:graphicData uri="http://schemas.microsoft.com/office/word/2010/wordprocessingInk">
+                          <w14:contentPart bwMode="auto" r:id="rId24">
+                            <w14:nvContentPartPr>
+                              <w14:cNvContentPartPr/>
+                            </w14:nvContentPartPr>
+                            <w14:xfrm>
+                              <a:off x="0" y="0"/>
+                              <a:ext cx="319165" cy="192390"/>
+                            </w14:xfrm>
+                          </w14:contentPart>
+                        </a:graphicData>
+                      </a:graphic>
+                    </wp:anchor>
+                  </w:drawing>
+                </mc:Choice>
+                <mc:Fallback>
+                  <w:pict>
+                    <v:shape w14:anchorId="4FABCFEF" id="Ink 70" o:spid="_x0000_s1026" type="#_x0000_t75" style="position:absolute;margin-left:80.7pt;margin-top:-1.15pt;width:26.15pt;height:16.15pt;z-index:251729920;visibility:visible;mso-wrap-style:square;mso-wrap-distance-left:9pt;mso-wrap-distance-top:0;mso-wrap-distance-right:9pt;mso-wrap-distance-bottom:0;mso-position-horizontal:absolute;mso-position-horizontal-relative:text;mso-position-vertical:absolute;mso-position-vertical-relative:text" o:gfxdata="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">
+                      <v:imagedata r:id="rId25" o:title=""/>
+                    </v:shape>
+                  </w:pict>
+                </mc:Fallback>
+              </mc:AlternateContent>
+            </w:r>
             <w:r>
               <w:rPr>
                 <w:color w:val="7030A0"/>
@@ -4979,6 +5484,53 @@
             </w:pPr>
             <w:r>
               <w:rPr>
+                <w:noProof/>
+                <w:color w:val="7030A0"/>
+                <w:lang w:val="en-US"/>
+              </w:rPr>
+              <mc:AlternateContent>
+                <mc:Choice Requires="wpi">
+                  <w:drawing>
+                    <wp:anchor distT="0" distB="0" distL="114300" distR="114300" simplePos="0" relativeHeight="251705344" behindDoc="0" locked="0" layoutInCell="1" allowOverlap="1" wp14:anchorId="4345BDB5" wp14:editId="13023EB2">
+                      <wp:simplePos x="0" y="0"/>
+                      <wp:positionH relativeFrom="column">
+                        <wp:posOffset>1920875</wp:posOffset>
+                      </wp:positionH>
+                      <wp:positionV relativeFrom="paragraph">
+                        <wp:posOffset>65405</wp:posOffset>
+                      </wp:positionV>
+                      <wp:extent cx="350220" cy="90775"/>
+                      <wp:effectExtent l="38100" t="38100" r="50165" b="43180"/>
+                      <wp:wrapNone/>
+                      <wp:docPr id="924159202" name="Ink 46"/>
+                      <wp:cNvGraphicFramePr/>
+                      <a:graphic xmlns:a="http://schemas.openxmlformats.org/drawingml/2006/main">
+                        <a:graphicData uri="http://schemas.microsoft.com/office/word/2010/wordprocessingInk">
+                          <w14:contentPart bwMode="auto" r:id="rId26">
+                            <w14:nvContentPartPr>
+                              <w14:cNvContentPartPr/>
+                            </w14:nvContentPartPr>
+                            <w14:xfrm>
+                              <a:off x="0" y="0"/>
+                              <a:ext cx="350220" cy="90775"/>
+                            </w14:xfrm>
+                          </w14:contentPart>
+                        </a:graphicData>
+                      </a:graphic>
+                    </wp:anchor>
+                  </w:drawing>
+                </mc:Choice>
+                <mc:Fallback>
+                  <w:pict>
+                    <v:shape w14:anchorId="7E60F308" id="Ink 46" o:spid="_x0000_s1026" type="#_x0000_t75" style="position:absolute;margin-left:150.75pt;margin-top:4.65pt;width:28.6pt;height:8.15pt;z-index:251705344;visibility:visible;mso-wrap-style:square;mso-wrap-distance-left:9pt;mso-wrap-distance-top:0;mso-wrap-distance-right:9pt;mso-wrap-distance-bottom:0;mso-position-horizontal:absolute;mso-position-horizontal-relative:text;mso-position-vertical:absolute;mso-position-vertical-relative:text" o:gfxdata="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">
+                      <v:imagedata r:id="rId27" o:title=""/>
+                    </v:shape>
+                  </w:pict>
+                </mc:Fallback>
+              </mc:AlternateContent>
+            </w:r>
+            <w:r>
+              <w:rPr>
                 <w:color w:val="7030A0"/>
                 <w:lang w:val="en-US"/>
               </w:rPr>
@@ -5066,6 +5618,100 @@
             </w:pPr>
             <w:r>
               <w:rPr>
+                <w:noProof/>
+                <w:color w:val="7030A0"/>
+                <w:lang w:val="en-US"/>
+              </w:rPr>
+              <mc:AlternateContent>
+                <mc:Choice Requires="wpi">
+                  <w:drawing>
+                    <wp:anchor distT="0" distB="0" distL="114300" distR="114300" simplePos="0" relativeHeight="251707392" behindDoc="0" locked="0" layoutInCell="1" allowOverlap="1" wp14:anchorId="1F2EB4D5" wp14:editId="393B6A07">
+                      <wp:simplePos x="0" y="0"/>
+                      <wp:positionH relativeFrom="column">
+                        <wp:posOffset>1696632</wp:posOffset>
+                      </wp:positionH>
+                      <wp:positionV relativeFrom="paragraph">
+                        <wp:posOffset>195233</wp:posOffset>
+                      </wp:positionV>
+                      <wp:extent cx="158400" cy="229680"/>
+                      <wp:effectExtent l="38100" t="38100" r="51435" b="37465"/>
+                      <wp:wrapNone/>
+                      <wp:docPr id="1903993496" name="Ink 48"/>
+                      <wp:cNvGraphicFramePr/>
+                      <a:graphic xmlns:a="http://schemas.openxmlformats.org/drawingml/2006/main">
+                        <a:graphicData uri="http://schemas.microsoft.com/office/word/2010/wordprocessingInk">
+                          <w14:contentPart bwMode="auto" r:id="rId28">
+                            <w14:nvContentPartPr>
+                              <w14:cNvContentPartPr/>
+                            </w14:nvContentPartPr>
+                            <w14:xfrm>
+                              <a:off x="0" y="0"/>
+                              <a:ext cx="158400" cy="229680"/>
+                            </w14:xfrm>
+                          </w14:contentPart>
+                        </a:graphicData>
+                      </a:graphic>
+                    </wp:anchor>
+                  </w:drawing>
+                </mc:Choice>
+                <mc:Fallback>
+                  <w:pict>
+                    <v:shape w14:anchorId="6378633C" id="Ink 48" o:spid="_x0000_s1026" type="#_x0000_t75" style="position:absolute;margin-left:133.1pt;margin-top:14.85pt;width:13.45pt;height:19.1pt;z-index:251707392;visibility:visible;mso-wrap-style:square;mso-wrap-distance-left:9pt;mso-wrap-distance-top:0;mso-wrap-distance-right:9pt;mso-wrap-distance-bottom:0;mso-position-horizontal:absolute;mso-position-horizontal-relative:text;mso-position-vertical:absolute;mso-position-vertical-relative:text" o:gfxdata="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">
+                      <v:imagedata r:id="rId29" o:title=""/>
+                    </v:shape>
+                  </w:pict>
+                </mc:Fallback>
+              </mc:AlternateContent>
+            </w:r>
+            <w:r>
+              <w:rPr>
+                <w:noProof/>
+                <w:color w:val="7030A0"/>
+                <w:lang w:val="en-US"/>
+              </w:rPr>
+              <mc:AlternateContent>
+                <mc:Choice Requires="wpi">
+                  <w:drawing>
+                    <wp:anchor distT="0" distB="0" distL="114300" distR="114300" simplePos="0" relativeHeight="251706368" behindDoc="0" locked="0" layoutInCell="1" allowOverlap="1" wp14:anchorId="61B37BD1" wp14:editId="749C1FE1">
+                      <wp:simplePos x="0" y="0"/>
+                      <wp:positionH relativeFrom="column">
+                        <wp:posOffset>1420512</wp:posOffset>
+                      </wp:positionH>
+                      <wp:positionV relativeFrom="paragraph">
+                        <wp:posOffset>283073</wp:posOffset>
+                      </wp:positionV>
+                      <wp:extent cx="98640" cy="86400"/>
+                      <wp:effectExtent l="38100" t="38100" r="34925" b="46990"/>
+                      <wp:wrapNone/>
+                      <wp:docPr id="1720574193" name="Ink 47"/>
+                      <wp:cNvGraphicFramePr/>
+                      <a:graphic xmlns:a="http://schemas.openxmlformats.org/drawingml/2006/main">
+                        <a:graphicData uri="http://schemas.microsoft.com/office/word/2010/wordprocessingInk">
+                          <w14:contentPart bwMode="auto" r:id="rId30">
+                            <w14:nvContentPartPr>
+                              <w14:cNvContentPartPr/>
+                            </w14:nvContentPartPr>
+                            <w14:xfrm>
+                              <a:off x="0" y="0"/>
+                              <a:ext cx="98640" cy="86400"/>
+                            </w14:xfrm>
+                          </w14:contentPart>
+                        </a:graphicData>
+                      </a:graphic>
+                    </wp:anchor>
+                  </w:drawing>
+                </mc:Choice>
+                <mc:Fallback>
+                  <w:pict>
+                    <v:shape w14:anchorId="0F838B67" id="Ink 47" o:spid="_x0000_s1026" type="#_x0000_t75" style="position:absolute;margin-left:111.35pt;margin-top:21.8pt;width:8.75pt;height:7.75pt;z-index:251706368;visibility:visible;mso-wrap-style:square;mso-wrap-distance-left:9pt;mso-wrap-distance-top:0;mso-wrap-distance-right:9pt;mso-wrap-distance-bottom:0;mso-position-horizontal:absolute;mso-position-horizontal-relative:text;mso-position-vertical:absolute;mso-position-vertical-relative:text" o:gfxdata="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">
+                      <v:imagedata r:id="rId31" o:title=""/>
+                    </v:shape>
+                  </w:pict>
+                </mc:Fallback>
+              </mc:AlternateContent>
+            </w:r>
+            <w:r>
+              <w:rPr>
                 <w:color w:val="7030A0"/>
                 <w:lang w:val="en-US"/>
               </w:rPr>
@@ -5170,6 +5816,53 @@
             </w:pPr>
             <w:r>
               <w:rPr>
+                <w:noProof/>
+                <w:color w:val="7030A0"/>
+                <w:lang w:val="en-US"/>
+              </w:rPr>
+              <mc:AlternateContent>
+                <mc:Choice Requires="wpi">
+                  <w:drawing>
+                    <wp:anchor distT="0" distB="0" distL="114300" distR="114300" simplePos="0" relativeHeight="251717632" behindDoc="0" locked="0" layoutInCell="1" allowOverlap="1" wp14:anchorId="3249BB59" wp14:editId="238DBFEB">
+                      <wp:simplePos x="0" y="0"/>
+                      <wp:positionH relativeFrom="column">
+                        <wp:posOffset>1563370</wp:posOffset>
+                      </wp:positionH>
+                      <wp:positionV relativeFrom="paragraph">
+                        <wp:posOffset>34925</wp:posOffset>
+                      </wp:positionV>
+                      <wp:extent cx="338085" cy="141120"/>
+                      <wp:effectExtent l="38100" t="38100" r="43180" b="49530"/>
+                      <wp:wrapNone/>
+                      <wp:docPr id="443094360" name="Ink 58"/>
+                      <wp:cNvGraphicFramePr/>
+                      <a:graphic xmlns:a="http://schemas.openxmlformats.org/drawingml/2006/main">
+                        <a:graphicData uri="http://schemas.microsoft.com/office/word/2010/wordprocessingInk">
+                          <w14:contentPart bwMode="auto" r:id="rId32">
+                            <w14:nvContentPartPr>
+                              <w14:cNvContentPartPr/>
+                            </w14:nvContentPartPr>
+                            <w14:xfrm>
+                              <a:off x="0" y="0"/>
+                              <a:ext cx="338085" cy="141120"/>
+                            </w14:xfrm>
+                          </w14:contentPart>
+                        </a:graphicData>
+                      </a:graphic>
+                    </wp:anchor>
+                  </w:drawing>
+                </mc:Choice>
+                <mc:Fallback>
+                  <w:pict>
+                    <v:shape w14:anchorId="0FCD719C" id="Ink 58" o:spid="_x0000_s1026" type="#_x0000_t75" style="position:absolute;margin-left:122.6pt;margin-top:2.25pt;width:27.6pt;height:12.1pt;z-index:251717632;visibility:visible;mso-wrap-style:square;mso-wrap-distance-left:9pt;mso-wrap-distance-top:0;mso-wrap-distance-right:9pt;mso-wrap-distance-bottom:0;mso-position-horizontal:absolute;mso-position-horizontal-relative:text;mso-position-vertical:absolute;mso-position-vertical-relative:text" o:gfxdata="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">
+                      <v:imagedata r:id="rId33" o:title=""/>
+                    </v:shape>
+                  </w:pict>
+                </mc:Fallback>
+              </mc:AlternateContent>
+            </w:r>
+            <w:r>
+              <w:rPr>
                 <w:color w:val="7030A0"/>
                 <w:lang w:val="en-US"/>
               </w:rPr>
@@ -5273,6 +5966,53 @@
             </w:pPr>
             <w:r>
               <w:rPr>
+                <w:noProof/>
+                <w:color w:val="7030A0"/>
+                <w:lang w:val="en-US"/>
+              </w:rPr>
+              <mc:AlternateContent>
+                <mc:Choice Requires="wpi">
+                  <w:drawing>
+                    <wp:anchor distT="0" distB="0" distL="114300" distR="114300" simplePos="0" relativeHeight="251716608" behindDoc="0" locked="0" layoutInCell="1" allowOverlap="1" wp14:anchorId="3F1BC334" wp14:editId="194FC037">
+                      <wp:simplePos x="0" y="0"/>
+                      <wp:positionH relativeFrom="column">
+                        <wp:posOffset>968375</wp:posOffset>
+                      </wp:positionH>
+                      <wp:positionV relativeFrom="paragraph">
+                        <wp:posOffset>212725</wp:posOffset>
+                      </wp:positionV>
+                      <wp:extent cx="442800" cy="133475"/>
+                      <wp:effectExtent l="38100" t="38100" r="52705" b="38100"/>
+                      <wp:wrapNone/>
+                      <wp:docPr id="1305859898" name="Ink 57"/>
+                      <wp:cNvGraphicFramePr/>
+                      <a:graphic xmlns:a="http://schemas.openxmlformats.org/drawingml/2006/main">
+                        <a:graphicData uri="http://schemas.microsoft.com/office/word/2010/wordprocessingInk">
+                          <w14:contentPart bwMode="auto" r:id="rId34">
+                            <w14:nvContentPartPr>
+                              <w14:cNvContentPartPr/>
+                            </w14:nvContentPartPr>
+                            <w14:xfrm>
+                              <a:off x="0" y="0"/>
+                              <a:ext cx="442800" cy="133475"/>
+                            </w14:xfrm>
+                          </w14:contentPart>
+                        </a:graphicData>
+                      </a:graphic>
+                    </wp:anchor>
+                  </w:drawing>
+                </mc:Choice>
+                <mc:Fallback>
+                  <w:pict>
+                    <v:shape w14:anchorId="37C1D060" id="Ink 57" o:spid="_x0000_s1026" type="#_x0000_t75" style="position:absolute;margin-left:75.75pt;margin-top:16.25pt;width:35.85pt;height:11.45pt;z-index:251716608;visibility:visible;mso-wrap-style:square;mso-wrap-distance-left:9pt;mso-wrap-distance-top:0;mso-wrap-distance-right:9pt;mso-wrap-distance-bottom:0;mso-position-horizontal:absolute;mso-position-horizontal-relative:text;mso-position-vertical:absolute;mso-position-vertical-relative:text" o:gfxdata="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">
+                      <v:imagedata r:id="rId35" o:title=""/>
+                    </v:shape>
+                  </w:pict>
+                </mc:Fallback>
+              </mc:AlternateContent>
+            </w:r>
+            <w:r>
+              <w:rPr>
                 <w:color w:val="7030A0"/>
                 <w:lang w:val="en-US"/>
               </w:rPr>
@@ -5450,6 +6190,53 @@
             </w:pPr>
             <w:r>
               <w:rPr>
+                <w:noProof/>
+                <w:color w:val="7030A0"/>
+                <w:lang w:val="en-US"/>
+              </w:rPr>
+              <mc:AlternateContent>
+                <mc:Choice Requires="wpi">
+                  <w:drawing>
+                    <wp:anchor distT="0" distB="0" distL="114300" distR="114300" simplePos="0" relativeHeight="251715584" behindDoc="0" locked="0" layoutInCell="1" allowOverlap="1" wp14:anchorId="259BCAFF" wp14:editId="58DFB5D6">
+                      <wp:simplePos x="0" y="0"/>
+                      <wp:positionH relativeFrom="column">
+                        <wp:posOffset>1549400</wp:posOffset>
+                      </wp:positionH>
+                      <wp:positionV relativeFrom="paragraph">
+                        <wp:posOffset>36830</wp:posOffset>
+                      </wp:positionV>
+                      <wp:extent cx="265950" cy="109080"/>
+                      <wp:effectExtent l="38100" t="38100" r="39370" b="43815"/>
+                      <wp:wrapNone/>
+                      <wp:docPr id="864818849" name="Ink 56"/>
+                      <wp:cNvGraphicFramePr/>
+                      <a:graphic xmlns:a="http://schemas.openxmlformats.org/drawingml/2006/main">
+                        <a:graphicData uri="http://schemas.microsoft.com/office/word/2010/wordprocessingInk">
+                          <w14:contentPart bwMode="auto" r:id="rId36">
+                            <w14:nvContentPartPr>
+                              <w14:cNvContentPartPr/>
+                            </w14:nvContentPartPr>
+                            <w14:xfrm>
+                              <a:off x="0" y="0"/>
+                              <a:ext cx="265950" cy="109080"/>
+                            </w14:xfrm>
+                          </w14:contentPart>
+                        </a:graphicData>
+                      </a:graphic>
+                    </wp:anchor>
+                  </w:drawing>
+                </mc:Choice>
+                <mc:Fallback>
+                  <w:pict>
+                    <v:shape w14:anchorId="5C7DF305" id="Ink 56" o:spid="_x0000_s1026" type="#_x0000_t75" style="position:absolute;margin-left:121.5pt;margin-top:2.4pt;width:21.95pt;height:9.6pt;z-index:251715584;visibility:visible;mso-wrap-style:square;mso-wrap-distance-left:9pt;mso-wrap-distance-top:0;mso-wrap-distance-right:9pt;mso-wrap-distance-bottom:0;mso-position-horizontal:absolute;mso-position-horizontal-relative:text;mso-position-vertical:absolute;mso-position-vertical-relative:text" o:gfxdata="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">
+                      <v:imagedata r:id="rId37" o:title=""/>
+                    </v:shape>
+                  </w:pict>
+                </mc:Fallback>
+              </mc:AlternateContent>
+            </w:r>
+            <w:r>
+              <w:rPr>
                 <w:color w:val="7030A0"/>
                 <w:lang w:val="en-US"/>
               </w:rPr>
@@ -5627,6 +6414,788 @@
           <w:lang w:val="en-US"/>
         </w:rPr>
       </w:pPr>
+      <w:r>
+        <w:rPr>
+          <w:noProof/>
+          <w:lang w:val="en-US"/>
+        </w:rPr>
+        <mc:AlternateContent>
+          <mc:Choice Requires="wpi">
+            <w:drawing>
+              <wp:anchor distT="0" distB="0" distL="114300" distR="114300" simplePos="0" relativeHeight="251684864" behindDoc="0" locked="0" layoutInCell="1" allowOverlap="1" wp14:anchorId="0F117B08" wp14:editId="22B46769">
+                <wp:simplePos x="0" y="0"/>
+                <wp:positionH relativeFrom="column">
+                  <wp:posOffset>-400685</wp:posOffset>
+                </wp:positionH>
+                <wp:positionV relativeFrom="paragraph">
+                  <wp:posOffset>-676910</wp:posOffset>
+                </wp:positionV>
+                <wp:extent cx="254615" cy="132480"/>
+                <wp:effectExtent l="38100" t="38100" r="31750" b="39370"/>
+                <wp:wrapNone/>
+                <wp:docPr id="481859699" name="Ink 26"/>
+                <wp:cNvGraphicFramePr/>
+                <a:graphic xmlns:a="http://schemas.openxmlformats.org/drawingml/2006/main">
+                  <a:graphicData uri="http://schemas.microsoft.com/office/word/2010/wordprocessingInk">
+                    <w14:contentPart bwMode="auto" r:id="rId38">
+                      <w14:nvContentPartPr>
+                        <w14:cNvContentPartPr/>
+                      </w14:nvContentPartPr>
+                      <w14:xfrm>
+                        <a:off x="0" y="0"/>
+                        <a:ext cx="254615" cy="132480"/>
+                      </w14:xfrm>
+                    </w14:contentPart>
+                  </a:graphicData>
+                </a:graphic>
+              </wp:anchor>
+            </w:drawing>
+          </mc:Choice>
+          <mc:Fallback>
+            <w:pict>
+              <v:shape w14:anchorId="70DA5034" id="Ink 26" o:spid="_x0000_s1026" type="#_x0000_t75" style="position:absolute;margin-left:-32.05pt;margin-top:-53.8pt;width:21.05pt;height:11.45pt;z-index:251684864;visibility:visible;mso-wrap-style:square;mso-wrap-distance-left:9pt;mso-wrap-distance-top:0;mso-wrap-distance-right:9pt;mso-wrap-distance-bottom:0;mso-position-horizontal:absolute;mso-position-horizontal-relative:text;mso-position-vertical:absolute;mso-position-vertical-relative:text" o:gfxdata="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">
+                <v:imagedata r:id="rId39" o:title=""/>
+              </v:shape>
+            </w:pict>
+          </mc:Fallback>
+        </mc:AlternateContent>
+      </w:r>
+      <w:r>
+        <w:rPr>
+          <w:noProof/>
+          <w:lang w:val="en-US"/>
+        </w:rPr>
+        <mc:AlternateContent>
+          <mc:Choice Requires="wpi">
+            <w:drawing>
+              <wp:anchor distT="0" distB="0" distL="114300" distR="114300" simplePos="0" relativeHeight="251685888" behindDoc="0" locked="0" layoutInCell="1" allowOverlap="1" wp14:anchorId="201DBD75" wp14:editId="7DEFD9A5">
+                <wp:simplePos x="0" y="0"/>
+                <wp:positionH relativeFrom="column">
+                  <wp:posOffset>-374015</wp:posOffset>
+                </wp:positionH>
+                <wp:positionV relativeFrom="paragraph">
+                  <wp:posOffset>-868045</wp:posOffset>
+                </wp:positionV>
+                <wp:extent cx="237705" cy="85320"/>
+                <wp:effectExtent l="38100" t="38100" r="29210" b="48260"/>
+                <wp:wrapNone/>
+                <wp:docPr id="1495669735" name="Ink 27"/>
+                <wp:cNvGraphicFramePr/>
+                <a:graphic xmlns:a="http://schemas.openxmlformats.org/drawingml/2006/main">
+                  <a:graphicData uri="http://schemas.microsoft.com/office/word/2010/wordprocessingInk">
+                    <w14:contentPart bwMode="auto" r:id="rId40">
+                      <w14:nvContentPartPr>
+                        <w14:cNvContentPartPr/>
+                      </w14:nvContentPartPr>
+                      <w14:xfrm>
+                        <a:off x="0" y="0"/>
+                        <a:ext cx="237705" cy="85320"/>
+                      </w14:xfrm>
+                    </w14:contentPart>
+                  </a:graphicData>
+                </a:graphic>
+              </wp:anchor>
+            </w:drawing>
+          </mc:Choice>
+          <mc:Fallback>
+            <w:pict>
+              <v:shape w14:anchorId="5CDD3A74" id="Ink 27" o:spid="_x0000_s1026" type="#_x0000_t75" style="position:absolute;margin-left:-29.95pt;margin-top:-68.85pt;width:19.7pt;height:7.7pt;z-index:251685888;visibility:visible;mso-wrap-style:square;mso-wrap-distance-left:9pt;mso-wrap-distance-top:0;mso-wrap-distance-right:9pt;mso-wrap-distance-bottom:0;mso-position-horizontal:absolute;mso-position-horizontal-relative:text;mso-position-vertical:absolute;mso-position-vertical-relative:text" o:gfxdata="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">
+                <v:imagedata r:id="rId41" o:title=""/>
+              </v:shape>
+            </w:pict>
+          </mc:Fallback>
+        </mc:AlternateContent>
+      </w:r>
+      <w:r>
+        <w:rPr>
+          <w:noProof/>
+          <w:lang w:val="en-US"/>
+        </w:rPr>
+        <mc:AlternateContent>
+          <mc:Choice Requires="wpi">
+            <w:drawing>
+              <wp:anchor distT="0" distB="0" distL="114300" distR="114300" simplePos="0" relativeHeight="251678720" behindDoc="0" locked="0" layoutInCell="1" allowOverlap="1" wp14:anchorId="1D6BBB17" wp14:editId="228B36C5">
+                <wp:simplePos x="0" y="0"/>
+                <wp:positionH relativeFrom="column">
+                  <wp:posOffset>-212078</wp:posOffset>
+                </wp:positionH>
+                <wp:positionV relativeFrom="paragraph">
+                  <wp:posOffset>-1176802</wp:posOffset>
+                </wp:positionV>
+                <wp:extent cx="56880" cy="155160"/>
+                <wp:effectExtent l="38100" t="38100" r="38735" b="35560"/>
+                <wp:wrapNone/>
+                <wp:docPr id="388978702" name="Ink 20"/>
+                <wp:cNvGraphicFramePr/>
+                <a:graphic xmlns:a="http://schemas.openxmlformats.org/drawingml/2006/main">
+                  <a:graphicData uri="http://schemas.microsoft.com/office/word/2010/wordprocessingInk">
+                    <w14:contentPart bwMode="auto" r:id="rId42">
+                      <w14:nvContentPartPr>
+                        <w14:cNvContentPartPr/>
+                      </w14:nvContentPartPr>
+                      <w14:xfrm>
+                        <a:off x="0" y="0"/>
+                        <a:ext cx="56880" cy="155160"/>
+                      </w14:xfrm>
+                    </w14:contentPart>
+                  </a:graphicData>
+                </a:graphic>
+              </wp:anchor>
+            </w:drawing>
+          </mc:Choice>
+          <mc:Fallback>
+            <w:pict>
+              <v:shape w14:anchorId="39B996C3" id="Ink 20" o:spid="_x0000_s1026" type="#_x0000_t75" style="position:absolute;margin-left:-17.2pt;margin-top:-93.15pt;width:5.5pt;height:13.2pt;z-index:251678720;visibility:visible;mso-wrap-style:square;mso-wrap-distance-left:9pt;mso-wrap-distance-top:0;mso-wrap-distance-right:9pt;mso-wrap-distance-bottom:0;mso-position-horizontal:absolute;mso-position-horizontal-relative:text;mso-position-vertical:absolute;mso-position-vertical-relative:text" o:gfxdata="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">
+                <v:imagedata r:id="rId43" o:title=""/>
+              </v:shape>
+            </w:pict>
+          </mc:Fallback>
+        </mc:AlternateContent>
+      </w:r>
+      <w:r>
+        <w:rPr>
+          <w:noProof/>
+          <w:lang w:val="en-US"/>
+        </w:rPr>
+        <mc:AlternateContent>
+          <mc:Choice Requires="wpi">
+            <w:drawing>
+              <wp:anchor distT="0" distB="0" distL="114300" distR="114300" simplePos="0" relativeHeight="251677696" behindDoc="0" locked="0" layoutInCell="1" allowOverlap="1" wp14:anchorId="336DD1C2" wp14:editId="4A669F53">
+                <wp:simplePos x="0" y="0"/>
+                <wp:positionH relativeFrom="column">
+                  <wp:posOffset>-383078</wp:posOffset>
+                </wp:positionH>
+                <wp:positionV relativeFrom="paragraph">
+                  <wp:posOffset>-1157362</wp:posOffset>
+                </wp:positionV>
+                <wp:extent cx="44280" cy="119160"/>
+                <wp:effectExtent l="38100" t="38100" r="51435" b="52705"/>
+                <wp:wrapNone/>
+                <wp:docPr id="1715094106" name="Ink 19"/>
+                <wp:cNvGraphicFramePr/>
+                <a:graphic xmlns:a="http://schemas.openxmlformats.org/drawingml/2006/main">
+                  <a:graphicData uri="http://schemas.microsoft.com/office/word/2010/wordprocessingInk">
+                    <w14:contentPart bwMode="auto" r:id="rId44">
+                      <w14:nvContentPartPr>
+                        <w14:cNvContentPartPr/>
+                      </w14:nvContentPartPr>
+                      <w14:xfrm>
+                        <a:off x="0" y="0"/>
+                        <a:ext cx="44280" cy="119160"/>
+                      </w14:xfrm>
+                    </w14:contentPart>
+                  </a:graphicData>
+                </a:graphic>
+              </wp:anchor>
+            </w:drawing>
+          </mc:Choice>
+          <mc:Fallback>
+            <w:pict>
+              <v:shape w14:anchorId="3A527315" id="Ink 19" o:spid="_x0000_s1026" type="#_x0000_t75" style="position:absolute;margin-left:-30.65pt;margin-top:-91.65pt;width:4.5pt;height:10.4pt;z-index:251677696;visibility:visible;mso-wrap-style:square;mso-wrap-distance-left:9pt;mso-wrap-distance-top:0;mso-wrap-distance-right:9pt;mso-wrap-distance-bottom:0;mso-position-horizontal:absolute;mso-position-horizontal-relative:text;mso-position-vertical:absolute;mso-position-vertical-relative:text" o:gfxdata="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">
+                <v:imagedata r:id="rId45" o:title=""/>
+              </v:shape>
+            </w:pict>
+          </mc:Fallback>
+        </mc:AlternateContent>
+      </w:r>
+      <w:r>
+        <w:rPr>
+          <w:noProof/>
+          <w:lang w:val="en-US"/>
+        </w:rPr>
+        <mc:AlternateContent>
+          <mc:Choice Requires="wpi">
+            <w:drawing>
+              <wp:anchor distT="0" distB="0" distL="114300" distR="114300" simplePos="0" relativeHeight="251675648" behindDoc="0" locked="0" layoutInCell="1" allowOverlap="1" wp14:anchorId="6E2EF178" wp14:editId="52C74C93">
+                <wp:simplePos x="0" y="0"/>
+                <wp:positionH relativeFrom="column">
+                  <wp:posOffset>-347980</wp:posOffset>
+                </wp:positionH>
+                <wp:positionV relativeFrom="paragraph">
+                  <wp:posOffset>-2273935</wp:posOffset>
+                </wp:positionV>
+                <wp:extent cx="220980" cy="299525"/>
+                <wp:effectExtent l="38100" t="38100" r="45720" b="43815"/>
+                <wp:wrapNone/>
+                <wp:docPr id="1299955476" name="Ink 17"/>
+                <wp:cNvGraphicFramePr/>
+                <a:graphic xmlns:a="http://schemas.openxmlformats.org/drawingml/2006/main">
+                  <a:graphicData uri="http://schemas.microsoft.com/office/word/2010/wordprocessingInk">
+                    <w14:contentPart bwMode="auto" r:id="rId46">
+                      <w14:nvContentPartPr>
+                        <w14:cNvContentPartPr/>
+                      </w14:nvContentPartPr>
+                      <w14:xfrm>
+                        <a:off x="0" y="0"/>
+                        <a:ext cx="220980" cy="299525"/>
+                      </w14:xfrm>
+                    </w14:contentPart>
+                  </a:graphicData>
+                </a:graphic>
+              </wp:anchor>
+            </w:drawing>
+          </mc:Choice>
+          <mc:Fallback>
+            <w:pict>
+              <v:shape w14:anchorId="7997D7AD" id="Ink 17" o:spid="_x0000_s1026" type="#_x0000_t75" style="position:absolute;margin-left:-27.9pt;margin-top:-179.55pt;width:18.35pt;height:24.6pt;z-index:251675648;visibility:visible;mso-wrap-style:square;mso-wrap-distance-left:9pt;mso-wrap-distance-top:0;mso-wrap-distance-right:9pt;mso-wrap-distance-bottom:0;mso-position-horizontal:absolute;mso-position-horizontal-relative:text;mso-position-vertical:absolute;mso-position-vertical-relative:text" o:gfxdata="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">
+                <v:imagedata r:id="rId47" o:title=""/>
+              </v:shape>
+            </w:pict>
+          </mc:Fallback>
+        </mc:AlternateContent>
+      </w:r>
+      <w:r>
+        <w:rPr>
+          <w:noProof/>
+          <w:lang w:val="en-US"/>
+        </w:rPr>
+        <mc:AlternateContent>
+          <mc:Choice Requires="wpi">
+            <w:drawing>
+              <wp:anchor distT="0" distB="0" distL="114300" distR="114300" simplePos="0" relativeHeight="251676672" behindDoc="0" locked="0" layoutInCell="1" allowOverlap="1" wp14:anchorId="1AEE78ED" wp14:editId="42D18496">
+                <wp:simplePos x="0" y="0"/>
+                <wp:positionH relativeFrom="column">
+                  <wp:posOffset>-261620</wp:posOffset>
+                </wp:positionH>
+                <wp:positionV relativeFrom="paragraph">
+                  <wp:posOffset>-3870325</wp:posOffset>
+                </wp:positionV>
+                <wp:extent cx="154305" cy="149400"/>
+                <wp:effectExtent l="38100" t="38100" r="36195" b="41275"/>
+                <wp:wrapNone/>
+                <wp:docPr id="384958478" name="Ink 18"/>
+                <wp:cNvGraphicFramePr/>
+                <a:graphic xmlns:a="http://schemas.openxmlformats.org/drawingml/2006/main">
+                  <a:graphicData uri="http://schemas.microsoft.com/office/word/2010/wordprocessingInk">
+                    <w14:contentPart bwMode="auto" r:id="rId48">
+                      <w14:nvContentPartPr>
+                        <w14:cNvContentPartPr/>
+                      </w14:nvContentPartPr>
+                      <w14:xfrm>
+                        <a:off x="0" y="0"/>
+                        <a:ext cx="154305" cy="149400"/>
+                      </w14:xfrm>
+                    </w14:contentPart>
+                  </a:graphicData>
+                </a:graphic>
+              </wp:anchor>
+            </w:drawing>
+          </mc:Choice>
+          <mc:Fallback>
+            <w:pict>
+              <v:shape w14:anchorId="292E1711" id="Ink 18" o:spid="_x0000_s1026" type="#_x0000_t75" style="position:absolute;margin-left:-21.1pt;margin-top:-305.25pt;width:13.1pt;height:12.75pt;z-index:251676672;visibility:visible;mso-wrap-style:square;mso-wrap-distance-left:9pt;mso-wrap-distance-top:0;mso-wrap-distance-right:9pt;mso-wrap-distance-bottom:0;mso-position-horizontal:absolute;mso-position-horizontal-relative:text;mso-position-vertical:absolute;mso-position-vertical-relative:text" o:gfxdata="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">
+                <v:imagedata r:id="rId49" o:title=""/>
+              </v:shape>
+            </w:pict>
+          </mc:Fallback>
+        </mc:AlternateContent>
+      </w:r>
+      <w:r>
+        <w:rPr>
+          <w:noProof/>
+          <w:lang w:val="en-US"/>
+        </w:rPr>
+        <mc:AlternateContent>
+          <mc:Choice Requires="wpi">
+            <w:drawing>
+              <wp:anchor distT="0" distB="0" distL="114300" distR="114300" simplePos="0" relativeHeight="251674624" behindDoc="0" locked="0" layoutInCell="1" allowOverlap="1" wp14:anchorId="71F0CA4D" wp14:editId="62CC380B">
+                <wp:simplePos x="0" y="0"/>
+                <wp:positionH relativeFrom="column">
+                  <wp:posOffset>-255638</wp:posOffset>
+                </wp:positionH>
+                <wp:positionV relativeFrom="paragraph">
+                  <wp:posOffset>-1407562</wp:posOffset>
+                </wp:positionV>
+                <wp:extent cx="115200" cy="119880"/>
+                <wp:effectExtent l="38100" t="38100" r="37465" b="52070"/>
+                <wp:wrapNone/>
+                <wp:docPr id="233082034" name="Ink 16"/>
+                <wp:cNvGraphicFramePr/>
+                <a:graphic xmlns:a="http://schemas.openxmlformats.org/drawingml/2006/main">
+                  <a:graphicData uri="http://schemas.microsoft.com/office/word/2010/wordprocessingInk">
+                    <w14:contentPart bwMode="auto" r:id="rId50">
+                      <w14:nvContentPartPr>
+                        <w14:cNvContentPartPr/>
+                      </w14:nvContentPartPr>
+                      <w14:xfrm>
+                        <a:off x="0" y="0"/>
+                        <a:ext cx="115200" cy="119880"/>
+                      </w14:xfrm>
+                    </w14:contentPart>
+                  </a:graphicData>
+                </a:graphic>
+              </wp:anchor>
+            </w:drawing>
+          </mc:Choice>
+          <mc:Fallback>
+            <w:pict>
+              <v:shape w14:anchorId="7DEED7FC" id="Ink 16" o:spid="_x0000_s1026" type="#_x0000_t75" style="position:absolute;margin-left:-20.65pt;margin-top:-111.35pt;width:10.05pt;height:10.45pt;z-index:251674624;visibility:visible;mso-wrap-style:square;mso-wrap-distance-left:9pt;mso-wrap-distance-top:0;mso-wrap-distance-right:9pt;mso-wrap-distance-bottom:0;mso-position-horizontal:absolute;mso-position-horizontal-relative:text;mso-position-vertical:absolute;mso-position-vertical-relative:text" o:gfxdata="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">
+                <v:imagedata r:id="rId51" o:title=""/>
+              </v:shape>
+            </w:pict>
+          </mc:Fallback>
+        </mc:AlternateContent>
+      </w:r>
+      <w:r>
+        <w:rPr>
+          <w:noProof/>
+          <w:lang w:val="en-US"/>
+        </w:rPr>
+        <mc:AlternateContent>
+          <mc:Choice Requires="wpi">
+            <w:drawing>
+              <wp:anchor distT="0" distB="0" distL="114300" distR="114300" simplePos="0" relativeHeight="251673600" behindDoc="0" locked="0" layoutInCell="1" allowOverlap="1" wp14:anchorId="2D0E86DA" wp14:editId="25D8F477">
+                <wp:simplePos x="0" y="0"/>
+                <wp:positionH relativeFrom="column">
+                  <wp:posOffset>-416558</wp:posOffset>
+                </wp:positionH>
+                <wp:positionV relativeFrom="paragraph">
+                  <wp:posOffset>-1426642</wp:posOffset>
+                </wp:positionV>
+                <wp:extent cx="19800" cy="120600"/>
+                <wp:effectExtent l="38100" t="38100" r="37465" b="51435"/>
+                <wp:wrapNone/>
+                <wp:docPr id="1982892032" name="Ink 15"/>
+                <wp:cNvGraphicFramePr/>
+                <a:graphic xmlns:a="http://schemas.openxmlformats.org/drawingml/2006/main">
+                  <a:graphicData uri="http://schemas.microsoft.com/office/word/2010/wordprocessingInk">
+                    <w14:contentPart bwMode="auto" r:id="rId52">
+                      <w14:nvContentPartPr>
+                        <w14:cNvContentPartPr/>
+                      </w14:nvContentPartPr>
+                      <w14:xfrm>
+                        <a:off x="0" y="0"/>
+                        <a:ext cx="19800" cy="120600"/>
+                      </w14:xfrm>
+                    </w14:contentPart>
+                  </a:graphicData>
+                </a:graphic>
+              </wp:anchor>
+            </w:drawing>
+          </mc:Choice>
+          <mc:Fallback>
+            <w:pict>
+              <v:shape w14:anchorId="2C9B9BB2" id="Ink 15" o:spid="_x0000_s1026" type="#_x0000_t75" style="position:absolute;margin-left:-33.3pt;margin-top:-112.85pt;width:2.5pt;height:10.5pt;z-index:251673600;visibility:visible;mso-wrap-style:square;mso-wrap-distance-left:9pt;mso-wrap-distance-top:0;mso-wrap-distance-right:9pt;mso-wrap-distance-bottom:0;mso-position-horizontal:absolute;mso-position-horizontal-relative:text;mso-position-vertical:absolute;mso-position-vertical-relative:text" o:gfxdata="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">
+                <v:imagedata r:id="rId53" o:title=""/>
+              </v:shape>
+            </w:pict>
+          </mc:Fallback>
+        </mc:AlternateContent>
+      </w:r>
+      <w:r>
+        <w:rPr>
+          <w:noProof/>
+          <w:lang w:val="en-US"/>
+        </w:rPr>
+        <mc:AlternateContent>
+          <mc:Choice Requires="wpi">
+            <w:drawing>
+              <wp:anchor distT="0" distB="0" distL="114300" distR="114300" simplePos="0" relativeHeight="251672576" behindDoc="0" locked="0" layoutInCell="1" allowOverlap="1" wp14:anchorId="2393DC8A" wp14:editId="54920875">
+                <wp:simplePos x="0" y="0"/>
+                <wp:positionH relativeFrom="column">
+                  <wp:posOffset>-162758</wp:posOffset>
+                </wp:positionH>
+                <wp:positionV relativeFrom="paragraph">
+                  <wp:posOffset>-1830922</wp:posOffset>
+                </wp:positionV>
+                <wp:extent cx="35640" cy="142200"/>
+                <wp:effectExtent l="38100" t="38100" r="40640" b="48895"/>
+                <wp:wrapNone/>
+                <wp:docPr id="920234170" name="Ink 14"/>
+                <wp:cNvGraphicFramePr/>
+                <a:graphic xmlns:a="http://schemas.openxmlformats.org/drawingml/2006/main">
+                  <a:graphicData uri="http://schemas.microsoft.com/office/word/2010/wordprocessingInk">
+                    <w14:contentPart bwMode="auto" r:id="rId54">
+                      <w14:nvContentPartPr>
+                        <w14:cNvContentPartPr/>
+                      </w14:nvContentPartPr>
+                      <w14:xfrm>
+                        <a:off x="0" y="0"/>
+                        <a:ext cx="35640" cy="142200"/>
+                      </w14:xfrm>
+                    </w14:contentPart>
+                  </a:graphicData>
+                </a:graphic>
+              </wp:anchor>
+            </w:drawing>
+          </mc:Choice>
+          <mc:Fallback>
+            <w:pict>
+              <v:shape w14:anchorId="25E54892" id="Ink 14" o:spid="_x0000_s1026" type="#_x0000_t75" style="position:absolute;margin-left:-13.3pt;margin-top:-144.65pt;width:3.75pt;height:12.2pt;z-index:251672576;visibility:visible;mso-wrap-style:square;mso-wrap-distance-left:9pt;mso-wrap-distance-top:0;mso-wrap-distance-right:9pt;mso-wrap-distance-bottom:0;mso-position-horizontal:absolute;mso-position-horizontal-relative:text;mso-position-vertical:absolute;mso-position-vertical-relative:text" o:gfxdata="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">
+                <v:imagedata r:id="rId55" o:title=""/>
+              </v:shape>
+            </w:pict>
+          </mc:Fallback>
+        </mc:AlternateContent>
+      </w:r>
+      <w:r>
+        <w:rPr>
+          <w:noProof/>
+          <w:lang w:val="en-US"/>
+        </w:rPr>
+        <mc:AlternateContent>
+          <mc:Choice Requires="wpi">
+            <w:drawing>
+              <wp:anchor distT="0" distB="0" distL="114300" distR="114300" simplePos="0" relativeHeight="251671552" behindDoc="0" locked="0" layoutInCell="1" allowOverlap="1" wp14:anchorId="10647809" wp14:editId="4B5ECE6D">
+                <wp:simplePos x="0" y="0"/>
+                <wp:positionH relativeFrom="column">
+                  <wp:posOffset>-319718</wp:posOffset>
+                </wp:positionH>
+                <wp:positionV relativeFrom="paragraph">
+                  <wp:posOffset>-1859722</wp:posOffset>
+                </wp:positionV>
+                <wp:extent cx="10440" cy="144720"/>
+                <wp:effectExtent l="38100" t="38100" r="46990" b="46355"/>
+                <wp:wrapNone/>
+                <wp:docPr id="2092615802" name="Ink 13"/>
+                <wp:cNvGraphicFramePr/>
+                <a:graphic xmlns:a="http://schemas.openxmlformats.org/drawingml/2006/main">
+                  <a:graphicData uri="http://schemas.microsoft.com/office/word/2010/wordprocessingInk">
+                    <w14:contentPart bwMode="auto" r:id="rId56">
+                      <w14:nvContentPartPr>
+                        <w14:cNvContentPartPr/>
+                      </w14:nvContentPartPr>
+                      <w14:xfrm>
+                        <a:off x="0" y="0"/>
+                        <a:ext cx="10440" cy="144720"/>
+                      </w14:xfrm>
+                    </w14:contentPart>
+                  </a:graphicData>
+                </a:graphic>
+              </wp:anchor>
+            </w:drawing>
+          </mc:Choice>
+          <mc:Fallback>
+            <w:pict>
+              <v:shape w14:anchorId="7366E37A" id="Ink 13" o:spid="_x0000_s1026" type="#_x0000_t75" style="position:absolute;margin-left:-25.65pt;margin-top:-146.95pt;width:1.8pt;height:12.4pt;z-index:251671552;visibility:visible;mso-wrap-style:square;mso-wrap-distance-left:9pt;mso-wrap-distance-top:0;mso-wrap-distance-right:9pt;mso-wrap-distance-bottom:0;mso-position-horizontal:absolute;mso-position-horizontal-relative:text;mso-position-vertical:absolute;mso-position-vertical-relative:text" o:gfxdata="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">
+                <v:imagedata r:id="rId57" o:title=""/>
+              </v:shape>
+            </w:pict>
+          </mc:Fallback>
+        </mc:AlternateContent>
+      </w:r>
+      <w:r>
+        <w:rPr>
+          <w:noProof/>
+          <w:lang w:val="en-US"/>
+        </w:rPr>
+        <mc:AlternateContent>
+          <mc:Choice Requires="wpi">
+            <w:drawing>
+              <wp:anchor distT="0" distB="0" distL="114300" distR="114300" simplePos="0" relativeHeight="251667456" behindDoc="0" locked="0" layoutInCell="1" allowOverlap="1" wp14:anchorId="3B7548FB" wp14:editId="1D3541DF">
+                <wp:simplePos x="0" y="0"/>
+                <wp:positionH relativeFrom="column">
+                  <wp:posOffset>-364718</wp:posOffset>
+                </wp:positionH>
+                <wp:positionV relativeFrom="paragraph">
+                  <wp:posOffset>-2639122</wp:posOffset>
+                </wp:positionV>
+                <wp:extent cx="209880" cy="252720"/>
+                <wp:effectExtent l="38100" t="38100" r="38100" b="52705"/>
+                <wp:wrapNone/>
+                <wp:docPr id="748235791" name="Ink 9"/>
+                <wp:cNvGraphicFramePr/>
+                <a:graphic xmlns:a="http://schemas.openxmlformats.org/drawingml/2006/main">
+                  <a:graphicData uri="http://schemas.microsoft.com/office/word/2010/wordprocessingInk">
+                    <w14:contentPart bwMode="auto" r:id="rId58">
+                      <w14:nvContentPartPr>
+                        <w14:cNvContentPartPr/>
+                      </w14:nvContentPartPr>
+                      <w14:xfrm>
+                        <a:off x="0" y="0"/>
+                        <a:ext cx="209880" cy="252720"/>
+                      </w14:xfrm>
+                    </w14:contentPart>
+                  </a:graphicData>
+                </a:graphic>
+              </wp:anchor>
+            </w:drawing>
+          </mc:Choice>
+          <mc:Fallback>
+            <w:pict>
+              <v:shape w14:anchorId="763697C9" id="Ink 9" o:spid="_x0000_s1026" type="#_x0000_t75" style="position:absolute;margin-left:-29.2pt;margin-top:-208.3pt;width:17.55pt;height:20.9pt;z-index:251667456;visibility:visible;mso-wrap-style:square;mso-wrap-distance-left:9pt;mso-wrap-distance-top:0;mso-wrap-distance-right:9pt;mso-wrap-distance-bottom:0;mso-position-horizontal:absolute;mso-position-horizontal-relative:text;mso-position-vertical:absolute;mso-position-vertical-relative:text" o:gfxdata="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">
+                <v:imagedata r:id="rId59" o:title=""/>
+              </v:shape>
+            </w:pict>
+          </mc:Fallback>
+        </mc:AlternateContent>
+      </w:r>
+      <w:r>
+        <w:rPr>
+          <w:noProof/>
+          <w:lang w:val="en-US"/>
+        </w:rPr>
+        <mc:AlternateContent>
+          <mc:Choice Requires="wpi">
+            <w:drawing>
+              <wp:anchor distT="0" distB="0" distL="114300" distR="114300" simplePos="0" relativeHeight="251666432" behindDoc="0" locked="0" layoutInCell="1" allowOverlap="1" wp14:anchorId="618D0919" wp14:editId="0F9B3195">
+                <wp:simplePos x="0" y="0"/>
+                <wp:positionH relativeFrom="column">
+                  <wp:posOffset>-344918</wp:posOffset>
+                </wp:positionH>
+                <wp:positionV relativeFrom="paragraph">
+                  <wp:posOffset>-2937562</wp:posOffset>
+                </wp:positionV>
+                <wp:extent cx="205560" cy="152280"/>
+                <wp:effectExtent l="38100" t="38100" r="42545" b="38735"/>
+                <wp:wrapNone/>
+                <wp:docPr id="821857667" name="Ink 8"/>
+                <wp:cNvGraphicFramePr/>
+                <a:graphic xmlns:a="http://schemas.openxmlformats.org/drawingml/2006/main">
+                  <a:graphicData uri="http://schemas.microsoft.com/office/word/2010/wordprocessingInk">
+                    <w14:contentPart bwMode="auto" r:id="rId60">
+                      <w14:nvContentPartPr>
+                        <w14:cNvContentPartPr/>
+                      </w14:nvContentPartPr>
+                      <w14:xfrm>
+                        <a:off x="0" y="0"/>
+                        <a:ext cx="205560" cy="152280"/>
+                      </w14:xfrm>
+                    </w14:contentPart>
+                  </a:graphicData>
+                </a:graphic>
+              </wp:anchor>
+            </w:drawing>
+          </mc:Choice>
+          <mc:Fallback>
+            <w:pict>
+              <v:shape w14:anchorId="43A18FB8" id="Ink 8" o:spid="_x0000_s1026" type="#_x0000_t75" style="position:absolute;margin-left:-27.65pt;margin-top:-231.8pt;width:17.2pt;height:13pt;z-index:251666432;visibility:visible;mso-wrap-style:square;mso-wrap-distance-left:9pt;mso-wrap-distance-top:0;mso-wrap-distance-right:9pt;mso-wrap-distance-bottom:0;mso-position-horizontal:absolute;mso-position-horizontal-relative:text;mso-position-vertical:absolute;mso-position-vertical-relative:text" o:gfxdata="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">
+                <v:imagedata r:id="rId61" o:title=""/>
+              </v:shape>
+            </w:pict>
+          </mc:Fallback>
+        </mc:AlternateContent>
+      </w:r>
+      <w:r>
+        <w:rPr>
+          <w:noProof/>
+          <w:lang w:val="en-US"/>
+        </w:rPr>
+        <mc:AlternateContent>
+          <mc:Choice Requires="wpi">
+            <w:drawing>
+              <wp:anchor distT="0" distB="0" distL="114300" distR="114300" simplePos="0" relativeHeight="251665408" behindDoc="0" locked="0" layoutInCell="1" allowOverlap="1" wp14:anchorId="00887CC4" wp14:editId="0B74F010">
+                <wp:simplePos x="0" y="0"/>
+                <wp:positionH relativeFrom="column">
+                  <wp:posOffset>-262478</wp:posOffset>
+                </wp:positionH>
+                <wp:positionV relativeFrom="paragraph">
+                  <wp:posOffset>-3283882</wp:posOffset>
+                </wp:positionV>
+                <wp:extent cx="183600" cy="196920"/>
+                <wp:effectExtent l="38100" t="38100" r="26035" b="50800"/>
+                <wp:wrapNone/>
+                <wp:docPr id="1265310563" name="Ink 7"/>
+                <wp:cNvGraphicFramePr/>
+                <a:graphic xmlns:a="http://schemas.openxmlformats.org/drawingml/2006/main">
+                  <a:graphicData uri="http://schemas.microsoft.com/office/word/2010/wordprocessingInk">
+                    <w14:contentPart bwMode="auto" r:id="rId62">
+                      <w14:nvContentPartPr>
+                        <w14:cNvContentPartPr/>
+                      </w14:nvContentPartPr>
+                      <w14:xfrm>
+                        <a:off x="0" y="0"/>
+                        <a:ext cx="183600" cy="196920"/>
+                      </w14:xfrm>
+                    </w14:contentPart>
+                  </a:graphicData>
+                </a:graphic>
+              </wp:anchor>
+            </w:drawing>
+          </mc:Choice>
+          <mc:Fallback>
+            <w:pict>
+              <v:shape w14:anchorId="1B48BE0C" id="Ink 7" o:spid="_x0000_s1026" type="#_x0000_t75" style="position:absolute;margin-left:-21.15pt;margin-top:-259.05pt;width:15.4pt;height:16.45pt;z-index:251665408;visibility:visible;mso-wrap-style:square;mso-wrap-distance-left:9pt;mso-wrap-distance-top:0;mso-wrap-distance-right:9pt;mso-wrap-distance-bottom:0;mso-position-horizontal:absolute;mso-position-horizontal-relative:text;mso-position-vertical:absolute;mso-position-vertical-relative:text" o:gfxdata="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">
+                <v:imagedata r:id="rId63" o:title=""/>
+              </v:shape>
+            </w:pict>
+          </mc:Fallback>
+        </mc:AlternateContent>
+      </w:r>
+      <w:r>
+        <w:rPr>
+          <w:noProof/>
+          <w:lang w:val="en-US"/>
+        </w:rPr>
+        <mc:AlternateContent>
+          <mc:Choice Requires="wpi">
+            <w:drawing>
+              <wp:anchor distT="0" distB="0" distL="114300" distR="114300" simplePos="0" relativeHeight="251664384" behindDoc="0" locked="0" layoutInCell="1" allowOverlap="1" wp14:anchorId="297326F0" wp14:editId="443D3A7B">
+                <wp:simplePos x="0" y="0"/>
+                <wp:positionH relativeFrom="column">
+                  <wp:posOffset>-273638</wp:posOffset>
+                </wp:positionH>
+                <wp:positionV relativeFrom="paragraph">
+                  <wp:posOffset>-3572962</wp:posOffset>
+                </wp:positionV>
+                <wp:extent cx="141480" cy="155520"/>
+                <wp:effectExtent l="19050" t="38100" r="49530" b="35560"/>
+                <wp:wrapNone/>
+                <wp:docPr id="1961494526" name="Ink 6"/>
+                <wp:cNvGraphicFramePr/>
+                <a:graphic xmlns:a="http://schemas.openxmlformats.org/drawingml/2006/main">
+                  <a:graphicData uri="http://schemas.microsoft.com/office/word/2010/wordprocessingInk">
+                    <w14:contentPart bwMode="auto" r:id="rId64">
+                      <w14:nvContentPartPr>
+                        <w14:cNvContentPartPr/>
+                      </w14:nvContentPartPr>
+                      <w14:xfrm>
+                        <a:off x="0" y="0"/>
+                        <a:ext cx="141480" cy="155520"/>
+                      </w14:xfrm>
+                    </w14:contentPart>
+                  </a:graphicData>
+                </a:graphic>
+              </wp:anchor>
+            </w:drawing>
+          </mc:Choice>
+          <mc:Fallback>
+            <w:pict>
+              <v:shape w14:anchorId="5EF18239" id="Ink 6" o:spid="_x0000_s1026" type="#_x0000_t75" style="position:absolute;margin-left:-22.05pt;margin-top:-281.85pt;width:12.15pt;height:13.25pt;z-index:251664384;visibility:visible;mso-wrap-style:square;mso-wrap-distance-left:9pt;mso-wrap-distance-top:0;mso-wrap-distance-right:9pt;mso-wrap-distance-bottom:0;mso-position-horizontal:absolute;mso-position-horizontal-relative:text;mso-position-vertical:absolute;mso-position-vertical-relative:text" o:gfxdata="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">
+                <v:imagedata r:id="rId65" o:title=""/>
+              </v:shape>
+            </w:pict>
+          </mc:Fallback>
+        </mc:AlternateContent>
+      </w:r>
+      <w:r>
+        <w:rPr>
+          <w:noProof/>
+          <w:lang w:val="en-US"/>
+        </w:rPr>
+        <mc:AlternateContent>
+          <mc:Choice Requires="wpi">
+            <w:drawing>
+              <wp:anchor distT="0" distB="0" distL="114300" distR="114300" simplePos="0" relativeHeight="251661312" behindDoc="0" locked="0" layoutInCell="1" allowOverlap="1" wp14:anchorId="249C3230" wp14:editId="1A7B1E57">
+                <wp:simplePos x="0" y="0"/>
+                <wp:positionH relativeFrom="column">
+                  <wp:posOffset>-146558</wp:posOffset>
+                </wp:positionH>
+                <wp:positionV relativeFrom="paragraph">
+                  <wp:posOffset>-4189282</wp:posOffset>
+                </wp:positionV>
+                <wp:extent cx="108000" cy="167040"/>
+                <wp:effectExtent l="38100" t="38100" r="44450" b="42545"/>
+                <wp:wrapNone/>
+                <wp:docPr id="1274415996" name="Ink 3"/>
+                <wp:cNvGraphicFramePr/>
+                <a:graphic xmlns:a="http://schemas.openxmlformats.org/drawingml/2006/main">
+                  <a:graphicData uri="http://schemas.microsoft.com/office/word/2010/wordprocessingInk">
+                    <w14:contentPart bwMode="auto" r:id="rId66">
+                      <w14:nvContentPartPr>
+                        <w14:cNvContentPartPr/>
+                      </w14:nvContentPartPr>
+                      <w14:xfrm>
+                        <a:off x="0" y="0"/>
+                        <a:ext cx="108000" cy="167040"/>
+                      </w14:xfrm>
+                    </w14:contentPart>
+                  </a:graphicData>
+                </a:graphic>
+              </wp:anchor>
+            </w:drawing>
+          </mc:Choice>
+          <mc:Fallback>
+            <w:pict>
+              <v:shape w14:anchorId="0FCA1591" id="Ink 3" o:spid="_x0000_s1026" type="#_x0000_t75" style="position:absolute;margin-left:-12.05pt;margin-top:-330.35pt;width:9.45pt;height:14.1pt;z-index:251661312;visibility:visible;mso-wrap-style:square;mso-wrap-distance-left:9pt;mso-wrap-distance-top:0;mso-wrap-distance-right:9pt;mso-wrap-distance-bottom:0;mso-position-horizontal:absolute;mso-position-horizontal-relative:text;mso-position-vertical:absolute;mso-position-vertical-relative:text" o:gfxdata="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">
+                <v:imagedata r:id="rId67" o:title=""/>
+              </v:shape>
+            </w:pict>
+          </mc:Fallback>
+        </mc:AlternateContent>
+      </w:r>
+      <w:r>
+        <w:rPr>
+          <w:noProof/>
+          <w:lang w:val="en-US"/>
+        </w:rPr>
+        <mc:AlternateContent>
+          <mc:Choice Requires="wpi">
+            <w:drawing>
+              <wp:anchor distT="0" distB="0" distL="114300" distR="114300" simplePos="0" relativeHeight="251660288" behindDoc="0" locked="0" layoutInCell="1" allowOverlap="1" wp14:anchorId="32DBA107" wp14:editId="2904448D">
+                <wp:simplePos x="0" y="0"/>
+                <wp:positionH relativeFrom="column">
+                  <wp:posOffset>-233318</wp:posOffset>
+                </wp:positionH>
+                <wp:positionV relativeFrom="paragraph">
+                  <wp:posOffset>-4361722</wp:posOffset>
+                </wp:positionV>
+                <wp:extent cx="105480" cy="69480"/>
+                <wp:effectExtent l="38100" t="38100" r="46990" b="45085"/>
+                <wp:wrapNone/>
+                <wp:docPr id="30704654" name="Ink 2"/>
+                <wp:cNvGraphicFramePr/>
+                <a:graphic xmlns:a="http://schemas.openxmlformats.org/drawingml/2006/main">
+                  <a:graphicData uri="http://schemas.microsoft.com/office/word/2010/wordprocessingInk">
+                    <w14:contentPart bwMode="auto" r:id="rId68">
+                      <w14:nvContentPartPr>
+                        <w14:cNvContentPartPr/>
+                      </w14:nvContentPartPr>
+                      <w14:xfrm>
+                        <a:off x="0" y="0"/>
+                        <a:ext cx="105480" cy="69480"/>
+                      </w14:xfrm>
+                    </w14:contentPart>
+                  </a:graphicData>
+                </a:graphic>
+              </wp:anchor>
+            </w:drawing>
+          </mc:Choice>
+          <mc:Fallback>
+            <w:pict>
+              <v:shape w14:anchorId="372FE58C" id="Ink 2" o:spid="_x0000_s1026" type="#_x0000_t75" style="position:absolute;margin-left:-18.85pt;margin-top:-343.95pt;width:9.25pt;height:6.45pt;z-index:251660288;visibility:visible;mso-wrap-style:square;mso-wrap-distance-left:9pt;mso-wrap-distance-top:0;mso-wrap-distance-right:9pt;mso-wrap-distance-bottom:0;mso-position-horizontal:absolute;mso-position-horizontal-relative:text;mso-position-vertical:absolute;mso-position-vertical-relative:text" o:gfxdata="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">
+                <v:imagedata r:id="rId69" o:title=""/>
+              </v:shape>
+            </w:pict>
+          </mc:Fallback>
+        </mc:AlternateContent>
+      </w:r>
+      <w:r>
+        <w:rPr>
+          <w:noProof/>
+          <w:lang w:val="en-US"/>
+        </w:rPr>
+        <mc:AlternateContent>
+          <mc:Choice Requires="wpi">
+            <w:drawing>
+              <wp:anchor distT="0" distB="0" distL="114300" distR="114300" simplePos="0" relativeHeight="251659264" behindDoc="0" locked="0" layoutInCell="1" allowOverlap="1" wp14:anchorId="70147D69" wp14:editId="60205E75">
+                <wp:simplePos x="0" y="0"/>
+                <wp:positionH relativeFrom="column">
+                  <wp:posOffset>-166358</wp:posOffset>
+                </wp:positionH>
+                <wp:positionV relativeFrom="paragraph">
+                  <wp:posOffset>-4582762</wp:posOffset>
+                </wp:positionV>
+                <wp:extent cx="10440" cy="95040"/>
+                <wp:effectExtent l="38100" t="38100" r="46990" b="38735"/>
+                <wp:wrapNone/>
+                <wp:docPr id="52810139" name="Ink 1"/>
+                <wp:cNvGraphicFramePr/>
+                <a:graphic xmlns:a="http://schemas.openxmlformats.org/drawingml/2006/main">
+                  <a:graphicData uri="http://schemas.microsoft.com/office/word/2010/wordprocessingInk">
+                    <w14:contentPart bwMode="auto" r:id="rId70">
+                      <w14:nvContentPartPr>
+                        <w14:cNvContentPartPr/>
+                      </w14:nvContentPartPr>
+                      <w14:xfrm>
+                        <a:off x="0" y="0"/>
+                        <a:ext cx="10440" cy="95040"/>
+                      </w14:xfrm>
+                    </w14:contentPart>
+                  </a:graphicData>
+                </a:graphic>
+              </wp:anchor>
+            </w:drawing>
+          </mc:Choice>
+          <mc:Fallback>
+            <w:pict>
+              <v:shape w14:anchorId="208CA1AB" id="Ink 1" o:spid="_x0000_s1026" type="#_x0000_t75" style="position:absolute;margin-left:-13.6pt;margin-top:-361.35pt;width:1.8pt;height:8.5pt;z-index:251659264;visibility:visible;mso-wrap-style:square;mso-wrap-distance-left:9pt;mso-wrap-distance-top:0;mso-wrap-distance-right:9pt;mso-wrap-distance-bottom:0;mso-position-horizontal:absolute;mso-position-horizontal-relative:text;mso-position-vertical:absolute;mso-position-vertical-relative:text" o:gfxdata="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">
+                <v:imagedata r:id="rId71" o:title=""/>
+              </v:shape>
+            </w:pict>
+          </mc:Fallback>
+        </mc:AlternateContent>
+      </w:r>
     </w:p>
     <w:sectPr>
       <w:pgSz w:w="15840" w:h="12240" w:orient="landscape"/>
@@ -6264,6 +7833,951 @@
 </w:styles>
 </file>
 
+<file path=word/ink/ink1.xml><?xml version="1.0" encoding="utf-8"?>
+<inkml:ink xmlns:inkml="http://www.w3.org/2003/InkML">
+  <inkml:definitions>
+    <inkml:context xml:id="ctx0">
+      <inkml:inkSource xml:id="inkSrc0">
+        <inkml:traceFormat>
+          <inkml:channel name="X" type="integer" min="-2.14748E9" max="2.14748E9" units="cm"/>
+          <inkml:channel name="Y" type="integer" min="-2.14748E9" max="2.14748E9" units="cm"/>
+          <inkml:channel name="F" type="integer" max="32767" units="dev"/>
+        </inkml:traceFormat>
+        <inkml:channelProperties>
+          <inkml:channelProperty channel="X" name="resolution" value="1000" units="1/cm"/>
+          <inkml:channelProperty channel="Y" name="resolution" value="1000" units="1/cm"/>
+          <inkml:channelProperty channel="F" name="resolution" value="0" units="1/dev"/>
+        </inkml:channelProperties>
+      </inkml:inkSource>
+      <inkml:timestamp xml:id="ts0" timeString="2023-12-07T02:32:44.048"/>
+    </inkml:context>
+    <inkml:brush xml:id="br0">
+      <inkml:brushProperty name="width" value="0.035" units="cm"/>
+      <inkml:brushProperty name="height" value="0.035" units="cm"/>
+      <inkml:brushProperty name="color" value="#FF0066"/>
+    </inkml:brush>
+  </inkml:definitions>
+  <inkml:trace contextRef="#ctx0" brushRef="#br0">0 1 24575,'0'9'0,"0"7"0,0 6 0,0 4 0,0 6 0,0 3 0,0-1 0,0-6-8191</inkml:trace>
+  <inkml:trace contextRef="#ctx0" brushRef="#br0" timeOffset="1464.16">269 55 24575,'-10'12'0,"1"0"0,1 1 0,0 0 0,1 0 0,0 1 0,1 0 0,0 0 0,1 1 0,-4 24 0,5-22 0,1 1 0,0-1 0,2 1 0,0 0 0,1 0 0,3 23 0,-2-37 0,-1 0 0,1 1 0,0-1 0,1 1 0,-1-1 0,0 0 0,1 0 0,0 0 0,0 0 0,1 0 0,-1 0 0,1 0 0,-1-1 0,1 0 0,0 1 0,1-1 0,-1 0 0,0 0 0,1-1 0,0 1 0,-1-1 0,1 1 0,0-1 0,0 0 0,1-1 0,-1 1 0,0-1 0,0 0 0,8 1 0,-2-1 0,0-1 0,0 0 0,0 0 0,0-1 0,0 0 0,0-1 0,-1 0 0,1-1 0,0 0 0,-1-1 0,12-5 0,-7 2 0,0-1 0,0-1 0,0-1 0,-1 1 0,-1-2 0,14-13 0,-26 24 0,1-1 0,-1 1 0,1-1 0,-1 1 0,1-1 0,-1 1 0,1-1 0,-1 1 0,1-1 0,-1 0 0,0 1 0,1-1 0,-1 1 0,0-1 0,1 0 0,-1 0 0,0 1 0,0-1 0,0 0 0,0 1 0,0-1 0,0 0 0,0 0 0,0 1 0,0-1 0,0 0 0,0 1 0,0-1 0,-1-1 0,0 1 0,0 0 0,0 0 0,0 0 0,0 0 0,0 1 0,0-1 0,0 0 0,-1 1 0,1-1 0,0 1 0,0-1 0,-1 1 0,1-1 0,-3 1 0,-53-3 0,52 3 0,-80 1-1365,61 0-5461</inkml:trace>
+</inkml:ink>
+</file>
+
+<file path=word/ink/ink10.xml><?xml version="1.0" encoding="utf-8"?>
+<inkml:ink xmlns:inkml="http://www.w3.org/2003/InkML">
+  <inkml:definitions>
+    <inkml:context xml:id="ctx0">
+      <inkml:inkSource xml:id="inkSrc0">
+        <inkml:traceFormat>
+          <inkml:channel name="X" type="integer" min="-2.14748E9" max="2.14748E9" units="cm"/>
+          <inkml:channel name="Y" type="integer" min="-2.14748E9" max="2.14748E9" units="cm"/>
+          <inkml:channel name="F" type="integer" max="32767" units="dev"/>
+        </inkml:traceFormat>
+        <inkml:channelProperties>
+          <inkml:channelProperty channel="X" name="resolution" value="1000" units="1/cm"/>
+          <inkml:channelProperty channel="Y" name="resolution" value="1000" units="1/cm"/>
+          <inkml:channelProperty channel="F" name="resolution" value="0" units="1/dev"/>
+        </inkml:channelProperties>
+      </inkml:inkSource>
+      <inkml:timestamp xml:id="ts0" timeString="2023-12-07T02:33:20.569"/>
+    </inkml:context>
+    <inkml:brush xml:id="br0">
+      <inkml:brushProperty name="width" value="0.035" units="cm"/>
+      <inkml:brushProperty name="height" value="0.035" units="cm"/>
+      <inkml:brushProperty name="color" value="#FF0066"/>
+    </inkml:brush>
+  </inkml:definitions>
+  <inkml:trace contextRef="#ctx0" brushRef="#br0">22 1 24575,'27'0'0,"0"1"0,0 1 0,0 2 0,-1 1 0,42 12 0,-64-15 0,0-1 0,0 1 0,-1 0 0,1 0 0,0 0 0,-1 1 0,1-1 0,-1 1 0,0 0 0,0 0 0,0 0 0,0 1 0,-1-1 0,1 0 0,-1 1 0,0 0 0,0-1 0,0 1 0,1 4 0,-2-5 0,-1 0 0,1 0 0,-1-1 0,0 1 0,0 0 0,0 0 0,0 0 0,0-1 0,-1 1 0,1 0 0,-1 0 0,0-1 0,0 1 0,0 0 0,0-1 0,0 1 0,-1-1 0,1 0 0,-1 1 0,1-1 0,-1 0 0,0 0 0,0 0 0,0 0 0,0 0 0,0 0 0,0 0 0,-1-1 0,-3 2 0,-23 14 0,-1-3 0,-33 12 0,16-7 0,46-18 0,0-1 0,0 0 0,0 0 0,1 0 0,-1 0 0,0 0 0,0 1 0,1-1 0,-1 0 0,0 1 0,1-1 0,-1 0 0,0 1 0,1-1 0,-1 1 0,1-1 0,-1 1 0,1 0 0,-1-1 0,1 1 0,-1-1 0,1 1 0,-1 0 0,1-1 0,0 1 0,-1 0 0,1 0 0,0-1 0,0 1 0,-1 0 0,1 0 0,0-1 0,0 1 0,0 0 0,0 1 0,1 0 0,1-1 0,-1 1 0,1-1 0,-1 1 0,1-1 0,0 0 0,0 1 0,-1-1 0,1 0 0,0 0 0,0 0 0,4 1 0,72 19 0,-74-20 0,38 5 0,-33-6 0,-1 1 0,0 0 0,1 0 0,-1 1 0,0 0 0,1 0 0,-1 1 0,0 0 0,-1 0 0,1 1 0,8 5 0,-16-8 0,1 0 0,-1 0 0,1 0 0,-1 0 0,1 0 0,-1 0 0,0 0 0,0 1 0,1-1 0,-1 0 0,0 0 0,0 0 0,0 0 0,0 0 0,0 0 0,0 0 0,-1 1 0,1-1 0,0 0 0,-1 0 0,1 0 0,0 0 0,-1 0 0,0 0 0,1 0 0,-1 0 0,1 0 0,-1 0 0,0-1 0,0 2 0,-27 29 0,25-28 0,-5 4 11,-1 0 0,0 0 0,0-1 0,-1 0 0,0-1 0,0 0-1,0 0 1,-1-1 0,0 0 0,-13 2 0,-3 0-382,0-2-1,0-1 1,-28 0 0,28-2-6455</inkml:trace>
+  <inkml:trace contextRef="#ctx0" brushRef="#br0" timeOffset="1016.77">691 533 24575,'-1'-6'0,"-1"0"0,0 0 0,0 0 0,-1 0 0,1 0 0,-1 1 0,0-1 0,-1 1 0,1 0 0,-1 0 0,-6-6 0,-13-22 0,15 19 0,1 0 0,0-1 0,1 0 0,1 0 0,0 0 0,-3-17 0,8 27 0,-1 0 0,0 0 0,1 0 0,0 1 0,0-1 0,1 0 0,-1 0 0,1 0 0,0 0 0,0 1 0,1-1 0,-1 0 0,1 1 0,0-1 0,0 1 0,1 0 0,-1 0 0,1-1 0,0 2 0,0-1 0,0 0 0,1 1 0,6-6 0,8-4 0,0 1 0,35-17 0,-45 24 0,1 2 0,-1-1 0,1 1 0,0 1 0,0 0 0,0 0 0,0 0 0,0 1 0,11 1 0,-16 0 0,-1 1 0,0-1 0,1 1 0,-1 0 0,0 0 0,0 1 0,0-1 0,0 1 0,0 0 0,0-1 0,0 1 0,0 0 0,-1 1 0,1-1 0,-1 0 0,0 1 0,1 0 0,-1-1 0,0 1 0,-1 0 0,1 0 0,0 0 0,-1 0 0,0 0 0,1 0 0,-1 1 0,0-1 0,-1 0 0,1 1 0,0 6 0,1 12 0,-1 0 0,0 0 0,-5 38 0,2-32 0,2-23 0,-1-1 0,1 1 0,0-1 0,-1 1 0,0-1 0,0 1 0,-1-1 0,1 0 0,-1 1 0,0-1 0,0 0 0,0 0 0,0 0 0,-1 0 0,0-1 0,0 1 0,0-1 0,0 0 0,0 1 0,-1-1 0,1-1 0,-1 1 0,0 0 0,0-1 0,0 0 0,0 0 0,0 0 0,0-1 0,-1 1 0,1-1 0,0 0 0,-1 0 0,0 0 0,1-1 0,-9 0 0,-63 0 19,59-1-249,0 0-1,0 1 0,0 1 0,0 1 1,-26 6-1,25-3-6595</inkml:trace>
+</inkml:ink>
+</file>
+
+<file path=word/ink/ink11.xml><?xml version="1.0" encoding="utf-8"?>
+<inkml:ink xmlns:inkml="http://www.w3.org/2003/InkML">
+  <inkml:definitions>
+    <inkml:context xml:id="ctx0">
+      <inkml:inkSource xml:id="inkSrc0">
+        <inkml:traceFormat>
+          <inkml:channel name="X" type="integer" min="-2.14748E9" max="2.14748E9" units="cm"/>
+          <inkml:channel name="Y" type="integer" min="-2.14748E9" max="2.14748E9" units="cm"/>
+          <inkml:channel name="F" type="integer" max="32767" units="dev"/>
+        </inkml:traceFormat>
+        <inkml:channelProperties>
+          <inkml:channelProperty channel="X" name="resolution" value="1000" units="1/cm"/>
+          <inkml:channelProperty channel="Y" name="resolution" value="1000" units="1/cm"/>
+          <inkml:channelProperty channel="F" name="resolution" value="0" units="1/dev"/>
+        </inkml:channelProperties>
+      </inkml:inkSource>
+      <inkml:timestamp xml:id="ts0" timeString="2023-12-07T02:32:58.086"/>
+    </inkml:context>
+    <inkml:brush xml:id="br0">
+      <inkml:brushProperty name="width" value="0.035" units="cm"/>
+      <inkml:brushProperty name="height" value="0.035" units="cm"/>
+      <inkml:brushProperty name="color" value="#FF0066"/>
+    </inkml:brush>
+  </inkml:definitions>
+  <inkml:trace contextRef="#ctx0" brushRef="#br0">1 0 24575,'17'1'0,"0"0"0,0 1 0,1 1 0,-1 1 0,20 7 0,-28-8 0,-1 0 0,0 0 0,0 1 0,0 0 0,0 1 0,0-1 0,-1 1 0,0 1 0,0 0 0,0 0 0,10 12 0,-15-16 0,-1 0 0,1 0 0,-1 0 0,1 0 0,-1 0 0,0 0 0,0 0 0,0 0 0,0 0 0,-1 1 0,1-1 0,0 0 0,-1 1 0,0-1 0,1 1 0,-1-1 0,0 0 0,0 1 0,-1-1 0,1 0 0,0 1 0,-1-1 0,1 0 0,-1 1 0,0-1 0,0 0 0,0 0 0,0 1 0,0-1 0,0 0 0,-3 3 0,-3 1 0,-1 1 0,1-2 0,-1 1 0,0-1 0,0 0 0,-15 5 0,-22 16 0,45-25 0,0-1 0,0 0 0,0 1 0,0-1 0,0 0 0,0 1 0,0-1 0,0 0 0,0 1 0,0-1 0,1 0 0,-1 1 0,0-1 0,0 0 0,0 0 0,1 1 0,-1-1 0,0 0 0,0 0 0,1 1 0,-1-1 0,0 0 0,0 0 0,1 0 0,-1 1 0,0-1 0,1 0 0,-1 0 0,0 0 0,1 0 0,-1 0 0,0 0 0,1 0 0,-1 0 0,0 0 0,1 1 0,-1-2 0,0 1 0,1 0 0,-1 0 0,0 0 0,1 0 0,-1 0 0,0 0 0,1 0 0,-1 0 0,22 2 0,151-4-1365,-149 1-5461</inkml:trace>
+  <inkml:trace contextRef="#ctx0" brushRef="#br0" timeOffset="1180.33">615 53 24575,'85'-2'0,"95"4"0,-175-1 0,0 0 0,0 0 0,0 0 0,0 1 0,0-1 0,0 1 0,0 0 0,-1 1 0,1-1 0,7 7 0,-10-8 0,-1-1 0,0 1 0,0 1 0,0-1 0,0 0 0,1 0 0,-2 0 0,1 1 0,0-1 0,0 0 0,0 1 0,-1-1 0,1 1 0,0-1 0,-1 1 0,1-1 0,-1 1 0,0-1 0,0 1 0,1-1 0,-1 1 0,0-1 0,0 1 0,-1 0 0,1-1 0,0 1 0,0-1 0,-1 1 0,1-1 0,-1 1 0,1-1 0,-1 1 0,0-1 0,1 0 0,-1 1 0,0-1 0,0 0 0,0 1 0,-2 0 0,-2 3 0,-1 0 0,0-1 0,0 1 0,0-2 0,-1 1 0,1-1 0,-1 0 0,0 0 0,-11 3 0,10-4 0,0 1 0,1 0 0,-1 0 0,1 1 0,0 0 0,-13 9 0,19-13 0,1 1 0,-1-1 0,1 0 0,0 0 0,-1 1 0,1-1 0,0 0 0,-1 1 0,1-1 0,0 1 0,-1-1 0,1 1 0,0-1 0,0 0 0,-1 1 0,1-1 0,0 1 0,0-1 0,0 1 0,0-1 0,-1 1 0,1-1 0,0 1 0,0-1 0,0 1 0,0-1 0,0 1 0,1-1 0,-1 1 0,0-1 0,0 1 0,0-1 0,0 1 0,0-1 0,1 1 0,-1-1 0,0 1 0,21 9 0,27-3 0,34-2-1365,-62 1-5461</inkml:trace>
+</inkml:ink>
+</file>
+
+<file path=word/ink/ink12.xml><?xml version="1.0" encoding="utf-8"?>
+<inkml:ink xmlns:inkml="http://www.w3.org/2003/InkML">
+  <inkml:definitions>
+    <inkml:context xml:id="ctx0">
+      <inkml:inkSource xml:id="inkSrc0">
+        <inkml:traceFormat>
+          <inkml:channel name="X" type="integer" min="-2.14748E9" max="2.14748E9" units="cm"/>
+          <inkml:channel name="Y" type="integer" min="-2.14748E9" max="2.14748E9" units="cm"/>
+          <inkml:channel name="F" type="integer" max="32767" units="dev"/>
+        </inkml:traceFormat>
+        <inkml:channelProperties>
+          <inkml:channelProperty channel="X" name="resolution" value="1000" units="1/cm"/>
+          <inkml:channelProperty channel="Y" name="resolution" value="1000" units="1/cm"/>
+          <inkml:channelProperty channel="F" name="resolution" value="0" units="1/dev"/>
+        </inkml:channelProperties>
+      </inkml:inkSource>
+      <inkml:timestamp xml:id="ts0" timeString="2023-12-07T02:33:01.988"/>
+    </inkml:context>
+    <inkml:brush xml:id="br0">
+      <inkml:brushProperty name="width" value="0.035" units="cm"/>
+      <inkml:brushProperty name="height" value="0.035" units="cm"/>
+      <inkml:brushProperty name="color" value="#FF0066"/>
+    </inkml:brush>
+  </inkml:definitions>
+  <inkml:trace contextRef="#ctx0" brushRef="#br0">223 5 24575,'40'-2'0,"-17"1"0,1 0 0,0 1 0,-1 1 0,39 7 0,-61-8 0,0 1 0,0-1 0,0 0 0,-1 0 0,1 0 0,0 0 0,0 0 0,0 1 0,0-1 0,-1 0 0,1 1 0,0-1 0,0 1 0,-1-1 0,1 1 0,0-1 0,-1 1 0,1 0 0,-1-1 0,1 1 0,-1-1 0,1 1 0,-1 0 0,1 0 0,-1-1 0,1 1 0,-1 0 0,0 0 0,0 0 0,1-1 0,-1 1 0,0 0 0,0 0 0,0 0 0,0 0 0,0 0 0,0-1 0,0 1 0,0 0 0,0 0 0,0 0 0,0 0 0,-1-1 0,1 1 0,0 0 0,-1 0 0,1 0 0,-1-1 0,1 1 0,-1 0 0,1-1 0,-1 1 0,1 0 0,-1-1 0,1 1 0,-1-1 0,0 1 0,1-1 0,-1 1 0,-1 0 0,-46 33 0,-6-7 0,-79 29 0,-13 5 0,144-60 0,0 0 0,0-1 0,1 1 0,-1 1 0,0-1 0,0 0 0,1 0 0,-1 1 0,1-1 0,-1 1 0,1-1 0,0 1 0,-2 2 0,3-4 0,0 1 0,-1 0 0,1-1 0,0 1 0,0 0 0,0 0 0,0-1 0,0 1 0,0 0 0,0-1 0,0 1 0,0 0 0,0-1 0,1 1 0,-1 0 0,0 0 0,0-1 0,1 1 0,-1 0 0,0-1 0,1 1 0,-1-1 0,1 1 0,-1-1 0,1 2 0,5 2 0,-1 1 0,1-1 0,1 0 0,-1 0 0,0-1 0,8 3 0,12 8 0,-18-8 0,1 1 0,-1 0 0,0 0 0,0 1 0,-1 0 0,0 0 0,8 13 0,36 71 0,-23-39 0,-26-51 0,-1 0 0,0 0 0,1 0 0,-1 0 0,0 1 0,0-1 0,0 0 0,-1 1 0,1-1 0,-1 0 0,1 1 0,-1-1 0,0 1 0,0-1 0,0 1 0,0-1 0,0 1 0,0-1 0,-1 0 0,1 1 0,-1-1 0,0 1 0,1-1 0,-1 0 0,0 0 0,-1 1 0,-1 2 0,-1-2 0,1 0 0,-1 0 0,1 0 0,-1-1 0,0 0 0,0 0 0,0 0 0,0 0 0,0-1 0,-1 0 0,1 1 0,0-2 0,-1 1 0,-6 0 0,-57 2 53,47-3-526,-1 2 1,-34 5-1,37-3-6353</inkml:trace>
+</inkml:ink>
+</file>
+
+<file path=word/ink/ink13.xml><?xml version="1.0" encoding="utf-8"?>
+<inkml:ink xmlns:inkml="http://www.w3.org/2003/InkML">
+  <inkml:definitions>
+    <inkml:context xml:id="ctx0">
+      <inkml:inkSource xml:id="inkSrc0">
+        <inkml:traceFormat>
+          <inkml:channel name="X" type="integer" min="-2.14748E9" max="2.14748E9" units="cm"/>
+          <inkml:channel name="Y" type="integer" min="-2.14748E9" max="2.14748E9" units="cm"/>
+          <inkml:channel name="F" type="integer" max="32767" units="dev"/>
+        </inkml:traceFormat>
+        <inkml:channelProperties>
+          <inkml:channelProperty channel="X" name="resolution" value="1000" units="1/cm"/>
+          <inkml:channelProperty channel="Y" name="resolution" value="1000" units="1/cm"/>
+          <inkml:channelProperty channel="F" name="resolution" value="0" units="1/dev"/>
+        </inkml:channelProperties>
+      </inkml:inkSource>
+      <inkml:timestamp xml:id="ts0" timeString="2023-12-07T02:33:00.782"/>
+    </inkml:context>
+    <inkml:brush xml:id="br0">
+      <inkml:brushProperty name="width" value="0.035" units="cm"/>
+      <inkml:brushProperty name="height" value="0.035" units="cm"/>
+      <inkml:brushProperty name="color" value="#FF0066"/>
+    </inkml:brush>
+  </inkml:definitions>
+  <inkml:trace contextRef="#ctx0" brushRef="#br0">1 29 24575,'16'-2'0,"1"1"0,0-2 0,18-4 0,40-6 0,-64 12 0,32-1 0,-42 2 0,1 0 0,0 0 0,0 1 0,0-1 0,0 0 0,0 1 0,0-1 0,0 1 0,-1-1 0,1 1 0,0 0 0,0 0 0,-1 0 0,1 0 0,0 0 0,2 2 0,-4-2 0,0 0 0,1 0 0,-1 0 0,0 0 0,0 0 0,1 0 0,-1 0 0,0 0 0,0 0 0,0 0 0,0 1 0,0-1 0,-1 0 0,1 0 0,0 0 0,0 0 0,-1 0 0,1 0 0,-1-1 0,1 1 0,-1 0 0,1 0 0,-1 0 0,1 0 0,-1 0 0,-1 0 0,-21 25 0,17-21 0,-5 5 0,0 0 0,-1-1 0,-1 0 0,0-1 0,0 0 0,0-1 0,-1-1 0,-17 6 0,31-12 0,-2 1 0,0 0 0,0-1 0,0 1 0,0 0 0,0 0 0,0 1 0,0-1 0,0 0 0,1 0 0,-1 1 0,1-1 0,-1 1 0,1 0 0,-3 3 0,4-5 0,0 1 0,-1 0 0,1 0 0,0-1 0,0 1 0,0 0 0,0 0 0,0-1 0,0 1 0,0 0 0,1-1 0,-1 1 0,0 0 0,0 0 0,1-1 0,-1 1 0,0 0 0,1-1 0,-1 1 0,0-1 0,1 1 0,-1 0 0,1-1 0,-1 1 0,1-1 0,-1 1 0,2 0 0,4 3 0,0-1 0,-1 0 0,1 0 0,0 0 0,1-1 0,-1 0 0,0 0 0,8 1 0,101 17-1365,-79-16-5461</inkml:trace>
+</inkml:ink>
+</file>
+
+<file path=word/ink/ink14.xml><?xml version="1.0" encoding="utf-8"?>
+<inkml:ink xmlns:inkml="http://www.w3.org/2003/InkML">
+  <inkml:definitions>
+    <inkml:context xml:id="ctx0">
+      <inkml:inkSource xml:id="inkSrc0">
+        <inkml:traceFormat>
+          <inkml:channel name="X" type="integer" min="-2.14748E9" max="2.14748E9" units="cm"/>
+          <inkml:channel name="Y" type="integer" min="-2.14748E9" max="2.14748E9" units="cm"/>
+          <inkml:channel name="F" type="integer" max="32767" units="dev"/>
+        </inkml:traceFormat>
+        <inkml:channelProperties>
+          <inkml:channelProperty channel="X" name="resolution" value="1000" units="1/cm"/>
+          <inkml:channelProperty channel="Y" name="resolution" value="1000" units="1/cm"/>
+          <inkml:channelProperty channel="F" name="resolution" value="0" units="1/dev"/>
+        </inkml:channelProperties>
+      </inkml:inkSource>
+      <inkml:timestamp xml:id="ts0" timeString="2023-12-07T02:33:03.072"/>
+    </inkml:context>
+    <inkml:brush xml:id="br0">
+      <inkml:brushProperty name="width" value="0.035" units="cm"/>
+      <inkml:brushProperty name="height" value="0.035" units="cm"/>
+      <inkml:brushProperty name="color" value="#FF0066"/>
+    </inkml:brush>
+  </inkml:definitions>
+  <inkml:trace contextRef="#ctx0" brushRef="#br0">32 54 24575,'0'-1'0,"1"0"0,-1 0 0,1 0 0,-1-1 0,1 1 0,0 0 0,-1 0 0,1 0 0,0 0 0,0 0 0,0 0 0,0 1 0,0-1 0,0 0 0,0 0 0,0 1 0,0-1 0,0 1 0,0-1 0,0 1 0,1-1 0,-1 1 0,0-1 0,0 1 0,1 0 0,-1 0 0,2 0 0,41-5 0,-39 5 0,3-1 0,4 0 0,1 0 0,-1 1 0,1 1 0,23 3 0,-34-4 0,0 1 0,0-1 0,-1 1 0,1-1 0,0 1 0,0 0 0,-1-1 0,1 1 0,-1 0 0,1 0 0,0 0 0,-1 0 0,0 1 0,1-1 0,-1 0 0,0 1 0,0-1 0,1 0 0,-1 1 0,0 0 0,0-1 0,-1 1 0,1 0 0,0-1 0,-1 1 0,1 0 0,-1 0 0,1-1 0,-1 1 0,0 0 0,0 0 0,1 0 0,-1 0 0,-1-1 0,1 1 0,0 0 0,0 0 0,-1 0 0,1 0 0,-1-1 0,0 3 0,-2 4 0,0-1 0,-1 1 0,1-1 0,-1 0 0,-1 0 0,1-1 0,-1 1 0,0-1 0,-1 0 0,1 0 0,-1-1 0,-12 9 0,-7 3 0,-1-1 0,-30 13 0,8-4 0,47-25 0,1 0 0,-1 0 0,1 0 0,0 0 0,-1 1 0,1-1 0,-1 0 0,1 0 0,0 0 0,-1 0 0,1 0 0,0 0 0,-1 1 0,1-1 0,0 0 0,-1 0 0,1 0 0,0 1 0,-1-1 0,1 0 0,0 1 0,0-1 0,-1 0 0,1 0 0,0 1 0,0-1 0,0 0 0,-1 1 0,1-1 0,0 1 0,0-1 0,0 0 0,0 1 0,0-1 0,0 0 0,0 1 0,0-1 0,0 1 0,0-1 0,0 0 0,0 1 0,0-1 0,0 1 0,0-1 0,0 0 0,0 1 0,0-1 0,1 0 0,-1 1 0,0-1 0,1 1 0,26 6 0,40-4 0,-67-3 0,204-2-1365,-181 2-5461</inkml:trace>
+  <inkml:trace contextRef="#ctx0" brushRef="#br0" timeOffset="926.27">620 54 24575,'0'5'0,"0"6"0,0 5 0,13 1 0,15-4 0,10-3 0,9-3 0,0-3 0,-3-3 0,-4-1 0,-5 0 0,-8-1-8191</inkml:trace>
+  <inkml:trace contextRef="#ctx0" brushRef="#br0" timeOffset="1354.19">886 1 24575,'-4'0'0,"-2"4"0,-4 12 0,-5 11 0,0 10 0,-3 4 0,3 4 0,-1-2 0,2-3 0,4-4 0,3-3 0,3-4 0,-2-5 0,0-8-8191</inkml:trace>
+</inkml:ink>
+</file>
+
+<file path=word/ink/ink15.xml><?xml version="1.0" encoding="utf-8"?>
+<inkml:ink xmlns:inkml="http://www.w3.org/2003/InkML">
+  <inkml:definitions>
+    <inkml:context xml:id="ctx0">
+      <inkml:inkSource xml:id="inkSrc0">
+        <inkml:traceFormat>
+          <inkml:channel name="X" type="integer" min="-2.14748E9" max="2.14748E9" units="cm"/>
+          <inkml:channel name="Y" type="integer" min="-2.14748E9" max="2.14748E9" units="cm"/>
+          <inkml:channel name="F" type="integer" max="32767" units="dev"/>
+        </inkml:traceFormat>
+        <inkml:channelProperties>
+          <inkml:channelProperty channel="X" name="resolution" value="1000" units="1/cm"/>
+          <inkml:channelProperty channel="Y" name="resolution" value="1000" units="1/cm"/>
+          <inkml:channelProperty channel="F" name="resolution" value="0" units="1/dev"/>
+        </inkml:channelProperties>
+      </inkml:inkSource>
+      <inkml:timestamp xml:id="ts0" timeString="2023-12-07T02:33:05.826"/>
+    </inkml:context>
+    <inkml:brush xml:id="br0">
+      <inkml:brushProperty name="width" value="0.035" units="cm"/>
+      <inkml:brushProperty name="height" value="0.035" units="cm"/>
+      <inkml:brushProperty name="color" value="#FF0066"/>
+    </inkml:brush>
+  </inkml:definitions>
+  <inkml:trace contextRef="#ctx0" brushRef="#br0">0 32 24575,'70'-16'0,"74"2"0,-121 12 0,0 2 0,0 1 0,0 1 0,29 5 0,-50-7 0,0 1 0,-1-1 0,1 1 0,0-1 0,0 1 0,0 0 0,0-1 0,0 1 0,0 0 0,-1 0 0,1 0 0,0 1 0,-1-1 0,1 0 0,1 3 0,-2-3 0,-1-1 0,0 1 0,0 0 0,0 0 0,0-1 0,0 1 0,0 0 0,0 0 0,0-1 0,0 1 0,0 0 0,0-1 0,0 1 0,0 0 0,-1 0 0,1-1 0,0 1 0,-1 0 0,1-1 0,0 1 0,-1-1 0,1 1 0,-1 0 0,1-1 0,-1 1 0,1-1 0,-2 1 0,-7 6 0,0 0 0,0-1 0,-1 0 0,-13 6 0,7-3 0,-26 15 0,-1-1 0,-90 32 0,186-53 0,523-5-1365,-543 3-5461</inkml:trace>
+  <inkml:trace contextRef="#ctx0" brushRef="#br0" timeOffset="1644.5">1229 59 24575,'0'-1'0,"-1"0"0,1 0 0,-1 0 0,0 0 0,1 0 0,-1 0 0,0 0 0,0 0 0,0 1 0,0-1 0,0 0 0,0 0 0,0 1 0,0-1 0,0 1 0,0-1 0,0 1 0,0-1 0,-1 1 0,1 0 0,-2-1 0,-37-9 0,28 7 0,-14-4 0,0 1 0,0 0 0,0 2 0,-1 2 0,1 0 0,-1 2 0,-28 2 0,54-1 0,0-1 0,0 1 0,0-1 0,-1 1 0,1 0 0,1-1 0,-1 1 0,0 0 0,0 0 0,0 0 0,0 0 0,1 0 0,-1 0 0,0 0 0,1 0 0,-1 0 0,0 0 0,1 0 0,0 0 0,-1 0 0,1 0 0,0 1 0,-1 1 0,-4 36 0,4-24 0,0-12 0,0 0 0,1 1 0,-1-1 0,1 0 0,0 1 0,0-1 0,0 1 0,1-1 0,-1 0 0,1 1 0,0-1 0,0 0 0,0 0 0,0 1 0,0-1 0,1 0 0,1 3 0,1-3 0,-1 0 0,1 0 0,-1 0 0,1-1 0,0 1 0,0-1 0,0 0 0,0 0 0,1 0 0,-1 0 0,0-1 0,6 1 0,14 4 0,-12-3 0,0 0 0,0 0 0,0 1 0,-1 1 0,16 8 0,-25-12 0,0 0 0,0 1 0,0-1 0,-1 1 0,1-1 0,0 1 0,-1 0 0,1 0 0,-1-1 0,1 1 0,-1 0 0,0 0 0,0 1 0,0-1 0,0 0 0,0 0 0,0 0 0,-1 1 0,1-1 0,-1 0 0,1 1 0,-1-1 0,0 0 0,0 1 0,0-1 0,0 1 0,-1-1 0,1 0 0,-1 1 0,1-1 0,-1 0 0,0 0 0,0 0 0,-1 4 0,-3 0-30,0 1 1,0-1-1,-1 0 0,1 0 0,-1-1 0,0 0 0,-1 0 0,0 0 1,1-1-1,-12 5 0,2 1-1007,1-1-5789</inkml:trace>
+</inkml:ink>
+</file>
+
+<file path=word/ink/ink16.xml><?xml version="1.0" encoding="utf-8"?>
+<inkml:ink xmlns:inkml="http://www.w3.org/2003/InkML">
+  <inkml:definitions>
+    <inkml:context xml:id="ctx0">
+      <inkml:inkSource xml:id="inkSrc0">
+        <inkml:traceFormat>
+          <inkml:channel name="X" type="integer" min="-2.14748E9" max="2.14748E9" units="cm"/>
+          <inkml:channel name="Y" type="integer" min="-2.14748E9" max="2.14748E9" units="cm"/>
+          <inkml:channel name="F" type="integer" max="32767" units="dev"/>
+        </inkml:traceFormat>
+        <inkml:channelProperties>
+          <inkml:channelProperty channel="X" name="resolution" value="1000" units="1/cm"/>
+          <inkml:channelProperty channel="Y" name="resolution" value="1000" units="1/cm"/>
+          <inkml:channelProperty channel="F" name="resolution" value="0" units="1/dev"/>
+        </inkml:channelProperties>
+      </inkml:inkSource>
+      <inkml:timestamp xml:id="ts0" timeString="2023-12-07T02:33:08.996"/>
+    </inkml:context>
+    <inkml:brush xml:id="br0">
+      <inkml:brushProperty name="width" value="0.035" units="cm"/>
+      <inkml:brushProperty name="height" value="0.035" units="cm"/>
+      <inkml:brushProperty name="color" value="#FF0066"/>
+    </inkml:brush>
+  </inkml:definitions>
+  <inkml:trace contextRef="#ctx0" brushRef="#br0">43 53 24575,'104'-1'0,"114"3"0,-216-2 0,0 0 0,-1 0 0,1 0 0,0 0 0,0 1 0,0-1 0,-1 1 0,1-1 0,0 1 0,0 0 0,-1-1 0,1 1 0,0 0 0,-1 0 0,1 0 0,-1 0 0,2 2 0,-2-2 0,-1 0 0,0-1 0,1 1 0,-1 0 0,0 0 0,0 0 0,0-1 0,0 1 0,0 0 0,0 0 0,0 0 0,0 0 0,0-1 0,0 1 0,0 0 0,0 0 0,0 0 0,-1-1 0,1 1 0,0 0 0,-1 0 0,1-1 0,0 1 0,-1 0 0,1-1 0,-1 2 0,-2 1 0,0 1 0,0-1 0,0 0 0,-1 0 0,1-1 0,-1 1 0,1 0 0,-1-1 0,0 0 0,0 0 0,0 0 0,0-1 0,-5 2 0,-32 4 0,-50 3 0,61-8 0,-1 1 0,1 1 0,0 2 0,-30 10 0,58-16 0,1 1 0,-1-1 0,1 1 0,-1-1 0,1 1 0,-1 0 0,1-1 0,-1 1 0,1 0 0,0 0 0,0 0 0,-1 0 0,1 0 0,0 0 0,0 1 0,0-1 0,0 0 0,-1 3 0,2-3 0,0 0 0,0 0 0,0 0 0,0-1 0,0 1 0,0 0 0,0 0 0,0 0 0,1 0 0,-1 0 0,0-1 0,1 1 0,-1 0 0,1 0 0,-1 0 0,1-1 0,-1 1 0,1 0 0,-1-1 0,1 1 0,0 0 0,-1-1 0,2 2 0,3 1 0,1 1 0,-1-1 0,0 0 0,1-1 0,0 1 0,0-1 0,0 0 0,6 1 0,68 14-1365,-56-12-5461</inkml:trace>
+  <inkml:trace contextRef="#ctx0" brushRef="#br0" timeOffset="1079.92">739 1 24575,'-15'-1'0,"0"1"0,0 1 0,0 0 0,0 1 0,0 0 0,1 2 0,-1 0 0,1 0 0,0 1 0,0 1 0,0 0 0,-15 10 0,15-8 0,1 1 0,1 0 0,-1 1 0,1 0 0,-17 20 0,25-26 0,1 0 0,0 0 0,1 1 0,-1-1 0,1 1 0,0-1 0,0 1 0,0 0 0,1 0 0,0 0 0,0 0 0,0 0 0,0 0 0,1 0 0,0 0 0,0 0 0,0 1 0,1-1 0,-1 0 0,1 0 0,2 7 0,-1-9 0,-1 1 0,1-1 0,0 1 0,0-1 0,0 0 0,1 1 0,-1-1 0,1 0 0,0-1 0,-1 1 0,1 0 0,1-1 0,-1 0 0,0 1 0,0-1 0,1-1 0,-1 1 0,1 0 0,0-1 0,-1 0 0,1 0 0,0 0 0,0 0 0,5 0 0,6 1 0,1-1 0,-1 0 0,1-1 0,28-4 0,-41 3 7,-1 1-1,1-1 0,0 0 0,0 0 1,-1 0-1,1 0 0,0 0 1,-1-1-1,1 1 0,-1-1 1,0 0-1,1 0 0,-1 1 0,0-1 1,0-1-1,0 1 0,0 0 1,1-3-1,-2 4-43,-1 0 0,1 0 0,-1-1-1,1 1 1,-1 0 0,0 0 0,1-1 0,-1 1 0,0 0 0,0-1 0,0 1-1,0 0 1,0-1 0,0 1 0,-1 0 0,1-1 0,0 1 0,0 0 0,-1 0-1,1-1 1,-1 1 0,0 0 0,1 0 0,-1 0 0,0 0 0,1 0 0,-1 0-1,0 0 1,0 0 0,0 0 0,0 0 0,0 0 0,0 0 0,0 1 0,0-1-1,0 0 1,-1 1 0,1-1 0,-3 0 0,-13-6-6789</inkml:trace>
+</inkml:ink>
+</file>
+
+<file path=word/ink/ink17.xml><?xml version="1.0" encoding="utf-8"?>
+<inkml:ink xmlns:inkml="http://www.w3.org/2003/InkML">
+  <inkml:definitions>
+    <inkml:context xml:id="ctx0">
+      <inkml:inkSource xml:id="inkSrc0">
+        <inkml:traceFormat>
+          <inkml:channel name="X" type="integer" min="-2.14748E9" max="2.14748E9" units="cm"/>
+          <inkml:channel name="Y" type="integer" min="-2.14748E9" max="2.14748E9" units="cm"/>
+          <inkml:channel name="F" type="integer" max="32767" units="dev"/>
+        </inkml:traceFormat>
+        <inkml:channelProperties>
+          <inkml:channelProperty channel="X" name="resolution" value="1000" units="1/cm"/>
+          <inkml:channelProperty channel="Y" name="resolution" value="1000" units="1/cm"/>
+          <inkml:channelProperty channel="F" name="resolution" value="0" units="1/dev"/>
+        </inkml:channelProperties>
+      </inkml:inkSource>
+      <inkml:timestamp xml:id="ts0" timeString="2023-12-07T02:32:38.274"/>
+    </inkml:context>
+    <inkml:brush xml:id="br0">
+      <inkml:brushProperty name="width" value="0.035" units="cm"/>
+      <inkml:brushProperty name="height" value="0.035" units="cm"/>
+      <inkml:brushProperty name="color" value="#FF0066"/>
+    </inkml:brush>
+  </inkml:definitions>
+  <inkml:trace contextRef="#ctx0" brushRef="#br0">39 2 24575,'-4'0'0,"-2"5"0,0 6 0,1 10 0,2 6 0,0 3 0,2 1 0,-4-5 0,-1-7-8191</inkml:trace>
+  <inkml:trace contextRef="#ctx0" brushRef="#br0" timeOffset="1624.58">707 56 24575,'-21'-1'0,"1"-2"0,-1 0 0,1-1 0,-33-12 0,28 9 0,-1 0 0,-27-3 0,47 8 0,0 1 0,0 1 0,0-1 0,0 1 0,-1 0 0,1 0 0,0 1 0,0 0 0,0 0 0,0 0 0,1 1 0,-1 0 0,0 0 0,1 0 0,-1 1 0,1 0 0,-1 0 0,1 0 0,0 0 0,1 1 0,-1 0 0,1 0 0,-1 1 0,1-1 0,0 1 0,1 0 0,-1 0 0,1 0 0,0 0 0,0 1 0,-3 9 0,3-10 0,1 0 0,-1 0 0,1 0 0,0 0 0,1 1 0,-1-1 0,1 0 0,0 1 0,1-1 0,-1 1 0,1-1 0,0 1 0,1 6 0,0-8 0,1 0 0,-1-1 0,1 1 0,0-1 0,0 1 0,0-1 0,1 0 0,-1 0 0,1 0 0,0 0 0,0-1 0,0 1 0,0-1 0,0 1 0,0-1 0,1 0 0,-1-1 0,1 1 0,3 1 0,-2-1 0,-1 0 0,0 1 0,0-1 0,0 1 0,0 0 0,-1 0 0,1 0 0,-1 0 0,0 1 0,0-1 0,0 1 0,0 0 0,3 7 0,-5-9 0,0-1 0,-1 1 0,0 0 0,1 0 0,-1 0 0,0-1 0,0 1 0,0 0 0,0 0 0,0 0 0,-1-1 0,1 1 0,0 0 0,-1 0 0,0-1 0,1 1 0,-1 0 0,0-1 0,0 1 0,0 0 0,0-1 0,0 1 0,0-1 0,0 0 0,0 1 0,-1-1 0,1 0 0,0 0 0,-1 0 0,1 0 0,-1 0 0,1 0 0,-1 0 0,0 0 0,1-1 0,-1 1 0,0-1 0,-2 1 0,-7 3 22,0-1 1,0 0-1,0-1 0,-1 0 0,-19 0 0,-35 7-1520,48-4-5328</inkml:trace>
+</inkml:ink>
+</file>
+
+<file path=word/ink/ink18.xml><?xml version="1.0" encoding="utf-8"?>
+<inkml:ink xmlns:inkml="http://www.w3.org/2003/InkML">
+  <inkml:definitions>
+    <inkml:context xml:id="ctx0">
+      <inkml:inkSource xml:id="inkSrc0">
+        <inkml:traceFormat>
+          <inkml:channel name="X" type="integer" min="-2.14748E9" max="2.14748E9" units="cm"/>
+          <inkml:channel name="Y" type="integer" min="-2.14748E9" max="2.14748E9" units="cm"/>
+          <inkml:channel name="F" type="integer" max="32767" units="dev"/>
+        </inkml:traceFormat>
+        <inkml:channelProperties>
+          <inkml:channelProperty channel="X" name="resolution" value="1000" units="1/cm"/>
+          <inkml:channelProperty channel="Y" name="resolution" value="1000" units="1/cm"/>
+          <inkml:channelProperty channel="F" name="resolution" value="0" units="1/dev"/>
+        </inkml:channelProperties>
+      </inkml:inkSource>
+      <inkml:timestamp xml:id="ts0" timeString="2023-12-07T02:32:36.426"/>
+    </inkml:context>
+    <inkml:brush xml:id="br0">
+      <inkml:brushProperty name="width" value="0.035" units="cm"/>
+      <inkml:brushProperty name="height" value="0.035" units="cm"/>
+      <inkml:brushProperty name="color" value="#FF0066"/>
+    </inkml:brush>
+  </inkml:definitions>
+  <inkml:trace contextRef="#ctx0" brushRef="#br0">71 26 24575,'0'5'0,"-4"10"0,-7 7 0,-1 5 0,2 2 0,-3 0 0,2 1 0,2-6-8191</inkml:trace>
+  <inkml:trace contextRef="#ctx0" brushRef="#br0" timeOffset="640.16">259 78 24575,'0'5'0,"0"5"0,0 7 0,9-1 0,17-2 0,13-4 0,13-3 0,3-4 0,0-1 0,-3-2 0,-7 0 0,-7-1 0,-9 0-8191</inkml:trace>
+  <inkml:trace contextRef="#ctx0" brushRef="#br0" timeOffset="1100.12">607 0 24575,'0'5'0,"0"5"0,-5 7 0,-5 4 0,-2 8 0,1 3 0,-1 1 0,0 0 0,3-2 0,3-6-8191</inkml:trace>
+</inkml:ink>
+</file>
+
+<file path=word/ink/ink19.xml><?xml version="1.0" encoding="utf-8"?>
+<inkml:ink xmlns:inkml="http://www.w3.org/2003/InkML">
+  <inkml:definitions>
+    <inkml:context xml:id="ctx0">
+      <inkml:inkSource xml:id="inkSrc0">
+        <inkml:traceFormat>
+          <inkml:channel name="X" type="integer" min="-2.14748E9" max="2.14748E9" units="cm"/>
+          <inkml:channel name="Y" type="integer" min="-2.14748E9" max="2.14748E9" units="cm"/>
+          <inkml:channel name="F" type="integer" max="32767" units="dev"/>
+        </inkml:traceFormat>
+        <inkml:channelProperties>
+          <inkml:channelProperty channel="X" name="resolution" value="1000" units="1/cm"/>
+          <inkml:channelProperty channel="Y" name="resolution" value="1000" units="1/cm"/>
+          <inkml:channelProperty channel="F" name="resolution" value="0" units="1/dev"/>
+        </inkml:channelProperties>
+      </inkml:inkSource>
+      <inkml:timestamp xml:id="ts0" timeString="2023-12-07T02:32:35.503"/>
+    </inkml:context>
+    <inkml:brush xml:id="br0">
+      <inkml:brushProperty name="width" value="0.035" units="cm"/>
+      <inkml:brushProperty name="height" value="0.035" units="cm"/>
+      <inkml:brushProperty name="color" value="#FF0066"/>
+    </inkml:brush>
+  </inkml:definitions>
+  <inkml:trace contextRef="#ctx0" brushRef="#br0">49 1 24575,'5'0'0,"1"0"0,-1 0 0,0 1 0,1 0 0,-1 0 0,0 0 0,0 1 0,1 0 0,-1 0 0,0 0 0,-1 0 0,1 1 0,7 5 0,-9-5 0,-1-1 0,0 0 0,0 1 0,1-1 0,-2 1 0,1 0 0,0-1 0,0 1 0,-1 0 0,0 0 0,1 0 0,-1 0 0,-1 1 0,1-1 0,0 0 0,-1 0 0,1 1 0,-1-1 0,0 0 0,0 0 0,0 1 0,-1-1 0,-1 7 0,1-7 0,0 1 0,-1 0 0,1 0 0,-1-1 0,0 1 0,-1-1 0,1 1 0,0-1 0,-1 0 0,0 0 0,0 0 0,0 0 0,0-1 0,0 1 0,0-1 0,-1 0 0,1 0 0,-1 0 0,0 0 0,0 0 0,1-1 0,-1 0 0,0 0 0,-5 1 0,4 0 0,-1-1 0,0 2 0,1-1 0,0 1 0,-1-1 0,1 2 0,0-1 0,-9 8 0,14-11 0,0 1 0,0 0 0,0-1 0,0 1 0,0-1 0,0 1 0,0 0 0,0-1 0,0 1 0,0-1 0,0 1 0,0 0 0,0-1 0,0 1 0,1-1 0,-1 1 0,0 0 0,0-1 0,1 1 0,-1-1 0,1 1 0,-1-1 0,0 1 0,1-1 0,-1 0 0,1 1 0,-1-1 0,1 1 0,-1-1 0,1 0 0,-1 1 0,1-1 0,-1 0 0,1 0 0,-1 0 0,2 1 0,28 15 0,-23-13 0,1 2 0,1 1 0,-2-1 0,1 1 0,-1 1 0,0-1 0,0 1 0,0 1 0,9 13 0,-15-19 0,1 0 0,-1 0 0,1 0 0,-1 1 0,0-1 0,0 0 0,0 0 0,0 1 0,0-1 0,-1 1 0,1-1 0,-1 0 0,1 1 0,-1-1 0,0 1 0,0-1 0,0 1 0,0-1 0,0 1 0,-1-1 0,1 1 0,-1-1 0,0 1 0,0-1 0,0 0 0,0 1 0,0-1 0,0 0 0,0 0 0,-1 0 0,1 0 0,-1 0 0,0 0 0,0 0 0,1-1 0,-1 1 0,0 0 0,-3 1 0,-3 2-136,-1-1-1,1 0 1,-1 0-1,0 0 1,0-2-1,0 1 1,-1-1-1,1 0 0,-18 1 1,5-2-6690</inkml:trace>
+</inkml:ink>
+</file>
+
+<file path=word/ink/ink2.xml><?xml version="1.0" encoding="utf-8"?>
+<inkml:ink xmlns:inkml="http://www.w3.org/2003/InkML">
+  <inkml:definitions>
+    <inkml:context xml:id="ctx0">
+      <inkml:inkSource xml:id="inkSrc0">
+        <inkml:traceFormat>
+          <inkml:channel name="X" type="integer" min="-2.14748E9" max="2.14748E9" units="cm"/>
+          <inkml:channel name="Y" type="integer" min="-2.14748E9" max="2.14748E9" units="cm"/>
+          <inkml:channel name="F" type="integer" max="32767" units="dev"/>
+        </inkml:traceFormat>
+        <inkml:channelProperties>
+          <inkml:channelProperty channel="X" name="resolution" value="1000" units="1/cm"/>
+          <inkml:channelProperty channel="Y" name="resolution" value="1000" units="1/cm"/>
+          <inkml:channelProperty channel="F" name="resolution" value="0" units="1/dev"/>
+        </inkml:channelProperties>
+      </inkml:inkSource>
+      <inkml:timestamp xml:id="ts0" timeString="2023-12-07T02:33:12.304"/>
+    </inkml:context>
+    <inkml:brush xml:id="br0">
+      <inkml:brushProperty name="width" value="0.035" units="cm"/>
+      <inkml:brushProperty name="height" value="0.035" units="cm"/>
+      <inkml:brushProperty name="color" value="#FF0066"/>
+    </inkml:brush>
+  </inkml:definitions>
+  <inkml:trace contextRef="#ctx0" brushRef="#br0">0 109 24575,'30'-2'0,"57"-10"0,14-1 0,-84 12 0,34-1 0,67 5 0,-116-4 0,-1 1 0,1 0 0,-1 0 0,1 0 0,-1 0 0,1 0 0,-1 1 0,1-1 0,-1 0 0,0 1 0,1-1 0,-1 1 0,1-1 0,-1 1 0,0 0 0,0 0 0,1-1 0,-1 1 0,0 0 0,0 0 0,0 0 0,0 0 0,0 1 0,0-1 0,0 0 0,0 0 0,0 0 0,-1 1 0,1-1 0,-1 0 0,1 1 0,-1-1 0,1 1 0,-1-1 0,0 1 0,1-1 0,-1 1 0,0-1 0,0 1 0,0-1 0,0 2 0,-1 0 0,0 1 0,-1-1 0,1 0 0,0 0 0,-1-1 0,0 1 0,0 0 0,0 0 0,0-1 0,0 1 0,0-1 0,-1 0 0,1 0 0,-1 0 0,1 0 0,-1 0 0,0 0 0,-3 1 0,-4 1 0,0-1 0,-1 0 0,-18 4 0,21-6 0,0 0 0,0 1 0,0 1 0,0-1 0,0 1 0,-11 6 0,18-8 0,1-1 0,-1 0 0,1 0 0,-1 0 0,1 1 0,0-1 0,-1 0 0,1 0 0,-1 1 0,1-1 0,0 1 0,-1-1 0,1 0 0,0 1 0,-1-1 0,1 0 0,0 1 0,0-1 0,-1 1 0,1-1 0,0 1 0,0-1 0,0 1 0,0-1 0,0 1 0,0-1 0,0 1 0,0-1 0,0 1 0,0-1 0,0 1 0,0-1 0,0 1 0,0-1 0,0 1 0,17 12 0,35 4 0,-47-16 0,125 27-1365,-112-22-5461</inkml:trace>
+  <inkml:trace contextRef="#ctx0" brushRef="#br0" timeOffset="922.37">802 54 24575,'7'-1'0,"-1"0"0,1-1 0,-1 0 0,0 0 0,10-5 0,14-4 0,-18 8 0,72-17 0,-77 18 0,1 1 0,0 0 0,0 1 0,0 0 0,0 0 0,0 0 0,0 1 0,9 2 0,-16-3 0,-1 1 0,1-1 0,0 0 0,-1 0 0,1 1 0,0-1 0,-1 0 0,1 1 0,0-1 0,-1 1 0,1-1 0,-1 1 0,1-1 0,0 1 0,-1-1 0,1 1 0,-1-1 0,0 1 0,1 0 0,-1-1 0,0 1 0,1 0 0,-1 0 0,0-1 0,0 1 0,1 0 0,-1-1 0,0 1 0,0 0 0,0 0 0,0-1 0,0 2 0,-12 27 0,-32 22 0,44-51 0,-102 91 0,65-61 0,2 2 0,-43 50 0,63-65-1365,2-4-5461</inkml:trace>
+</inkml:ink>
+</file>
+
+<file path=word/ink/ink20.xml><?xml version="1.0" encoding="utf-8"?>
+<inkml:ink xmlns:inkml="http://www.w3.org/2003/InkML">
+  <inkml:definitions>
+    <inkml:context xml:id="ctx0">
+      <inkml:inkSource xml:id="inkSrc0">
+        <inkml:traceFormat>
+          <inkml:channel name="X" type="integer" min="-2.14748E9" max="2.14748E9" units="cm"/>
+          <inkml:channel name="Y" type="integer" min="-2.14748E9" max="2.14748E9" units="cm"/>
+          <inkml:channel name="F" type="integer" max="32767" units="dev"/>
+        </inkml:traceFormat>
+        <inkml:channelProperties>
+          <inkml:channelProperty channel="X" name="resolution" value="1000" units="1/cm"/>
+          <inkml:channelProperty channel="Y" name="resolution" value="1000" units="1/cm"/>
+          <inkml:channelProperty channel="F" name="resolution" value="0" units="1/dev"/>
+        </inkml:channelProperties>
+      </inkml:inkSource>
+      <inkml:timestamp xml:id="ts0" timeString="2023-12-07T02:32:34.491"/>
+    </inkml:context>
+    <inkml:brush xml:id="br0">
+      <inkml:brushProperty name="width" value="0.035" units="cm"/>
+      <inkml:brushProperty name="height" value="0.035" units="cm"/>
+      <inkml:brushProperty name="color" value="#FF0066"/>
+    </inkml:brush>
+  </inkml:definitions>
+  <inkml:trace contextRef="#ctx0" brushRef="#br0">123 0 24575,'0'5'0,"0"10"0,-5 7 0,-1 5 0,-4 2 0,-1 1 0,2 0 0,2 3 0,-2-3 0,-4-3 0,0-1 0,-2-5 0,2-1 0,2-5-8191</inkml:trace>
+</inkml:ink>
+</file>
+
+<file path=word/ink/ink21.xml><?xml version="1.0" encoding="utf-8"?>
+<inkml:ink xmlns:inkml="http://www.w3.org/2003/InkML">
+  <inkml:definitions>
+    <inkml:context xml:id="ctx0">
+      <inkml:inkSource xml:id="inkSrc0">
+        <inkml:traceFormat>
+          <inkml:channel name="X" type="integer" min="-2.14748E9" max="2.14748E9" units="cm"/>
+          <inkml:channel name="Y" type="integer" min="-2.14748E9" max="2.14748E9" units="cm"/>
+          <inkml:channel name="F" type="integer" max="32767" units="dev"/>
+        </inkml:traceFormat>
+        <inkml:channelProperties>
+          <inkml:channelProperty channel="X" name="resolution" value="1000" units="1/cm"/>
+          <inkml:channelProperty channel="Y" name="resolution" value="1000" units="1/cm"/>
+          <inkml:channelProperty channel="F" name="resolution" value="0" units="1/dev"/>
+        </inkml:channelProperties>
+      </inkml:inkSource>
+      <inkml:timestamp xml:id="ts0" timeString="2023-12-07T02:32:29.527"/>
+    </inkml:context>
+    <inkml:brush xml:id="br0">
+      <inkml:brushProperty name="width" value="0.035" units="cm"/>
+      <inkml:brushProperty name="height" value="0.035" units="cm"/>
+      <inkml:brushProperty name="color" value="#FF0066"/>
+    </inkml:brush>
+  </inkml:definitions>
+  <inkml:trace contextRef="#ctx0" brushRef="#br0">614 2 24575,'-78'-1'0,"-86"3"0,155-1 0,1 1 0,-1 0 0,0 1 0,1 0 0,-1 0 0,1 1 0,0 0 0,0 0 0,0 1 0,0 0 0,-11 11 0,15-13 0,-1 1 0,1 0 0,1 0 0,-1 0 0,0 0 0,1 0 0,0 1 0,0 0 0,0 0 0,1-1 0,0 2 0,0-1 0,0 0 0,0 0 0,1 1 0,0-1 0,0 0 0,0 1 0,1-1 0,0 7 0,0-10 0,0-1 0,0 0 0,1 1 0,-1-1 0,0 0 0,1 1 0,-1-1 0,1 0 0,0 0 0,-1 0 0,1 0 0,0 0 0,0 0 0,0 0 0,0 0 0,0 0 0,0 0 0,0 0 0,0 0 0,0-1 0,0 1 0,0 0 0,3 0 0,-1 0 0,1 0 0,0 0 0,0 0 0,0 0 0,0-1 0,0 0 0,0 0 0,5 0 0,3-2 0,0 0 0,0 0 0,0-2 0,19-6 0,-19 4 0,-1-1 0,0 0 0,0-1 0,0 0 0,-1 0 0,0-1 0,16-20 0,33-27 0,-59 55 0,1 1 0,-1 0 0,0 0 0,1-1 0,-1 1 0,1 0 0,-1-1 0,0 1 0,1 0 0,-1 0 0,1 0 0,-1 0 0,1-1 0,-1 1 0,1 0 0,-1 0 0,0 0 0,1 0 0,-1 0 0,1 0 0,-1 0 0,1 0 0,-1 0 0,1 0 0,-1 0 0,1 1 0,-1-1 0,1 0 0,-1 0 0,0 0 0,1 1 0,-1-1 0,1 0 0,-1 1 0,8 17 0,-4 31 0,-4-44 0,0 12 0,-5 295 0,1-290-1365,-2-6-5461</inkml:trace>
+  <inkml:trace contextRef="#ctx0" brushRef="#br0" timeOffset="871.74">0 484 24575,'0'5'0,"0"5"0,0 11 0,0 6 0,0 3 0,0 6 0,0 1 0,0-1 0,0-3 0,0-1 0,0-3 0,0-6-8191</inkml:trace>
+  <inkml:trace contextRef="#ctx0" brushRef="#br0" timeOffset="1647.78">267 831 24575,'-1'-4'0,"-1"-1"0,0 1 0,0-1 0,0 1 0,0-1 0,-1 1 0,1 0 0,-1 0 0,0 1 0,0-1 0,-1 0 0,1 1 0,-1 0 0,-4-3 0,-12-15 0,9 9 0,1-1 0,0 0 0,1-1 0,0 0 0,1 0 0,1-1 0,1 0 0,0-1 0,0 1 0,2-1 0,0 0 0,-3-22 0,7 35 0,0 1 0,0 0 0,1-1 0,-1 1 0,0 0 0,1-1 0,-1 1 0,1 0 0,0-1 0,0 1 0,0 0 0,0 0 0,0 0 0,0 0 0,1 0 0,-1 0 0,1 0 0,-1 1 0,1-1 0,0 0 0,0 1 0,0-1 0,-1 1 0,1 0 0,0 0 0,1-1 0,-1 1 0,0 1 0,0-1 0,0 0 0,1 0 0,-1 1 0,0-1 0,1 1 0,-1 0 0,0 0 0,4 0 0,0 0 0,0 0 0,1 1 0,-1-1 0,0 1 0,0 0 0,0 1 0,0 0 0,0 0 0,0 0 0,-1 0 0,1 1 0,-1 0 0,8 5 0,-7-2 0,1 1 0,-1-1 0,0 1 0,-1 0 0,1 0 0,-1 1 0,-1-1 0,0 1 0,0 0 0,0 0 0,-1 1 0,0-1 0,-1 1 0,0-1 0,0 1 0,-1 0 0,0 0 0,0 0 0,-1 0 0,0 0 0,-1 0 0,0 0 0,0-1 0,-4 12 0,4-18 0,1 0 0,-1 0 0,0 0 0,0-1 0,0 1 0,0 0 0,-1-1 0,1 1 0,0-1 0,-1 1 0,1-1 0,-1 1 0,1-1 0,-1 0 0,0 0 0,1 0 0,-1 0 0,0 0 0,0 0 0,0-1 0,1 1 0,-1 0 0,0-1 0,0 0 0,0 1 0,0-1 0,0 0 0,0 0 0,0 0 0,0 0 0,0-1 0,0 1 0,0 0 0,0-1 0,0 1 0,0-1 0,0 0 0,0 0 0,-3-1 0,2 0 0,-1 0 0,1 0 0,-1 0 0,1 0 0,0 0 0,0-1 0,0 0 0,0 1 0,0-1 0,1 0 0,-1-1 0,1 1 0,0 0 0,0-1 0,0 1 0,0-1 0,1 1 0,-1-1 0,0-6 0,1-10-1365,4 2-5461</inkml:trace>
+</inkml:ink>
+</file>
+
+<file path=word/ink/ink22.xml><?xml version="1.0" encoding="utf-8"?>
+<inkml:ink xmlns:inkml="http://www.w3.org/2003/InkML">
+  <inkml:definitions>
+    <inkml:context xml:id="ctx0">
+      <inkml:inkSource xml:id="inkSrc0">
+        <inkml:traceFormat>
+          <inkml:channel name="X" type="integer" min="-2.14748E9" max="2.14748E9" units="cm"/>
+          <inkml:channel name="Y" type="integer" min="-2.14748E9" max="2.14748E9" units="cm"/>
+          <inkml:channel name="F" type="integer" max="32767" units="dev"/>
+        </inkml:traceFormat>
+        <inkml:channelProperties>
+          <inkml:channelProperty channel="X" name="resolution" value="1000" units="1/cm"/>
+          <inkml:channelProperty channel="Y" name="resolution" value="1000" units="1/cm"/>
+          <inkml:channelProperty channel="F" name="resolution" value="0" units="1/dev"/>
+        </inkml:channelProperties>
+      </inkml:inkSource>
+      <inkml:timestamp xml:id="ts0" timeString="2023-12-07T02:32:22.868"/>
+    </inkml:context>
+    <inkml:brush xml:id="br0">
+      <inkml:brushProperty name="width" value="0.035" units="cm"/>
+      <inkml:brushProperty name="height" value="0.035" units="cm"/>
+      <inkml:brushProperty name="color" value="#FF0066"/>
+    </inkml:brush>
+  </inkml:definitions>
+  <inkml:trace contextRef="#ctx0" brushRef="#br0">27 80 24575,'-1'16'0,"-1"1"0,0-1 0,-6 18 0,-5 41 0,13-72 0,0 1 0,-1-1 0,1 0 0,1 1 0,-1-1 0,0 1 0,1-1 0,-1 0 0,1 0 0,0 1 0,0-1 0,1 0 0,-1 0 0,1 0 0,-1 0 0,1 0 0,3 4 0,-1-4 0,-1-1 0,1 1 0,0-1 0,0 0 0,0 0 0,0 0 0,0-1 0,0 1 0,0-1 0,0 0 0,1 0 0,-1-1 0,7 1 0,57 3-9,96-6 0,-75-1-1338,-61 2-5479</inkml:trace>
+  <inkml:trace contextRef="#ctx0" brushRef="#br0" timeOffset="460.24">348 1 24575,'-4'0'0,"-2"4"0,-5 7 0,0 10 0,2 11 0,-2 4 0,1 5 0,-3 5 0,1 3 0,3-1 0,-2-1 0,1-3 0,2-9-8191</inkml:trace>
+</inkml:ink>
+</file>
+
+<file path=word/ink/ink23.xml><?xml version="1.0" encoding="utf-8"?>
+<inkml:ink xmlns:inkml="http://www.w3.org/2003/InkML">
+  <inkml:definitions>
+    <inkml:context xml:id="ctx0">
+      <inkml:inkSource xml:id="inkSrc0">
+        <inkml:traceFormat>
+          <inkml:channel name="X" type="integer" min="-2.14748E9" max="2.14748E9" units="cm"/>
+          <inkml:channel name="Y" type="integer" min="-2.14748E9" max="2.14748E9" units="cm"/>
+          <inkml:channel name="F" type="integer" max="32767" units="dev"/>
+        </inkml:traceFormat>
+        <inkml:channelProperties>
+          <inkml:channelProperty channel="X" name="resolution" value="1000" units="1/cm"/>
+          <inkml:channelProperty channel="Y" name="resolution" value="1000" units="1/cm"/>
+          <inkml:channelProperty channel="F" name="resolution" value="0" units="1/dev"/>
+        </inkml:channelProperties>
+      </inkml:inkSource>
+      <inkml:timestamp xml:id="ts0" timeString="2023-12-07T02:32:33.788"/>
+    </inkml:context>
+    <inkml:brush xml:id="br0">
+      <inkml:brushProperty name="width" value="0.035" units="cm"/>
+      <inkml:brushProperty name="height" value="0.035" units="cm"/>
+      <inkml:brushProperty name="color" value="#FF0066"/>
+    </inkml:brush>
+  </inkml:definitions>
+  <inkml:trace contextRef="#ctx0" brushRef="#br0">9 0 24575,'53'46'0,"-38"-35"0,0 1 0,-1 1 0,-1 0 0,13 16 0,-22-25 0,-1 1 0,-1-1 0,1 1 0,0 0 0,-1 0 0,0 0 0,0 0 0,-1 0 0,1 0 0,-1 0 0,0 1 0,-1-1 0,1 0 0,-1 1 0,0-1 0,-1 0 0,1 1 0,-3 8 0,3-10 0,-1-1 0,0 0 0,0 0 0,-1 0 0,1 0 0,-1 0 0,1 0 0,-1-1 0,0 1 0,0 0 0,0-1 0,0 1 0,0-1 0,-1 0 0,1 0 0,-1 0 0,1 0 0,-1 0 0,0 0 0,0-1 0,0 0 0,-4 2 0,-4 0 0,0 0 0,0-1 0,-1-1 0,-21 1 0,6-1 0,15 3 0,24 2 0,24 2 0,70-6 68,-79-3-426,0 1-1,-1 2 1,39 6 0,-46-3-6468</inkml:trace>
+</inkml:ink>
+</file>
+
+<file path=word/ink/ink24.xml><?xml version="1.0" encoding="utf-8"?>
+<inkml:ink xmlns:inkml="http://www.w3.org/2003/InkML">
+  <inkml:definitions>
+    <inkml:context xml:id="ctx0">
+      <inkml:inkSource xml:id="inkSrc0">
+        <inkml:traceFormat>
+          <inkml:channel name="X" type="integer" min="-2.14748E9" max="2.14748E9" units="cm"/>
+          <inkml:channel name="Y" type="integer" min="-2.14748E9" max="2.14748E9" units="cm"/>
+          <inkml:channel name="F" type="integer" max="32767" units="dev"/>
+        </inkml:traceFormat>
+        <inkml:channelProperties>
+          <inkml:channelProperty channel="X" name="resolution" value="1000" units="1/cm"/>
+          <inkml:channelProperty channel="Y" name="resolution" value="1000" units="1/cm"/>
+          <inkml:channelProperty channel="F" name="resolution" value="0" units="1/dev"/>
+        </inkml:channelProperties>
+      </inkml:inkSource>
+      <inkml:timestamp xml:id="ts0" timeString="2023-12-07T02:32:32.864"/>
+    </inkml:context>
+    <inkml:brush xml:id="br0">
+      <inkml:brushProperty name="width" value="0.035" units="cm"/>
+      <inkml:brushProperty name="height" value="0.035" units="cm"/>
+      <inkml:brushProperty name="color" value="#FF0066"/>
+    </inkml:brush>
+  </inkml:definitions>
+  <inkml:trace contextRef="#ctx0" brushRef="#br0">55 1 24575,'0'4'0,"0"7"0,0 5 0,0 5 0,-4 3 0,-2 7 0,-5-2 0,1 8 0,1 6 0,2 1 0,2-3 0,3-8-8191</inkml:trace>
+</inkml:ink>
+</file>
+
+<file path=word/ink/ink25.xml><?xml version="1.0" encoding="utf-8"?>
+<inkml:ink xmlns:inkml="http://www.w3.org/2003/InkML">
+  <inkml:definitions>
+    <inkml:context xml:id="ctx0">
+      <inkml:inkSource xml:id="inkSrc0">
+        <inkml:traceFormat>
+          <inkml:channel name="X" type="integer" min="-2.14748E9" max="2.14748E9" units="cm"/>
+          <inkml:channel name="Y" type="integer" min="-2.14748E9" max="2.14748E9" units="cm"/>
+          <inkml:channel name="F" type="integer" max="32767" units="dev"/>
+        </inkml:traceFormat>
+        <inkml:channelProperties>
+          <inkml:channelProperty channel="X" name="resolution" value="1000" units="1/cm"/>
+          <inkml:channelProperty channel="Y" name="resolution" value="1000" units="1/cm"/>
+          <inkml:channelProperty channel="F" name="resolution" value="0" units="1/dev"/>
+        </inkml:channelProperties>
+      </inkml:inkSource>
+      <inkml:timestamp xml:id="ts0" timeString="2023-12-07T02:32:32.227"/>
+    </inkml:context>
+    <inkml:brush xml:id="br0">
+      <inkml:brushProperty name="width" value="0.035" units="cm"/>
+      <inkml:brushProperty name="height" value="0.035" units="cm"/>
+      <inkml:brushProperty name="color" value="#FF0066"/>
+    </inkml:brush>
+  </inkml:definitions>
+  <inkml:trace contextRef="#ctx0" brushRef="#br0">99 0 24575,'0'5'0,"0"10"0,0 12 0,-5 11 0,-5 7 0,-2 1 0,-3-7 0,1-2 0,3 3 0,-2-2 0,2-2 0,3-7-8191</inkml:trace>
+</inkml:ink>
+</file>
+
+<file path=word/ink/ink26.xml><?xml version="1.0" encoding="utf-8"?>
+<inkml:ink xmlns:inkml="http://www.w3.org/2003/InkML">
+  <inkml:definitions>
+    <inkml:context xml:id="ctx0">
+      <inkml:inkSource xml:id="inkSrc0">
+        <inkml:traceFormat>
+          <inkml:channel name="X" type="integer" min="-2.14748E9" max="2.14748E9" units="cm"/>
+          <inkml:channel name="Y" type="integer" min="-2.14748E9" max="2.14748E9" units="cm"/>
+          <inkml:channel name="F" type="integer" max="32767" units="dev"/>
+        </inkml:traceFormat>
+        <inkml:channelProperties>
+          <inkml:channelProperty channel="X" name="resolution" value="1000" units="1/cm"/>
+          <inkml:channelProperty channel="Y" name="resolution" value="1000" units="1/cm"/>
+          <inkml:channelProperty channel="F" name="resolution" value="0" units="1/dev"/>
+        </inkml:channelProperties>
+      </inkml:inkSource>
+      <inkml:timestamp xml:id="ts0" timeString="2023-12-07T02:32:31.877"/>
+    </inkml:context>
+    <inkml:brush xml:id="br0">
+      <inkml:brushProperty name="width" value="0.035" units="cm"/>
+      <inkml:brushProperty name="height" value="0.035" units="cm"/>
+      <inkml:brushProperty name="color" value="#FF0066"/>
+    </inkml:brush>
+  </inkml:definitions>
+  <inkml:trace contextRef="#ctx0" brushRef="#br0">0 1 24575,'0'4'0,"5"11"0,1 12 0,0 10 0,-1 4 0,-2 4 0,-1-2 0,-1-3 0,0-4 0,-1-3 0,-1-3 0,1-2 0,0-6-8191</inkml:trace>
+</inkml:ink>
+</file>
+
+<file path=word/ink/ink27.xml><?xml version="1.0" encoding="utf-8"?>
+<inkml:ink xmlns:inkml="http://www.w3.org/2003/InkML">
+  <inkml:definitions>
+    <inkml:context xml:id="ctx0">
+      <inkml:inkSource xml:id="inkSrc0">
+        <inkml:traceFormat>
+          <inkml:channel name="X" type="integer" min="-2.14748E9" max="2.14748E9" units="cm"/>
+          <inkml:channel name="Y" type="integer" min="-2.14748E9" max="2.14748E9" units="cm"/>
+          <inkml:channel name="F" type="integer" max="32767" units="dev"/>
+        </inkml:traceFormat>
+        <inkml:channelProperties>
+          <inkml:channelProperty channel="X" name="resolution" value="1000" units="1/cm"/>
+          <inkml:channelProperty channel="Y" name="resolution" value="1000" units="1/cm"/>
+          <inkml:channelProperty channel="F" name="resolution" value="0" units="1/dev"/>
+        </inkml:channelProperties>
+      </inkml:inkSource>
+      <inkml:timestamp xml:id="ts0" timeString="2023-12-07T02:32:28.206"/>
+    </inkml:context>
+    <inkml:brush xml:id="br0">
+      <inkml:brushProperty name="width" value="0.035" units="cm"/>
+      <inkml:brushProperty name="height" value="0.035" units="cm"/>
+      <inkml:brushProperty name="color" value="#FF0066"/>
+    </inkml:brush>
+  </inkml:definitions>
+  <inkml:trace contextRef="#ctx0" brushRef="#br0">499 1 24575,'-9'7'0,"-1"-1"0,1 1 0,-1-2 0,0 1 0,-19 6 0,9-4 0,8-2 0,0 0 0,0 0 0,0 1 0,1 1 0,0 0 0,1 0 0,-15 15 0,20-17 0,0 0 0,1 0 0,0 0 0,0 1 0,0 0 0,1 0 0,0 0 0,0 0 0,1 0 0,0 1 0,0-1 0,1 1 0,0-1 0,0 14 0,0-10 0,0 0 0,1 0 0,0 1 0,1-1 0,0 0 0,1 0 0,0-1 0,1 1 0,0 0 0,1-1 0,0 1 0,0-1 0,1 0 0,1-1 0,0 1 0,11 13 0,-14-19 0,1 1 0,-1-1 0,0 1 0,-1-1 0,1 1 0,-1 0 0,0 0 0,0 0 0,0 1 0,-1-1 0,1 0 0,-1 1 0,-1-1 0,1 0 0,-1 1 0,0-1 0,0 1 0,-1-1 0,1 1 0,-1-1 0,0 0 0,-1 1 0,1-1 0,-1 0 0,0 0 0,-1 0 0,1 0 0,-1 0 0,0-1 0,0 1 0,0-1 0,-1 0 0,1 0 0,-1 0 0,-6 4 0,-2 3 0,-1 0 0,0-1 0,0-1 0,-1 0 0,0-1 0,-16 6 0,23-11 0,-1 0 0,0-1 0,0 0 0,0 0 0,0-1 0,0 0 0,0 0 0,0-1 0,0 0 0,0-1 0,-1 1 0,1-2 0,0 1 0,-8-3 0,13 3 0,1 1 0,-1-1 0,0 0 0,0 0 0,1 0 0,-1 0 0,1 0 0,-1-1 0,1 1 0,0-1 0,-1 0 0,1 0 0,0 1 0,0-1 0,0-1 0,0 1 0,1 0 0,-1 0 0,1-1 0,-1 1 0,1-1 0,0 1 0,0-1 0,0 1 0,0-1 0,0 0 0,0 0 0,1 1 0,0-1 0,-1 0 0,1 0 0,0 0 0,1-4 0,0 1 0,1 0 0,0 0 0,0 1 0,0-1 0,1 1 0,0 0 0,0 0 0,0 0 0,0 0 0,1 0 0,0 1 0,0-1 0,0 1 0,1 0 0,4-3 0,18-10 0,0 1 0,0 2 0,1 1 0,43-14 0,-36 15 0,0-3 0,50-28 0,-63 30 0,-1-2 0,0 0 0,-2-1 0,26-27 0,-38 36 0,-1-1 0,0 0 0,0 0 0,-1 0 0,0-1 0,0 1 0,-1-1 0,0 0 0,0-1 0,-1 1 0,-1-1 0,0 1 0,0-1 0,1-13 0,-3 21 3,0 0 1,0 0-1,0 0 0,-1-1 0,1 1 0,0 0 0,-1 0 0,0 0 0,1-1 1,-1 1-1,0 0 0,0 0 0,0 0 0,-1 1 0,1-1 0,0 0 1,-1 0-1,1 0 0,-1 1 0,1-1 0,-1 1 0,0 0 0,0-1 0,1 1 1,-1 0-1,0 0 0,0 0 0,0 0 0,-1 0 0,1 0 0,0 1 1,-2-1-1,-8-1-208,0 0 0,1 1 0,-1 1 0,-21 1 0,24-1-239,-15 1-6382</inkml:trace>
+</inkml:ink>
+</file>
+
+<file path=word/ink/ink28.xml><?xml version="1.0" encoding="utf-8"?>
+<inkml:ink xmlns:inkml="http://www.w3.org/2003/InkML">
+  <inkml:definitions>
+    <inkml:context xml:id="ctx0">
+      <inkml:inkSource xml:id="inkSrc0">
+        <inkml:traceFormat>
+          <inkml:channel name="X" type="integer" min="-2.14748E9" max="2.14748E9" units="cm"/>
+          <inkml:channel name="Y" type="integer" min="-2.14748E9" max="2.14748E9" units="cm"/>
+          <inkml:channel name="F" type="integer" max="32767" units="dev"/>
+        </inkml:traceFormat>
+        <inkml:channelProperties>
+          <inkml:channelProperty channel="X" name="resolution" value="1000" units="1/cm"/>
+          <inkml:channelProperty channel="Y" name="resolution" value="1000" units="1/cm"/>
+          <inkml:channelProperty channel="F" name="resolution" value="0" units="1/dev"/>
+        </inkml:channelProperties>
+      </inkml:inkSource>
+      <inkml:timestamp xml:id="ts0" timeString="2023-12-07T02:32:26.696"/>
+    </inkml:context>
+    <inkml:brush xml:id="br0">
+      <inkml:brushProperty name="width" value="0.035" units="cm"/>
+      <inkml:brushProperty name="height" value="0.035" units="cm"/>
+      <inkml:brushProperty name="color" value="#FF0066"/>
+    </inkml:brush>
+  </inkml:definitions>
+  <inkml:trace contextRef="#ctx0" brushRef="#br0">284 2 24575,'77'-1'0,"82"2"0,-157-1 0,0 0 0,1 0 0,-1 1 0,0-1 0,1 0 0,-1 1 0,0-1 0,0 1 0,1 0 0,-1 0 0,0 0 0,0 0 0,0 0 0,0 0 0,0 0 0,0 1 0,0-1 0,-1 1 0,1-1 0,-1 1 0,1 0 0,-1 0 0,3 3 0,-4-3 0,0 0 0,0 0 0,1 0 0,-1 0 0,-1 0 0,1 0 0,0 0 0,0 0 0,-1 0 0,1 0 0,-1 0 0,0 0 0,1 0 0,-1 0 0,0 0 0,0 0 0,0 0 0,-1-1 0,1 1 0,0 0 0,-1-1 0,1 1 0,-1-1 0,1 1 0,-4 1 0,-38 30 0,-2-2 0,-79 43 0,64-40 0,12-7-116,-163 106-1133,194-121-5577</inkml:trace>
+</inkml:ink>
+</file>
+
+<file path=word/ink/ink29.xml><?xml version="1.0" encoding="utf-8"?>
+<inkml:ink xmlns:inkml="http://www.w3.org/2003/InkML">
+  <inkml:definitions>
+    <inkml:context xml:id="ctx0">
+      <inkml:inkSource xml:id="inkSrc0">
+        <inkml:traceFormat>
+          <inkml:channel name="X" type="integer" min="-2.14748E9" max="2.14748E9" units="cm"/>
+          <inkml:channel name="Y" type="integer" min="-2.14748E9" max="2.14748E9" units="cm"/>
+          <inkml:channel name="F" type="integer" max="32767" units="dev"/>
+        </inkml:traceFormat>
+        <inkml:channelProperties>
+          <inkml:channelProperty channel="X" name="resolution" value="1000" units="1/cm"/>
+          <inkml:channelProperty channel="Y" name="resolution" value="1000" units="1/cm"/>
+          <inkml:channelProperty channel="F" name="resolution" value="0" units="1/dev"/>
+        </inkml:channelProperties>
+      </inkml:inkSource>
+      <inkml:timestamp xml:id="ts0" timeString="2023-12-07T02:32:25.932"/>
+    </inkml:context>
+    <inkml:brush xml:id="br0">
+      <inkml:brushProperty name="width" value="0.035" units="cm"/>
+      <inkml:brushProperty name="height" value="0.035" units="cm"/>
+      <inkml:brushProperty name="color" value="#FF0066"/>
+    </inkml:brush>
+  </inkml:definitions>
+  <inkml:trace contextRef="#ctx0" brushRef="#br0">510 55 24575,'0'-1'0,"-1"0"0,1 0 0,0 0 0,-1 0 0,1 0 0,0 0 0,-1 1 0,1-1 0,-1 0 0,1 0 0,-1 1 0,0-1 0,1 0 0,-1 1 0,0-1 0,0 1 0,1-1 0,-1 1 0,0-1 0,0 1 0,0-1 0,1 1 0,-3-1 0,-25-8 0,18 6 0,-16-4 0,0 1 0,0 1 0,-1 1 0,0 1 0,-51 3 0,71 1 0,-1 0 0,1 1 0,0 0 0,1 0 0,-1 1 0,0 0 0,1 0 0,-1 1 0,1-1 0,0 1 0,0 1 0,0-1 0,1 1 0,0 0 0,0 0 0,-6 9 0,-4 5 0,1 1 0,1 0 0,-17 35 0,19-29 0,0 0 0,2 1 0,1-1 0,1 2 0,2-1 0,0 1 0,2 0 0,1 51 0,2-76 0,0 0 0,0-1 0,1 1 0,-1 0 0,1 0 0,0-1 0,0 1 0,0-1 0,0 1 0,0 0 0,0-1 0,1 0 0,-1 1 0,1-1 0,0 0 0,-1 0 0,1 0 0,0 0 0,0 0 0,1 0 0,2 1 0,0 0 0,0-1 0,0 0 0,0 0 0,0 0 0,0-1 0,1 1 0,-1-2 0,1 1 0,-1 0 0,8-1 0,1 0 0,0-1 0,-1-1 0,1 0 0,0-1 0,-1 0 0,1-1 0,-1 0 0,14-8 0,-18 5 0,1 0 0,-1 0 0,-1-1 0,1-1 0,-1 0 0,-1 0 0,0 0 0,0-1 0,-1 0 0,0 0 0,0-1 0,-1 0 0,-1 0 0,0 0 0,0 0 0,-1 0 0,2-23 0,-5 32 0,0 0 0,0-1 0,0 1 0,-1 0 0,1-1 0,-1 1 0,0 0 0,1 0 0,-1-1 0,0 1 0,-1 0 0,1 0 0,0 0 0,0 0 0,-1 0 0,1 0 0,-1 1 0,0-1 0,1 0 0,-1 1 0,0 0 0,0-1 0,0 1 0,0 0 0,0 0 0,0 0 0,-1 0 0,1 0 0,0 0 0,0 1 0,-1-1 0,1 1 0,-5-1 0,-10-1 0,0 1 0,0 0 0,-30 4 0,24-2 0,15-1-114,0 0 1,0 1-1,0 0 0,0 0 0,0 0 1,0 1-1,1 0 0,-1 1 0,1 0 1,-1 0-1,-6 4 0,1 4-6712</inkml:trace>
+</inkml:ink>
+</file>
+
+<file path=word/ink/ink3.xml><?xml version="1.0" encoding="utf-8"?>
+<inkml:ink xmlns:inkml="http://www.w3.org/2003/InkML">
+  <inkml:definitions>
+    <inkml:context xml:id="ctx0">
+      <inkml:inkSource xml:id="inkSrc0">
+        <inkml:traceFormat>
+          <inkml:channel name="X" type="integer" min="-2.14748E9" max="2.14748E9" units="cm"/>
+          <inkml:channel name="Y" type="integer" min="-2.14748E9" max="2.14748E9" units="cm"/>
+          <inkml:channel name="F" type="integer" max="32767" units="dev"/>
+        </inkml:traceFormat>
+        <inkml:channelProperties>
+          <inkml:channelProperty channel="X" name="resolution" value="1000" units="1/cm"/>
+          <inkml:channelProperty channel="Y" name="resolution" value="1000" units="1/cm"/>
+          <inkml:channelProperty channel="F" name="resolution" value="0" units="1/dev"/>
+        </inkml:channelProperties>
+      </inkml:inkSource>
+      <inkml:timestamp xml:id="ts0" timeString="2023-12-07T02:32:47.093"/>
+    </inkml:context>
+    <inkml:brush xml:id="br0">
+      <inkml:brushProperty name="width" value="0.035" units="cm"/>
+      <inkml:brushProperty name="height" value="0.035" units="cm"/>
+      <inkml:brushProperty name="color" value="#FF0066"/>
+    </inkml:brush>
+  </inkml:definitions>
+  <inkml:trace contextRef="#ctx0" brushRef="#br0">93 0 24575,'0'5'0,"0"10"0,0 7 0,0 5 0,-4 2 0,-7 1 0,-1-1 0,-3 0 0,1-1 0,3 0 0,4 0 0,-3-2 0,2-3-8191</inkml:trace>
+  <inkml:trace contextRef="#ctx0" brushRef="#br0" timeOffset="1193.23">333 108 24575,'118'0'0,"-144"22"0,-33 19 0,-104 93 0,150-121-1365,3-1-5461</inkml:trace>
+</inkml:ink>
+</file>
+
+<file path=word/ink/ink30.xml><?xml version="1.0" encoding="utf-8"?>
+<inkml:ink xmlns:inkml="http://www.w3.org/2003/InkML">
+  <inkml:definitions>
+    <inkml:context xml:id="ctx0">
+      <inkml:inkSource xml:id="inkSrc0">
+        <inkml:traceFormat>
+          <inkml:channel name="X" type="integer" min="-2.14748E9" max="2.14748E9" units="cm"/>
+          <inkml:channel name="Y" type="integer" min="-2.14748E9" max="2.14748E9" units="cm"/>
+          <inkml:channel name="F" type="integer" max="32767" units="dev"/>
+        </inkml:traceFormat>
+        <inkml:channelProperties>
+          <inkml:channelProperty channel="X" name="resolution" value="1000" units="1/cm"/>
+          <inkml:channelProperty channel="Y" name="resolution" value="1000" units="1/cm"/>
+          <inkml:channelProperty channel="F" name="resolution" value="0" units="1/dev"/>
+        </inkml:channelProperties>
+      </inkml:inkSource>
+      <inkml:timestamp xml:id="ts0" timeString="2023-12-07T02:32:24.631"/>
+    </inkml:context>
+    <inkml:brush xml:id="br0">
+      <inkml:brushProperty name="width" value="0.035" units="cm"/>
+      <inkml:brushProperty name="height" value="0.035" units="cm"/>
+      <inkml:brushProperty name="color" value="#FF0066"/>
+    </inkml:brush>
+  </inkml:definitions>
+  <inkml:trace contextRef="#ctx0" brushRef="#br0">380 2 24575,'-96'-2'0,"-103"5"0,195-3 0,0 1 0,1 0 0,-1 0 0,0 1 0,1-1 0,-1 1 0,1 0 0,0 0 0,-1 0 0,1 0 0,0 0 0,0 1 0,1-1 0,-1 1 0,0 0 0,1 0 0,-1 0 0,1 0 0,0 0 0,0 1 0,0-1 0,1 0 0,-1 1 0,1 0 0,-2 6 0,0 1 0,1-1 0,-1 1 0,2 0 0,0 1 0,0-1 0,1 0 0,2 19 0,-2-26 0,1-1 0,0 1 0,1-1 0,-1 0 0,1 1 0,-1-1 0,1 0 0,0 0 0,0 0 0,0 0 0,1 0 0,-1-1 0,1 1 0,-1-1 0,1 1 0,0-1 0,0 0 0,0 0 0,0-1 0,0 1 0,1 0 0,-1-1 0,0 0 0,1 0 0,-1 0 0,1 0 0,0 0 0,5-1 0,13 3 0,0-1 0,1-2 0,32-2 0,-34 1 0,7-1 0,46-1 0,-70 3 0,0 0 0,0 1 0,0-1 0,0 1 0,0 0 0,0 0 0,0 0 0,0 1 0,-1-1 0,1 1 0,-1 0 0,1 0 0,-1 0 0,5 4 0,-7-5 0,0 0 0,-1 1 0,1-1 0,-1 0 0,1 0 0,-1 0 0,1 1 0,-1-1 0,0 0 0,1 1 0,-1-1 0,0 0 0,0 1 0,0-1 0,0 0 0,0 1 0,0-1 0,-1 0 0,1 1 0,0-1 0,-1 0 0,1 1 0,-1-1 0,1 0 0,-1 0 0,0 0 0,1 0 0,-1 1 0,0-1 0,0 0 0,0 0 0,0 0 0,0-1 0,0 1 0,0 0 0,-2 1 0,-43 31 0,18-17-227,-1-2-1,-1-2 1,0 0-1,0-2 1,-53 10-1,49-14-6598</inkml:trace>
+</inkml:ink>
+</file>
+
+<file path=word/ink/ink31.xml><?xml version="1.0" encoding="utf-8"?>
+<inkml:ink xmlns:inkml="http://www.w3.org/2003/InkML">
+  <inkml:definitions>
+    <inkml:context xml:id="ctx0">
+      <inkml:inkSource xml:id="inkSrc0">
+        <inkml:traceFormat>
+          <inkml:channel name="X" type="integer" min="-2.14748E9" max="2.14748E9" units="cm"/>
+          <inkml:channel name="Y" type="integer" min="-2.14748E9" max="2.14748E9" units="cm"/>
+          <inkml:channel name="F" type="integer" max="32767" units="dev"/>
+        </inkml:traceFormat>
+        <inkml:channelProperties>
+          <inkml:channelProperty channel="X" name="resolution" value="1000" units="1/cm"/>
+          <inkml:channelProperty channel="Y" name="resolution" value="1000" units="1/cm"/>
+          <inkml:channelProperty channel="F" name="resolution" value="0" units="1/dev"/>
+        </inkml:channelProperties>
+      </inkml:inkSource>
+      <inkml:timestamp xml:id="ts0" timeString="2023-12-07T02:32:22.039"/>
+    </inkml:context>
+    <inkml:brush xml:id="br0">
+      <inkml:brushProperty name="width" value="0.035" units="cm"/>
+      <inkml:brushProperty name="height" value="0.035" units="cm"/>
+      <inkml:brushProperty name="color" value="#FF0066"/>
+    </inkml:brush>
+  </inkml:definitions>
+  <inkml:trace contextRef="#ctx0" brushRef="#br0">0 4 24575,'42'-2'0,"-29"1"0,0 0 0,0 1 0,0 0 0,0 1 0,0 1 0,21 4 0,-32-5 0,0 0 0,0 0 0,0 0 0,1 0 0,-1 0 0,0 0 0,0 0 0,0 1 0,-1-1 0,1 1 0,0-1 0,3 5 0,-5-5 0,0-1 0,1 1 0,-1 0 0,0 0 0,1 0 0,-1 0 0,0 0 0,0-1 0,0 1 0,0 0 0,0 0 0,0 0 0,0 0 0,0 0 0,0 0 0,0 0 0,0 0 0,-1 0 0,1-1 0,0 1 0,-1 0 0,0 1 0,-3 4 0,-1 0 0,0-1 0,0 0 0,0 0 0,-1 0 0,-9 6 0,-14 14 0,29-24 0,0-1 0,0 1 0,0-1 0,0 1 0,-1 0 0,1-1 0,0 1 0,0-1 0,0 1 0,0 0 0,0-1 0,0 1 0,0-1 0,1 1 0,-1 0 0,0-1 0,0 1 0,0-1 0,1 1 0,-1-1 0,0 1 0,0-1 0,1 1 0,-1-1 0,0 1 0,1-1 0,-1 1 0,1-1 0,-1 0 0,1 1 0,-1-1 0,2 1 0,19 13 0,-15-10 0,30 17 0,-22-13 0,1 0 0,-2 2 0,1-1 0,12 14 0,-22-19 0,0 0 0,-1 0 0,1 1 0,-1 0 0,0 0 0,0 0 0,-1 0 0,1 0 0,-1 0 0,0 1 0,-1-1 0,1 1 0,-1-1 0,0 1 0,-1-1 0,1 7 0,-1-7 7,0 1 0,0-1-1,-1 0 1,1 0 0,-1 1-1,-1-1 1,1 0-1,-1 0 1,1 0 0,-1 0-1,-1 0 1,1-1 0,-1 1-1,0-1 1,0 1 0,0-1-1,-8 8 1,6-8-121,-1 1 0,0-1-1,0 0 1,0-1 0,-1 0 0,1 1-1,-1-2 1,0 1 0,0-1 0,0 0-1,0-1 1,-13 2 0,-4-1-6712</inkml:trace>
+</inkml:ink>
+</file>
+
+<file path=word/ink/ink32.xml><?xml version="1.0" encoding="utf-8"?>
+<inkml:ink xmlns:inkml="http://www.w3.org/2003/InkML">
+  <inkml:definitions>
+    <inkml:context xml:id="ctx0">
+      <inkml:inkSource xml:id="inkSrc0">
+        <inkml:traceFormat>
+          <inkml:channel name="X" type="integer" min="-2.14748E9" max="2.14748E9" units="cm"/>
+          <inkml:channel name="Y" type="integer" min="-2.14748E9" max="2.14748E9" units="cm"/>
+          <inkml:channel name="F" type="integer" max="32767" units="dev"/>
+        </inkml:traceFormat>
+        <inkml:channelProperties>
+          <inkml:channelProperty channel="X" name="resolution" value="1000" units="1/cm"/>
+          <inkml:channelProperty channel="Y" name="resolution" value="1000" units="1/cm"/>
+          <inkml:channelProperty channel="F" name="resolution" value="0" units="1/dev"/>
+        </inkml:channelProperties>
+      </inkml:inkSource>
+      <inkml:timestamp xml:id="ts0" timeString="2023-12-07T02:32:20.780"/>
+    </inkml:context>
+    <inkml:brush xml:id="br0">
+      <inkml:brushProperty name="width" value="0.035" units="cm"/>
+      <inkml:brushProperty name="height" value="0.035" units="cm"/>
+      <inkml:brushProperty name="color" value="#FF0066"/>
+    </inkml:brush>
+  </inkml:definitions>
+  <inkml:trace contextRef="#ctx0" brushRef="#br0">1 56 24575,'3'-1'0,"1"0"0,-1 0 0,0-1 0,1 1 0,-1-1 0,0 0 0,0 1 0,0-1 0,4-4 0,13-7 0,-10 9 0,-1 0 0,0 1 0,1 0 0,0 0 0,0 1 0,0 0 0,0 1 0,0 0 0,0 0 0,0 1 0,0 1 0,1 0 0,12 3 0,-22-4 0,0 0 0,0 0 0,1 1 0,-1-1 0,0 1 0,0-1 0,0 1 0,0-1 0,0 1 0,0 0 0,0 0 0,0-1 0,0 1 0,0 0 0,0 0 0,-1 0 0,1 0 0,0 0 0,-1 0 0,1 0 0,0 0 0,-1 0 0,1 0 0,-1 1 0,0-1 0,1 0 0,-1 2 0,0-1 0,-1 0 0,1 1 0,-1-1 0,0 0 0,1 0 0,-1 0 0,0 0 0,0-1 0,-1 1 0,1 0 0,0 0 0,-1-1 0,1 1 0,-2 1 0,-8 7 0,0-1 0,0-1 0,-19 12 0,-21 6 0,35-19 0,1 2 0,-28 17 0,44-26 0,-1 0 0,0 0 0,1 0 0,-1 0 0,0 0 0,1 0 0,-1 0 0,0 0 0,1 0 0,-1 0 0,0 0 0,1 0 0,-1 0 0,1 0 0,-1 0 0,0 0 0,1 1 0,-1-1 0,0 0 0,1 0 0,-1 0 0,0 0 0,0 1 0,1-1 0,-1 0 0,0 0 0,0 1 0,1-1 0,-1 0 0,0 1 0,0-1 0,0 0 0,1 0 0,-1 1 0,0-1 0,0 0 0,0 1 0,0-1 0,0 1 0,0-1 0,0 0 0,0 1 0,0-1 0,0 0 0,0 1 0,0-1 0,0 0 0,0 1 0,0-1 0,0 0 0,0 1 0,0-1 0,0 0 0,0 1 0,-1-1 0,1 0 0,0 1 0,0-1 0,0 0 0,-1 1 0,1-1 0,0 0 0,0 0 0,-1 1 0,1-1 0,0 0 0,-1 0 0,1 1 0,33 1 0,-31-2 0,195-4-1365,-171 4-5461</inkml:trace>
+</inkml:ink>
+</file>
+
+<file path=word/ink/ink33.xml><?xml version="1.0" encoding="utf-8"?>
+<inkml:ink xmlns:inkml="http://www.w3.org/2003/InkML">
+  <inkml:definitions>
+    <inkml:context xml:id="ctx0">
+      <inkml:inkSource xml:id="inkSrc0">
+        <inkml:traceFormat>
+          <inkml:channel name="X" type="integer" min="-2.14748E9" max="2.14748E9" units="cm"/>
+          <inkml:channel name="Y" type="integer" min="-2.14748E9" max="2.14748E9" units="cm"/>
+          <inkml:channel name="F" type="integer" max="32767" units="dev"/>
+        </inkml:traceFormat>
+        <inkml:channelProperties>
+          <inkml:channelProperty channel="X" name="resolution" value="1000" units="1/cm"/>
+          <inkml:channelProperty channel="Y" name="resolution" value="1000" units="1/cm"/>
+          <inkml:channelProperty channel="F" name="resolution" value="0" units="1/dev"/>
+        </inkml:channelProperties>
+      </inkml:inkSource>
+      <inkml:timestamp xml:id="ts0" timeString="2023-12-07T02:32:19.026"/>
+    </inkml:context>
+    <inkml:brush xml:id="br0">
+      <inkml:brushProperty name="width" value="0.035" units="cm"/>
+      <inkml:brushProperty name="height" value="0.035" units="cm"/>
+      <inkml:brushProperty name="color" value="#FF0066"/>
+    </inkml:brush>
+  </inkml:definitions>
+  <inkml:trace contextRef="#ctx0" brushRef="#br0">29 1 24575,'0'5'0,"-5"1"0,-1 4 0,0 5 0,1 5 0,2 3 0,1 7 0,1 3 0,0 0 0,1-1 0,1-1 0,-1-6-8191</inkml:trace>
+</inkml:ink>
+</file>
+
+<file path=word/ink/ink4.xml><?xml version="1.0" encoding="utf-8"?>
+<inkml:ink xmlns:inkml="http://www.w3.org/2003/InkML">
+  <inkml:definitions>
+    <inkml:context xml:id="ctx0">
+      <inkml:inkSource xml:id="inkSrc0">
+        <inkml:traceFormat>
+          <inkml:channel name="X" type="integer" min="-2.14748E9" max="2.14748E9" units="cm"/>
+          <inkml:channel name="Y" type="integer" min="-2.14748E9" max="2.14748E9" units="cm"/>
+          <inkml:channel name="F" type="integer" max="32767" units="dev"/>
+        </inkml:traceFormat>
+        <inkml:channelProperties>
+          <inkml:channelProperty channel="X" name="resolution" value="1000" units="1/cm"/>
+          <inkml:channelProperty channel="Y" name="resolution" value="1000" units="1/cm"/>
+          <inkml:channelProperty channel="F" name="resolution" value="0" units="1/dev"/>
+        </inkml:channelProperties>
+      </inkml:inkSource>
+      <inkml:timestamp xml:id="ts0" timeString="2023-12-07T02:33:14.662"/>
+    </inkml:context>
+    <inkml:brush xml:id="br0">
+      <inkml:brushProperty name="width" value="0.035" units="cm"/>
+      <inkml:brushProperty name="height" value="0.035" units="cm"/>
+      <inkml:brushProperty name="color" value="#FF0066"/>
+    </inkml:brush>
+  </inkml:definitions>
+  <inkml:trace contextRef="#ctx0" brushRef="#br0">1 27 24575,'36'0'0,"-2"-1"0,0 2 0,49 7 0,-73-7 0,1 2 0,-1 0 0,0 0 0,0 1 0,0 0 0,0 0 0,0 1 0,-1 1 0,0-1 0,0 2 0,-1-1 0,8 9 0,-12-11 0,0 1 0,0 0 0,-1 0 0,0 0 0,0 1 0,0-1 0,-1 1 0,0-1 0,0 1 0,0 0 0,-1 0 0,0 0 0,0 0 0,0 0 0,-1 0 0,0 0 0,-1 11 0,0-10 0,0 0 0,0 0 0,0 0 0,-1-1 0,0 1 0,-1 0 0,1-1 0,-1 0 0,0 1 0,-1-1 0,1 0 0,-1-1 0,-1 1 0,1-1 0,-6 6 0,-5-1 0,-1 0 0,0-1 0,0 0 0,-1-1 0,-1-1 0,1-1 0,-1 0 0,-29 4 0,21-3 0,25-7 0,0 0 0,0 0 0,0 0 0,0 0 0,0 0 0,1 1 0,-1-1 0,0 0 0,0 1 0,0-1 0,0 0 0,0 1 0,0-1 0,1 1 0,-1 0 0,0-1 0,0 1 0,1 0 0,-1-1 0,0 1 0,1 0 0,-1 0 0,16 8 0,48 2 0,-54-10 0,301 25-1365,-279-26-5461</inkml:trace>
+  <inkml:trace contextRef="#ctx0" brushRef="#br0" timeOffset="1528.54">936 1 24575,'-17'0'0,"-5"-1"0,0 2 0,-38 5 0,52-4 0,1 0 0,-1 0 0,1 1 0,0 0 0,0 0 0,0 1 0,0-1 0,1 2 0,0-1 0,-1 1 0,-8 8 0,6-4 0,0 1 0,1-1 0,0 2 0,0-1 0,1 1 0,1 0 0,0 0 0,-6 16 0,10-23 0,1 0 0,0 0 0,0 0 0,0 0 0,0 0 0,1 0 0,0 1 0,0-1 0,0 0 0,0 0 0,1 1 0,-1-1 0,1 0 0,0 0 0,0 0 0,1 0 0,-1 0 0,1 0 0,0 0 0,0-1 0,0 1 0,1-1 0,-1 1 0,1-1 0,0 0 0,0 0 0,0 0 0,5 3 0,13 8 0,1-1 0,0-1 0,1 0 0,0-2 0,1-1 0,26 6 0,-37-11 0,-10-3 0,-1-1 0,0 1 0,0 0 0,0-1 0,0 1 0,0 0 0,0 0 0,0 0 0,0 0 0,0 1 0,-1-1 0,1 1 0,0-1 0,-1 1 0,1-1 0,-1 1 0,1 0 0,-1 0 0,0-1 0,2 5 0,-3-4 0,0-1 0,0 1 0,0 0 0,0 0 0,0 0 0,0-1 0,-1 1 0,1 0 0,-1 0 0,1-1 0,-1 1 0,0 0 0,1-1 0,-1 1 0,0 0 0,0-1 0,0 1 0,0-1 0,-3 2 0,-3 5 0,-1-1 0,0 0 0,0 0 0,-1-1 0,0 0 0,0-1 0,-12 6 0,-4 0 0,-41 17 0,62-27 0,0 1 0,0-1 0,0 0 0,-1-1 0,1 1 0,0-1 0,0 0 0,0 0 0,0 0 0,-1 0 0,1-1 0,0 1 0,-6-3 0,10 3 0,-1-1 0,0 1 0,0-1 0,1 1 0,-1-1 0,0 1 0,1-1 0,-1 1 0,1-1 0,-1 0 0,0 1 0,1-1 0,0 0 0,-1 1 0,1-1 0,-1 0 0,1 0 0,0 1 0,-1-1 0,1 0 0,0 0 0,0 0 0,0 0 0,0 1 0,0-1 0,0 0 0,0 0 0,0 0 0,0 0 0,0 1 0,0-1 0,0 0 0,1 0 0,-1 0 0,0 0 0,1 1 0,-1-1 0,1-1 0,20-33 0,-16 28 0,36-51 0,-22 32 0,33-59 0,-47 74 0,0-1 0,0 0 0,-2 0 0,1 0 0,-1 0 0,-1 0 0,0-1 0,-1-24 0,-2 8-53,0 18-209,1 0-1,0 0 1,0 0-1,4-16 1,1 10-6564</inkml:trace>
+</inkml:ink>
+</file>
+
+<file path=word/ink/ink5.xml><?xml version="1.0" encoding="utf-8"?>
+<inkml:ink xmlns:inkml="http://www.w3.org/2003/InkML">
+  <inkml:definitions>
+    <inkml:context xml:id="ctx0">
+      <inkml:inkSource xml:id="inkSrc0">
+        <inkml:traceFormat>
+          <inkml:channel name="X" type="integer" min="-2.14748E9" max="2.14748E9" units="cm"/>
+          <inkml:channel name="Y" type="integer" min="-2.14748E9" max="2.14748E9" units="cm"/>
+          <inkml:channel name="F" type="integer" max="32767" units="dev"/>
+        </inkml:traceFormat>
+        <inkml:channelProperties>
+          <inkml:channelProperty channel="X" name="resolution" value="1000" units="1/cm"/>
+          <inkml:channelProperty channel="Y" name="resolution" value="1000" units="1/cm"/>
+          <inkml:channelProperty channel="F" name="resolution" value="0" units="1/dev"/>
+        </inkml:channelProperties>
+      </inkml:inkSource>
+      <inkml:timestamp xml:id="ts0" timeString="2023-12-07T02:33:17.589"/>
+    </inkml:context>
+    <inkml:brush xml:id="br0">
+      <inkml:brushProperty name="width" value="0.035" units="cm"/>
+      <inkml:brushProperty name="height" value="0.035" units="cm"/>
+      <inkml:brushProperty name="color" value="#FF0066"/>
+    </inkml:brush>
+  </inkml:definitions>
+  <inkml:trace contextRef="#ctx0" brushRef="#br0">1 28 24575,'49'-2'0,"55"-9"0,-17 0 0,-84 11 0,0-1 0,0 1 0,0 0 0,1 0 0,-1 0 0,0 0 0,0 0 0,0 1 0,0-1 0,1 1 0,-1 0 0,0 0 0,0 0 0,0 0 0,0 1 0,-1-1 0,1 1 0,0 0 0,-1 0 0,1 0 0,-1 0 0,4 3 0,-5-1 0,1-1 0,-1 1 0,1-1 0,-1 1 0,0 0 0,0-1 0,-1 1 0,1 0 0,-1 0 0,0-1 0,0 1 0,0 0 0,0 0 0,0 0 0,-1-1 0,0 1 0,0 0 0,0-1 0,-2 4 0,-1 3 0,0-1 0,-1 0 0,0-1 0,0 1 0,-1-1 0,0 0 0,-1 0 0,0-1 0,0 0 0,0 0 0,-1-1 0,0 0 0,-1 0 0,-10 5 0,4 0 0,-1 0 0,-20 20 0,36-30 0,0-1 0,-1 0 0,1 1 0,0-1 0,-1 1 0,1-1 0,0 1 0,0-1 0,-1 1 0,1-1 0,0 1 0,0-1 0,0 1 0,0-1 0,0 1 0,0-1 0,0 1 0,0-1 0,0 1 0,0-1 0,0 1 0,0-1 0,0 1 0,0-1 0,0 1 0,1-1 0,-1 0 0,0 1 0,0-1 0,1 1 0,-1-1 0,0 1 0,0-1 0,1 0 0,-1 1 0,0-1 0,1 1 0,-1-1 0,1 0 0,-1 0 0,1 1 0,-1-1 0,0 0 0,1 0 0,-1 1 0,1-1 0,-1 0 0,2 0 0,24 10 0,32 4-455,1-2 0,107 6 0,-141-17-6371</inkml:trace>
+  <inkml:trace contextRef="#ctx0" brushRef="#br0" timeOffset="1227.62">775 2 24575,'-29'-1'0,"6"0"0,1 1 0,-1 1 0,-38 7 0,57-8 0,0 1 0,0 0 0,0 0 0,0 0 0,0 1 0,1-1 0,-1 1 0,0 0 0,1 0 0,-1 0 0,1 0 0,0 1 0,-1 0 0,1-1 0,1 1 0,-1 0 0,0 0 0,1 1 0,-1-1 0,1 0 0,0 1 0,0 0 0,1-1 0,-1 1 0,1 0 0,-2 7 0,2-9 0,1 0 0,0-1 0,0 1 0,-1 0 0,1-1 0,0 1 0,1 0 0,-1-1 0,0 1 0,0 0 0,1-1 0,-1 1 0,1-1 0,0 1 0,-1 0 0,1-1 0,0 1 0,0-1 0,0 0 0,0 1 0,0-1 0,0 0 0,1 2 0,1-1 0,0-1 0,-1 1 0,1-1 0,0 0 0,0 1 0,0-1 0,0 0 0,0-1 0,0 1 0,0-1 0,5 1 0,3-1 0,0 0 0,0 0 0,-1-1 0,1-1 0,0 0 0,12-4 0,-6-1 0,0-1 0,0 0 0,-1-1 0,0-1 0,-1 0 0,0-1 0,-1-1 0,21-21 0,-35 32 0,0 1 0,0 0 0,1 0 0,-1-1 0,0 1 0,0 0 0,0 0 0,1-1 0,-1 1 0,0 0 0,0 0 0,1 0 0,-1 0 0,0-1 0,0 1 0,1 0 0,-1 0 0,0 0 0,1 0 0,-1 0 0,0 0 0,0 0 0,1 0 0,-1 0 0,0 0 0,1 0 0,-1 0 0,0 0 0,1 0 0,-1 0 0,0 0 0,0 0 0,1 0 0,-1 0 0,0 0 0,1 0 0,-1 1 0,3 12 0,-7 30 0,2-33 0,-38 335-1365,38-314-5461</inkml:trace>
+</inkml:ink>
+</file>
+
+<file path=word/ink/ink6.xml><?xml version="1.0" encoding="utf-8"?>
+<inkml:ink xmlns:inkml="http://www.w3.org/2003/InkML">
+  <inkml:definitions>
+    <inkml:context xml:id="ctx0">
+      <inkml:inkSource xml:id="inkSrc0">
+        <inkml:traceFormat>
+          <inkml:channel name="X" type="integer" min="-2.14748E9" max="2.14748E9" units="cm"/>
+          <inkml:channel name="Y" type="integer" min="-2.14748E9" max="2.14748E9" units="cm"/>
+          <inkml:channel name="F" type="integer" max="32767" units="dev"/>
+        </inkml:traceFormat>
+        <inkml:channelProperties>
+          <inkml:channelProperty channel="X" name="resolution" value="1000" units="1/cm"/>
+          <inkml:channelProperty channel="Y" name="resolution" value="1000" units="1/cm"/>
+          <inkml:channelProperty channel="F" name="resolution" value="0" units="1/dev"/>
+        </inkml:channelProperties>
+      </inkml:inkSource>
+      <inkml:timestamp xml:id="ts0" timeString="2023-12-07T02:32:49.259"/>
+    </inkml:context>
+    <inkml:brush xml:id="br0">
+      <inkml:brushProperty name="width" value="0.035" units="cm"/>
+      <inkml:brushProperty name="height" value="0.035" units="cm"/>
+      <inkml:brushProperty name="color" value="#FF0066"/>
+    </inkml:brush>
+  </inkml:definitions>
+  <inkml:trace contextRef="#ctx0" brushRef="#br0">300 0 24575,'0'5'0,"-4"1"0,-7 9 0,-1 6 0,2 4 0,-3 3 0,-3 1 0,1-1 0,3 1 0,0 4 0,0-4-8191</inkml:trace>
+  <inkml:trace contextRef="#ctx0" brushRef="#br0" timeOffset="1299.12">595 107 24575,'-56'-20'0,"50"20"0,0 0 0,-1 1 0,1 0 0,0 0 0,0 0 0,0 1 0,0 0 0,1 0 0,-1 0 0,0 1 0,1 0 0,0 0 0,-8 6 0,-1 2 0,0 0 0,1 1 0,-18 20 0,28-28 0,0 1 0,0-1 0,0 0 0,0 1 0,1 0 0,-1 0 0,1-1 0,1 1 0,-1 1 0,1-1 0,-1 0 0,2 0 0,-1 0 0,0 1 0,1-1 0,0 0 0,1 9 0,2 4 0,1-1 0,1 1 0,11 30 0,3 10 0,-19-56 0,0 1 0,0-1 0,0 0 0,0 1 0,0-1 0,-1 1 0,1-1 0,-1 1 0,0-1 0,0 0 0,0 0 0,0 1 0,0-1 0,0 0 0,0 0 0,-1 0 0,1 0 0,-1 0 0,0 0 0,1-1 0,-1 1 0,0 0 0,0-1 0,0 1 0,0-1 0,0 0 0,0 0 0,-1 0 0,1 0 0,0 0 0,-1 0 0,1-1 0,0 1 0,-1-1 0,1 1 0,-1-1 0,1 0 0,-1 0 0,-2-1 0,5 1 0,-1 0 0,0-1 0,1 1 0,-1 0 0,0-1 0,1 1 0,-1-1 0,0 1 0,1-1 0,-1 1 0,1-1 0,-1 0 0,1 1 0,-1-1 0,1 0 0,0 1 0,-1-1 0,1 0 0,0 1 0,0-1 0,-1 0 0,1 0 0,0 0 0,0 1 0,0-1 0,0 0 0,0 0 0,0 1 0,0-1 0,0 0 0,0 0 0,0 0 0,0 1 0,1-1 0,-1 0 0,0 0 0,1 1 0,-1-1 0,0 0 0,1 1 0,-1-1 0,1 0 0,-1 1 0,2-2 0,23-30 0,1 12 0,0 2 0,2 0 0,0 2 0,0 1 0,2 2 0,0 0 0,46-11 0,-71 22 0,0 0 0,0-1 0,0 1 0,0-1 0,-1 0 0,1 0 0,-1-1 0,0 1 0,1-1 0,-2 0 0,1 0 0,0 0 0,-1 0 0,4-7 0,-6 10 0,-1-1 0,1 1 0,0 0 0,-1-1 0,1 1 0,-1-1 0,0 1 0,1-1 0,-1 0 0,0 1 0,0-1 0,0 1 0,0-1 0,0 1 0,0-1 0,0 1 0,-1-1 0,1 1 0,-1-1 0,0-2 0,-1 2 0,1 0 0,-1 0 0,0 1 0,0-1 0,0 0 0,1 1 0,-2-1 0,1 1 0,0 0 0,0-1 0,0 1 0,-1 0 0,1 1 0,0-1 0,-1 0 0,1 1 0,-4-1 0,-11-2-455,1 2 0,-31 0 0,22 2-6371</inkml:trace>
+  <inkml:trace contextRef="#ctx0" brushRef="#br0" timeOffset="2126.99">60 696 24575,'0'4'0,"0"7"0,0 10 0,0 6 0,0 3 0,-5 1 0,-1 0 0,0-1 0,1-1 0,2-1 0,-4 4 0,0 1 0,-3-1 0,-1-5-8191</inkml:trace>
+  <inkml:trace contextRef="#ctx0" brushRef="#br0" timeOffset="3140.67">461 856 24575,'-21'-1'0,"3"0"0,1 1 0,0 1 0,0 0 0,-19 5 0,34-6 0,-1 0 0,0 1 0,1 0 0,-1-1 0,1 1 0,-1 0 0,1 0 0,0 0 0,-1 1 0,1-1 0,0 1 0,0-1 0,0 1 0,0-1 0,0 1 0,0 0 0,1 0 0,-1 0 0,0 0 0,1 1 0,0-1 0,-1 0 0,1 0 0,0 1 0,0-1 0,1 1 0,-1-1 0,0 1 0,1-1 0,-1 1 0,1 0 0,0-1 0,0 1 0,0 2 0,0-4 0,0 1 0,0-1 0,0 0 0,0 0 0,1 1 0,-1-1 0,0 0 0,1 0 0,-1 1 0,1-1 0,-1 0 0,1 0 0,-1 0 0,1 0 0,0 0 0,0 0 0,-1 0 0,1 0 0,0 0 0,0 0 0,0 0 0,0 0 0,0-1 0,0 1 0,2 0 0,-1 0 0,0-1 0,1 1 0,-1-1 0,0 0 0,0 0 0,0 0 0,0 0 0,1-1 0,-1 1 0,0-1 0,0 1 0,0-1 0,3-1 0,4-2 0,0 0 0,-1-1 0,0 0 0,0 0 0,10-9 0,-16 12 0,-1 0 0,1 1 0,0-1 0,0 1 0,-1 0 0,1-1 0,0 1 0,1 0 0,-1 0 0,0 0 0,4-1 0,-5 2 0,0 0 0,-1 0 0,1 1 0,-1-1 0,1 0 0,0 0 0,-1 0 0,1 0 0,-1 0 0,1 1 0,-1-1 0,1 0 0,-1 0 0,1 1 0,-1-1 0,1 0 0,-1 1 0,1-1 0,-1 1 0,1-1 0,-1 1 0,0-1 0,1 1 0,-1-1 0,0 1 0,1-1 0,-1 1 0,0 0 0,2 6 0,0-1 0,-1 1 0,0 0 0,-1 0 0,0 0 0,0 8 0,0-13 0,-4 154-1365,4-131-5461</inkml:trace>
+</inkml:ink>
+</file>
+
+<file path=word/ink/ink7.xml><?xml version="1.0" encoding="utf-8"?>
+<inkml:ink xmlns:inkml="http://www.w3.org/2003/InkML">
+  <inkml:definitions>
+    <inkml:context xml:id="ctx0">
+      <inkml:inkSource xml:id="inkSrc0">
+        <inkml:traceFormat>
+          <inkml:channel name="X" type="integer" min="-2.14748E9" max="2.14748E9" units="cm"/>
+          <inkml:channel name="Y" type="integer" min="-2.14748E9" max="2.14748E9" units="cm"/>
+          <inkml:channel name="F" type="integer" max="32767" units="dev"/>
+        </inkml:traceFormat>
+        <inkml:channelProperties>
+          <inkml:channelProperty channel="X" name="resolution" value="1000" units="1/cm"/>
+          <inkml:channelProperty channel="Y" name="resolution" value="1000" units="1/cm"/>
+          <inkml:channelProperty channel="F" name="resolution" value="0" units="1/dev"/>
+        </inkml:channelProperties>
+      </inkml:inkSource>
+      <inkml:timestamp xml:id="ts0" timeString="2023-12-07T02:32:53.891"/>
+    </inkml:context>
+    <inkml:brush xml:id="br0">
+      <inkml:brushProperty name="width" value="0.035" units="cm"/>
+      <inkml:brushProperty name="height" value="0.035" units="cm"/>
+      <inkml:brushProperty name="color" value="#FF0066"/>
+    </inkml:brush>
+  </inkml:definitions>
+  <inkml:trace contextRef="#ctx0" brushRef="#br0">118 24 24575,'0'-1'0,"1"0"0,-1 0 0,1-1 0,0 1 0,-1 0 0,1 0 0,0 0 0,0 0 0,-1 0 0,1 0 0,0 0 0,0 0 0,0 0 0,0 0 0,1 0 0,-1 1 0,0-1 0,0 0 0,0 1 0,0-1 0,1 1 0,-1-1 0,0 1 0,1 0 0,-1-1 0,0 1 0,1 0 0,-1 0 0,3 0 0,1 0 0,0-1 0,0 1 0,0 0 0,0 0 0,0 1 0,9 1 0,-10 1 0,1-1 0,-1 1 0,0 0 0,0 1 0,0-1 0,-1 1 0,1 0 0,-1 0 0,1 0 0,-1 0 0,-1 0 0,1 1 0,-1-1 0,1 1 0,-1 0 0,-1 0 0,1 0 0,-1 0 0,0 0 0,0 0 0,0 0 0,0 6 0,0-6 0,-1 0 0,1 0 0,-1 0 0,0 0 0,0 0 0,0 0 0,-1-1 0,0 1 0,0 0 0,0 0 0,0 0 0,-1 0 0,0-1 0,0 1 0,0-1 0,0 0 0,-1 1 0,0-1 0,0 0 0,0 0 0,0-1 0,-1 1 0,-3 3 0,-3-2 0,-1-1 0,1 0 0,-1-1 0,1 0 0,-1-1 0,0 0 0,0-1 0,-16 1 0,15-2 0,-1 2 0,1-1 0,-1 1 0,1 1 0,-20 7 0,32-10 0,-1 0 0,1 0 0,-1 0 0,1 0 0,-1 0 0,1 1 0,-1-1 0,1 0 0,-1 0 0,1 0 0,-1 1 0,1-1 0,-1 0 0,1 1 0,-1-1 0,1 1 0,0-1 0,-1 0 0,1 1 0,-1-1 0,1 1 0,0-1 0,0 1 0,-1-1 0,1 1 0,0-1 0,0 1 0,0-1 0,-1 1 0,1-1 0,0 2 0,16 6 0,29-1 0,182-3-249,-173-5-867,-19 1-5710</inkml:trace>
+  <inkml:trace contextRef="#ctx0" brushRef="#br0" timeOffset="888.33">786 372 24575,'-11'-2'0,"1"-1"0,-1 0 0,1-1 0,0 0 0,0 0 0,1-1 0,-1 0 0,1-1 0,0 0 0,-14-13 0,11 8 0,2-1 0,-1 0 0,1 0 0,1-1 0,0 0 0,-12-26 0,19 35 0,-1 0 0,1-1 0,0 1 0,1-1 0,-1 1 0,1-1 0,0 1 0,0-1 0,1 0 0,-1 0 0,1 0 0,0 1 0,0-1 0,1 0 0,-1 0 0,1 0 0,0 1 0,0-1 0,1 1 0,0-1 0,-1 1 0,1-1 0,1 1 0,-1 0 0,1 0 0,3-5 0,-1 6 0,-1-1 0,1 1 0,0 0 0,0 1 0,1-1 0,-1 1 0,1 0 0,-1 0 0,1 1 0,-1-1 0,1 1 0,0 1 0,0-1 0,-1 1 0,10 0 0,-5 0 0,-1 1 0,1 0 0,-1 0 0,1 1 0,-1 0 0,0 1 0,1 0 0,13 6 0,-17-5 0,0 0 0,0 0 0,-1 0 0,1 1 0,-1 0 0,0 0 0,-1 0 0,1 0 0,-1 1 0,0 0 0,0 0 0,-1 0 0,1 0 0,3 14 0,-6-17 0,0 0 0,0 0 0,-1 1 0,1-1 0,-1 1 0,0-1 0,0 0 0,0 1 0,-1-1 0,1 0 0,-1 1 0,0-1 0,0 0 0,0 0 0,0 1 0,0-1 0,-1 0 0,1 0 0,-1 0 0,0-1 0,0 1 0,0 0 0,0-1 0,-1 1 0,1-1 0,-1 0 0,1 0 0,-1 0 0,0 0 0,0 0 0,0 0 0,0-1 0,-3 2 0,-7 1-71,1 0 0,-1-1 0,0 0 0,0-1 0,0-1-1,0 0 1,0 0 0,-27-4 0,24 3-654,-8-1-6101</inkml:trace>
+</inkml:ink>
+</file>
+
+<file path=word/ink/ink8.xml><?xml version="1.0" encoding="utf-8"?>
+<inkml:ink xmlns:inkml="http://www.w3.org/2003/InkML">
+  <inkml:definitions>
+    <inkml:context xml:id="ctx0">
+      <inkml:inkSource xml:id="inkSrc0">
+        <inkml:traceFormat>
+          <inkml:channel name="X" type="integer" min="-2.14748E9" max="2.14748E9" units="cm"/>
+          <inkml:channel name="Y" type="integer" min="-2.14748E9" max="2.14748E9" units="cm"/>
+          <inkml:channel name="F" type="integer" max="32767" units="dev"/>
+        </inkml:traceFormat>
+        <inkml:channelProperties>
+          <inkml:channelProperty channel="X" name="resolution" value="1000" units="1/cm"/>
+          <inkml:channelProperty channel="Y" name="resolution" value="1000" units="1/cm"/>
+          <inkml:channelProperty channel="F" name="resolution" value="0" units="1/dev"/>
+        </inkml:channelProperties>
+      </inkml:inkSource>
+      <inkml:timestamp xml:id="ts0" timeString="2023-12-07T02:32:56.480"/>
+    </inkml:context>
+    <inkml:brush xml:id="br0">
+      <inkml:brushProperty name="width" value="0.035" units="cm"/>
+      <inkml:brushProperty name="height" value="0.035" units="cm"/>
+      <inkml:brushProperty name="color" value="#FF0066"/>
+    </inkml:brush>
+  </inkml:definitions>
+  <inkml:trace contextRef="#ctx0" brushRef="#br0">29 1 24575,'0'4'0,"0"16"0,0 13 0,0 10 0,-4 2 0,-3-1 0,2-5 0,0-4 0,1-3 0,2-2 0,1-3 0,1-5-8191</inkml:trace>
+</inkml:ink>
+</file>
+
+<file path=word/ink/ink9.xml><?xml version="1.0" encoding="utf-8"?>
+<inkml:ink xmlns:inkml="http://www.w3.org/2003/InkML">
+  <inkml:definitions>
+    <inkml:context xml:id="ctx0">
+      <inkml:inkSource xml:id="inkSrc0">
+        <inkml:traceFormat>
+          <inkml:channel name="X" type="integer" min="-2.14748E9" max="2.14748E9" units="cm"/>
+          <inkml:channel name="Y" type="integer" min="-2.14748E9" max="2.14748E9" units="cm"/>
+          <inkml:channel name="F" type="integer" max="32767" units="dev"/>
+        </inkml:traceFormat>
+        <inkml:channelProperties>
+          <inkml:channelProperty channel="X" name="resolution" value="1000" units="1/cm"/>
+          <inkml:channelProperty channel="Y" name="resolution" value="1000" units="1/cm"/>
+          <inkml:channelProperty channel="F" name="resolution" value="0" units="1/dev"/>
+        </inkml:channelProperties>
+      </inkml:inkSource>
+      <inkml:timestamp xml:id="ts0" timeString="2023-12-07T02:32:55.956"/>
+    </inkml:context>
+    <inkml:brush xml:id="br0">
+      <inkml:brushProperty name="width" value="0.035" units="cm"/>
+      <inkml:brushProperty name="height" value="0.035" units="cm"/>
+      <inkml:brushProperty name="color" value="#FF0066"/>
+    </inkml:brush>
+  </inkml:definitions>
+  <inkml:trace contextRef="#ctx0" brushRef="#br0">3 82 24575,'9'-1'0,"1"0"0,-1-1 0,0 0 0,1-1 0,-1 0 0,15-8 0,22-6 0,0 2 0,29-8 0,-70 22 0,0 0 0,1 0 0,-1 0 0,0 1 0,1 0 0,-1 0 0,1 1 0,-1-1 0,0 1 0,1 0 0,4 2 0,-8-2 0,0-1 0,-1 1 0,1-1 0,-1 1 0,1 0 0,-1-1 0,0 1 0,1 0 0,-1 0 0,0 0 0,1 0 0,-1 0 0,0 0 0,0 1 0,0-1 0,0 0 0,0 1 0,0-1 0,0 0 0,-1 1 0,2 2 0,-2-2 0,0-1 0,0 1 0,0-1 0,0 1 0,-1-1 0,1 1 0,-1-1 0,1 1 0,-1-1 0,1 1 0,-1-1 0,0 0 0,1 1 0,-1-1 0,0 0 0,0 0 0,0 0 0,-2 2 0,-3 3 0,-1 0 0,0 0 0,-1-1 0,1 0 0,-1 0 0,-9 3 0,-1-1 0,-1-1 0,0-1 0,0 0 0,0-2 0,-1 0 0,-20 0 0,-49 8 0,62-3 0,22-3 0,19-1 0,232 0-24,-153-6-1317,-67 2-5485</inkml:trace>
+</inkml:ink>
+</file>
+
 <file path=word/theme/theme1.xml><?xml version="1.0" encoding="utf-8"?>
 <a:theme xmlns:a="http://schemas.openxmlformats.org/drawingml/2006/main" name="Office Theme">
   <a:themeElements>

</xml_diff>